<commit_message>
Continuação do Manual de instruções
Tá tudo dito
</commit_message>
<xml_diff>
--- a/Documentos PT/Manual de Instruções.docx
+++ b/Documentos PT/Manual de Instruções.docx
@@ -30,6 +30,7 @@
           </w14:textFill>
         </w:rPr>
       </w:pPr>
+      <w:proofErr w:type="spellStart"/>
       <w:r>
         <w:rPr>
           <w:rFonts w:ascii="Segoe UI" w:hAnsi="Segoe UI" w:cs="Segoe UI"/>
@@ -57,6 +58,7 @@
         </w:rPr>
         <w:t>F.E.Coding</w:t>
       </w:r>
+      <w:proofErr w:type="spellEnd"/>
     </w:p>
     <w:p>
       <w:pPr>
@@ -327,6 +329,13 @@
     </w:p>
     <w:sdt>
       <w:sdtPr>
+        <w:rPr>
+          <w:rFonts w:asciiTheme="minorHAnsi" w:eastAsiaTheme="minorHAnsi" w:hAnsiTheme="minorHAnsi" w:cstheme="minorBidi"/>
+          <w:color w:val="auto"/>
+          <w:sz w:val="22"/>
+          <w:szCs w:val="22"/>
+          <w:lang w:eastAsia="en-US"/>
+        </w:rPr>
         <w:id w:val="-844394833"/>
         <w:docPartObj>
           <w:docPartGallery w:val="Table of Contents"/>
@@ -335,13 +344,8 @@
       </w:sdtPr>
       <w:sdtEndPr>
         <w:rPr>
-          <w:rFonts w:asciiTheme="minorHAnsi" w:eastAsiaTheme="minorHAnsi" w:hAnsiTheme="minorHAnsi" w:cstheme="minorBidi"/>
           <w:b/>
           <w:bCs/>
-          <w:color w:val="auto"/>
-          <w:sz w:val="22"/>
-          <w:szCs w:val="22"/>
-          <w:lang w:eastAsia="en-US"/>
         </w:rPr>
       </w:sdtEndPr>
       <w:sdtContent>
@@ -468,8 +472,19 @@
               <w:color w:val="404040" w:themeColor="text1" w:themeTint="BF"/>
               <w:lang w:eastAsia="pt-PT"/>
             </w:rPr>
-            <w:t>Instalação do software</w:t>
+            <w:t xml:space="preserve">Instalação do </w:t>
           </w:r>
+          <w:proofErr w:type="gramStart"/>
+          <w:r>
+            <w:rPr>
+              <w:rFonts w:ascii="Segoe UI" w:hAnsi="Segoe UI" w:cs="Segoe UI"/>
+              <w:b/>
+              <w:color w:val="404040" w:themeColor="text1" w:themeTint="BF"/>
+              <w:lang w:eastAsia="pt-PT"/>
+            </w:rPr>
+            <w:t>software</w:t>
+          </w:r>
+          <w:proofErr w:type="gramEnd"/>
         </w:p>
         <w:p>
           <w:pPr>
@@ -508,8 +523,17 @@
               <w:rFonts w:ascii="Segoe UI" w:hAnsi="Segoe UI" w:cs="Segoe UI"/>
               <w:lang w:eastAsia="pt-PT"/>
             </w:rPr>
-            <w:t>Instalação do software</w:t>
+            <w:t xml:space="preserve">Instalação do </w:t>
           </w:r>
+          <w:proofErr w:type="gramStart"/>
+          <w:r>
+            <w:rPr>
+              <w:rFonts w:ascii="Segoe UI" w:hAnsi="Segoe UI" w:cs="Segoe UI"/>
+              <w:lang w:eastAsia="pt-PT"/>
+            </w:rPr>
+            <w:t>software</w:t>
+          </w:r>
+          <w:proofErr w:type="gramEnd"/>
         </w:p>
         <w:p>
           <w:pPr>
@@ -643,8 +667,6 @@
             <w:tab/>
             <w:t>Introdução dos dados</w:t>
           </w:r>
-          <w:bookmarkStart w:id="0" w:name="_GoBack"/>
-          <w:bookmarkEnd w:id="0"/>
         </w:p>
         <w:p>
           <w:pPr>
@@ -682,6 +704,7 @@
               <w:lang w:eastAsia="pt-PT"/>
             </w:rPr>
           </w:pPr>
+          <w:proofErr w:type="gramStart"/>
           <w:r>
             <w:rPr>
               <w:rFonts w:ascii="Segoe UI" w:hAnsi="Segoe UI" w:cs="Segoe UI"/>
@@ -689,6 +712,7 @@
             </w:rPr>
             <w:t>Layouts</w:t>
           </w:r>
+          <w:proofErr w:type="gramEnd"/>
         </w:p>
         <w:p>
           <w:pPr>
@@ -731,8 +755,19 @@
               <w:color w:val="404040" w:themeColor="text1" w:themeTint="BF"/>
               <w:lang w:eastAsia="pt-PT"/>
             </w:rPr>
-            <w:t>Desinstalação do software</w:t>
+            <w:t xml:space="preserve">Desinstalação do </w:t>
           </w:r>
+          <w:proofErr w:type="gramStart"/>
+          <w:r>
+            <w:rPr>
+              <w:rFonts w:ascii="Segoe UI" w:hAnsi="Segoe UI" w:cs="Segoe UI"/>
+              <w:b/>
+              <w:color w:val="404040" w:themeColor="text1" w:themeTint="BF"/>
+              <w:lang w:eastAsia="pt-PT"/>
+            </w:rPr>
+            <w:t>software</w:t>
+          </w:r>
+          <w:proofErr w:type="gramEnd"/>
         </w:p>
         <w:p>
           <w:pPr>
@@ -833,6 +868,207 @@
     </w:p>
     <w:p>
       <w:pPr>
+        <w:rPr>
+          <w:rFonts w:ascii="Arial" w:hAnsi="Arial" w:cs="Arial"/>
+          <w:sz w:val="48"/>
+        </w:rPr>
+      </w:pPr>
+    </w:p>
+    <w:p>
+      <w:pPr>
+        <w:pStyle w:val="PargrafodaLista"/>
+        <w:numPr>
+          <w:ilvl w:val="0"/>
+          <w:numId w:val="9"/>
+        </w:numPr>
+        <w:rPr>
+          <w:rFonts w:ascii="Arial" w:hAnsi="Arial" w:cs="Arial"/>
+          <w:sz w:val="48"/>
+        </w:rPr>
+      </w:pPr>
+      <w:r>
+        <w:rPr>
+          <w:rFonts w:ascii="Arial" w:hAnsi="Arial" w:cs="Arial"/>
+          <w:sz w:val="48"/>
+        </w:rPr>
+        <w:t>Sobre o presente documento</w:t>
+      </w:r>
+    </w:p>
+    <w:p>
+      <w:pPr>
+        <w:pStyle w:val="PargrafodaLista"/>
+        <w:ind w:left="1080"/>
+        <w:rPr>
+          <w:rFonts w:ascii="Arial" w:hAnsi="Arial" w:cs="Arial"/>
+          <w:sz w:val="48"/>
+        </w:rPr>
+      </w:pPr>
+    </w:p>
+    <w:p>
+      <w:pPr>
+        <w:pStyle w:val="PargrafodaLista"/>
+        <w:numPr>
+          <w:ilvl w:val="1"/>
+          <w:numId w:val="9"/>
+        </w:numPr>
+        <w:rPr>
+          <w:rFonts w:ascii="Arial" w:hAnsi="Arial" w:cs="Arial"/>
+          <w:sz w:val="48"/>
+        </w:rPr>
+      </w:pPr>
+      <w:r>
+        <w:rPr>
+          <w:rFonts w:ascii="Arial" w:hAnsi="Arial" w:cs="Arial"/>
+          <w:sz w:val="48"/>
+        </w:rPr>
+        <w:t>Função</w:t>
+      </w:r>
+    </w:p>
+    <w:p>
+      <w:pPr>
+        <w:pStyle w:val="PargrafodaLista"/>
+        <w:ind w:left="2130"/>
+        <w:rPr>
+          <w:rFonts w:ascii="Arial" w:hAnsi="Arial" w:cs="Arial"/>
+          <w:sz w:val="48"/>
+        </w:rPr>
+      </w:pPr>
+      <w:r>
+        <w:rPr>
+          <w:rFonts w:ascii="Arial" w:hAnsi="Arial" w:cs="Arial"/>
+          <w:sz w:val="48"/>
+        </w:rPr>
+        <w:t>Este manual de instruções force as informações necessárias para a instalação e o funcionamento da aplicação. Leia-o antes da utilização e guarde-o num local sempre bem acessível.</w:t>
+      </w:r>
+    </w:p>
+    <w:p>
+      <w:pPr>
+        <w:pStyle w:val="PargrafodaLista"/>
+        <w:ind w:left="2130"/>
+        <w:rPr>
+          <w:rFonts w:ascii="Arial" w:hAnsi="Arial" w:cs="Arial"/>
+          <w:sz w:val="48"/>
+        </w:rPr>
+      </w:pPr>
+    </w:p>
+    <w:p>
+      <w:pPr>
+        <w:pStyle w:val="PargrafodaLista"/>
+        <w:numPr>
+          <w:ilvl w:val="1"/>
+          <w:numId w:val="9"/>
+        </w:numPr>
+        <w:rPr>
+          <w:rFonts w:ascii="Arial" w:hAnsi="Arial" w:cs="Arial"/>
+          <w:sz w:val="48"/>
+        </w:rPr>
+      </w:pPr>
+      <w:r>
+        <w:rPr>
+          <w:rFonts w:ascii="Arial" w:hAnsi="Arial" w:cs="Arial"/>
+          <w:sz w:val="48"/>
+        </w:rPr>
+        <w:t>Grupo-alvo</w:t>
+      </w:r>
+    </w:p>
+    <w:p>
+      <w:pPr>
+        <w:pStyle w:val="PargrafodaLista"/>
+        <w:ind w:left="2130"/>
+        <w:rPr>
+          <w:rFonts w:ascii="Arial" w:hAnsi="Arial" w:cs="Arial"/>
+          <w:sz w:val="48"/>
+        </w:rPr>
+      </w:pPr>
+      <w:r>
+        <w:rPr>
+          <w:rFonts w:ascii="Arial" w:hAnsi="Arial" w:cs="Arial"/>
+          <w:sz w:val="48"/>
+        </w:rPr>
+        <w:t xml:space="preserve">Este manual de instruções é destinado a toda a gente que utiliza este </w:t>
+      </w:r>
+      <w:proofErr w:type="gramStart"/>
+      <w:r>
+        <w:rPr>
+          <w:rFonts w:ascii="Arial" w:hAnsi="Arial" w:cs="Arial"/>
+          <w:sz w:val="48"/>
+        </w:rPr>
+        <w:t>software</w:t>
+      </w:r>
+      <w:proofErr w:type="gramEnd"/>
+      <w:r>
+        <w:rPr>
+          <w:rFonts w:ascii="Arial" w:hAnsi="Arial" w:cs="Arial"/>
+          <w:sz w:val="48"/>
+        </w:rPr>
+        <w:t>.</w:t>
+      </w:r>
+    </w:p>
+    <w:p>
+      <w:pPr>
+        <w:pStyle w:val="PargrafodaLista"/>
+        <w:ind w:left="2130"/>
+        <w:rPr>
+          <w:rFonts w:ascii="Arial" w:hAnsi="Arial" w:cs="Arial"/>
+          <w:sz w:val="48"/>
+        </w:rPr>
+      </w:pPr>
+    </w:p>
+    <w:p>
+      <w:pPr>
+        <w:pStyle w:val="PargrafodaLista"/>
+        <w:numPr>
+          <w:ilvl w:val="1"/>
+          <w:numId w:val="9"/>
+        </w:numPr>
+        <w:rPr>
+          <w:rFonts w:ascii="Arial" w:hAnsi="Arial" w:cs="Arial"/>
+          <w:sz w:val="48"/>
+        </w:rPr>
+      </w:pPr>
+      <w:r>
+        <w:rPr>
+          <w:rFonts w:ascii="Arial" w:hAnsi="Arial" w:cs="Arial"/>
+          <w:sz w:val="48"/>
+        </w:rPr>
+        <w:t>Simbologia utilizada</w:t>
+      </w:r>
+    </w:p>
+    <w:p>
+      <w:pPr>
+        <w:pStyle w:val="PargrafodaLista"/>
+        <w:ind w:left="2130"/>
+        <w:rPr>
+          <w:rFonts w:ascii="Arial" w:hAnsi="Arial" w:cs="Arial"/>
+          <w:sz w:val="48"/>
+        </w:rPr>
+      </w:pPr>
+    </w:p>
+    <w:p>
+      <w:pPr>
+        <w:pStyle w:val="PargrafodaLista"/>
+        <w:ind w:left="2130"/>
+        <w:rPr>
+          <w:rFonts w:ascii="Arial" w:hAnsi="Arial" w:cs="Arial"/>
+          <w:sz w:val="48"/>
+        </w:rPr>
+      </w:pPr>
+    </w:p>
+    <w:p>
+      <w:pPr>
+        <w:pStyle w:val="PargrafodaLista"/>
+        <w:numPr>
+          <w:ilvl w:val="1"/>
+          <w:numId w:val="9"/>
+        </w:numPr>
+        <w:rPr>
+          <w:rFonts w:ascii="Arial" w:hAnsi="Arial" w:cs="Arial"/>
+          <w:sz w:val="48"/>
+        </w:rPr>
+      </w:pPr>
+    </w:p>
+    <w:p>
+      <w:pPr>
         <w:jc w:val="center"/>
         <w:rPr>
           <w:rFonts w:ascii="Arial" w:hAnsi="Arial" w:cs="Arial"/>
@@ -851,21 +1087,328 @@
     </w:p>
     <w:p>
       <w:pPr>
-        <w:jc w:val="center"/>
-        <w:rPr>
-          <w:rFonts w:ascii="Arial" w:hAnsi="Arial" w:cs="Arial"/>
-          <w:sz w:val="48"/>
-        </w:rPr>
-      </w:pPr>
-    </w:p>
-    <w:p>
-      <w:pPr>
-        <w:jc w:val="center"/>
-        <w:rPr>
-          <w:rFonts w:ascii="Arial" w:hAnsi="Arial" w:cs="Arial"/>
-          <w:sz w:val="48"/>
-        </w:rPr>
-      </w:pPr>
+        <w:pStyle w:val="PargrafodaLista"/>
+        <w:numPr>
+          <w:ilvl w:val="0"/>
+          <w:numId w:val="9"/>
+        </w:numPr>
+        <w:rPr>
+          <w:rFonts w:ascii="Arial" w:hAnsi="Arial" w:cs="Arial"/>
+          <w:sz w:val="48"/>
+        </w:rPr>
+      </w:pPr>
+      <w:r>
+        <w:rPr>
+          <w:rFonts w:ascii="Arial" w:hAnsi="Arial" w:cs="Arial"/>
+          <w:sz w:val="48"/>
+        </w:rPr>
+        <w:lastRenderedPageBreak/>
+        <w:t xml:space="preserve">Instalação do </w:t>
+      </w:r>
+      <w:proofErr w:type="gramStart"/>
+      <w:r>
+        <w:rPr>
+          <w:rFonts w:ascii="Arial" w:hAnsi="Arial" w:cs="Arial"/>
+          <w:sz w:val="48"/>
+        </w:rPr>
+        <w:t>software</w:t>
+      </w:r>
+      <w:proofErr w:type="gramEnd"/>
+    </w:p>
+    <w:p>
+      <w:pPr>
+        <w:pStyle w:val="PargrafodaLista"/>
+        <w:numPr>
+          <w:ilvl w:val="1"/>
+          <w:numId w:val="9"/>
+        </w:numPr>
+        <w:rPr>
+          <w:rFonts w:ascii="Arial" w:hAnsi="Arial" w:cs="Arial"/>
+          <w:sz w:val="48"/>
+        </w:rPr>
+      </w:pPr>
+      <w:r>
+        <w:rPr>
+          <w:rFonts w:ascii="Arial" w:hAnsi="Arial" w:cs="Arial"/>
+          <w:sz w:val="48"/>
+        </w:rPr>
+        <w:t>Requisitos do sistema</w:t>
+      </w:r>
+    </w:p>
+    <w:p>
+      <w:pPr>
+        <w:pStyle w:val="PargrafodaLista"/>
+        <w:numPr>
+          <w:ilvl w:val="0"/>
+          <w:numId w:val="10"/>
+        </w:numPr>
+        <w:rPr>
+          <w:rFonts w:ascii="Arial" w:hAnsi="Arial" w:cs="Arial"/>
+          <w:sz w:val="48"/>
+        </w:rPr>
+      </w:pPr>
+      <w:r>
+        <w:rPr>
+          <w:rFonts w:ascii="Arial" w:hAnsi="Arial" w:cs="Arial"/>
+          <w:sz w:val="48"/>
+        </w:rPr>
+        <w:t>Sistema operativo acima do Windows vista;</w:t>
+      </w:r>
+    </w:p>
+    <w:p>
+      <w:pPr>
+        <w:pStyle w:val="PargrafodaLista"/>
+        <w:numPr>
+          <w:ilvl w:val="0"/>
+          <w:numId w:val="10"/>
+        </w:numPr>
+        <w:rPr>
+          <w:rFonts w:ascii="Arial" w:hAnsi="Arial" w:cs="Arial"/>
+          <w:sz w:val="48"/>
+        </w:rPr>
+      </w:pPr>
+      <w:r>
+        <w:rPr>
+          <w:rFonts w:ascii="Arial" w:hAnsi="Arial" w:cs="Arial"/>
+          <w:sz w:val="48"/>
+        </w:rPr>
+        <w:t>Qualquer placa gráfica;</w:t>
+      </w:r>
+    </w:p>
+    <w:p>
+      <w:pPr>
+        <w:pStyle w:val="PargrafodaLista"/>
+        <w:numPr>
+          <w:ilvl w:val="0"/>
+          <w:numId w:val="10"/>
+        </w:numPr>
+        <w:rPr>
+          <w:rFonts w:ascii="Arial" w:hAnsi="Arial" w:cs="Arial"/>
+          <w:sz w:val="48"/>
+        </w:rPr>
+      </w:pPr>
+      <w:r>
+        <w:rPr>
+          <w:rFonts w:ascii="Arial" w:hAnsi="Arial" w:cs="Arial"/>
+          <w:sz w:val="48"/>
+        </w:rPr>
+        <w:t xml:space="preserve"> .</w:t>
+      </w:r>
+      <w:proofErr w:type="gramStart"/>
+      <w:r>
+        <w:rPr>
+          <w:rFonts w:ascii="Arial" w:hAnsi="Arial" w:cs="Arial"/>
+          <w:sz w:val="48"/>
+        </w:rPr>
+        <w:t>net</w:t>
+      </w:r>
+      <w:proofErr w:type="gramEnd"/>
+      <w:r>
+        <w:rPr>
+          <w:rFonts w:ascii="Arial" w:hAnsi="Arial" w:cs="Arial"/>
+          <w:sz w:val="48"/>
+        </w:rPr>
+        <w:t xml:space="preserve"> Framework 4.5 (Instalado com o programa);</w:t>
+      </w:r>
+    </w:p>
+    <w:p>
+      <w:pPr>
+        <w:pStyle w:val="PargrafodaLista"/>
+        <w:numPr>
+          <w:ilvl w:val="0"/>
+          <w:numId w:val="10"/>
+        </w:numPr>
+        <w:rPr>
+          <w:rFonts w:ascii="Arial" w:hAnsi="Arial" w:cs="Arial"/>
+          <w:sz w:val="48"/>
+        </w:rPr>
+      </w:pPr>
+      <w:r>
+        <w:rPr>
+          <w:rFonts w:ascii="Arial" w:hAnsi="Arial" w:cs="Arial"/>
+          <w:sz w:val="48"/>
+        </w:rPr>
+        <w:t xml:space="preserve">Ligação à internet (Para instalar </w:t>
+      </w:r>
+      <w:proofErr w:type="gramStart"/>
+      <w:r>
+        <w:rPr>
+          <w:rFonts w:ascii="Arial" w:hAnsi="Arial" w:cs="Arial"/>
+          <w:sz w:val="48"/>
+        </w:rPr>
+        <w:t>o .net</w:t>
+      </w:r>
+      <w:proofErr w:type="gramEnd"/>
+      <w:r>
+        <w:rPr>
+          <w:rFonts w:ascii="Arial" w:hAnsi="Arial" w:cs="Arial"/>
+          <w:sz w:val="48"/>
+        </w:rPr>
+        <w:t xml:space="preserve"> Framework 4.5);</w:t>
+      </w:r>
+    </w:p>
+    <w:p>
+      <w:pPr>
+        <w:pStyle w:val="PargrafodaLista"/>
+        <w:numPr>
+          <w:ilvl w:val="0"/>
+          <w:numId w:val="10"/>
+        </w:numPr>
+        <w:rPr>
+          <w:rFonts w:ascii="Arial" w:hAnsi="Arial" w:cs="Arial"/>
+          <w:sz w:val="48"/>
+        </w:rPr>
+      </w:pPr>
+      <w:r>
+        <w:rPr>
+          <w:rFonts w:ascii="Arial" w:hAnsi="Arial" w:cs="Arial"/>
+          <w:sz w:val="48"/>
+        </w:rPr>
+        <w:t>Intel Celeron/Pentium/</w:t>
+      </w:r>
+      <w:proofErr w:type="spellStart"/>
+      <w:r>
+        <w:rPr>
+          <w:rFonts w:ascii="Arial" w:hAnsi="Arial" w:cs="Arial"/>
+          <w:sz w:val="48"/>
+        </w:rPr>
+        <w:t>Atom</w:t>
+      </w:r>
+      <w:proofErr w:type="spellEnd"/>
+      <w:r>
+        <w:rPr>
+          <w:rFonts w:ascii="Arial" w:hAnsi="Arial" w:cs="Arial"/>
+          <w:sz w:val="48"/>
+        </w:rPr>
+        <w:t xml:space="preserve">/Core e AMD A4/6/8 entre outros, com frequência mínima de 1.2 </w:t>
+      </w:r>
+      <w:proofErr w:type="spellStart"/>
+      <w:r>
+        <w:rPr>
+          <w:rFonts w:ascii="Arial" w:hAnsi="Arial" w:cs="Arial"/>
+          <w:sz w:val="48"/>
+        </w:rPr>
+        <w:t>Ghz</w:t>
+      </w:r>
+      <w:proofErr w:type="spellEnd"/>
+      <w:r>
+        <w:rPr>
+          <w:rFonts w:ascii="Arial" w:hAnsi="Arial" w:cs="Arial"/>
+          <w:sz w:val="48"/>
+        </w:rPr>
+        <w:t>;</w:t>
+      </w:r>
+    </w:p>
+    <w:p>
+      <w:pPr>
+        <w:pStyle w:val="PargrafodaLista"/>
+        <w:numPr>
+          <w:ilvl w:val="0"/>
+          <w:numId w:val="10"/>
+        </w:numPr>
+        <w:rPr>
+          <w:rFonts w:ascii="Arial" w:hAnsi="Arial" w:cs="Arial"/>
+          <w:sz w:val="48"/>
+        </w:rPr>
+      </w:pPr>
+      <w:r>
+        <w:rPr>
+          <w:rFonts w:ascii="Arial" w:hAnsi="Arial" w:cs="Arial"/>
+          <w:sz w:val="48"/>
+        </w:rPr>
+        <w:t>Teclado/Rato;</w:t>
+      </w:r>
+    </w:p>
+    <w:p>
+      <w:pPr>
+        <w:pStyle w:val="PargrafodaLista"/>
+        <w:numPr>
+          <w:ilvl w:val="0"/>
+          <w:numId w:val="10"/>
+        </w:numPr>
+        <w:rPr>
+          <w:rFonts w:ascii="Arial" w:hAnsi="Arial" w:cs="Arial"/>
+          <w:sz w:val="48"/>
+        </w:rPr>
+      </w:pPr>
+      <w:r>
+        <w:rPr>
+          <w:rFonts w:ascii="Arial" w:hAnsi="Arial" w:cs="Arial"/>
+          <w:sz w:val="48"/>
+        </w:rPr>
+        <w:t>Monitor;</w:t>
+      </w:r>
+    </w:p>
+    <w:p>
+      <w:pPr>
+        <w:pStyle w:val="PargrafodaLista"/>
+        <w:numPr>
+          <w:ilvl w:val="0"/>
+          <w:numId w:val="10"/>
+        </w:numPr>
+        <w:rPr>
+          <w:rFonts w:ascii="Arial" w:hAnsi="Arial" w:cs="Arial"/>
+          <w:sz w:val="48"/>
+        </w:rPr>
+      </w:pPr>
+      <w:r>
+        <w:rPr>
+          <w:rFonts w:ascii="Arial" w:hAnsi="Arial" w:cs="Arial"/>
+          <w:sz w:val="48"/>
+        </w:rPr>
+        <w:t>Memória RAM mínima 1gb.</w:t>
+      </w:r>
+      <w:bookmarkStart w:id="0" w:name="_GoBack"/>
+      <w:bookmarkEnd w:id="0"/>
+    </w:p>
+    <w:p>
+      <w:pPr>
+        <w:pStyle w:val="PargrafodaLista"/>
+        <w:ind w:left="2130"/>
+        <w:rPr>
+          <w:rFonts w:ascii="Arial" w:hAnsi="Arial" w:cs="Arial"/>
+          <w:sz w:val="48"/>
+        </w:rPr>
+      </w:pPr>
+    </w:p>
+    <w:p>
+      <w:pPr>
+        <w:pStyle w:val="PargrafodaLista"/>
+        <w:ind w:left="2130"/>
+        <w:rPr>
+          <w:rFonts w:ascii="Arial" w:hAnsi="Arial" w:cs="Arial"/>
+          <w:sz w:val="48"/>
+        </w:rPr>
+      </w:pPr>
+    </w:p>
+    <w:p>
+      <w:pPr>
+        <w:pStyle w:val="PargrafodaLista"/>
+        <w:numPr>
+          <w:ilvl w:val="1"/>
+          <w:numId w:val="9"/>
+        </w:numPr>
+        <w:rPr>
+          <w:rFonts w:ascii="Arial" w:hAnsi="Arial" w:cs="Arial"/>
+          <w:sz w:val="48"/>
+        </w:rPr>
+      </w:pPr>
+      <w:r>
+        <w:rPr>
+          <w:rFonts w:ascii="Arial" w:hAnsi="Arial" w:cs="Arial"/>
+          <w:sz w:val="48"/>
+        </w:rPr>
+        <w:t xml:space="preserve">Instalação do </w:t>
+      </w:r>
+      <w:proofErr w:type="gramStart"/>
+      <w:r>
+        <w:rPr>
+          <w:rFonts w:ascii="Arial" w:hAnsi="Arial" w:cs="Arial"/>
+          <w:sz w:val="48"/>
+        </w:rPr>
+        <w:t>software</w:t>
+      </w:r>
+      <w:proofErr w:type="gramEnd"/>
     </w:p>
     <w:p>
       <w:pPr>
@@ -984,7 +1527,7 @@
       <w:rPr>
         <w:noProof/>
       </w:rPr>
-      <w:t>2</w:t>
+      <w:t>5</w:t>
     </w:r>
     <w:r>
       <w:fldChar w:fldCharType="end"/>
@@ -1041,6 +1584,7 @@
       </w:rPr>
       <w:tab/>
     </w:r>
+    <w:proofErr w:type="gramStart"/>
     <w:r>
       <w:rPr>
         <w:rFonts w:ascii="Segoe UI" w:hAnsi="Segoe UI" w:cs="Segoe UI"/>
@@ -1048,6 +1592,7 @@
       </w:rPr>
       <w:t xml:space="preserve">                                                    </w:t>
     </w:r>
+    <w:proofErr w:type="spellStart"/>
     <w:r>
       <w:rPr>
         <w:rFonts w:ascii="Segoe UI" w:hAnsi="Segoe UI" w:cs="Segoe UI"/>
@@ -1075,7 +1620,67 @@
           </w14:solidFill>
         </w14:textFill>
       </w:rPr>
-      <w:t>F.E.Coding Produções</w:t>
+      <w:t>F.</w:t>
+    </w:r>
+    <w:proofErr w:type="gramEnd"/>
+    <w:r>
+      <w:rPr>
+        <w:rFonts w:ascii="Segoe UI" w:hAnsi="Segoe UI" w:cs="Segoe UI"/>
+        <w:b/>
+        <w:color w:val="70AD47"/>
+        <w:spacing w:val="10"/>
+        <w:sz w:val="56"/>
+        <w14:glow w14:rad="38100">
+          <w14:schemeClr w14:val="accent1">
+            <w14:alpha w14:val="60000"/>
+          </w14:schemeClr>
+        </w14:glow>
+        <w14:textOutline w14:w="9525" w14:cap="flat" w14:cmpd="sng" w14:algn="ctr">
+          <w14:solidFill>
+            <w14:schemeClr w14:val="accent1"/>
+          </w14:solidFill>
+          <w14:prstDash w14:val="solid"/>
+          <w14:round/>
+        </w14:textOutline>
+        <w14:textFill>
+          <w14:solidFill>
+            <w14:srgbClr w14:val="70AD47">
+              <w14:tint w14:val="1000"/>
+            </w14:srgbClr>
+          </w14:solidFill>
+        </w14:textFill>
+      </w:rPr>
+      <w:t>E.Coding</w:t>
+    </w:r>
+    <w:proofErr w:type="spellEnd"/>
+    <w:r>
+      <w:rPr>
+        <w:rFonts w:ascii="Segoe UI" w:hAnsi="Segoe UI" w:cs="Segoe UI"/>
+        <w:b/>
+        <w:color w:val="70AD47"/>
+        <w:spacing w:val="10"/>
+        <w:sz w:val="56"/>
+        <w14:glow w14:rad="38100">
+          <w14:schemeClr w14:val="accent1">
+            <w14:alpha w14:val="60000"/>
+          </w14:schemeClr>
+        </w14:glow>
+        <w14:textOutline w14:w="9525" w14:cap="flat" w14:cmpd="sng" w14:algn="ctr">
+          <w14:solidFill>
+            <w14:schemeClr w14:val="accent1"/>
+          </w14:solidFill>
+          <w14:prstDash w14:val="solid"/>
+          <w14:round/>
+        </w14:textOutline>
+        <w14:textFill>
+          <w14:solidFill>
+            <w14:srgbClr w14:val="70AD47">
+              <w14:tint w14:val="1000"/>
+            </w14:srgbClr>
+          </w14:solidFill>
+        </w14:textFill>
+      </w:rPr>
+      <w:t xml:space="preserve"> Produções</w:t>
     </w:r>
   </w:p>
   <w:p>
@@ -1667,6 +2272,240 @@
     </w:lvl>
   </w:abstractNum>
   <w:abstractNum w:abstractNumId="6">
+    <w:nsid w:val="3D3D7F04"/>
+    <w:multiLevelType w:val="hybridMultilevel"/>
+    <w:tmpl w:val="FFAE642C"/>
+    <w:lvl w:ilvl="0" w:tplc="08160001">
+      <w:start w:val="1"/>
+      <w:numFmt w:val="bullet"/>
+      <w:lvlText w:val=""/>
+      <w:lvlJc w:val="left"/>
+      <w:pPr>
+        <w:ind w:left="2850" w:hanging="360"/>
+      </w:pPr>
+      <w:rPr>
+        <w:rFonts w:ascii="Symbol" w:hAnsi="Symbol" w:hint="default"/>
+      </w:rPr>
+    </w:lvl>
+    <w:lvl w:ilvl="1" w:tplc="08160003" w:tentative="1">
+      <w:start w:val="1"/>
+      <w:numFmt w:val="bullet"/>
+      <w:lvlText w:val="o"/>
+      <w:lvlJc w:val="left"/>
+      <w:pPr>
+        <w:ind w:left="3570" w:hanging="360"/>
+      </w:pPr>
+      <w:rPr>
+        <w:rFonts w:ascii="Courier New" w:hAnsi="Courier New" w:cs="Courier New" w:hint="default"/>
+      </w:rPr>
+    </w:lvl>
+    <w:lvl w:ilvl="2" w:tplc="08160005" w:tentative="1">
+      <w:start w:val="1"/>
+      <w:numFmt w:val="bullet"/>
+      <w:lvlText w:val=""/>
+      <w:lvlJc w:val="left"/>
+      <w:pPr>
+        <w:ind w:left="4290" w:hanging="360"/>
+      </w:pPr>
+      <w:rPr>
+        <w:rFonts w:ascii="Wingdings" w:hAnsi="Wingdings" w:hint="default"/>
+      </w:rPr>
+    </w:lvl>
+    <w:lvl w:ilvl="3" w:tplc="08160001" w:tentative="1">
+      <w:start w:val="1"/>
+      <w:numFmt w:val="bullet"/>
+      <w:lvlText w:val=""/>
+      <w:lvlJc w:val="left"/>
+      <w:pPr>
+        <w:ind w:left="5010" w:hanging="360"/>
+      </w:pPr>
+      <w:rPr>
+        <w:rFonts w:ascii="Symbol" w:hAnsi="Symbol" w:hint="default"/>
+      </w:rPr>
+    </w:lvl>
+    <w:lvl w:ilvl="4" w:tplc="08160003" w:tentative="1">
+      <w:start w:val="1"/>
+      <w:numFmt w:val="bullet"/>
+      <w:lvlText w:val="o"/>
+      <w:lvlJc w:val="left"/>
+      <w:pPr>
+        <w:ind w:left="5730" w:hanging="360"/>
+      </w:pPr>
+      <w:rPr>
+        <w:rFonts w:ascii="Courier New" w:hAnsi="Courier New" w:cs="Courier New" w:hint="default"/>
+      </w:rPr>
+    </w:lvl>
+    <w:lvl w:ilvl="5" w:tplc="08160005" w:tentative="1">
+      <w:start w:val="1"/>
+      <w:numFmt w:val="bullet"/>
+      <w:lvlText w:val=""/>
+      <w:lvlJc w:val="left"/>
+      <w:pPr>
+        <w:ind w:left="6450" w:hanging="360"/>
+      </w:pPr>
+      <w:rPr>
+        <w:rFonts w:ascii="Wingdings" w:hAnsi="Wingdings" w:hint="default"/>
+      </w:rPr>
+    </w:lvl>
+    <w:lvl w:ilvl="6" w:tplc="08160001" w:tentative="1">
+      <w:start w:val="1"/>
+      <w:numFmt w:val="bullet"/>
+      <w:lvlText w:val=""/>
+      <w:lvlJc w:val="left"/>
+      <w:pPr>
+        <w:ind w:left="7170" w:hanging="360"/>
+      </w:pPr>
+      <w:rPr>
+        <w:rFonts w:ascii="Symbol" w:hAnsi="Symbol" w:hint="default"/>
+      </w:rPr>
+    </w:lvl>
+    <w:lvl w:ilvl="7" w:tplc="08160003" w:tentative="1">
+      <w:start w:val="1"/>
+      <w:numFmt w:val="bullet"/>
+      <w:lvlText w:val="o"/>
+      <w:lvlJc w:val="left"/>
+      <w:pPr>
+        <w:ind w:left="7890" w:hanging="360"/>
+      </w:pPr>
+      <w:rPr>
+        <w:rFonts w:ascii="Courier New" w:hAnsi="Courier New" w:cs="Courier New" w:hint="default"/>
+      </w:rPr>
+    </w:lvl>
+    <w:lvl w:ilvl="8" w:tplc="08160005" w:tentative="1">
+      <w:start w:val="1"/>
+      <w:numFmt w:val="bullet"/>
+      <w:lvlText w:val=""/>
+      <w:lvlJc w:val="left"/>
+      <w:pPr>
+        <w:ind w:left="8610" w:hanging="360"/>
+      </w:pPr>
+      <w:rPr>
+        <w:rFonts w:ascii="Wingdings" w:hAnsi="Wingdings" w:hint="default"/>
+      </w:rPr>
+    </w:lvl>
+  </w:abstractNum>
+  <w:abstractNum w:abstractNumId="7">
+    <w:nsid w:val="55794C34"/>
+    <w:multiLevelType w:val="multilevel"/>
+    <w:tmpl w:val="1624E292"/>
+    <w:lvl w:ilvl="0">
+      <w:start w:val="1"/>
+      <w:numFmt w:val="decimal"/>
+      <w:lvlText w:val="%1."/>
+      <w:lvlJc w:val="left"/>
+      <w:pPr>
+        <w:ind w:left="1080" w:hanging="720"/>
+      </w:pPr>
+      <w:rPr>
+        <w:rFonts w:hint="default"/>
+      </w:rPr>
+    </w:lvl>
+    <w:lvl w:ilvl="1">
+      <w:start w:val="1"/>
+      <w:numFmt w:val="decimal"/>
+      <w:isLgl/>
+      <w:lvlText w:val="%1.%2"/>
+      <w:lvlJc w:val="left"/>
+      <w:pPr>
+        <w:ind w:left="2130" w:hanging="1050"/>
+      </w:pPr>
+      <w:rPr>
+        <w:rFonts w:hint="default"/>
+      </w:rPr>
+    </w:lvl>
+    <w:lvl w:ilvl="2">
+      <w:start w:val="1"/>
+      <w:numFmt w:val="decimal"/>
+      <w:isLgl/>
+      <w:lvlText w:val="%1.%2.%3"/>
+      <w:lvlJc w:val="left"/>
+      <w:pPr>
+        <w:ind w:left="2880" w:hanging="1080"/>
+      </w:pPr>
+      <w:rPr>
+        <w:rFonts w:hint="default"/>
+      </w:rPr>
+    </w:lvl>
+    <w:lvl w:ilvl="3">
+      <w:start w:val="1"/>
+      <w:numFmt w:val="decimal"/>
+      <w:isLgl/>
+      <w:lvlText w:val="%1.%2.%3.%4"/>
+      <w:lvlJc w:val="left"/>
+      <w:pPr>
+        <w:ind w:left="4320" w:hanging="1800"/>
+      </w:pPr>
+      <w:rPr>
+        <w:rFonts w:hint="default"/>
+      </w:rPr>
+    </w:lvl>
+    <w:lvl w:ilvl="4">
+      <w:start w:val="1"/>
+      <w:numFmt w:val="decimal"/>
+      <w:isLgl/>
+      <w:lvlText w:val="%1.%2.%3.%4.%5"/>
+      <w:lvlJc w:val="left"/>
+      <w:pPr>
+        <w:ind w:left="5400" w:hanging="2160"/>
+      </w:pPr>
+      <w:rPr>
+        <w:rFonts w:hint="default"/>
+      </w:rPr>
+    </w:lvl>
+    <w:lvl w:ilvl="5">
+      <w:start w:val="1"/>
+      <w:numFmt w:val="decimal"/>
+      <w:isLgl/>
+      <w:lvlText w:val="%1.%2.%3.%4.%5.%6"/>
+      <w:lvlJc w:val="left"/>
+      <w:pPr>
+        <w:ind w:left="6480" w:hanging="2520"/>
+      </w:pPr>
+      <w:rPr>
+        <w:rFonts w:hint="default"/>
+      </w:rPr>
+    </w:lvl>
+    <w:lvl w:ilvl="6">
+      <w:start w:val="1"/>
+      <w:numFmt w:val="decimal"/>
+      <w:isLgl/>
+      <w:lvlText w:val="%1.%2.%3.%4.%5.%6.%7"/>
+      <w:lvlJc w:val="left"/>
+      <w:pPr>
+        <w:ind w:left="7560" w:hanging="2880"/>
+      </w:pPr>
+      <w:rPr>
+        <w:rFonts w:hint="default"/>
+      </w:rPr>
+    </w:lvl>
+    <w:lvl w:ilvl="7">
+      <w:start w:val="1"/>
+      <w:numFmt w:val="decimal"/>
+      <w:isLgl/>
+      <w:lvlText w:val="%1.%2.%3.%4.%5.%6.%7.%8"/>
+      <w:lvlJc w:val="left"/>
+      <w:pPr>
+        <w:ind w:left="8640" w:hanging="3240"/>
+      </w:pPr>
+      <w:rPr>
+        <w:rFonts w:hint="default"/>
+      </w:rPr>
+    </w:lvl>
+    <w:lvl w:ilvl="8">
+      <w:start w:val="1"/>
+      <w:numFmt w:val="decimal"/>
+      <w:isLgl/>
+      <w:lvlText w:val="%1.%2.%3.%4.%5.%6.%7.%8.%9"/>
+      <w:lvlJc w:val="left"/>
+      <w:pPr>
+        <w:ind w:left="9720" w:hanging="3600"/>
+      </w:pPr>
+      <w:rPr>
+        <w:rFonts w:hint="default"/>
+      </w:rPr>
+    </w:lvl>
+  </w:abstractNum>
+  <w:abstractNum w:abstractNumId="8">
     <w:nsid w:val="75800B95"/>
     <w:multiLevelType w:val="multilevel"/>
     <w:tmpl w:val="9C363F96"/>
@@ -1779,7 +2618,7 @@
       </w:rPr>
     </w:lvl>
   </w:abstractNum>
-  <w:abstractNum w:abstractNumId="7">
+  <w:abstractNum w:abstractNumId="9">
     <w:nsid w:val="79DA6171"/>
     <w:multiLevelType w:val="multilevel"/>
     <w:tmpl w:val="0816001F"/>
@@ -1875,19 +2714,25 @@
     <w:abstractNumId w:val="2"/>
   </w:num>
   <w:num w:numId="4">
-    <w:abstractNumId w:val="7"/>
+    <w:abstractNumId w:val="9"/>
   </w:num>
   <w:num w:numId="5">
     <w:abstractNumId w:val="0"/>
   </w:num>
   <w:num w:numId="6">
-    <w:abstractNumId w:val="6"/>
+    <w:abstractNumId w:val="8"/>
   </w:num>
   <w:num w:numId="7">
     <w:abstractNumId w:val="1"/>
   </w:num>
   <w:num w:numId="8">
     <w:abstractNumId w:val="3"/>
+  </w:num>
+  <w:num w:numId="9">
+    <w:abstractNumId w:val="7"/>
+  </w:num>
+  <w:num w:numId="10">
+    <w:abstractNumId w:val="6"/>
   </w:num>
 </w:numbering>
 </file>
@@ -2528,537 +3373,6 @@
 </w:styles>
 </file>
 
-<file path=word/glossary/document.xml><?xml version="1.0" encoding="utf-8"?>
-<w:glossaryDocument xmlns:wpc="http://schemas.microsoft.com/office/word/2010/wordprocessingCanvas" xmlns:mc="http://schemas.openxmlformats.org/markup-compatibility/2006" xmlns:o="urn:schemas-microsoft-com:office:office" xmlns:r="http://schemas.openxmlformats.org/officeDocument/2006/relationships" xmlns:m="http://schemas.openxmlformats.org/officeDocument/2006/math" xmlns:v="urn:schemas-microsoft-com:vml" xmlns:wp14="http://schemas.microsoft.com/office/word/2010/wordprocessingDrawing" xmlns:wp="http://schemas.openxmlformats.org/drawingml/2006/wordprocessingDrawing" xmlns:w10="urn:schemas-microsoft-com:office:word" xmlns:w="http://schemas.openxmlformats.org/wordprocessingml/2006/main" xmlns:w14="http://schemas.microsoft.com/office/word/2010/wordml" xmlns:w15="http://schemas.microsoft.com/office/word/2012/wordml" xmlns:wpg="http://schemas.microsoft.com/office/word/2010/wordprocessingGroup" xmlns:wpi="http://schemas.microsoft.com/office/word/2010/wordprocessingInk" xmlns:wne="http://schemas.microsoft.com/office/word/2006/wordml" xmlns:wps="http://schemas.microsoft.com/office/word/2010/wordprocessingShape" mc:Ignorable="w14 w15 wp14"/>
-</file>
-
-<file path=word/glossary/fontTable.xml><?xml version="1.0" encoding="utf-8"?>
-<w:fonts xmlns:mc="http://schemas.openxmlformats.org/markup-compatibility/2006" xmlns:r="http://schemas.openxmlformats.org/officeDocument/2006/relationships" xmlns:w="http://schemas.openxmlformats.org/wordprocessingml/2006/main" xmlns:w14="http://schemas.microsoft.com/office/word/2010/wordml" xmlns:w15="http://schemas.microsoft.com/office/word/2012/wordml" mc:Ignorable="w14 w15">
-  <w:font w:name="Times New Roman">
-    <w:panose1 w:val="02020603050405020304"/>
-    <w:charset w:val="00"/>
-    <w:family w:val="roman"/>
-    <w:pitch w:val="variable"/>
-    <w:sig w:usb0="E0002EFF" w:usb1="C0007843" w:usb2="00000009" w:usb3="00000000" w:csb0="000001FF" w:csb1="00000000"/>
-  </w:font>
-  <w:font w:name="Calibri">
-    <w:panose1 w:val="020F0502020204030204"/>
-    <w:charset w:val="00"/>
-    <w:family w:val="swiss"/>
-    <w:pitch w:val="variable"/>
-    <w:sig w:usb0="E00002FF" w:usb1="4000ACFF" w:usb2="00000001" w:usb3="00000000" w:csb0="0000019F" w:csb1="00000000"/>
-  </w:font>
-  <w:font w:name="Calibri Light">
-    <w:panose1 w:val="020F0302020204030204"/>
-    <w:charset w:val="00"/>
-    <w:family w:val="swiss"/>
-    <w:pitch w:val="variable"/>
-    <w:sig w:usb0="A00002EF" w:usb1="4000207B" w:usb2="00000000" w:usb3="00000000" w:csb0="0000019F" w:csb1="00000000"/>
-  </w:font>
-  <w:font w:name="Arial">
-    <w:panose1 w:val="020B0604020202020204"/>
-    <w:charset w:val="00"/>
-    <w:family w:val="swiss"/>
-    <w:pitch w:val="variable"/>
-    <w:sig w:usb0="E0002AFF" w:usb1="C0007843" w:usb2="00000009" w:usb3="00000000" w:csb0="000001FF" w:csb1="00000000"/>
-  </w:font>
-  <w:font w:name="Segoe UI">
-    <w:panose1 w:val="020B0502040204020203"/>
-    <w:charset w:val="00"/>
-    <w:family w:val="swiss"/>
-    <w:pitch w:val="variable"/>
-    <w:sig w:usb0="E4002EFF" w:usb1="C000E47F" w:usb2="00000009" w:usb3="00000000" w:csb0="000001FF" w:csb1="00000000"/>
-  </w:font>
-</w:fonts>
-</file>
-
-<file path=word/glossary/settings.xml><?xml version="1.0" encoding="utf-8"?>
-<w:settings xmlns:mc="http://schemas.openxmlformats.org/markup-compatibility/2006" xmlns:o="urn:schemas-microsoft-com:office:office" xmlns:r="http://schemas.openxmlformats.org/officeDocument/2006/relationships" xmlns:m="http://schemas.openxmlformats.org/officeDocument/2006/math" xmlns:v="urn:schemas-microsoft-com:vml" xmlns:w10="urn:schemas-microsoft-com:office:word" xmlns:w="http://schemas.openxmlformats.org/wordprocessingml/2006/main" xmlns:w14="http://schemas.microsoft.com/office/word/2010/wordml" xmlns:w15="http://schemas.microsoft.com/office/word/2012/wordml" xmlns:sl="http://schemas.openxmlformats.org/schemaLibrary/2006/main" mc:Ignorable="w14 w15">
-  <w:view w:val="normal"/>
-  <w:defaultTabStop w:val="708"/>
-  <w:hyphenationZone w:val="425"/>
-  <w:characterSpacingControl w:val="doNotCompress"/>
-  <w:compat>
-    <w:useFELayout/>
-    <w:compatSetting w:name="compatibilityMode" w:uri="http://schemas.microsoft.com/office/word" w:val="15"/>
-    <w:compatSetting w:name="overrideTableStyleFontSizeAndJustification" w:uri="http://schemas.microsoft.com/office/word" w:val="1"/>
-    <w:compatSetting w:name="enableOpenTypeFeatures" w:uri="http://schemas.microsoft.com/office/word" w:val="1"/>
-    <w:compatSetting w:name="doNotFlipMirrorIndents" w:uri="http://schemas.microsoft.com/office/word" w:val="1"/>
-    <w:compatSetting w:name="differentiateMultirowTableHeaders" w:uri="http://schemas.microsoft.com/office/word" w:val="1"/>
-  </w:compat>
-  <w:rsids>
-    <w:rsidRoot w:val="00C57FD6"/>
-    <w:rsid w:val="007F6A11"/>
-    <w:rsid w:val="00C57FD6"/>
-  </w:rsids>
-  <m:mathPr>
-    <m:mathFont m:val="Cambria Math"/>
-    <m:brkBin m:val="before"/>
-    <m:brkBinSub m:val="--"/>
-    <m:smallFrac m:val="0"/>
-    <m:dispDef/>
-    <m:lMargin m:val="0"/>
-    <m:rMargin m:val="0"/>
-    <m:defJc m:val="centerGroup"/>
-    <m:wrapIndent m:val="1440"/>
-    <m:intLim m:val="subSup"/>
-    <m:naryLim m:val="undOvr"/>
-  </m:mathPr>
-  <w:themeFontLang w:val="pt-PT"/>
-  <w:clrSchemeMapping w:bg1="light1" w:t1="dark1" w:bg2="light2" w:t2="dark2" w:accent1="accent1" w:accent2="accent2" w:accent3="accent3" w:accent4="accent4" w:accent5="accent5" w:accent6="accent6" w:hyperlink="hyperlink" w:followedHyperlink="followedHyperlink"/>
-  <w:decimalSymbol w:val=","/>
-  <w:listSeparator w:val=";"/>
-  <w15:chartTrackingRefBased/>
-</w:settings>
-</file>
-
-<file path=word/glossary/styles.xml><?xml version="1.0" encoding="utf-8"?>
-<w:styles xmlns:mc="http://schemas.openxmlformats.org/markup-compatibility/2006" xmlns:r="http://schemas.openxmlformats.org/officeDocument/2006/relationships" xmlns:w="http://schemas.openxmlformats.org/wordprocessingml/2006/main" xmlns:w14="http://schemas.microsoft.com/office/word/2010/wordml" xmlns:w15="http://schemas.microsoft.com/office/word/2012/wordml" mc:Ignorable="w14 w15">
-  <w:docDefaults>
-    <w:rPrDefault>
-      <w:rPr>
-        <w:rFonts w:asciiTheme="minorHAnsi" w:eastAsiaTheme="minorEastAsia" w:hAnsiTheme="minorHAnsi" w:cstheme="minorBidi"/>
-        <w:sz w:val="22"/>
-        <w:szCs w:val="22"/>
-        <w:lang w:val="pt-PT" w:eastAsia="pt-PT" w:bidi="ar-SA"/>
-      </w:rPr>
-    </w:rPrDefault>
-    <w:pPrDefault>
-      <w:pPr>
-        <w:spacing w:after="160" w:line="259" w:lineRule="auto"/>
-      </w:pPr>
-    </w:pPrDefault>
-  </w:docDefaults>
-  <w:latentStyles w:defLockedState="0" w:defUIPriority="99" w:defSemiHidden="0" w:defUnhideWhenUsed="0" w:defQFormat="0" w:count="371">
-    <w:lsdException w:name="Normal" w:uiPriority="0" w:qFormat="1"/>
-    <w:lsdException w:name="heading 1" w:uiPriority="9" w:qFormat="1"/>
-    <w:lsdException w:name="heading 2" w:semiHidden="1" w:uiPriority="9" w:unhideWhenUsed="1" w:qFormat="1"/>
-    <w:lsdException w:name="heading 3" w:semiHidden="1" w:uiPriority="9" w:unhideWhenUsed="1" w:qFormat="1"/>
-    <w:lsdException w:name="heading 4" w:semiHidden="1" w:uiPriority="9" w:unhideWhenUsed="1" w:qFormat="1"/>
-    <w:lsdException w:name="heading 5" w:semiHidden="1" w:uiPriority="9" w:unhideWhenUsed="1" w:qFormat="1"/>
-    <w:lsdException w:name="heading 6" w:semiHidden="1" w:uiPriority="9" w:unhideWhenUsed="1" w:qFormat="1"/>
-    <w:lsdException w:name="heading 7" w:semiHidden="1" w:uiPriority="9" w:unhideWhenUsed="1" w:qFormat="1"/>
-    <w:lsdException w:name="heading 8" w:semiHidden="1" w:uiPriority="9" w:unhideWhenUsed="1" w:qFormat="1"/>
-    <w:lsdException w:name="heading 9" w:semiHidden="1" w:uiPriority="9" w:unhideWhenUsed="1" w:qFormat="1"/>
-    <w:lsdException w:name="index 1" w:semiHidden="1" w:unhideWhenUsed="1"/>
-    <w:lsdException w:name="index 2" w:semiHidden="1" w:unhideWhenUsed="1"/>
-    <w:lsdException w:name="index 3" w:semiHidden="1" w:unhideWhenUsed="1"/>
-    <w:lsdException w:name="index 4" w:semiHidden="1" w:unhideWhenUsed="1"/>
-    <w:lsdException w:name="index 5" w:semiHidden="1" w:unhideWhenUsed="1"/>
-    <w:lsdException w:name="index 6" w:semiHidden="1" w:unhideWhenUsed="1"/>
-    <w:lsdException w:name="index 7" w:semiHidden="1" w:unhideWhenUsed="1"/>
-    <w:lsdException w:name="index 8" w:semiHidden="1" w:unhideWhenUsed="1"/>
-    <w:lsdException w:name="index 9" w:semiHidden="1" w:unhideWhenUsed="1"/>
-    <w:lsdException w:name="toc 1" w:semiHidden="1" w:uiPriority="39" w:unhideWhenUsed="1"/>
-    <w:lsdException w:name="toc 2" w:semiHidden="1" w:uiPriority="39" w:unhideWhenUsed="1"/>
-    <w:lsdException w:name="toc 3" w:semiHidden="1" w:uiPriority="39" w:unhideWhenUsed="1"/>
-    <w:lsdException w:name="toc 4" w:semiHidden="1" w:uiPriority="39" w:unhideWhenUsed="1"/>
-    <w:lsdException w:name="toc 5" w:semiHidden="1" w:uiPriority="39" w:unhideWhenUsed="1"/>
-    <w:lsdException w:name="toc 6" w:semiHidden="1" w:uiPriority="39" w:unhideWhenUsed="1"/>
-    <w:lsdException w:name="toc 7" w:semiHidden="1" w:uiPriority="39" w:unhideWhenUsed="1"/>
-    <w:lsdException w:name="toc 8" w:semiHidden="1" w:uiPriority="39" w:unhideWhenUsed="1"/>
-    <w:lsdException w:name="toc 9" w:semiHidden="1" w:uiPriority="39" w:unhideWhenUsed="1"/>
-    <w:lsdException w:name="Normal Indent" w:semiHidden="1" w:unhideWhenUsed="1"/>
-    <w:lsdException w:name="footnote text" w:semiHidden="1" w:unhideWhenUsed="1"/>
-    <w:lsdException w:name="annotation text" w:semiHidden="1" w:unhideWhenUsed="1"/>
-    <w:lsdException w:name="header" w:semiHidden="1" w:unhideWhenUsed="1"/>
-    <w:lsdException w:name="footer" w:semiHidden="1" w:unhideWhenUsed="1"/>
-    <w:lsdException w:name="index heading" w:semiHidden="1" w:unhideWhenUsed="1"/>
-    <w:lsdException w:name="caption" w:semiHidden="1" w:uiPriority="35" w:unhideWhenUsed="1" w:qFormat="1"/>
-    <w:lsdException w:name="table of figures" w:semiHidden="1" w:unhideWhenUsed="1"/>
-    <w:lsdException w:name="envelope address" w:semiHidden="1" w:unhideWhenUsed="1"/>
-    <w:lsdException w:name="envelope return" w:semiHidden="1" w:unhideWhenUsed="1"/>
-    <w:lsdException w:name="footnote reference" w:semiHidden="1" w:unhideWhenUsed="1"/>
-    <w:lsdException w:name="annotation reference" w:semiHidden="1" w:unhideWhenUsed="1"/>
-    <w:lsdException w:name="line number" w:semiHidden="1" w:unhideWhenUsed="1"/>
-    <w:lsdException w:name="page number" w:semiHidden="1" w:unhideWhenUsed="1"/>
-    <w:lsdException w:name="endnote reference" w:semiHidden="1" w:unhideWhenUsed="1"/>
-    <w:lsdException w:name="endnote text" w:semiHidden="1" w:unhideWhenUsed="1"/>
-    <w:lsdException w:name="table of authorities" w:semiHidden="1" w:unhideWhenUsed="1"/>
-    <w:lsdException w:name="macro" w:semiHidden="1" w:unhideWhenUsed="1"/>
-    <w:lsdException w:name="toa heading" w:semiHidden="1" w:unhideWhenUsed="1"/>
-    <w:lsdException w:name="List" w:semiHidden="1" w:unhideWhenUsed="1"/>
-    <w:lsdException w:name="List Bullet" w:semiHidden="1" w:unhideWhenUsed="1"/>
-    <w:lsdException w:name="List Number" w:semiHidden="1" w:unhideWhenUsed="1"/>
-    <w:lsdException w:name="List 2" w:semiHidden="1" w:unhideWhenUsed="1"/>
-    <w:lsdException w:name="List 3" w:semiHidden="1" w:unhideWhenUsed="1"/>
-    <w:lsdException w:name="List 4" w:semiHidden="1" w:unhideWhenUsed="1"/>
-    <w:lsdException w:name="List 5" w:semiHidden="1" w:unhideWhenUsed="1"/>
-    <w:lsdException w:name="List Bullet 2" w:semiHidden="1" w:unhideWhenUsed="1"/>
-    <w:lsdException w:name="List Bullet 3" w:semiHidden="1" w:unhideWhenUsed="1"/>
-    <w:lsdException w:name="List Bullet 4" w:semiHidden="1" w:unhideWhenUsed="1"/>
-    <w:lsdException w:name="List Bullet 5" w:semiHidden="1" w:unhideWhenUsed="1"/>
-    <w:lsdException w:name="List Number 2" w:semiHidden="1" w:unhideWhenUsed="1"/>
-    <w:lsdException w:name="List Number 3" w:semiHidden="1" w:unhideWhenUsed="1"/>
-    <w:lsdException w:name="List Number 4" w:semiHidden="1" w:unhideWhenUsed="1"/>
-    <w:lsdException w:name="List Number 5" w:semiHidden="1" w:unhideWhenUsed="1"/>
-    <w:lsdException w:name="Title" w:uiPriority="10" w:qFormat="1"/>
-    <w:lsdException w:name="Closing" w:semiHidden="1" w:unhideWhenUsed="1"/>
-    <w:lsdException w:name="Signature" w:semiHidden="1" w:unhideWhenUsed="1"/>
-    <w:lsdException w:name="Default Paragraph Font" w:semiHidden="1" w:uiPriority="1" w:unhideWhenUsed="1"/>
-    <w:lsdException w:name="Body Text" w:semiHidden="1" w:unhideWhenUsed="1"/>
-    <w:lsdException w:name="Body Text Indent" w:semiHidden="1" w:unhideWhenUsed="1"/>
-    <w:lsdException w:name="List Continue" w:semiHidden="1" w:unhideWhenUsed="1"/>
-    <w:lsdException w:name="List Continue 2" w:semiHidden="1" w:unhideWhenUsed="1"/>
-    <w:lsdException w:name="List Continue 3" w:semiHidden="1" w:unhideWhenUsed="1"/>
-    <w:lsdException w:name="List Continue 4" w:semiHidden="1" w:unhideWhenUsed="1"/>
-    <w:lsdException w:name="List Continue 5" w:semiHidden="1" w:unhideWhenUsed="1"/>
-    <w:lsdException w:name="Message Header" w:semiHidden="1" w:unhideWhenUsed="1"/>
-    <w:lsdException w:name="Subtitle" w:uiPriority="11" w:qFormat="1"/>
-    <w:lsdException w:name="Salutation" w:semiHidden="1" w:unhideWhenUsed="1"/>
-    <w:lsdException w:name="Date" w:semiHidden="1" w:unhideWhenUsed="1"/>
-    <w:lsdException w:name="Body Text First Indent" w:semiHidden="1" w:unhideWhenUsed="1"/>
-    <w:lsdException w:name="Body Text First Indent 2" w:semiHidden="1" w:unhideWhenUsed="1"/>
-    <w:lsdException w:name="Note Heading" w:semiHidden="1" w:unhideWhenUsed="1"/>
-    <w:lsdException w:name="Body Text 2" w:semiHidden="1" w:unhideWhenUsed="1"/>
-    <w:lsdException w:name="Body Text 3" w:semiHidden="1" w:unhideWhenUsed="1"/>
-    <w:lsdException w:name="Body Text Indent 2" w:semiHidden="1" w:unhideWhenUsed="1"/>
-    <w:lsdException w:name="Body Text Indent 3" w:semiHidden="1" w:unhideWhenUsed="1"/>
-    <w:lsdException w:name="Block Text" w:semiHidden="1" w:unhideWhenUsed="1"/>
-    <w:lsdException w:name="Hyperlink" w:semiHidden="1" w:unhideWhenUsed="1"/>
-    <w:lsdException w:name="FollowedHyperlink" w:semiHidden="1" w:unhideWhenUsed="1"/>
-    <w:lsdException w:name="Strong" w:uiPriority="22" w:qFormat="1"/>
-    <w:lsdException w:name="Emphasis" w:uiPriority="20" w:qFormat="1"/>
-    <w:lsdException w:name="Document Map" w:semiHidden="1" w:unhideWhenUsed="1"/>
-    <w:lsdException w:name="Plain Text" w:semiHidden="1" w:unhideWhenUsed="1"/>
-    <w:lsdException w:name="E-mail Signature" w:semiHidden="1" w:unhideWhenUsed="1"/>
-    <w:lsdException w:name="HTML Top of Form" w:semiHidden="1" w:unhideWhenUsed="1"/>
-    <w:lsdException w:name="HTML Bottom of Form" w:semiHidden="1" w:unhideWhenUsed="1"/>
-    <w:lsdException w:name="Normal (Web)" w:semiHidden="1" w:unhideWhenUsed="1"/>
-    <w:lsdException w:name="HTML Acronym" w:semiHidden="1" w:unhideWhenUsed="1"/>
-    <w:lsdException w:name="HTML Address" w:semiHidden="1" w:unhideWhenUsed="1"/>
-    <w:lsdException w:name="HTML Cite" w:semiHidden="1" w:unhideWhenUsed="1"/>
-    <w:lsdException w:name="HTML Code" w:semiHidden="1" w:unhideWhenUsed="1"/>
-    <w:lsdException w:name="HTML Definition" w:semiHidden="1" w:unhideWhenUsed="1"/>
-    <w:lsdException w:name="HTML Keyboard" w:semiHidden="1" w:unhideWhenUsed="1"/>
-    <w:lsdException w:name="HTML Preformatted" w:semiHidden="1" w:unhideWhenUsed="1"/>
-    <w:lsdException w:name="HTML Sample" w:semiHidden="1" w:unhideWhenUsed="1"/>
-    <w:lsdException w:name="HTML Typewriter" w:semiHidden="1" w:unhideWhenUsed="1"/>
-    <w:lsdException w:name="HTML Variable" w:semiHidden="1" w:unhideWhenUsed="1"/>
-    <w:lsdException w:name="Normal Table" w:semiHidden="1" w:unhideWhenUsed="1"/>
-    <w:lsdException w:name="annotation subject" w:semiHidden="1" w:unhideWhenUsed="1"/>
-    <w:lsdException w:name="No List" w:semiHidden="1" w:unhideWhenUsed="1"/>
-    <w:lsdException w:name="Outline List 1" w:semiHidden="1" w:unhideWhenUsed="1"/>
-    <w:lsdException w:name="Outline List 2" w:semiHidden="1" w:unhideWhenUsed="1"/>
-    <w:lsdException w:name="Outline List 3" w:semiHidden="1" w:unhideWhenUsed="1"/>
-    <w:lsdException w:name="Table Simple 1" w:semiHidden="1" w:unhideWhenUsed="1"/>
-    <w:lsdException w:name="Table Simple 2" w:semiHidden="1" w:unhideWhenUsed="1"/>
-    <w:lsdException w:name="Table Simple 3" w:semiHidden="1" w:unhideWhenUsed="1"/>
-    <w:lsdException w:name="Table Classic 1" w:semiHidden="1" w:unhideWhenUsed="1"/>
-    <w:lsdException w:name="Table Classic 2" w:semiHidden="1" w:unhideWhenUsed="1"/>
-    <w:lsdException w:name="Table Classic 3" w:semiHidden="1" w:unhideWhenUsed="1"/>
-    <w:lsdException w:name="Table Classic 4" w:semiHidden="1" w:unhideWhenUsed="1"/>
-    <w:lsdException w:name="Table Colorful 1" w:semiHidden="1" w:unhideWhenUsed="1"/>
-    <w:lsdException w:name="Table Colorful 2" w:semiHidden="1" w:unhideWhenUsed="1"/>
-    <w:lsdException w:name="Table Colorful 3" w:semiHidden="1" w:unhideWhenUsed="1"/>
-    <w:lsdException w:name="Table Columns 1" w:semiHidden="1" w:unhideWhenUsed="1"/>
-    <w:lsdException w:name="Table Columns 2" w:semiHidden="1" w:unhideWhenUsed="1"/>
-    <w:lsdException w:name="Table Columns 3" w:semiHidden="1" w:unhideWhenUsed="1"/>
-    <w:lsdException w:name="Table Columns 4" w:semiHidden="1" w:unhideWhenUsed="1"/>
-    <w:lsdException w:name="Table Columns 5" w:semiHidden="1" w:unhideWhenUsed="1"/>
-    <w:lsdException w:name="Table Grid 1" w:semiHidden="1" w:unhideWhenUsed="1"/>
-    <w:lsdException w:name="Table Grid 2" w:semiHidden="1" w:unhideWhenUsed="1"/>
-    <w:lsdException w:name="Table Grid 3" w:semiHidden="1" w:unhideWhenUsed="1"/>
-    <w:lsdException w:name="Table Grid 4" w:semiHidden="1" w:unhideWhenUsed="1"/>
-    <w:lsdException w:name="Table Grid 5" w:semiHidden="1" w:unhideWhenUsed="1"/>
-    <w:lsdException w:name="Table Grid 6" w:semiHidden="1" w:unhideWhenUsed="1"/>
-    <w:lsdException w:name="Table Grid 7" w:semiHidden="1" w:unhideWhenUsed="1"/>
-    <w:lsdException w:name="Table Grid 8" w:semiHidden="1" w:unhideWhenUsed="1"/>
-    <w:lsdException w:name="Table List 1" w:semiHidden="1" w:unhideWhenUsed="1"/>
-    <w:lsdException w:name="Table List 2" w:semiHidden="1" w:unhideWhenUsed="1"/>
-    <w:lsdException w:name="Table List 3" w:semiHidden="1" w:unhideWhenUsed="1"/>
-    <w:lsdException w:name="Table List 4" w:semiHidden="1" w:unhideWhenUsed="1"/>
-    <w:lsdException w:name="Table List 5" w:semiHidden="1" w:unhideWhenUsed="1"/>
-    <w:lsdException w:name="Table List 6" w:semiHidden="1" w:unhideWhenUsed="1"/>
-    <w:lsdException w:name="Table List 7" w:semiHidden="1" w:unhideWhenUsed="1"/>
-    <w:lsdException w:name="Table List 8" w:semiHidden="1" w:unhideWhenUsed="1"/>
-    <w:lsdException w:name="Table 3D effects 1" w:semiHidden="1" w:unhideWhenUsed="1"/>
-    <w:lsdException w:name="Table 3D effects 2" w:semiHidden="1" w:unhideWhenUsed="1"/>
-    <w:lsdException w:name="Table 3D effects 3" w:semiHidden="1" w:unhideWhenUsed="1"/>
-    <w:lsdException w:name="Table Contemporary" w:semiHidden="1" w:unhideWhenUsed="1"/>
-    <w:lsdException w:name="Table Elegant" w:semiHidden="1" w:unhideWhenUsed="1"/>
-    <w:lsdException w:name="Table Professional" w:semiHidden="1" w:unhideWhenUsed="1"/>
-    <w:lsdException w:name="Table Subtle 1" w:semiHidden="1" w:unhideWhenUsed="1"/>
-    <w:lsdException w:name="Table Subtle 2" w:semiHidden="1" w:unhideWhenUsed="1"/>
-    <w:lsdException w:name="Table Web 1" w:semiHidden="1" w:unhideWhenUsed="1"/>
-    <w:lsdException w:name="Table Web 2" w:semiHidden="1" w:unhideWhenUsed="1"/>
-    <w:lsdException w:name="Table Web 3" w:semiHidden="1" w:unhideWhenUsed="1"/>
-    <w:lsdException w:name="Balloon Text" w:semiHidden="1" w:unhideWhenUsed="1"/>
-    <w:lsdException w:name="Table Grid" w:uiPriority="39"/>
-    <w:lsdException w:name="Table Theme" w:semiHidden="1" w:unhideWhenUsed="1"/>
-    <w:lsdException w:name="Placeholder Text" w:semiHidden="1"/>
-    <w:lsdException w:name="No Spacing" w:uiPriority="1" w:qFormat="1"/>
-    <w:lsdException w:name="Light Shading" w:uiPriority="60"/>
-    <w:lsdException w:name="Light List" w:uiPriority="61"/>
-    <w:lsdException w:name="Light Grid" w:uiPriority="62"/>
-    <w:lsdException w:name="Medium Shading 1" w:uiPriority="63"/>
-    <w:lsdException w:name="Medium Shading 2" w:uiPriority="64"/>
-    <w:lsdException w:name="Medium List 1" w:uiPriority="65"/>
-    <w:lsdException w:name="Medium List 2" w:uiPriority="66"/>
-    <w:lsdException w:name="Medium Grid 1" w:uiPriority="67"/>
-    <w:lsdException w:name="Medium Grid 2" w:uiPriority="68"/>
-    <w:lsdException w:name="Medium Grid 3" w:uiPriority="69"/>
-    <w:lsdException w:name="Dark List" w:uiPriority="70"/>
-    <w:lsdException w:name="Colorful Shading" w:uiPriority="71"/>
-    <w:lsdException w:name="Colorful List" w:uiPriority="72"/>
-    <w:lsdException w:name="Colorful Grid" w:uiPriority="73"/>
-    <w:lsdException w:name="Light Shading Accent 1" w:uiPriority="60"/>
-    <w:lsdException w:name="Light List Accent 1" w:uiPriority="61"/>
-    <w:lsdException w:name="Light Grid Accent 1" w:uiPriority="62"/>
-    <w:lsdException w:name="Medium Shading 1 Accent 1" w:uiPriority="63"/>
-    <w:lsdException w:name="Medium Shading 2 Accent 1" w:uiPriority="64"/>
-    <w:lsdException w:name="Medium List 1 Accent 1" w:uiPriority="65"/>
-    <w:lsdException w:name="Revision" w:semiHidden="1"/>
-    <w:lsdException w:name="List Paragraph" w:uiPriority="34" w:qFormat="1"/>
-    <w:lsdException w:name="Quote" w:uiPriority="29" w:qFormat="1"/>
-    <w:lsdException w:name="Intense Quote" w:uiPriority="30" w:qFormat="1"/>
-    <w:lsdException w:name="Medium List 2 Accent 1" w:uiPriority="66"/>
-    <w:lsdException w:name="Medium Grid 1 Accent 1" w:uiPriority="67"/>
-    <w:lsdException w:name="Medium Grid 2 Accent 1" w:uiPriority="68"/>
-    <w:lsdException w:name="Medium Grid 3 Accent 1" w:uiPriority="69"/>
-    <w:lsdException w:name="Dark List Accent 1" w:uiPriority="70"/>
-    <w:lsdException w:name="Colorful Shading Accent 1" w:uiPriority="71"/>
-    <w:lsdException w:name="Colorful List Accent 1" w:uiPriority="72"/>
-    <w:lsdException w:name="Colorful Grid Accent 1" w:uiPriority="73"/>
-    <w:lsdException w:name="Light Shading Accent 2" w:uiPriority="60"/>
-    <w:lsdException w:name="Light List Accent 2" w:uiPriority="61"/>
-    <w:lsdException w:name="Light Grid Accent 2" w:uiPriority="62"/>
-    <w:lsdException w:name="Medium Shading 1 Accent 2" w:uiPriority="63"/>
-    <w:lsdException w:name="Medium Shading 2 Accent 2" w:uiPriority="64"/>
-    <w:lsdException w:name="Medium List 1 Accent 2" w:uiPriority="65"/>
-    <w:lsdException w:name="Medium List 2 Accent 2" w:uiPriority="66"/>
-    <w:lsdException w:name="Medium Grid 1 Accent 2" w:uiPriority="67"/>
-    <w:lsdException w:name="Medium Grid 2 Accent 2" w:uiPriority="68"/>
-    <w:lsdException w:name="Medium Grid 3 Accent 2" w:uiPriority="69"/>
-    <w:lsdException w:name="Dark List Accent 2" w:uiPriority="70"/>
-    <w:lsdException w:name="Colorful Shading Accent 2" w:uiPriority="71"/>
-    <w:lsdException w:name="Colorful List Accent 2" w:uiPriority="72"/>
-    <w:lsdException w:name="Colorful Grid Accent 2" w:uiPriority="73"/>
-    <w:lsdException w:name="Light Shading Accent 3" w:uiPriority="60"/>
-    <w:lsdException w:name="Light List Accent 3" w:uiPriority="61"/>
-    <w:lsdException w:name="Light Grid Accent 3" w:uiPriority="62"/>
-    <w:lsdException w:name="Medium Shading 1 Accent 3" w:uiPriority="63"/>
-    <w:lsdException w:name="Medium Shading 2 Accent 3" w:uiPriority="64"/>
-    <w:lsdException w:name="Medium List 1 Accent 3" w:uiPriority="65"/>
-    <w:lsdException w:name="Medium List 2 Accent 3" w:uiPriority="66"/>
-    <w:lsdException w:name="Medium Grid 1 Accent 3" w:uiPriority="67"/>
-    <w:lsdException w:name="Medium Grid 2 Accent 3" w:uiPriority="68"/>
-    <w:lsdException w:name="Medium Grid 3 Accent 3" w:uiPriority="69"/>
-    <w:lsdException w:name="Dark List Accent 3" w:uiPriority="70"/>
-    <w:lsdException w:name="Colorful Shading Accent 3" w:uiPriority="71"/>
-    <w:lsdException w:name="Colorful List Accent 3" w:uiPriority="72"/>
-    <w:lsdException w:name="Colorful Grid Accent 3" w:uiPriority="73"/>
-    <w:lsdException w:name="Light Shading Accent 4" w:uiPriority="60"/>
-    <w:lsdException w:name="Light List Accent 4" w:uiPriority="61"/>
-    <w:lsdException w:name="Light Grid Accent 4" w:uiPriority="62"/>
-    <w:lsdException w:name="Medium Shading 1 Accent 4" w:uiPriority="63"/>
-    <w:lsdException w:name="Medium Shading 2 Accent 4" w:uiPriority="64"/>
-    <w:lsdException w:name="Medium List 1 Accent 4" w:uiPriority="65"/>
-    <w:lsdException w:name="Medium List 2 Accent 4" w:uiPriority="66"/>
-    <w:lsdException w:name="Medium Grid 1 Accent 4" w:uiPriority="67"/>
-    <w:lsdException w:name="Medium Grid 2 Accent 4" w:uiPriority="68"/>
-    <w:lsdException w:name="Medium Grid 3 Accent 4" w:uiPriority="69"/>
-    <w:lsdException w:name="Dark List Accent 4" w:uiPriority="70"/>
-    <w:lsdException w:name="Colorful Shading Accent 4" w:uiPriority="71"/>
-    <w:lsdException w:name="Colorful List Accent 4" w:uiPriority="72"/>
-    <w:lsdException w:name="Colorful Grid Accent 4" w:uiPriority="73"/>
-    <w:lsdException w:name="Light Shading Accent 5" w:uiPriority="60"/>
-    <w:lsdException w:name="Light List Accent 5" w:uiPriority="61"/>
-    <w:lsdException w:name="Light Grid Accent 5" w:uiPriority="62"/>
-    <w:lsdException w:name="Medium Shading 1 Accent 5" w:uiPriority="63"/>
-    <w:lsdException w:name="Medium Shading 2 Accent 5" w:uiPriority="64"/>
-    <w:lsdException w:name="Medium List 1 Accent 5" w:uiPriority="65"/>
-    <w:lsdException w:name="Medium List 2 Accent 5" w:uiPriority="66"/>
-    <w:lsdException w:name="Medium Grid 1 Accent 5" w:uiPriority="67"/>
-    <w:lsdException w:name="Medium Grid 2 Accent 5" w:uiPriority="68"/>
-    <w:lsdException w:name="Medium Grid 3 Accent 5" w:uiPriority="69"/>
-    <w:lsdException w:name="Dark List Accent 5" w:uiPriority="70"/>
-    <w:lsdException w:name="Colorful Shading Accent 5" w:uiPriority="71"/>
-    <w:lsdException w:name="Colorful List Accent 5" w:uiPriority="72"/>
-    <w:lsdException w:name="Colorful Grid Accent 5" w:uiPriority="73"/>
-    <w:lsdException w:name="Light Shading Accent 6" w:uiPriority="60"/>
-    <w:lsdException w:name="Light List Accent 6" w:uiPriority="61"/>
-    <w:lsdException w:name="Light Grid Accent 6" w:uiPriority="62"/>
-    <w:lsdException w:name="Medium Shading 1 Accent 6" w:uiPriority="63"/>
-    <w:lsdException w:name="Medium Shading 2 Accent 6" w:uiPriority="64"/>
-    <w:lsdException w:name="Medium List 1 Accent 6" w:uiPriority="65"/>
-    <w:lsdException w:name="Medium List 2 Accent 6" w:uiPriority="66"/>
-    <w:lsdException w:name="Medium Grid 1 Accent 6" w:uiPriority="67"/>
-    <w:lsdException w:name="Medium Grid 2 Accent 6" w:uiPriority="68"/>
-    <w:lsdException w:name="Medium Grid 3 Accent 6" w:uiPriority="69"/>
-    <w:lsdException w:name="Dark List Accent 6" w:uiPriority="70"/>
-    <w:lsdException w:name="Colorful Shading Accent 6" w:uiPriority="71"/>
-    <w:lsdException w:name="Colorful List Accent 6" w:uiPriority="72"/>
-    <w:lsdException w:name="Colorful Grid Accent 6" w:uiPriority="73"/>
-    <w:lsdException w:name="Subtle Emphasis" w:uiPriority="19" w:qFormat="1"/>
-    <w:lsdException w:name="Intense Emphasis" w:uiPriority="21" w:qFormat="1"/>
-    <w:lsdException w:name="Subtle Reference" w:uiPriority="31" w:qFormat="1"/>
-    <w:lsdException w:name="Intense Reference" w:uiPriority="32" w:qFormat="1"/>
-    <w:lsdException w:name="Book Title" w:uiPriority="33" w:qFormat="1"/>
-    <w:lsdException w:name="Bibliography" w:semiHidden="1" w:uiPriority="37" w:unhideWhenUsed="1"/>
-    <w:lsdException w:name="TOC Heading" w:semiHidden="1" w:uiPriority="39" w:unhideWhenUsed="1" w:qFormat="1"/>
-    <w:lsdException w:name="Plain Table 1" w:uiPriority="41"/>
-    <w:lsdException w:name="Plain Table 2" w:uiPriority="42"/>
-    <w:lsdException w:name="Plain Table 3" w:uiPriority="43"/>
-    <w:lsdException w:name="Plain Table 4" w:uiPriority="44"/>
-    <w:lsdException w:name="Plain Table 5" w:uiPriority="45"/>
-    <w:lsdException w:name="Grid Table Light" w:uiPriority="40"/>
-    <w:lsdException w:name="Grid Table 1 Light" w:uiPriority="46"/>
-    <w:lsdException w:name="Grid Table 2" w:uiPriority="47"/>
-    <w:lsdException w:name="Grid Table 3" w:uiPriority="48"/>
-    <w:lsdException w:name="Grid Table 4" w:uiPriority="49"/>
-    <w:lsdException w:name="Grid Table 5 Dark" w:uiPriority="50"/>
-    <w:lsdException w:name="Grid Table 6 Colorful" w:uiPriority="51"/>
-    <w:lsdException w:name="Grid Table 7 Colorful" w:uiPriority="52"/>
-    <w:lsdException w:name="Grid Table 1 Light Accent 1" w:uiPriority="46"/>
-    <w:lsdException w:name="Grid Table 2 Accent 1" w:uiPriority="47"/>
-    <w:lsdException w:name="Grid Table 3 Accent 1" w:uiPriority="48"/>
-    <w:lsdException w:name="Grid Table 4 Accent 1" w:uiPriority="49"/>
-    <w:lsdException w:name="Grid Table 5 Dark Accent 1" w:uiPriority="50"/>
-    <w:lsdException w:name="Grid Table 6 Colorful Accent 1" w:uiPriority="51"/>
-    <w:lsdException w:name="Grid Table 7 Colorful Accent 1" w:uiPriority="52"/>
-    <w:lsdException w:name="Grid Table 1 Light Accent 2" w:uiPriority="46"/>
-    <w:lsdException w:name="Grid Table 2 Accent 2" w:uiPriority="47"/>
-    <w:lsdException w:name="Grid Table 3 Accent 2" w:uiPriority="48"/>
-    <w:lsdException w:name="Grid Table 4 Accent 2" w:uiPriority="49"/>
-    <w:lsdException w:name="Grid Table 5 Dark Accent 2" w:uiPriority="50"/>
-    <w:lsdException w:name="Grid Table 6 Colorful Accent 2" w:uiPriority="51"/>
-    <w:lsdException w:name="Grid Table 7 Colorful Accent 2" w:uiPriority="52"/>
-    <w:lsdException w:name="Grid Table 1 Light Accent 3" w:uiPriority="46"/>
-    <w:lsdException w:name="Grid Table 2 Accent 3" w:uiPriority="47"/>
-    <w:lsdException w:name="Grid Table 3 Accent 3" w:uiPriority="48"/>
-    <w:lsdException w:name="Grid Table 4 Accent 3" w:uiPriority="49"/>
-    <w:lsdException w:name="Grid Table 5 Dark Accent 3" w:uiPriority="50"/>
-    <w:lsdException w:name="Grid Table 6 Colorful Accent 3" w:uiPriority="51"/>
-    <w:lsdException w:name="Grid Table 7 Colorful Accent 3" w:uiPriority="52"/>
-    <w:lsdException w:name="Grid Table 1 Light Accent 4" w:uiPriority="46"/>
-    <w:lsdException w:name="Grid Table 2 Accent 4" w:uiPriority="47"/>
-    <w:lsdException w:name="Grid Table 3 Accent 4" w:uiPriority="48"/>
-    <w:lsdException w:name="Grid Table 4 Accent 4" w:uiPriority="49"/>
-    <w:lsdException w:name="Grid Table 5 Dark Accent 4" w:uiPriority="50"/>
-    <w:lsdException w:name="Grid Table 6 Colorful Accent 4" w:uiPriority="51"/>
-    <w:lsdException w:name="Grid Table 7 Colorful Accent 4" w:uiPriority="52"/>
-    <w:lsdException w:name="Grid Table 1 Light Accent 5" w:uiPriority="46"/>
-    <w:lsdException w:name="Grid Table 2 Accent 5" w:uiPriority="47"/>
-    <w:lsdException w:name="Grid Table 3 Accent 5" w:uiPriority="48"/>
-    <w:lsdException w:name="Grid Table 4 Accent 5" w:uiPriority="49"/>
-    <w:lsdException w:name="Grid Table 5 Dark Accent 5" w:uiPriority="50"/>
-    <w:lsdException w:name="Grid Table 6 Colorful Accent 5" w:uiPriority="51"/>
-    <w:lsdException w:name="Grid Table 7 Colorful Accent 5" w:uiPriority="52"/>
-    <w:lsdException w:name="Grid Table 1 Light Accent 6" w:uiPriority="46"/>
-    <w:lsdException w:name="Grid Table 2 Accent 6" w:uiPriority="47"/>
-    <w:lsdException w:name="Grid Table 3 Accent 6" w:uiPriority="48"/>
-    <w:lsdException w:name="Grid Table 4 Accent 6" w:uiPriority="49"/>
-    <w:lsdException w:name="Grid Table 5 Dark Accent 6" w:uiPriority="50"/>
-    <w:lsdException w:name="Grid Table 6 Colorful Accent 6" w:uiPriority="51"/>
-    <w:lsdException w:name="Grid Table 7 Colorful Accent 6" w:uiPriority="52"/>
-    <w:lsdException w:name="List Table 1 Light" w:uiPriority="46"/>
-    <w:lsdException w:name="List Table 2" w:uiPriority="47"/>
-    <w:lsdException w:name="List Table 3" w:uiPriority="48"/>
-    <w:lsdException w:name="List Table 4" w:uiPriority="49"/>
-    <w:lsdException w:name="List Table 5 Dark" w:uiPriority="50"/>
-    <w:lsdException w:name="List Table 6 Colorful" w:uiPriority="51"/>
-    <w:lsdException w:name="List Table 7 Colorful" w:uiPriority="52"/>
-    <w:lsdException w:name="List Table 1 Light Accent 1" w:uiPriority="46"/>
-    <w:lsdException w:name="List Table 2 Accent 1" w:uiPriority="47"/>
-    <w:lsdException w:name="List Table 3 Accent 1" w:uiPriority="48"/>
-    <w:lsdException w:name="List Table 4 Accent 1" w:uiPriority="49"/>
-    <w:lsdException w:name="List Table 5 Dark Accent 1" w:uiPriority="50"/>
-    <w:lsdException w:name="List Table 6 Colorful Accent 1" w:uiPriority="51"/>
-    <w:lsdException w:name="List Table 7 Colorful Accent 1" w:uiPriority="52"/>
-    <w:lsdException w:name="List Table 1 Light Accent 2" w:uiPriority="46"/>
-    <w:lsdException w:name="List Table 2 Accent 2" w:uiPriority="47"/>
-    <w:lsdException w:name="List Table 3 Accent 2" w:uiPriority="48"/>
-    <w:lsdException w:name="List Table 4 Accent 2" w:uiPriority="49"/>
-    <w:lsdException w:name="List Table 5 Dark Accent 2" w:uiPriority="50"/>
-    <w:lsdException w:name="List Table 6 Colorful Accent 2" w:uiPriority="51"/>
-    <w:lsdException w:name="List Table 7 Colorful Accent 2" w:uiPriority="52"/>
-    <w:lsdException w:name="List Table 1 Light Accent 3" w:uiPriority="46"/>
-    <w:lsdException w:name="List Table 2 Accent 3" w:uiPriority="47"/>
-    <w:lsdException w:name="List Table 3 Accent 3" w:uiPriority="48"/>
-    <w:lsdException w:name="List Table 4 Accent 3" w:uiPriority="49"/>
-    <w:lsdException w:name="List Table 5 Dark Accent 3" w:uiPriority="50"/>
-    <w:lsdException w:name="List Table 6 Colorful Accent 3" w:uiPriority="51"/>
-    <w:lsdException w:name="List Table 7 Colorful Accent 3" w:uiPriority="52"/>
-    <w:lsdException w:name="List Table 1 Light Accent 4" w:uiPriority="46"/>
-    <w:lsdException w:name="List Table 2 Accent 4" w:uiPriority="47"/>
-    <w:lsdException w:name="List Table 3 Accent 4" w:uiPriority="48"/>
-    <w:lsdException w:name="List Table 4 Accent 4" w:uiPriority="49"/>
-    <w:lsdException w:name="List Table 5 Dark Accent 4" w:uiPriority="50"/>
-    <w:lsdException w:name="List Table 6 Colorful Accent 4" w:uiPriority="51"/>
-    <w:lsdException w:name="List Table 7 Colorful Accent 4" w:uiPriority="52"/>
-    <w:lsdException w:name="List Table 1 Light Accent 5" w:uiPriority="46"/>
-    <w:lsdException w:name="List Table 2 Accent 5" w:uiPriority="47"/>
-    <w:lsdException w:name="List Table 3 Accent 5" w:uiPriority="48"/>
-    <w:lsdException w:name="List Table 4 Accent 5" w:uiPriority="49"/>
-    <w:lsdException w:name="List Table 5 Dark Accent 5" w:uiPriority="50"/>
-    <w:lsdException w:name="List Table 6 Colorful Accent 5" w:uiPriority="51"/>
-    <w:lsdException w:name="List Table 7 Colorful Accent 5" w:uiPriority="52"/>
-    <w:lsdException w:name="List Table 1 Light Accent 6" w:uiPriority="46"/>
-    <w:lsdException w:name="List Table 2 Accent 6" w:uiPriority="47"/>
-    <w:lsdException w:name="List Table 3 Accent 6" w:uiPriority="48"/>
-    <w:lsdException w:name="List Table 4 Accent 6" w:uiPriority="49"/>
-    <w:lsdException w:name="List Table 5 Dark Accent 6" w:uiPriority="50"/>
-    <w:lsdException w:name="List Table 6 Colorful Accent 6" w:uiPriority="51"/>
-    <w:lsdException w:name="List Table 7 Colorful Accent 6" w:uiPriority="52"/>
-  </w:latentStyles>
-  <w:style w:type="paragraph" w:default="1" w:styleId="Normal">
-    <w:name w:val="Normal"/>
-    <w:qFormat/>
-  </w:style>
-  <w:style w:type="character" w:default="1" w:styleId="Tipodeletrapredefinidodopargrafo">
-    <w:name w:val="Default Paragraph Font"/>
-    <w:uiPriority w:val="1"/>
-    <w:semiHidden/>
-    <w:unhideWhenUsed/>
-  </w:style>
-  <w:style w:type="table" w:default="1" w:styleId="Tabelanormal">
-    <w:name w:val="Normal Table"/>
-    <w:uiPriority w:val="99"/>
-    <w:semiHidden/>
-    <w:unhideWhenUsed/>
-    <w:tblPr>
-      <w:tblInd w:w="0" w:type="dxa"/>
-      <w:tblCellMar>
-        <w:top w:w="0" w:type="dxa"/>
-        <w:left w:w="108" w:type="dxa"/>
-        <w:bottom w:w="0" w:type="dxa"/>
-        <w:right w:w="108" w:type="dxa"/>
-      </w:tblCellMar>
-    </w:tblPr>
-  </w:style>
-  <w:style w:type="numbering" w:default="1" w:styleId="Semlista">
-    <w:name w:val="No List"/>
-    <w:uiPriority w:val="99"/>
-    <w:semiHidden/>
-    <w:unhideWhenUsed/>
-  </w:style>
-  <w:style w:type="paragraph" w:customStyle="1" w:styleId="0189013DB37B4460B248495D70057A18">
-    <w:name w:val="0189013DB37B4460B248495D70057A18"/>
-    <w:rsid w:val="00C57FD6"/>
-  </w:style>
-  <w:style w:type="paragraph" w:customStyle="1" w:styleId="38B92C193D7C4C7682D7019456A87291">
-    <w:name w:val="38B92C193D7C4C7682D7019456A87291"/>
-    <w:rsid w:val="00C57FD6"/>
-  </w:style>
-  <w:style w:type="paragraph" w:customStyle="1" w:styleId="E8B7D65F87D347D18CD3CDB1DBB9DCCF">
-    <w:name w:val="E8B7D65F87D347D18CD3CDB1DBB9DCCF"/>
-    <w:rsid w:val="00C57FD6"/>
-  </w:style>
-  <w:style w:type="paragraph" w:customStyle="1" w:styleId="AAD5929EB6264E49ABBC44090F964EB9">
-    <w:name w:val="AAD5929EB6264E49ABBC44090F964EB9"/>
-    <w:rsid w:val="00C57FD6"/>
-  </w:style>
-</w:styles>
-</file>
-
-<file path=word/glossary/webSettings.xml><?xml version="1.0" encoding="utf-8"?>
-<w:webSettings xmlns:mc="http://schemas.openxmlformats.org/markup-compatibility/2006" xmlns:r="http://schemas.openxmlformats.org/officeDocument/2006/relationships" xmlns:w="http://schemas.openxmlformats.org/wordprocessingml/2006/main" xmlns:w14="http://schemas.microsoft.com/office/word/2010/wordml" xmlns:w15="http://schemas.microsoft.com/office/word/2012/wordml" mc:Ignorable="w14 w15">
-  <w:optimizeForBrowser/>
-  <w:allowPNG/>
-</w:webSettings>
-</file>
-
 <file path=word/theme/theme1.xml><?xml version="1.0" encoding="utf-8"?>
 <a:theme xmlns:a="http://schemas.openxmlformats.org/drawingml/2006/main" name="Tema do Office">
   <a:themeElements>
@@ -3325,7 +3639,7 @@
 </file>
 
 <file path=customXml/itemProps1.xml><?xml version="1.0" encoding="utf-8"?>
-<ds:datastoreItem xmlns:ds="http://schemas.openxmlformats.org/officeDocument/2006/customXml" ds:itemID="{697CB6A9-5EF1-4C24-97AA-97CA66EC301B}">
+<ds:datastoreItem xmlns:ds="http://schemas.openxmlformats.org/officeDocument/2006/customXml" ds:itemID="{B16969E2-8C59-48DC-8156-BC1403B13053}">
   <ds:schemaRefs>
     <ds:schemaRef ds:uri="http://schemas.openxmlformats.org/officeDocument/2006/bibliography"/>
   </ds:schemaRefs>

</xml_diff>

<commit_message>
Criação do design dos Reports e Alteração Relatório
Ínicio dos reports e redificação no relatório
</commit_message>
<xml_diff>
--- a/Documentos PT/Manual de Instruções.docx
+++ b/Documentos PT/Manual de Instruções.docx
@@ -882,14 +882,18 @@
           <w:numId w:val="9"/>
         </w:numPr>
         <w:rPr>
-          <w:rFonts w:ascii="Arial" w:hAnsi="Arial" w:cs="Arial"/>
-          <w:sz w:val="48"/>
+          <w:rFonts w:ascii="Segoe UI" w:hAnsi="Segoe UI" w:cs="Segoe UI"/>
+          <w:b/>
+          <w:color w:val="404040" w:themeColor="text1" w:themeTint="BF"/>
+          <w:sz w:val="32"/>
         </w:rPr>
       </w:pPr>
       <w:r>
         <w:rPr>
-          <w:rFonts w:ascii="Arial" w:hAnsi="Arial" w:cs="Arial"/>
-          <w:sz w:val="48"/>
+          <w:rFonts w:ascii="Segoe UI" w:hAnsi="Segoe UI" w:cs="Segoe UI"/>
+          <w:b/>
+          <w:color w:val="404040" w:themeColor="text1" w:themeTint="BF"/>
+          <w:sz w:val="32"/>
         </w:rPr>
         <w:t>Sobre o presente documento</w:t>
       </w:r>
@@ -899,8 +903,9 @@
         <w:pStyle w:val="PargrafodaLista"/>
         <w:ind w:left="1080"/>
         <w:rPr>
-          <w:rFonts w:ascii="Arial" w:hAnsi="Arial" w:cs="Arial"/>
-          <w:sz w:val="48"/>
+          <w:rFonts w:ascii="Segoe UI" w:hAnsi="Segoe UI" w:cs="Segoe UI"/>
+          <w:color w:val="404040" w:themeColor="text1" w:themeTint="BF"/>
+          <w:sz w:val="32"/>
         </w:rPr>
       </w:pPr>
     </w:p>
@@ -912,14 +917,18 @@
           <w:numId w:val="9"/>
         </w:numPr>
         <w:rPr>
-          <w:rFonts w:ascii="Arial" w:hAnsi="Arial" w:cs="Arial"/>
-          <w:sz w:val="48"/>
+          <w:rFonts w:ascii="Segoe UI" w:hAnsi="Segoe UI" w:cs="Segoe UI"/>
+          <w:b/>
+          <w:color w:val="404040" w:themeColor="text1" w:themeTint="BF"/>
+          <w:sz w:val="32"/>
         </w:rPr>
       </w:pPr>
       <w:r>
         <w:rPr>
-          <w:rFonts w:ascii="Arial" w:hAnsi="Arial" w:cs="Arial"/>
-          <w:sz w:val="48"/>
+          <w:rFonts w:ascii="Segoe UI" w:hAnsi="Segoe UI" w:cs="Segoe UI"/>
+          <w:b/>
+          <w:color w:val="404040" w:themeColor="text1" w:themeTint="BF"/>
+          <w:sz w:val="32"/>
         </w:rPr>
         <w:t>Função</w:t>
       </w:r>
@@ -929,14 +938,16 @@
         <w:pStyle w:val="PargrafodaLista"/>
         <w:ind w:left="2130"/>
         <w:rPr>
-          <w:rFonts w:ascii="Arial" w:hAnsi="Arial" w:cs="Arial"/>
-          <w:sz w:val="48"/>
+          <w:rFonts w:ascii="Segoe UI" w:hAnsi="Segoe UI" w:cs="Segoe UI"/>
+          <w:color w:val="404040" w:themeColor="text1" w:themeTint="BF"/>
+          <w:sz w:val="32"/>
         </w:rPr>
       </w:pPr>
       <w:r>
         <w:rPr>
-          <w:rFonts w:ascii="Arial" w:hAnsi="Arial" w:cs="Arial"/>
-          <w:sz w:val="48"/>
+          <w:rFonts w:ascii="Segoe UI" w:hAnsi="Segoe UI" w:cs="Segoe UI"/>
+          <w:color w:val="404040" w:themeColor="text1" w:themeTint="BF"/>
+          <w:sz w:val="32"/>
         </w:rPr>
         <w:t>Este manual de instruções force as informações necessárias para a instalação e o funcionamento da aplicação. Leia-o antes da utilização e guarde-o num local sempre bem acessível.</w:t>
       </w:r>
@@ -946,8 +957,9 @@
         <w:pStyle w:val="PargrafodaLista"/>
         <w:ind w:left="2130"/>
         <w:rPr>
-          <w:rFonts w:ascii="Arial" w:hAnsi="Arial" w:cs="Arial"/>
-          <w:sz w:val="48"/>
+          <w:rFonts w:ascii="Segoe UI" w:hAnsi="Segoe UI" w:cs="Segoe UI"/>
+          <w:color w:val="404040" w:themeColor="text1" w:themeTint="BF"/>
+          <w:sz w:val="32"/>
         </w:rPr>
       </w:pPr>
     </w:p>
@@ -959,14 +971,18 @@
           <w:numId w:val="9"/>
         </w:numPr>
         <w:rPr>
-          <w:rFonts w:ascii="Arial" w:hAnsi="Arial" w:cs="Arial"/>
-          <w:sz w:val="48"/>
+          <w:rFonts w:ascii="Segoe UI" w:hAnsi="Segoe UI" w:cs="Segoe UI"/>
+          <w:b/>
+          <w:color w:val="404040" w:themeColor="text1" w:themeTint="BF"/>
+          <w:sz w:val="32"/>
         </w:rPr>
       </w:pPr>
       <w:r>
         <w:rPr>
-          <w:rFonts w:ascii="Arial" w:hAnsi="Arial" w:cs="Arial"/>
-          <w:sz w:val="48"/>
+          <w:rFonts w:ascii="Segoe UI" w:hAnsi="Segoe UI" w:cs="Segoe UI"/>
+          <w:b/>
+          <w:color w:val="404040" w:themeColor="text1" w:themeTint="BF"/>
+          <w:sz w:val="32"/>
         </w:rPr>
         <w:t>Grupo-alvo</w:t>
       </w:r>
@@ -976,32 +992,18 @@
         <w:pStyle w:val="PargrafodaLista"/>
         <w:ind w:left="2130"/>
         <w:rPr>
-          <w:rFonts w:ascii="Arial" w:hAnsi="Arial" w:cs="Arial"/>
-          <w:sz w:val="48"/>
+          <w:rFonts w:ascii="Segoe UI" w:hAnsi="Segoe UI" w:cs="Segoe UI"/>
+          <w:color w:val="404040" w:themeColor="text1" w:themeTint="BF"/>
+          <w:sz w:val="32"/>
         </w:rPr>
       </w:pPr>
       <w:r>
         <w:rPr>
-          <w:rFonts w:ascii="Arial" w:hAnsi="Arial" w:cs="Arial"/>
-          <w:sz w:val="48"/>
-        </w:rPr>
-        <w:t xml:space="preserve">Este manual de instruções é destinado a toda a gente que utiliza este </w:t>
-      </w:r>
-      <w:proofErr w:type="gramStart"/>
-      <w:r>
-        <w:rPr>
-          <w:rFonts w:ascii="Arial" w:hAnsi="Arial" w:cs="Arial"/>
-          <w:sz w:val="48"/>
-        </w:rPr>
-        <w:t>software</w:t>
-      </w:r>
-      <w:proofErr w:type="gramEnd"/>
-      <w:r>
-        <w:rPr>
-          <w:rFonts w:ascii="Arial" w:hAnsi="Arial" w:cs="Arial"/>
-          <w:sz w:val="48"/>
-        </w:rPr>
-        <w:t>.</w:t>
+          <w:rFonts w:ascii="Segoe UI" w:hAnsi="Segoe UI" w:cs="Segoe UI"/>
+          <w:color w:val="404040" w:themeColor="text1" w:themeTint="BF"/>
+          <w:sz w:val="32"/>
+        </w:rPr>
+        <w:t>Este manual de instruções é destinado a toda a gente que utiliza este software.</w:t>
       </w:r>
     </w:p>
     <w:p>
@@ -1009,8 +1011,9 @@
         <w:pStyle w:val="PargrafodaLista"/>
         <w:ind w:left="2130"/>
         <w:rPr>
-          <w:rFonts w:ascii="Arial" w:hAnsi="Arial" w:cs="Arial"/>
-          <w:sz w:val="48"/>
+          <w:rFonts w:ascii="Segoe UI" w:hAnsi="Segoe UI" w:cs="Segoe UI"/>
+          <w:color w:val="404040" w:themeColor="text1" w:themeTint="BF"/>
+          <w:sz w:val="32"/>
         </w:rPr>
       </w:pPr>
     </w:p>
@@ -1022,22 +1025,70 @@
           <w:numId w:val="9"/>
         </w:numPr>
         <w:rPr>
+          <w:rFonts w:ascii="Segoe UI" w:hAnsi="Segoe UI" w:cs="Segoe UI"/>
+          <w:b/>
+          <w:color w:val="404040" w:themeColor="text1" w:themeTint="BF"/>
+          <w:sz w:val="32"/>
+        </w:rPr>
+      </w:pPr>
+      <w:r>
+        <w:rPr>
+          <w:rFonts w:ascii="Segoe UI" w:hAnsi="Segoe UI" w:cs="Segoe UI"/>
+          <w:b/>
+          <w:color w:val="404040" w:themeColor="text1" w:themeTint="BF"/>
+          <w:sz w:val="32"/>
+        </w:rPr>
+        <w:t>Simbologia utilizada</w:t>
+      </w:r>
+    </w:p>
+    <w:p>
+      <w:pPr>
+        <w:pStyle w:val="PargrafodaLista"/>
+        <w:ind w:left="2130"/>
+        <w:rPr>
+          <w:rFonts w:ascii="Segoe UI" w:hAnsi="Segoe UI" w:cs="Segoe UI"/>
+          <w:color w:val="404040" w:themeColor="text1" w:themeTint="BF"/>
+          <w:sz w:val="28"/>
+          <w:szCs w:val="28"/>
+        </w:rPr>
+      </w:pPr>
+      <w:proofErr w:type="spellStart"/>
+      <w:proofErr w:type="gramStart"/>
+      <w:r>
+        <w:rPr>
+          <w:rFonts w:ascii="Segoe UI" w:hAnsi="Segoe UI" w:cs="Segoe UI"/>
+          <w:color w:val="404040" w:themeColor="text1" w:themeTint="BF"/>
+          <w:sz w:val="28"/>
+          <w:szCs w:val="28"/>
+        </w:rPr>
+        <w:t>fghfgh</w:t>
+      </w:r>
+      <w:bookmarkStart w:id="0" w:name="_GoBack"/>
+      <w:bookmarkEnd w:id="0"/>
+      <w:proofErr w:type="spellEnd"/>
+      <w:proofErr w:type="gramEnd"/>
+    </w:p>
+    <w:p>
+      <w:pPr>
+        <w:jc w:val="center"/>
+        <w:rPr>
           <w:rFonts w:ascii="Arial" w:hAnsi="Arial" w:cs="Arial"/>
           <w:sz w:val="48"/>
         </w:rPr>
       </w:pPr>
-      <w:r>
+    </w:p>
+    <w:p>
+      <w:pPr>
+        <w:jc w:val="center"/>
         <w:rPr>
           <w:rFonts w:ascii="Arial" w:hAnsi="Arial" w:cs="Arial"/>
           <w:sz w:val="48"/>
         </w:rPr>
-        <w:t>Simbologia utilizada</w:t>
-      </w:r>
-    </w:p>
-    <w:p>
-      <w:pPr>
-        <w:pStyle w:val="PargrafodaLista"/>
-        <w:ind w:left="2130"/>
+      </w:pPr>
+    </w:p>
+    <w:p>
+      <w:pPr>
+        <w:jc w:val="center"/>
         <w:rPr>
           <w:rFonts w:ascii="Arial" w:hAnsi="Arial" w:cs="Arial"/>
           <w:sz w:val="48"/>
@@ -1046,13 +1097,92 @@
     </w:p>
     <w:p>
       <w:pPr>
-        <w:pStyle w:val="PargrafodaLista"/>
-        <w:ind w:left="2130"/>
+        <w:jc w:val="center"/>
         <w:rPr>
           <w:rFonts w:ascii="Arial" w:hAnsi="Arial" w:cs="Arial"/>
           <w:sz w:val="48"/>
         </w:rPr>
       </w:pPr>
+    </w:p>
+    <w:p>
+      <w:pPr>
+        <w:jc w:val="center"/>
+        <w:rPr>
+          <w:rFonts w:ascii="Arial" w:hAnsi="Arial" w:cs="Arial"/>
+          <w:sz w:val="48"/>
+        </w:rPr>
+      </w:pPr>
+    </w:p>
+    <w:p>
+      <w:pPr>
+        <w:jc w:val="center"/>
+        <w:rPr>
+          <w:rFonts w:ascii="Arial" w:hAnsi="Arial" w:cs="Arial"/>
+          <w:sz w:val="48"/>
+        </w:rPr>
+      </w:pPr>
+    </w:p>
+    <w:p>
+      <w:pPr>
+        <w:jc w:val="center"/>
+        <w:rPr>
+          <w:rFonts w:ascii="Arial" w:hAnsi="Arial" w:cs="Arial"/>
+          <w:sz w:val="48"/>
+        </w:rPr>
+      </w:pPr>
+    </w:p>
+    <w:p>
+      <w:pPr>
+        <w:jc w:val="center"/>
+        <w:rPr>
+          <w:rFonts w:ascii="Arial" w:hAnsi="Arial" w:cs="Arial"/>
+          <w:sz w:val="48"/>
+        </w:rPr>
+      </w:pPr>
+    </w:p>
+    <w:p>
+      <w:pPr>
+        <w:jc w:val="center"/>
+        <w:rPr>
+          <w:rFonts w:ascii="Arial" w:hAnsi="Arial" w:cs="Arial"/>
+          <w:sz w:val="48"/>
+        </w:rPr>
+      </w:pPr>
+    </w:p>
+    <w:p>
+      <w:pPr>
+        <w:pStyle w:val="PargrafodaLista"/>
+        <w:numPr>
+          <w:ilvl w:val="0"/>
+          <w:numId w:val="9"/>
+        </w:numPr>
+        <w:rPr>
+          <w:rFonts w:ascii="Segoe UI" w:hAnsi="Segoe UI" w:cs="Segoe UI"/>
+          <w:b/>
+          <w:color w:val="404040" w:themeColor="text1" w:themeTint="BF"/>
+          <w:sz w:val="28"/>
+        </w:rPr>
+      </w:pPr>
+      <w:r>
+        <w:rPr>
+          <w:rFonts w:ascii="Segoe UI" w:hAnsi="Segoe UI" w:cs="Segoe UI"/>
+          <w:b/>
+          <w:color w:val="404040" w:themeColor="text1" w:themeTint="BF"/>
+          <w:sz w:val="28"/>
+        </w:rPr>
+        <w:t xml:space="preserve">Instalação do </w:t>
+      </w:r>
+      <w:proofErr w:type="gramStart"/>
+      <w:r>
+        <w:rPr>
+          <w:rFonts w:ascii="Segoe UI" w:hAnsi="Segoe UI" w:cs="Segoe UI"/>
+          <w:b/>
+          <w:color w:val="404040" w:themeColor="text1" w:themeTint="BF"/>
+          <w:sz w:val="28"/>
+        </w:rPr>
+        <w:t>software</w:t>
+      </w:r>
+      <w:proofErr w:type="gramEnd"/>
     </w:p>
     <w:p>
       <w:pPr>
@@ -1062,58 +1192,289 @@
           <w:numId w:val="9"/>
         </w:numPr>
         <w:rPr>
-          <w:rFonts w:ascii="Arial" w:hAnsi="Arial" w:cs="Arial"/>
-          <w:sz w:val="48"/>
-        </w:rPr>
-      </w:pPr>
-    </w:p>
-    <w:p>
-      <w:pPr>
-        <w:jc w:val="center"/>
-        <w:rPr>
-          <w:rFonts w:ascii="Arial" w:hAnsi="Arial" w:cs="Arial"/>
-          <w:sz w:val="48"/>
-        </w:rPr>
-      </w:pPr>
-    </w:p>
-    <w:p>
-      <w:pPr>
-        <w:jc w:val="center"/>
-        <w:rPr>
-          <w:rFonts w:ascii="Arial" w:hAnsi="Arial" w:cs="Arial"/>
-          <w:sz w:val="48"/>
-        </w:rPr>
-      </w:pPr>
+          <w:rFonts w:ascii="Segoe UI" w:hAnsi="Segoe UI" w:cs="Segoe UI"/>
+          <w:b/>
+          <w:color w:val="404040" w:themeColor="text1" w:themeTint="BF"/>
+          <w:sz w:val="28"/>
+        </w:rPr>
+      </w:pPr>
+      <w:r>
+        <w:rPr>
+          <w:rFonts w:ascii="Segoe UI" w:hAnsi="Segoe UI" w:cs="Segoe UI"/>
+          <w:b/>
+          <w:color w:val="404040" w:themeColor="text1" w:themeTint="BF"/>
+          <w:sz w:val="28"/>
+        </w:rPr>
+        <w:t>Requisitos do sistema</w:t>
+      </w:r>
     </w:p>
     <w:p>
       <w:pPr>
         <w:pStyle w:val="PargrafodaLista"/>
         <w:numPr>
           <w:ilvl w:val="0"/>
-          <w:numId w:val="9"/>
+          <w:numId w:val="10"/>
         </w:numPr>
         <w:rPr>
-          <w:rFonts w:ascii="Arial" w:hAnsi="Arial" w:cs="Arial"/>
-          <w:sz w:val="48"/>
+          <w:rFonts w:ascii="Segoe UI" w:hAnsi="Segoe UI" w:cs="Segoe UI"/>
+          <w:color w:val="404040" w:themeColor="text1" w:themeTint="BF"/>
+          <w:sz w:val="28"/>
         </w:rPr>
       </w:pPr>
       <w:r>
         <w:rPr>
-          <w:rFonts w:ascii="Arial" w:hAnsi="Arial" w:cs="Arial"/>
-          <w:sz w:val="48"/>
-        </w:rPr>
-        <w:lastRenderedPageBreak/>
-        <w:t xml:space="preserve">Instalação do </w:t>
+          <w:rFonts w:ascii="Segoe UI" w:hAnsi="Segoe UI" w:cs="Segoe UI"/>
+          <w:color w:val="404040" w:themeColor="text1" w:themeTint="BF"/>
+          <w:sz w:val="28"/>
+        </w:rPr>
+        <w:t>Sistema operativo acima do Windows vista;</w:t>
+      </w:r>
+    </w:p>
+    <w:p>
+      <w:pPr>
+        <w:pStyle w:val="PargrafodaLista"/>
+        <w:numPr>
+          <w:ilvl w:val="0"/>
+          <w:numId w:val="10"/>
+        </w:numPr>
+        <w:rPr>
+          <w:rFonts w:ascii="Segoe UI" w:hAnsi="Segoe UI" w:cs="Segoe UI"/>
+          <w:color w:val="404040" w:themeColor="text1" w:themeTint="BF"/>
+          <w:sz w:val="28"/>
+        </w:rPr>
+      </w:pPr>
+      <w:r>
+        <w:rPr>
+          <w:rFonts w:ascii="Segoe UI" w:hAnsi="Segoe UI" w:cs="Segoe UI"/>
+          <w:color w:val="404040" w:themeColor="text1" w:themeTint="BF"/>
+          <w:sz w:val="28"/>
+        </w:rPr>
+        <w:t>Qualquer placa gráfica;</w:t>
+      </w:r>
+    </w:p>
+    <w:p>
+      <w:pPr>
+        <w:pStyle w:val="PargrafodaLista"/>
+        <w:numPr>
+          <w:ilvl w:val="0"/>
+          <w:numId w:val="10"/>
+        </w:numPr>
+        <w:rPr>
+          <w:rFonts w:ascii="Segoe UI" w:hAnsi="Segoe UI" w:cs="Segoe UI"/>
+          <w:color w:val="404040" w:themeColor="text1" w:themeTint="BF"/>
+          <w:sz w:val="28"/>
+        </w:rPr>
+      </w:pPr>
+      <w:r>
+        <w:rPr>
+          <w:rFonts w:ascii="Segoe UI" w:hAnsi="Segoe UI" w:cs="Segoe UI"/>
+          <w:color w:val="404040" w:themeColor="text1" w:themeTint="BF"/>
+          <w:sz w:val="28"/>
+        </w:rPr>
+        <w:t xml:space="preserve"> .</w:t>
       </w:r>
       <w:proofErr w:type="gramStart"/>
       <w:r>
         <w:rPr>
+          <w:rFonts w:ascii="Segoe UI" w:hAnsi="Segoe UI" w:cs="Segoe UI"/>
+          <w:color w:val="404040" w:themeColor="text1" w:themeTint="BF"/>
+          <w:sz w:val="28"/>
+        </w:rPr>
+        <w:t>net</w:t>
+      </w:r>
+      <w:proofErr w:type="gramEnd"/>
+      <w:r>
+        <w:rPr>
+          <w:rFonts w:ascii="Segoe UI" w:hAnsi="Segoe UI" w:cs="Segoe UI"/>
+          <w:color w:val="404040" w:themeColor="text1" w:themeTint="BF"/>
+          <w:sz w:val="28"/>
+        </w:rPr>
+        <w:t xml:space="preserve"> Framework 4.5 (Instalado com o programa);</w:t>
+      </w:r>
+    </w:p>
+    <w:p>
+      <w:pPr>
+        <w:pStyle w:val="PargrafodaLista"/>
+        <w:numPr>
+          <w:ilvl w:val="0"/>
+          <w:numId w:val="10"/>
+        </w:numPr>
+        <w:rPr>
+          <w:rFonts w:ascii="Segoe UI" w:hAnsi="Segoe UI" w:cs="Segoe UI"/>
+          <w:color w:val="404040" w:themeColor="text1" w:themeTint="BF"/>
+          <w:sz w:val="28"/>
+        </w:rPr>
+      </w:pPr>
+      <w:r>
+        <w:rPr>
+          <w:rFonts w:ascii="Segoe UI" w:hAnsi="Segoe UI" w:cs="Segoe UI"/>
+          <w:color w:val="404040" w:themeColor="text1" w:themeTint="BF"/>
+          <w:sz w:val="28"/>
+        </w:rPr>
+        <w:t xml:space="preserve">Ligação à internet (Para instalar </w:t>
+      </w:r>
+      <w:proofErr w:type="gramStart"/>
+      <w:r>
+        <w:rPr>
+          <w:rFonts w:ascii="Segoe UI" w:hAnsi="Segoe UI" w:cs="Segoe UI"/>
+          <w:color w:val="404040" w:themeColor="text1" w:themeTint="BF"/>
+          <w:sz w:val="28"/>
+        </w:rPr>
+        <w:t>o .net</w:t>
+      </w:r>
+      <w:proofErr w:type="gramEnd"/>
+      <w:r>
+        <w:rPr>
+          <w:rFonts w:ascii="Segoe UI" w:hAnsi="Segoe UI" w:cs="Segoe UI"/>
+          <w:color w:val="404040" w:themeColor="text1" w:themeTint="BF"/>
+          <w:sz w:val="28"/>
+        </w:rPr>
+        <w:t xml:space="preserve"> Framework 4.5);</w:t>
+      </w:r>
+    </w:p>
+    <w:p>
+      <w:pPr>
+        <w:pStyle w:val="PargrafodaLista"/>
+        <w:numPr>
+          <w:ilvl w:val="0"/>
+          <w:numId w:val="10"/>
+        </w:numPr>
+        <w:rPr>
+          <w:rFonts w:ascii="Segoe UI" w:hAnsi="Segoe UI" w:cs="Segoe UI"/>
+          <w:color w:val="404040" w:themeColor="text1" w:themeTint="BF"/>
+          <w:sz w:val="28"/>
+        </w:rPr>
+      </w:pPr>
+      <w:r>
+        <w:rPr>
+          <w:rFonts w:ascii="Segoe UI" w:hAnsi="Segoe UI" w:cs="Segoe UI"/>
+          <w:color w:val="404040" w:themeColor="text1" w:themeTint="BF"/>
+          <w:sz w:val="28"/>
+        </w:rPr>
+        <w:t>Intel Celeron/Pentium/</w:t>
+      </w:r>
+      <w:proofErr w:type="spellStart"/>
+      <w:r>
+        <w:rPr>
+          <w:rFonts w:ascii="Segoe UI" w:hAnsi="Segoe UI" w:cs="Segoe UI"/>
+          <w:color w:val="404040" w:themeColor="text1" w:themeTint="BF"/>
+          <w:sz w:val="28"/>
+        </w:rPr>
+        <w:t>Atom</w:t>
+      </w:r>
+      <w:proofErr w:type="spellEnd"/>
+      <w:r>
+        <w:rPr>
+          <w:rFonts w:ascii="Segoe UI" w:hAnsi="Segoe UI" w:cs="Segoe UI"/>
+          <w:color w:val="404040" w:themeColor="text1" w:themeTint="BF"/>
+          <w:sz w:val="28"/>
+        </w:rPr>
+        <w:t xml:space="preserve">/Core e AMD A4/6/8 entre outros, com frequência mínima de 1.2 </w:t>
+      </w:r>
+      <w:proofErr w:type="spellStart"/>
+      <w:r>
+        <w:rPr>
+          <w:rFonts w:ascii="Segoe UI" w:hAnsi="Segoe UI" w:cs="Segoe UI"/>
+          <w:color w:val="404040" w:themeColor="text1" w:themeTint="BF"/>
+          <w:sz w:val="28"/>
+        </w:rPr>
+        <w:t>Ghz</w:t>
+      </w:r>
+      <w:proofErr w:type="spellEnd"/>
+      <w:r>
+        <w:rPr>
+          <w:rFonts w:ascii="Segoe UI" w:hAnsi="Segoe UI" w:cs="Segoe UI"/>
+          <w:color w:val="404040" w:themeColor="text1" w:themeTint="BF"/>
+          <w:sz w:val="28"/>
+        </w:rPr>
+        <w:t>;</w:t>
+      </w:r>
+    </w:p>
+    <w:p>
+      <w:pPr>
+        <w:pStyle w:val="PargrafodaLista"/>
+        <w:numPr>
+          <w:ilvl w:val="0"/>
+          <w:numId w:val="10"/>
+        </w:numPr>
+        <w:rPr>
+          <w:rFonts w:ascii="Segoe UI" w:hAnsi="Segoe UI" w:cs="Segoe UI"/>
+          <w:color w:val="404040" w:themeColor="text1" w:themeTint="BF"/>
+          <w:sz w:val="28"/>
+        </w:rPr>
+      </w:pPr>
+      <w:r>
+        <w:rPr>
+          <w:rFonts w:ascii="Segoe UI" w:hAnsi="Segoe UI" w:cs="Segoe UI"/>
+          <w:color w:val="404040" w:themeColor="text1" w:themeTint="BF"/>
+          <w:sz w:val="28"/>
+        </w:rPr>
+        <w:t>Teclado/Rato;</w:t>
+      </w:r>
+    </w:p>
+    <w:p>
+      <w:pPr>
+        <w:pStyle w:val="PargrafodaLista"/>
+        <w:numPr>
+          <w:ilvl w:val="0"/>
+          <w:numId w:val="10"/>
+        </w:numPr>
+        <w:rPr>
+          <w:rFonts w:ascii="Segoe UI" w:hAnsi="Segoe UI" w:cs="Segoe UI"/>
+          <w:color w:val="404040" w:themeColor="text1" w:themeTint="BF"/>
+          <w:sz w:val="28"/>
+        </w:rPr>
+      </w:pPr>
+      <w:r>
+        <w:rPr>
+          <w:rFonts w:ascii="Segoe UI" w:hAnsi="Segoe UI" w:cs="Segoe UI"/>
+          <w:color w:val="404040" w:themeColor="text1" w:themeTint="BF"/>
+          <w:sz w:val="28"/>
+        </w:rPr>
+        <w:t>Monitor;</w:t>
+      </w:r>
+    </w:p>
+    <w:p>
+      <w:pPr>
+        <w:pStyle w:val="PargrafodaLista"/>
+        <w:numPr>
+          <w:ilvl w:val="0"/>
+          <w:numId w:val="10"/>
+        </w:numPr>
+        <w:rPr>
+          <w:rFonts w:ascii="Segoe UI" w:hAnsi="Segoe UI" w:cs="Segoe UI"/>
+          <w:color w:val="404040" w:themeColor="text1" w:themeTint="BF"/>
+          <w:sz w:val="28"/>
+        </w:rPr>
+      </w:pPr>
+      <w:r>
+        <w:rPr>
+          <w:rFonts w:ascii="Segoe UI" w:hAnsi="Segoe UI" w:cs="Segoe UI"/>
+          <w:color w:val="404040" w:themeColor="text1" w:themeTint="BF"/>
+          <w:sz w:val="28"/>
+        </w:rPr>
+        <w:t>Memória RAM mínima 1gb.</w:t>
+      </w:r>
+    </w:p>
+    <w:p>
+      <w:pPr>
+        <w:pStyle w:val="PargrafodaLista"/>
+        <w:ind w:left="2130"/>
+        <w:rPr>
           <w:rFonts w:ascii="Arial" w:hAnsi="Arial" w:cs="Arial"/>
           <w:sz w:val="48"/>
         </w:rPr>
-        <w:t>software</w:t>
-      </w:r>
-      <w:proofErr w:type="gramEnd"/>
+      </w:pPr>
+    </w:p>
+    <w:p>
+      <w:pPr>
+        <w:pStyle w:val="PargrafodaLista"/>
+        <w:ind w:left="2130"/>
+        <w:rPr>
+          <w:rFonts w:ascii="Arial" w:hAnsi="Arial" w:cs="Arial"/>
+          <w:sz w:val="48"/>
+        </w:rPr>
+      </w:pPr>
     </w:p>
     <w:p>
       <w:pPr>
@@ -1123,288 +1484,31 @@
           <w:numId w:val="9"/>
         </w:numPr>
         <w:rPr>
-          <w:rFonts w:ascii="Arial" w:hAnsi="Arial" w:cs="Arial"/>
-          <w:sz w:val="48"/>
+          <w:rFonts w:ascii="Segoe UI" w:hAnsi="Segoe UI" w:cs="Segoe UI"/>
+          <w:b/>
+          <w:color w:val="404040" w:themeColor="text1" w:themeTint="BF"/>
+          <w:sz w:val="28"/>
+          <w:szCs w:val="28"/>
         </w:rPr>
       </w:pPr>
       <w:r>
         <w:rPr>
-          <w:rFonts w:ascii="Arial" w:hAnsi="Arial" w:cs="Arial"/>
-          <w:sz w:val="48"/>
-        </w:rPr>
-        <w:t>Requisitos do sistema</w:t>
-      </w:r>
-    </w:p>
-    <w:p>
-      <w:pPr>
-        <w:pStyle w:val="PargrafodaLista"/>
-        <w:numPr>
-          <w:ilvl w:val="0"/>
-          <w:numId w:val="10"/>
-        </w:numPr>
-        <w:rPr>
-          <w:rFonts w:ascii="Arial" w:hAnsi="Arial" w:cs="Arial"/>
-          <w:sz w:val="48"/>
-        </w:rPr>
-      </w:pPr>
-      <w:r>
-        <w:rPr>
-          <w:rFonts w:ascii="Arial" w:hAnsi="Arial" w:cs="Arial"/>
-          <w:sz w:val="48"/>
-        </w:rPr>
-        <w:t>Sistema operativo acima do Windows vista;</w:t>
-      </w:r>
-    </w:p>
-    <w:p>
-      <w:pPr>
-        <w:pStyle w:val="PargrafodaLista"/>
-        <w:numPr>
-          <w:ilvl w:val="0"/>
-          <w:numId w:val="10"/>
-        </w:numPr>
-        <w:rPr>
-          <w:rFonts w:ascii="Arial" w:hAnsi="Arial" w:cs="Arial"/>
-          <w:sz w:val="48"/>
-        </w:rPr>
-      </w:pPr>
-      <w:r>
-        <w:rPr>
-          <w:rFonts w:ascii="Arial" w:hAnsi="Arial" w:cs="Arial"/>
-          <w:sz w:val="48"/>
-        </w:rPr>
-        <w:t>Qualquer placa gráfica;</w:t>
-      </w:r>
-    </w:p>
-    <w:p>
-      <w:pPr>
-        <w:pStyle w:val="PargrafodaLista"/>
-        <w:numPr>
-          <w:ilvl w:val="0"/>
-          <w:numId w:val="10"/>
-        </w:numPr>
-        <w:rPr>
-          <w:rFonts w:ascii="Arial" w:hAnsi="Arial" w:cs="Arial"/>
-          <w:sz w:val="48"/>
-        </w:rPr>
-      </w:pPr>
-      <w:r>
-        <w:rPr>
-          <w:rFonts w:ascii="Arial" w:hAnsi="Arial" w:cs="Arial"/>
-          <w:sz w:val="48"/>
-        </w:rPr>
-        <w:t xml:space="preserve"> .</w:t>
-      </w:r>
-      <w:proofErr w:type="gramStart"/>
-      <w:r>
-        <w:rPr>
-          <w:rFonts w:ascii="Arial" w:hAnsi="Arial" w:cs="Arial"/>
-          <w:sz w:val="48"/>
-        </w:rPr>
-        <w:t>net</w:t>
-      </w:r>
-      <w:proofErr w:type="gramEnd"/>
-      <w:r>
-        <w:rPr>
-          <w:rFonts w:ascii="Arial" w:hAnsi="Arial" w:cs="Arial"/>
-          <w:sz w:val="48"/>
-        </w:rPr>
-        <w:t xml:space="preserve"> Framework 4.5 (Instalado com o programa);</w:t>
-      </w:r>
-    </w:p>
-    <w:p>
-      <w:pPr>
-        <w:pStyle w:val="PargrafodaLista"/>
-        <w:numPr>
-          <w:ilvl w:val="0"/>
-          <w:numId w:val="10"/>
-        </w:numPr>
-        <w:rPr>
-          <w:rFonts w:ascii="Arial" w:hAnsi="Arial" w:cs="Arial"/>
-          <w:sz w:val="48"/>
-        </w:rPr>
-      </w:pPr>
-      <w:r>
-        <w:rPr>
-          <w:rFonts w:ascii="Arial" w:hAnsi="Arial" w:cs="Arial"/>
-          <w:sz w:val="48"/>
-        </w:rPr>
-        <w:t xml:space="preserve">Ligação à internet (Para instalar </w:t>
-      </w:r>
-      <w:proofErr w:type="gramStart"/>
-      <w:r>
-        <w:rPr>
-          <w:rFonts w:ascii="Arial" w:hAnsi="Arial" w:cs="Arial"/>
-          <w:sz w:val="48"/>
-        </w:rPr>
-        <w:t>o .net</w:t>
-      </w:r>
-      <w:proofErr w:type="gramEnd"/>
-      <w:r>
-        <w:rPr>
-          <w:rFonts w:ascii="Arial" w:hAnsi="Arial" w:cs="Arial"/>
-          <w:sz w:val="48"/>
-        </w:rPr>
-        <w:t xml:space="preserve"> Framework 4.5);</w:t>
-      </w:r>
-    </w:p>
-    <w:p>
-      <w:pPr>
-        <w:pStyle w:val="PargrafodaLista"/>
-        <w:numPr>
-          <w:ilvl w:val="0"/>
-          <w:numId w:val="10"/>
-        </w:numPr>
-        <w:rPr>
-          <w:rFonts w:ascii="Arial" w:hAnsi="Arial" w:cs="Arial"/>
-          <w:sz w:val="48"/>
-        </w:rPr>
-      </w:pPr>
-      <w:r>
-        <w:rPr>
-          <w:rFonts w:ascii="Arial" w:hAnsi="Arial" w:cs="Arial"/>
-          <w:sz w:val="48"/>
-        </w:rPr>
-        <w:t>Intel Celeron/Pentium/</w:t>
-      </w:r>
-      <w:proofErr w:type="spellStart"/>
-      <w:r>
-        <w:rPr>
-          <w:rFonts w:ascii="Arial" w:hAnsi="Arial" w:cs="Arial"/>
-          <w:sz w:val="48"/>
-        </w:rPr>
-        <w:t>Atom</w:t>
-      </w:r>
-      <w:proofErr w:type="spellEnd"/>
-      <w:r>
-        <w:rPr>
-          <w:rFonts w:ascii="Arial" w:hAnsi="Arial" w:cs="Arial"/>
-          <w:sz w:val="48"/>
-        </w:rPr>
-        <w:t xml:space="preserve">/Core e AMD A4/6/8 entre outros, com frequência mínima de 1.2 </w:t>
-      </w:r>
-      <w:proofErr w:type="spellStart"/>
-      <w:r>
-        <w:rPr>
-          <w:rFonts w:ascii="Arial" w:hAnsi="Arial" w:cs="Arial"/>
-          <w:sz w:val="48"/>
-        </w:rPr>
-        <w:t>Ghz</w:t>
-      </w:r>
-      <w:proofErr w:type="spellEnd"/>
-      <w:r>
-        <w:rPr>
-          <w:rFonts w:ascii="Arial" w:hAnsi="Arial" w:cs="Arial"/>
-          <w:sz w:val="48"/>
-        </w:rPr>
-        <w:t>;</w:t>
-      </w:r>
-    </w:p>
-    <w:p>
-      <w:pPr>
-        <w:pStyle w:val="PargrafodaLista"/>
-        <w:numPr>
-          <w:ilvl w:val="0"/>
-          <w:numId w:val="10"/>
-        </w:numPr>
-        <w:rPr>
-          <w:rFonts w:ascii="Arial" w:hAnsi="Arial" w:cs="Arial"/>
-          <w:sz w:val="48"/>
-        </w:rPr>
-      </w:pPr>
-      <w:r>
-        <w:rPr>
-          <w:rFonts w:ascii="Arial" w:hAnsi="Arial" w:cs="Arial"/>
-          <w:sz w:val="48"/>
-        </w:rPr>
-        <w:t>Teclado/Rato;</w:t>
-      </w:r>
-    </w:p>
-    <w:p>
-      <w:pPr>
-        <w:pStyle w:val="PargrafodaLista"/>
-        <w:numPr>
-          <w:ilvl w:val="0"/>
-          <w:numId w:val="10"/>
-        </w:numPr>
-        <w:rPr>
-          <w:rFonts w:ascii="Arial" w:hAnsi="Arial" w:cs="Arial"/>
-          <w:sz w:val="48"/>
-        </w:rPr>
-      </w:pPr>
-      <w:r>
-        <w:rPr>
-          <w:rFonts w:ascii="Arial" w:hAnsi="Arial" w:cs="Arial"/>
-          <w:sz w:val="48"/>
-        </w:rPr>
-        <w:t>Monitor;</w:t>
-      </w:r>
-    </w:p>
-    <w:p>
-      <w:pPr>
-        <w:pStyle w:val="PargrafodaLista"/>
-        <w:numPr>
-          <w:ilvl w:val="0"/>
-          <w:numId w:val="10"/>
-        </w:numPr>
-        <w:rPr>
-          <w:rFonts w:ascii="Arial" w:hAnsi="Arial" w:cs="Arial"/>
-          <w:sz w:val="48"/>
-        </w:rPr>
-      </w:pPr>
-      <w:r>
-        <w:rPr>
-          <w:rFonts w:ascii="Arial" w:hAnsi="Arial" w:cs="Arial"/>
-          <w:sz w:val="48"/>
-        </w:rPr>
-        <w:t>Memória RAM mínima 1gb.</w:t>
-      </w:r>
-      <w:bookmarkStart w:id="0" w:name="_GoBack"/>
-      <w:bookmarkEnd w:id="0"/>
-    </w:p>
-    <w:p>
-      <w:pPr>
-        <w:pStyle w:val="PargrafodaLista"/>
-        <w:ind w:left="2130"/>
-        <w:rPr>
-          <w:rFonts w:ascii="Arial" w:hAnsi="Arial" w:cs="Arial"/>
-          <w:sz w:val="48"/>
-        </w:rPr>
-      </w:pPr>
-    </w:p>
-    <w:p>
-      <w:pPr>
-        <w:pStyle w:val="PargrafodaLista"/>
-        <w:ind w:left="2130"/>
-        <w:rPr>
-          <w:rFonts w:ascii="Arial" w:hAnsi="Arial" w:cs="Arial"/>
-          <w:sz w:val="48"/>
-        </w:rPr>
-      </w:pPr>
-    </w:p>
-    <w:p>
-      <w:pPr>
-        <w:pStyle w:val="PargrafodaLista"/>
-        <w:numPr>
-          <w:ilvl w:val="1"/>
-          <w:numId w:val="9"/>
-        </w:numPr>
-        <w:rPr>
-          <w:rFonts w:ascii="Arial" w:hAnsi="Arial" w:cs="Arial"/>
-          <w:sz w:val="48"/>
-        </w:rPr>
-      </w:pPr>
-      <w:r>
-        <w:rPr>
-          <w:rFonts w:ascii="Arial" w:hAnsi="Arial" w:cs="Arial"/>
-          <w:sz w:val="48"/>
+          <w:rFonts w:ascii="Segoe UI" w:hAnsi="Segoe UI" w:cs="Segoe UI"/>
+          <w:b/>
+          <w:color w:val="404040" w:themeColor="text1" w:themeTint="BF"/>
+          <w:sz w:val="28"/>
+          <w:szCs w:val="28"/>
         </w:rPr>
         <w:t xml:space="preserve">Instalação do </w:t>
       </w:r>
       <w:proofErr w:type="gramStart"/>
       <w:r>
         <w:rPr>
-          <w:rFonts w:ascii="Arial" w:hAnsi="Arial" w:cs="Arial"/>
-          <w:sz w:val="48"/>
+          <w:rFonts w:ascii="Segoe UI" w:hAnsi="Segoe UI" w:cs="Segoe UI"/>
+          <w:b/>
+          <w:color w:val="404040" w:themeColor="text1" w:themeTint="BF"/>
+          <w:sz w:val="28"/>
+          <w:szCs w:val="28"/>
         </w:rPr>
         <w:t>software</w:t>
       </w:r>
@@ -1412,6 +1516,35 @@
     </w:p>
     <w:p>
       <w:pPr>
+        <w:pStyle w:val="PargrafodaLista"/>
+        <w:numPr>
+          <w:ilvl w:val="0"/>
+          <w:numId w:val="11"/>
+        </w:numPr>
+        <w:rPr>
+          <w:rFonts w:ascii="Segoe UI" w:hAnsi="Segoe UI" w:cs="Segoe UI"/>
+          <w:b/>
+          <w:color w:val="404040" w:themeColor="text1" w:themeTint="BF"/>
+          <w:sz w:val="28"/>
+          <w:szCs w:val="28"/>
+        </w:rPr>
+      </w:pPr>
+      <w:proofErr w:type="spellStart"/>
+      <w:proofErr w:type="gramStart"/>
+      <w:r>
+        <w:rPr>
+          <w:rFonts w:ascii="Segoe UI" w:hAnsi="Segoe UI" w:cs="Segoe UI"/>
+          <w:color w:val="404040" w:themeColor="text1" w:themeTint="BF"/>
+          <w:sz w:val="28"/>
+          <w:szCs w:val="28"/>
+        </w:rPr>
+        <w:t>asdaw</w:t>
+      </w:r>
+      <w:proofErr w:type="spellEnd"/>
+      <w:proofErr w:type="gramEnd"/>
+    </w:p>
+    <w:p>
+      <w:pPr>
         <w:jc w:val="center"/>
         <w:rPr>
           <w:rFonts w:ascii="Arial" w:hAnsi="Arial" w:cs="Arial"/>
@@ -1424,6 +1557,19 @@
         <w:pStyle w:val="Cabealho1"/>
       </w:pPr>
     </w:p>
+    <w:p/>
+    <w:p/>
+    <w:p/>
+    <w:p/>
+    <w:p/>
+    <w:p/>
+    <w:p/>
+    <w:p/>
+    <w:p/>
+    <w:p/>
+    <w:p/>
+    <w:p/>
+    <w:p/>
     <w:p>
       <w:pPr>
         <w:jc w:val="center"/>
@@ -1694,6 +1840,120 @@
 <file path=word/numbering.xml><?xml version="1.0" encoding="utf-8"?>
 <w:numbering xmlns:wpc="http://schemas.microsoft.com/office/word/2010/wordprocessingCanvas" xmlns:mc="http://schemas.openxmlformats.org/markup-compatibility/2006" xmlns:o="urn:schemas-microsoft-com:office:office" xmlns:r="http://schemas.openxmlformats.org/officeDocument/2006/relationships" xmlns:m="http://schemas.openxmlformats.org/officeDocument/2006/math" xmlns:v="urn:schemas-microsoft-com:vml" xmlns:wp14="http://schemas.microsoft.com/office/word/2010/wordprocessingDrawing" xmlns:wp="http://schemas.openxmlformats.org/drawingml/2006/wordprocessingDrawing" xmlns:w10="urn:schemas-microsoft-com:office:word" xmlns:w="http://schemas.openxmlformats.org/wordprocessingml/2006/main" xmlns:w14="http://schemas.microsoft.com/office/word/2010/wordml" xmlns:w15="http://schemas.microsoft.com/office/word/2012/wordml" xmlns:wpg="http://schemas.microsoft.com/office/word/2010/wordprocessingGroup" xmlns:wpi="http://schemas.microsoft.com/office/word/2010/wordprocessingInk" xmlns:wne="http://schemas.microsoft.com/office/word/2006/wordml" xmlns:wps="http://schemas.microsoft.com/office/word/2010/wordprocessingShape" mc:Ignorable="w14 w15 wp14">
   <w:abstractNum w:abstractNumId="0">
+    <w:nsid w:val="00492F71"/>
+    <w:multiLevelType w:val="hybridMultilevel"/>
+    <w:tmpl w:val="66A89B28"/>
+    <w:lvl w:ilvl="0" w:tplc="B4B28A0C">
+      <w:start w:val="1"/>
+      <w:numFmt w:val="bullet"/>
+      <w:lvlText w:val="o"/>
+      <w:lvlJc w:val="right"/>
+      <w:pPr>
+        <w:ind w:left="2850" w:hanging="360"/>
+      </w:pPr>
+      <w:rPr>
+        <w:rFonts w:ascii="Courier New" w:hAnsi="Courier New" w:hint="default"/>
+        <w:color w:val="auto"/>
+      </w:rPr>
+    </w:lvl>
+    <w:lvl w:ilvl="1" w:tplc="08160003" w:tentative="1">
+      <w:start w:val="1"/>
+      <w:numFmt w:val="bullet"/>
+      <w:lvlText w:val="o"/>
+      <w:lvlJc w:val="left"/>
+      <w:pPr>
+        <w:ind w:left="3570" w:hanging="360"/>
+      </w:pPr>
+      <w:rPr>
+        <w:rFonts w:ascii="Courier New" w:hAnsi="Courier New" w:cs="Courier New" w:hint="default"/>
+      </w:rPr>
+    </w:lvl>
+    <w:lvl w:ilvl="2" w:tplc="08160005" w:tentative="1">
+      <w:start w:val="1"/>
+      <w:numFmt w:val="bullet"/>
+      <w:lvlText w:val=""/>
+      <w:lvlJc w:val="left"/>
+      <w:pPr>
+        <w:ind w:left="4290" w:hanging="360"/>
+      </w:pPr>
+      <w:rPr>
+        <w:rFonts w:ascii="Wingdings" w:hAnsi="Wingdings" w:hint="default"/>
+      </w:rPr>
+    </w:lvl>
+    <w:lvl w:ilvl="3" w:tplc="08160001" w:tentative="1">
+      <w:start w:val="1"/>
+      <w:numFmt w:val="bullet"/>
+      <w:lvlText w:val=""/>
+      <w:lvlJc w:val="left"/>
+      <w:pPr>
+        <w:ind w:left="5010" w:hanging="360"/>
+      </w:pPr>
+      <w:rPr>
+        <w:rFonts w:ascii="Symbol" w:hAnsi="Symbol" w:hint="default"/>
+      </w:rPr>
+    </w:lvl>
+    <w:lvl w:ilvl="4" w:tplc="08160003" w:tentative="1">
+      <w:start w:val="1"/>
+      <w:numFmt w:val="bullet"/>
+      <w:lvlText w:val="o"/>
+      <w:lvlJc w:val="left"/>
+      <w:pPr>
+        <w:ind w:left="5730" w:hanging="360"/>
+      </w:pPr>
+      <w:rPr>
+        <w:rFonts w:ascii="Courier New" w:hAnsi="Courier New" w:cs="Courier New" w:hint="default"/>
+      </w:rPr>
+    </w:lvl>
+    <w:lvl w:ilvl="5" w:tplc="08160005" w:tentative="1">
+      <w:start w:val="1"/>
+      <w:numFmt w:val="bullet"/>
+      <w:lvlText w:val=""/>
+      <w:lvlJc w:val="left"/>
+      <w:pPr>
+        <w:ind w:left="6450" w:hanging="360"/>
+      </w:pPr>
+      <w:rPr>
+        <w:rFonts w:ascii="Wingdings" w:hAnsi="Wingdings" w:hint="default"/>
+      </w:rPr>
+    </w:lvl>
+    <w:lvl w:ilvl="6" w:tplc="08160001" w:tentative="1">
+      <w:start w:val="1"/>
+      <w:numFmt w:val="bullet"/>
+      <w:lvlText w:val=""/>
+      <w:lvlJc w:val="left"/>
+      <w:pPr>
+        <w:ind w:left="7170" w:hanging="360"/>
+      </w:pPr>
+      <w:rPr>
+        <w:rFonts w:ascii="Symbol" w:hAnsi="Symbol" w:hint="default"/>
+      </w:rPr>
+    </w:lvl>
+    <w:lvl w:ilvl="7" w:tplc="08160003" w:tentative="1">
+      <w:start w:val="1"/>
+      <w:numFmt w:val="bullet"/>
+      <w:lvlText w:val="o"/>
+      <w:lvlJc w:val="left"/>
+      <w:pPr>
+        <w:ind w:left="7890" w:hanging="360"/>
+      </w:pPr>
+      <w:rPr>
+        <w:rFonts w:ascii="Courier New" w:hAnsi="Courier New" w:cs="Courier New" w:hint="default"/>
+      </w:rPr>
+    </w:lvl>
+    <w:lvl w:ilvl="8" w:tplc="08160005" w:tentative="1">
+      <w:start w:val="1"/>
+      <w:numFmt w:val="bullet"/>
+      <w:lvlText w:val=""/>
+      <w:lvlJc w:val="left"/>
+      <w:pPr>
+        <w:ind w:left="8610" w:hanging="360"/>
+      </w:pPr>
+      <w:rPr>
+        <w:rFonts w:ascii="Wingdings" w:hAnsi="Wingdings" w:hint="default"/>
+      </w:rPr>
+    </w:lvl>
+  </w:abstractNum>
+  <w:abstractNum w:abstractNumId="1">
     <w:nsid w:val="095A7D5B"/>
     <w:multiLevelType w:val="multilevel"/>
     <w:tmpl w:val="0816001F"/>
@@ -1779,7 +2039,7 @@
       </w:pPr>
     </w:lvl>
   </w:abstractNum>
-  <w:abstractNum w:abstractNumId="1">
+  <w:abstractNum w:abstractNumId="2">
     <w:nsid w:val="14972208"/>
     <w:multiLevelType w:val="multilevel"/>
     <w:tmpl w:val="9C363F96"/>
@@ -1892,7 +2152,7 @@
       </w:rPr>
     </w:lvl>
   </w:abstractNum>
-  <w:abstractNum w:abstractNumId="2">
+  <w:abstractNum w:abstractNumId="3">
     <w:nsid w:val="1FE30CFD"/>
     <w:multiLevelType w:val="multilevel"/>
     <w:tmpl w:val="0816001F"/>
@@ -1978,7 +2238,7 @@
       </w:pPr>
     </w:lvl>
   </w:abstractNum>
-  <w:abstractNum w:abstractNumId="3">
+  <w:abstractNum w:abstractNumId="4">
     <w:nsid w:val="315B2523"/>
     <w:multiLevelType w:val="multilevel"/>
     <w:tmpl w:val="B4849D3E"/>
@@ -2096,7 +2356,7 @@
       </w:rPr>
     </w:lvl>
   </w:abstractNum>
-  <w:abstractNum w:abstractNumId="4">
+  <w:abstractNum w:abstractNumId="5">
     <w:nsid w:val="33DE192E"/>
     <w:multiLevelType w:val="multilevel"/>
     <w:tmpl w:val="0816001F"/>
@@ -2182,7 +2442,7 @@
       </w:pPr>
     </w:lvl>
   </w:abstractNum>
-  <w:abstractNum w:abstractNumId="5">
+  <w:abstractNum w:abstractNumId="6">
     <w:nsid w:val="37B9623F"/>
     <w:multiLevelType w:val="hybridMultilevel"/>
     <w:tmpl w:val="CFBAA028"/>
@@ -2271,120 +2531,121 @@
       </w:pPr>
     </w:lvl>
   </w:abstractNum>
-  <w:abstractNum w:abstractNumId="6">
+  <w:abstractNum w:abstractNumId="7">
     <w:nsid w:val="3D3D7F04"/>
     <w:multiLevelType w:val="hybridMultilevel"/>
-    <w:tmpl w:val="FFAE642C"/>
-    <w:lvl w:ilvl="0" w:tplc="08160001">
+    <w:tmpl w:val="561E42A8"/>
+    <w:lvl w:ilvl="0" w:tplc="B4B28A0C">
+      <w:start w:val="1"/>
+      <w:numFmt w:val="bullet"/>
+      <w:lvlText w:val="o"/>
+      <w:lvlJc w:val="right"/>
+      <w:pPr>
+        <w:ind w:left="2850" w:hanging="360"/>
+      </w:pPr>
+      <w:rPr>
+        <w:rFonts w:ascii="Courier New" w:hAnsi="Courier New" w:hint="default"/>
+        <w:color w:val="auto"/>
+      </w:rPr>
+    </w:lvl>
+    <w:lvl w:ilvl="1" w:tplc="08160003" w:tentative="1">
+      <w:start w:val="1"/>
+      <w:numFmt w:val="bullet"/>
+      <w:lvlText w:val="o"/>
+      <w:lvlJc w:val="left"/>
+      <w:pPr>
+        <w:ind w:left="3570" w:hanging="360"/>
+      </w:pPr>
+      <w:rPr>
+        <w:rFonts w:ascii="Courier New" w:hAnsi="Courier New" w:cs="Courier New" w:hint="default"/>
+      </w:rPr>
+    </w:lvl>
+    <w:lvl w:ilvl="2" w:tplc="08160005" w:tentative="1">
+      <w:start w:val="1"/>
+      <w:numFmt w:val="bullet"/>
+      <w:lvlText w:val=""/>
+      <w:lvlJc w:val="left"/>
+      <w:pPr>
+        <w:ind w:left="4290" w:hanging="360"/>
+      </w:pPr>
+      <w:rPr>
+        <w:rFonts w:ascii="Wingdings" w:hAnsi="Wingdings" w:hint="default"/>
+      </w:rPr>
+    </w:lvl>
+    <w:lvl w:ilvl="3" w:tplc="08160001" w:tentative="1">
       <w:start w:val="1"/>
       <w:numFmt w:val="bullet"/>
       <w:lvlText w:val=""/>
       <w:lvlJc w:val="left"/>
       <w:pPr>
-        <w:ind w:left="2850" w:hanging="360"/>
+        <w:ind w:left="5010" w:hanging="360"/>
       </w:pPr>
       <w:rPr>
         <w:rFonts w:ascii="Symbol" w:hAnsi="Symbol" w:hint="default"/>
       </w:rPr>
     </w:lvl>
-    <w:lvl w:ilvl="1" w:tplc="08160003" w:tentative="1">
+    <w:lvl w:ilvl="4" w:tplc="08160003" w:tentative="1">
       <w:start w:val="1"/>
       <w:numFmt w:val="bullet"/>
       <w:lvlText w:val="o"/>
       <w:lvlJc w:val="left"/>
       <w:pPr>
-        <w:ind w:left="3570" w:hanging="360"/>
+        <w:ind w:left="5730" w:hanging="360"/>
       </w:pPr>
       <w:rPr>
         <w:rFonts w:ascii="Courier New" w:hAnsi="Courier New" w:cs="Courier New" w:hint="default"/>
       </w:rPr>
     </w:lvl>
-    <w:lvl w:ilvl="2" w:tplc="08160005" w:tentative="1">
+    <w:lvl w:ilvl="5" w:tplc="08160005" w:tentative="1">
       <w:start w:val="1"/>
       <w:numFmt w:val="bullet"/>
       <w:lvlText w:val=""/>
       <w:lvlJc w:val="left"/>
       <w:pPr>
-        <w:ind w:left="4290" w:hanging="360"/>
+        <w:ind w:left="6450" w:hanging="360"/>
       </w:pPr>
       <w:rPr>
         <w:rFonts w:ascii="Wingdings" w:hAnsi="Wingdings" w:hint="default"/>
       </w:rPr>
     </w:lvl>
-    <w:lvl w:ilvl="3" w:tplc="08160001" w:tentative="1">
+    <w:lvl w:ilvl="6" w:tplc="08160001" w:tentative="1">
       <w:start w:val="1"/>
       <w:numFmt w:val="bullet"/>
       <w:lvlText w:val=""/>
       <w:lvlJc w:val="left"/>
       <w:pPr>
-        <w:ind w:left="5010" w:hanging="360"/>
+        <w:ind w:left="7170" w:hanging="360"/>
       </w:pPr>
       <w:rPr>
         <w:rFonts w:ascii="Symbol" w:hAnsi="Symbol" w:hint="default"/>
       </w:rPr>
     </w:lvl>
-    <w:lvl w:ilvl="4" w:tplc="08160003" w:tentative="1">
+    <w:lvl w:ilvl="7" w:tplc="08160003" w:tentative="1">
       <w:start w:val="1"/>
       <w:numFmt w:val="bullet"/>
       <w:lvlText w:val="o"/>
       <w:lvlJc w:val="left"/>
       <w:pPr>
-        <w:ind w:left="5730" w:hanging="360"/>
+        <w:ind w:left="7890" w:hanging="360"/>
       </w:pPr>
       <w:rPr>
         <w:rFonts w:ascii="Courier New" w:hAnsi="Courier New" w:cs="Courier New" w:hint="default"/>
       </w:rPr>
     </w:lvl>
-    <w:lvl w:ilvl="5" w:tplc="08160005" w:tentative="1">
+    <w:lvl w:ilvl="8" w:tplc="08160005" w:tentative="1">
       <w:start w:val="1"/>
       <w:numFmt w:val="bullet"/>
       <w:lvlText w:val=""/>
       <w:lvlJc w:val="left"/>
       <w:pPr>
-        <w:ind w:left="6450" w:hanging="360"/>
+        <w:ind w:left="8610" w:hanging="360"/>
       </w:pPr>
       <w:rPr>
         <w:rFonts w:ascii="Wingdings" w:hAnsi="Wingdings" w:hint="default"/>
       </w:rPr>
     </w:lvl>
-    <w:lvl w:ilvl="6" w:tplc="08160001" w:tentative="1">
-      <w:start w:val="1"/>
-      <w:numFmt w:val="bullet"/>
-      <w:lvlText w:val=""/>
-      <w:lvlJc w:val="left"/>
-      <w:pPr>
-        <w:ind w:left="7170" w:hanging="360"/>
-      </w:pPr>
-      <w:rPr>
-        <w:rFonts w:ascii="Symbol" w:hAnsi="Symbol" w:hint="default"/>
-      </w:rPr>
-    </w:lvl>
-    <w:lvl w:ilvl="7" w:tplc="08160003" w:tentative="1">
-      <w:start w:val="1"/>
-      <w:numFmt w:val="bullet"/>
-      <w:lvlText w:val="o"/>
-      <w:lvlJc w:val="left"/>
-      <w:pPr>
-        <w:ind w:left="7890" w:hanging="360"/>
-      </w:pPr>
-      <w:rPr>
-        <w:rFonts w:ascii="Courier New" w:hAnsi="Courier New" w:cs="Courier New" w:hint="default"/>
-      </w:rPr>
-    </w:lvl>
-    <w:lvl w:ilvl="8" w:tplc="08160005" w:tentative="1">
-      <w:start w:val="1"/>
-      <w:numFmt w:val="bullet"/>
-      <w:lvlText w:val=""/>
-      <w:lvlJc w:val="left"/>
-      <w:pPr>
-        <w:ind w:left="8610" w:hanging="360"/>
-      </w:pPr>
-      <w:rPr>
-        <w:rFonts w:ascii="Wingdings" w:hAnsi="Wingdings" w:hint="default"/>
-      </w:rPr>
-    </w:lvl>
   </w:abstractNum>
-  <w:abstractNum w:abstractNumId="7">
+  <w:abstractNum w:abstractNumId="8">
     <w:nsid w:val="55794C34"/>
     <w:multiLevelType w:val="multilevel"/>
     <w:tmpl w:val="1624E292"/>
@@ -2505,7 +2766,7 @@
       </w:rPr>
     </w:lvl>
   </w:abstractNum>
-  <w:abstractNum w:abstractNumId="8">
+  <w:abstractNum w:abstractNumId="9">
     <w:nsid w:val="75800B95"/>
     <w:multiLevelType w:val="multilevel"/>
     <w:tmpl w:val="9C363F96"/>
@@ -2618,7 +2879,7 @@
       </w:rPr>
     </w:lvl>
   </w:abstractNum>
-  <w:abstractNum w:abstractNumId="9">
+  <w:abstractNum w:abstractNumId="10">
     <w:nsid w:val="79DA6171"/>
     <w:multiLevelType w:val="multilevel"/>
     <w:tmpl w:val="0816001F"/>
@@ -2705,34 +2966,37 @@
     </w:lvl>
   </w:abstractNum>
   <w:num w:numId="1">
+    <w:abstractNumId w:val="6"/>
+  </w:num>
+  <w:num w:numId="2">
     <w:abstractNumId w:val="5"/>
   </w:num>
-  <w:num w:numId="2">
+  <w:num w:numId="3">
+    <w:abstractNumId w:val="3"/>
+  </w:num>
+  <w:num w:numId="4">
+    <w:abstractNumId w:val="10"/>
+  </w:num>
+  <w:num w:numId="5">
+    <w:abstractNumId w:val="1"/>
+  </w:num>
+  <w:num w:numId="6">
+    <w:abstractNumId w:val="9"/>
+  </w:num>
+  <w:num w:numId="7">
+    <w:abstractNumId w:val="2"/>
+  </w:num>
+  <w:num w:numId="8">
     <w:abstractNumId w:val="4"/>
   </w:num>
-  <w:num w:numId="3">
-    <w:abstractNumId w:val="2"/>
-  </w:num>
-  <w:num w:numId="4">
-    <w:abstractNumId w:val="9"/>
-  </w:num>
-  <w:num w:numId="5">
-    <w:abstractNumId w:val="0"/>
-  </w:num>
-  <w:num w:numId="6">
+  <w:num w:numId="9">
     <w:abstractNumId w:val="8"/>
   </w:num>
-  <w:num w:numId="7">
-    <w:abstractNumId w:val="1"/>
-  </w:num>
-  <w:num w:numId="8">
-    <w:abstractNumId w:val="3"/>
-  </w:num>
-  <w:num w:numId="9">
+  <w:num w:numId="10">
     <w:abstractNumId w:val="7"/>
   </w:num>
-  <w:num w:numId="10">
-    <w:abstractNumId w:val="6"/>
+  <w:num w:numId="11">
+    <w:abstractNumId w:val="0"/>
   </w:num>
 </w:numbering>
 </file>
@@ -3639,7 +3903,7 @@
 </file>
 
 <file path=customXml/itemProps1.xml><?xml version="1.0" encoding="utf-8"?>
-<ds:datastoreItem xmlns:ds="http://schemas.openxmlformats.org/officeDocument/2006/customXml" ds:itemID="{B16969E2-8C59-48DC-8156-BC1403B13053}">
+<ds:datastoreItem xmlns:ds="http://schemas.openxmlformats.org/officeDocument/2006/customXml" ds:itemID="{837FB4F6-9C54-4528-98A2-E66877F4ACAD}">
   <ds:schemaRefs>
     <ds:schemaRef ds:uri="http://schemas.openxmlformats.org/officeDocument/2006/bibliography"/>
   </ds:schemaRefs>

</xml_diff>

<commit_message>
Continuo o Manual ate responderes no face
continuação do manual de instruções, mas infelizmente deparei me com uma
estupida lógica que tou a espera que me respondas palhaço
</commit_message>
<xml_diff>
--- a/Documentos PT/Manual de Instruções.docx
+++ b/Documentos PT/Manual de Instruções.docx
@@ -1115,19 +1115,8 @@
           <w:sz w:val="24"/>
           <w:szCs w:val="24"/>
         </w:rPr>
-        <w:t xml:space="preserve"> as informações necessárias para a instalação e o funcionamento da aplicação. </w:t>
-      </w:r>
-      <w:proofErr w:type="gramStart"/>
-      <w:r>
-        <w:rPr>
-          <w:rFonts w:ascii="Segoe UI" w:hAnsi="Segoe UI" w:cs="Segoe UI"/>
-          <w:color w:val="404040" w:themeColor="text1" w:themeTint="BF"/>
-          <w:sz w:val="24"/>
-          <w:szCs w:val="24"/>
-        </w:rPr>
-        <w:t>Leia-o antes da utilização e guarde-o num local sempre bem acessível.</w:t>
-      </w:r>
-      <w:proofErr w:type="gramEnd"/>
+        <w:t xml:space="preserve"> as informações necessárias para a instalação e o funcionamento da aplicação. Leia-o antes da utilização e guarde-o num local sempre bem acessível.</w:t>
+      </w:r>
     </w:p>
     <w:p>
       <w:pPr>
@@ -2660,9 +2649,330 @@
     <w:p>
       <w:pPr>
         <w:pStyle w:val="PargrafodaLista"/>
+        <w:ind w:left="1080"/>
+        <w:rPr>
+          <w:rFonts w:ascii="Segoe UI" w:hAnsi="Segoe UI" w:cs="Segoe UI"/>
+          <w:b/>
+          <w:color w:val="404040" w:themeColor="text1" w:themeTint="BF"/>
+          <w:sz w:val="24"/>
+          <w:szCs w:val="24"/>
+        </w:rPr>
+      </w:pPr>
+      <w:r>
+        <w:rPr>
+          <w:rFonts w:ascii="Segoe UI" w:hAnsi="Segoe UI" w:cs="Segoe UI"/>
+          <w:color w:val="404040" w:themeColor="text1" w:themeTint="BF"/>
+          <w:sz w:val="24"/>
+          <w:szCs w:val="24"/>
+        </w:rPr>
+        <w:t>Na pasta onde contém o ficheiro chamado “Setup” da Clínica Informática e não será preciso mais nada, porque faz tudo automaticamente.</w:t>
+      </w:r>
+    </w:p>
+    <w:p>
+      <w:pPr>
+        <w:pStyle w:val="PargrafodaLista"/>
+        <w:ind w:left="1080"/>
+        <w:rPr>
+          <w:rFonts w:ascii="Segoe UI" w:hAnsi="Segoe UI" w:cs="Segoe UI"/>
+          <w:b/>
+          <w:color w:val="404040" w:themeColor="text1" w:themeTint="BF"/>
+          <w:sz w:val="24"/>
+          <w:szCs w:val="24"/>
+        </w:rPr>
+      </w:pPr>
+    </w:p>
+    <w:p>
+      <w:pPr>
+        <w:pStyle w:val="PargrafodaLista"/>
+        <w:ind w:left="1080"/>
+        <w:rPr>
+          <w:rFonts w:ascii="Segoe UI" w:hAnsi="Segoe UI" w:cs="Segoe UI"/>
+          <w:b/>
+          <w:color w:val="404040" w:themeColor="text1" w:themeTint="BF"/>
+          <w:sz w:val="24"/>
+          <w:szCs w:val="24"/>
+        </w:rPr>
+      </w:pPr>
+    </w:p>
+    <w:p>
+      <w:pPr>
+        <w:pStyle w:val="PargrafodaLista"/>
+        <w:ind w:left="1080"/>
+        <w:rPr>
+          <w:rFonts w:ascii="Segoe UI" w:hAnsi="Segoe UI" w:cs="Segoe UI"/>
+          <w:b/>
+          <w:color w:val="404040" w:themeColor="text1" w:themeTint="BF"/>
+          <w:sz w:val="24"/>
+          <w:szCs w:val="24"/>
+        </w:rPr>
+      </w:pPr>
+    </w:p>
+    <w:p>
+      <w:pPr>
+        <w:pStyle w:val="PargrafodaLista"/>
+        <w:ind w:left="1080"/>
+        <w:rPr>
+          <w:rFonts w:ascii="Segoe UI" w:hAnsi="Segoe UI" w:cs="Segoe UI"/>
+          <w:b/>
+          <w:color w:val="404040" w:themeColor="text1" w:themeTint="BF"/>
+          <w:sz w:val="24"/>
+          <w:szCs w:val="24"/>
+        </w:rPr>
+      </w:pPr>
+    </w:p>
+    <w:p>
+      <w:pPr>
+        <w:pStyle w:val="PargrafodaLista"/>
+        <w:ind w:left="1080"/>
+        <w:rPr>
+          <w:rFonts w:ascii="Segoe UI" w:hAnsi="Segoe UI" w:cs="Segoe UI"/>
+          <w:b/>
+          <w:color w:val="404040" w:themeColor="text1" w:themeTint="BF"/>
+          <w:sz w:val="24"/>
+          <w:szCs w:val="24"/>
+        </w:rPr>
+      </w:pPr>
+    </w:p>
+    <w:p>
+      <w:pPr>
+        <w:pStyle w:val="PargrafodaLista"/>
+        <w:ind w:left="1080"/>
+        <w:rPr>
+          <w:rFonts w:ascii="Segoe UI" w:hAnsi="Segoe UI" w:cs="Segoe UI"/>
+          <w:b/>
+          <w:color w:val="404040" w:themeColor="text1" w:themeTint="BF"/>
+          <w:sz w:val="24"/>
+          <w:szCs w:val="24"/>
+        </w:rPr>
+      </w:pPr>
+    </w:p>
+    <w:p>
+      <w:pPr>
+        <w:pStyle w:val="PargrafodaLista"/>
+        <w:ind w:left="1080"/>
+        <w:rPr>
+          <w:rFonts w:ascii="Segoe UI" w:hAnsi="Segoe UI" w:cs="Segoe UI"/>
+          <w:b/>
+          <w:color w:val="404040" w:themeColor="text1" w:themeTint="BF"/>
+          <w:sz w:val="24"/>
+          <w:szCs w:val="24"/>
+        </w:rPr>
+      </w:pPr>
+    </w:p>
+    <w:p>
+      <w:pPr>
+        <w:pStyle w:val="PargrafodaLista"/>
+        <w:ind w:left="1080"/>
+        <w:rPr>
+          <w:rFonts w:ascii="Segoe UI" w:hAnsi="Segoe UI" w:cs="Segoe UI"/>
+          <w:b/>
+          <w:color w:val="404040" w:themeColor="text1" w:themeTint="BF"/>
+          <w:sz w:val="24"/>
+          <w:szCs w:val="24"/>
+        </w:rPr>
+      </w:pPr>
+    </w:p>
+    <w:p>
+      <w:pPr>
+        <w:pStyle w:val="PargrafodaLista"/>
+        <w:ind w:left="1080"/>
+        <w:rPr>
+          <w:rFonts w:ascii="Segoe UI" w:hAnsi="Segoe UI" w:cs="Segoe UI"/>
+          <w:b/>
+          <w:color w:val="404040" w:themeColor="text1" w:themeTint="BF"/>
+          <w:sz w:val="24"/>
+          <w:szCs w:val="24"/>
+        </w:rPr>
+      </w:pPr>
+    </w:p>
+    <w:p>
+      <w:pPr>
+        <w:pStyle w:val="PargrafodaLista"/>
+        <w:ind w:left="1080"/>
+        <w:rPr>
+          <w:rFonts w:ascii="Segoe UI" w:hAnsi="Segoe UI" w:cs="Segoe UI"/>
+          <w:b/>
+          <w:color w:val="404040" w:themeColor="text1" w:themeTint="BF"/>
+          <w:sz w:val="24"/>
+          <w:szCs w:val="24"/>
+        </w:rPr>
+      </w:pPr>
+    </w:p>
+    <w:p>
+      <w:pPr>
+        <w:pStyle w:val="PargrafodaLista"/>
+        <w:ind w:left="1080"/>
+        <w:rPr>
+          <w:rFonts w:ascii="Segoe UI" w:hAnsi="Segoe UI" w:cs="Segoe UI"/>
+          <w:b/>
+          <w:color w:val="404040" w:themeColor="text1" w:themeTint="BF"/>
+          <w:sz w:val="24"/>
+          <w:szCs w:val="24"/>
+        </w:rPr>
+      </w:pPr>
+    </w:p>
+    <w:p>
+      <w:pPr>
+        <w:pStyle w:val="PargrafodaLista"/>
+        <w:ind w:left="1080"/>
+        <w:rPr>
+          <w:rFonts w:ascii="Segoe UI" w:hAnsi="Segoe UI" w:cs="Segoe UI"/>
+          <w:b/>
+          <w:color w:val="404040" w:themeColor="text1" w:themeTint="BF"/>
+          <w:sz w:val="24"/>
+          <w:szCs w:val="24"/>
+        </w:rPr>
+      </w:pPr>
+    </w:p>
+    <w:p>
+      <w:pPr>
+        <w:pStyle w:val="PargrafodaLista"/>
+        <w:ind w:left="1080"/>
+        <w:rPr>
+          <w:rFonts w:ascii="Segoe UI" w:hAnsi="Segoe UI" w:cs="Segoe UI"/>
+          <w:b/>
+          <w:color w:val="404040" w:themeColor="text1" w:themeTint="BF"/>
+          <w:sz w:val="24"/>
+          <w:szCs w:val="24"/>
+        </w:rPr>
+      </w:pPr>
+    </w:p>
+    <w:p>
+      <w:pPr>
+        <w:pStyle w:val="PargrafodaLista"/>
+        <w:ind w:left="1080"/>
+        <w:rPr>
+          <w:rFonts w:ascii="Segoe UI" w:hAnsi="Segoe UI" w:cs="Segoe UI"/>
+          <w:b/>
+          <w:color w:val="404040" w:themeColor="text1" w:themeTint="BF"/>
+          <w:sz w:val="24"/>
+          <w:szCs w:val="24"/>
+        </w:rPr>
+      </w:pPr>
+    </w:p>
+    <w:p>
+      <w:pPr>
+        <w:pStyle w:val="PargrafodaLista"/>
+        <w:ind w:left="1080"/>
+        <w:rPr>
+          <w:rFonts w:ascii="Segoe UI" w:hAnsi="Segoe UI" w:cs="Segoe UI"/>
+          <w:b/>
+          <w:color w:val="404040" w:themeColor="text1" w:themeTint="BF"/>
+          <w:sz w:val="24"/>
+          <w:szCs w:val="24"/>
+        </w:rPr>
+      </w:pPr>
+    </w:p>
+    <w:p>
+      <w:pPr>
+        <w:pStyle w:val="PargrafodaLista"/>
+        <w:ind w:left="1080"/>
+        <w:rPr>
+          <w:rFonts w:ascii="Segoe UI" w:hAnsi="Segoe UI" w:cs="Segoe UI"/>
+          <w:b/>
+          <w:color w:val="404040" w:themeColor="text1" w:themeTint="BF"/>
+          <w:sz w:val="24"/>
+          <w:szCs w:val="24"/>
+        </w:rPr>
+      </w:pPr>
+    </w:p>
+    <w:p>
+      <w:pPr>
+        <w:pStyle w:val="PargrafodaLista"/>
+        <w:ind w:left="1080"/>
+        <w:rPr>
+          <w:rFonts w:ascii="Segoe UI" w:hAnsi="Segoe UI" w:cs="Segoe UI"/>
+          <w:b/>
+          <w:color w:val="404040" w:themeColor="text1" w:themeTint="BF"/>
+          <w:sz w:val="24"/>
+          <w:szCs w:val="24"/>
+        </w:rPr>
+      </w:pPr>
+    </w:p>
+    <w:p>
+      <w:pPr>
+        <w:pStyle w:val="PargrafodaLista"/>
+        <w:ind w:left="1080"/>
+        <w:rPr>
+          <w:rFonts w:ascii="Segoe UI" w:hAnsi="Segoe UI" w:cs="Segoe UI"/>
+          <w:b/>
+          <w:color w:val="404040" w:themeColor="text1" w:themeTint="BF"/>
+          <w:sz w:val="24"/>
+          <w:szCs w:val="24"/>
+        </w:rPr>
+      </w:pPr>
+    </w:p>
+    <w:p>
+      <w:pPr>
+        <w:pStyle w:val="PargrafodaLista"/>
+        <w:ind w:left="1080"/>
+        <w:rPr>
+          <w:rFonts w:ascii="Segoe UI" w:hAnsi="Segoe UI" w:cs="Segoe UI"/>
+          <w:b/>
+          <w:color w:val="404040" w:themeColor="text1" w:themeTint="BF"/>
+          <w:sz w:val="24"/>
+          <w:szCs w:val="24"/>
+        </w:rPr>
+      </w:pPr>
+    </w:p>
+    <w:p>
+      <w:pPr>
+        <w:pStyle w:val="PargrafodaLista"/>
+        <w:ind w:left="1080"/>
+        <w:rPr>
+          <w:rFonts w:ascii="Segoe UI" w:hAnsi="Segoe UI" w:cs="Segoe UI"/>
+          <w:b/>
+          <w:color w:val="404040" w:themeColor="text1" w:themeTint="BF"/>
+          <w:sz w:val="24"/>
+          <w:szCs w:val="24"/>
+        </w:rPr>
+      </w:pPr>
+    </w:p>
+    <w:p>
+      <w:pPr>
+        <w:pStyle w:val="PargrafodaLista"/>
+        <w:ind w:left="1080"/>
+        <w:rPr>
+          <w:rFonts w:ascii="Segoe UI" w:hAnsi="Segoe UI" w:cs="Segoe UI"/>
+          <w:b/>
+          <w:color w:val="404040" w:themeColor="text1" w:themeTint="BF"/>
+          <w:sz w:val="24"/>
+          <w:szCs w:val="24"/>
+        </w:rPr>
+      </w:pPr>
+    </w:p>
+    <w:p>
+      <w:pPr>
+        <w:pStyle w:val="PargrafodaLista"/>
+        <w:ind w:left="1080"/>
+        <w:rPr>
+          <w:rFonts w:ascii="Segoe UI" w:hAnsi="Segoe UI" w:cs="Segoe UI"/>
+          <w:b/>
+          <w:color w:val="404040" w:themeColor="text1" w:themeTint="BF"/>
+          <w:sz w:val="24"/>
+          <w:szCs w:val="24"/>
+        </w:rPr>
+      </w:pPr>
+    </w:p>
+    <w:p>
+      <w:pPr>
+        <w:pStyle w:val="PargrafodaLista"/>
+        <w:ind w:left="1080"/>
+        <w:rPr>
+          <w:rFonts w:ascii="Segoe UI" w:hAnsi="Segoe UI" w:cs="Segoe UI"/>
+          <w:b/>
+          <w:color w:val="404040" w:themeColor="text1" w:themeTint="BF"/>
+          <w:sz w:val="24"/>
+          <w:szCs w:val="24"/>
+        </w:rPr>
+      </w:pPr>
+    </w:p>
+    <w:p>
+      <w:pPr>
+        <w:pStyle w:val="PargrafodaLista"/>
         <w:numPr>
           <w:ilvl w:val="0"/>
-          <w:numId w:val="11"/>
+          <w:numId w:val="9"/>
         </w:numPr>
         <w:rPr>
           <w:rFonts w:ascii="Segoe UI" w:hAnsi="Segoe UI" w:cs="Segoe UI"/>
@@ -2672,19 +2982,1555 @@
           <w:szCs w:val="24"/>
         </w:rPr>
       </w:pPr>
+      <w:r>
+        <w:rPr>
+          <w:rFonts w:ascii="Segoe UI" w:hAnsi="Segoe UI" w:cs="Segoe UI"/>
+          <w:b/>
+          <w:color w:val="404040" w:themeColor="text1" w:themeTint="BF"/>
+          <w:sz w:val="24"/>
+          <w:szCs w:val="24"/>
+        </w:rPr>
+        <w:t>Configuração do Assistente de Primeiro Uso</w:t>
+      </w:r>
+    </w:p>
+    <w:p>
+      <w:pPr>
+        <w:pStyle w:val="PargrafodaLista"/>
+        <w:ind w:left="2130"/>
+        <w:rPr>
+          <w:rFonts w:ascii="Segoe UI" w:hAnsi="Segoe UI" w:cs="Segoe UI"/>
+          <w:b/>
+          <w:color w:val="404040" w:themeColor="text1" w:themeTint="BF"/>
+          <w:sz w:val="24"/>
+          <w:szCs w:val="24"/>
+        </w:rPr>
+      </w:pPr>
+    </w:p>
+    <w:p>
+      <w:pPr>
+        <w:pStyle w:val="PargrafodaLista"/>
+        <w:numPr>
+          <w:ilvl w:val="1"/>
+          <w:numId w:val="9"/>
+        </w:numPr>
+        <w:rPr>
+          <w:rFonts w:ascii="Segoe UI" w:hAnsi="Segoe UI" w:cs="Segoe UI"/>
+          <w:b/>
+          <w:color w:val="404040" w:themeColor="text1" w:themeTint="BF"/>
+          <w:sz w:val="24"/>
+          <w:szCs w:val="24"/>
+        </w:rPr>
+      </w:pPr>
+      <w:r>
+        <w:rPr>
+          <w:rFonts w:ascii="Segoe UI" w:hAnsi="Segoe UI" w:cs="Segoe UI"/>
+          <w:b/>
+          <w:color w:val="404040" w:themeColor="text1" w:themeTint="BF"/>
+          <w:sz w:val="24"/>
+          <w:szCs w:val="24"/>
+        </w:rPr>
+        <w:t>Configuração da Empresa</w:t>
+      </w:r>
+    </w:p>
+    <w:p>
+      <w:pPr>
+        <w:ind w:left="1080"/>
+        <w:rPr>
+          <w:rFonts w:ascii="Segoe UI" w:hAnsi="Segoe UI" w:cs="Segoe UI"/>
+          <w:b/>
+          <w:color w:val="404040" w:themeColor="text1" w:themeTint="BF"/>
+          <w:sz w:val="24"/>
+          <w:szCs w:val="24"/>
+        </w:rPr>
+      </w:pPr>
+      <w:r>
+        <w:rPr>
+          <w:rFonts w:ascii="Segoe UI" w:hAnsi="Segoe UI" w:cs="Segoe UI"/>
+          <w:b/>
+          <w:color w:val="404040" w:themeColor="text1" w:themeTint="BF"/>
+          <w:sz w:val="24"/>
+          <w:szCs w:val="24"/>
+        </w:rPr>
+        <w:t>Na primeira vez, ao iniciar o programa, irão se deparar com esta janela, isto é o assistente de primeiro uso e estão na parte inicial das empresas, terão de escolher se o programa servirá para várias ou apenas uma empresa.</w:t>
+      </w:r>
+    </w:p>
+    <w:p>
+      <w:pPr>
+        <w:ind w:left="1080"/>
+        <w:rPr>
+          <w:rFonts w:ascii="Segoe UI" w:hAnsi="Segoe UI" w:cs="Segoe UI"/>
+          <w:b/>
+          <w:color w:val="404040" w:themeColor="text1" w:themeTint="BF"/>
+          <w:sz w:val="24"/>
+          <w:szCs w:val="24"/>
+        </w:rPr>
+      </w:pPr>
+      <w:r>
+        <w:rPr>
+          <w:rFonts w:ascii="Segoe UI" w:hAnsi="Segoe UI" w:cs="Segoe UI"/>
+          <w:b/>
+          <w:color w:val="404040" w:themeColor="text1" w:themeTint="BF"/>
+          <w:sz w:val="24"/>
+          <w:szCs w:val="24"/>
+        </w:rPr>
+        <w:t>“Várias”, Caso haja mais empresas participantes, deverá escolher esta opção caso contrário e só uma empresa é que irá participar, escolha a opção “Apenas Uma”</w:t>
+      </w:r>
+    </w:p>
+    <w:p>
+      <w:pPr>
+        <w:pStyle w:val="PargrafodaLista"/>
+        <w:ind w:left="2130"/>
+        <w:rPr>
+          <w:rFonts w:ascii="Segoe UI" w:hAnsi="Segoe UI" w:cs="Segoe UI"/>
+          <w:b/>
+          <w:color w:val="404040" w:themeColor="text1" w:themeTint="BF"/>
+          <w:sz w:val="24"/>
+          <w:szCs w:val="24"/>
+        </w:rPr>
+      </w:pPr>
+    </w:p>
+    <w:p>
+      <w:pPr>
+        <w:pStyle w:val="PargrafodaLista"/>
+        <w:ind w:left="2130"/>
+        <w:rPr>
+          <w:rFonts w:ascii="Segoe UI" w:hAnsi="Segoe UI" w:cs="Segoe UI"/>
+          <w:b/>
+          <w:color w:val="404040" w:themeColor="text1" w:themeTint="BF"/>
+          <w:sz w:val="24"/>
+          <w:szCs w:val="24"/>
+        </w:rPr>
+      </w:pPr>
+    </w:p>
+    <w:p>
+      <w:pPr>
+        <w:pStyle w:val="PargrafodaLista"/>
+        <w:ind w:left="2130"/>
+        <w:rPr>
+          <w:rFonts w:ascii="Segoe UI" w:hAnsi="Segoe UI" w:cs="Segoe UI"/>
+          <w:b/>
+          <w:color w:val="404040" w:themeColor="text1" w:themeTint="BF"/>
+          <w:sz w:val="24"/>
+          <w:szCs w:val="24"/>
+        </w:rPr>
+      </w:pPr>
+      <w:r>
+        <w:rPr>
+          <w:rFonts w:ascii="Segoe UI" w:hAnsi="Segoe UI" w:cs="Segoe UI"/>
+          <w:b/>
+          <w:noProof/>
+          <w:color w:val="404040" w:themeColor="text1" w:themeTint="BF"/>
+          <w:sz w:val="24"/>
+          <w:szCs w:val="24"/>
+          <w:lang w:eastAsia="pt-PT"/>
+        </w:rPr>
+        <w:drawing>
+          <wp:anchor distT="0" distB="0" distL="114300" distR="114300" simplePos="0" relativeHeight="251669504" behindDoc="1" locked="0" layoutInCell="1" allowOverlap="1" wp14:anchorId="5663E745" wp14:editId="51AC3109">
+            <wp:simplePos x="0" y="0"/>
+            <wp:positionH relativeFrom="column">
+              <wp:posOffset>-440690</wp:posOffset>
+            </wp:positionH>
+            <wp:positionV relativeFrom="paragraph">
+              <wp:posOffset>193675</wp:posOffset>
+            </wp:positionV>
+            <wp:extent cx="6120765" cy="3593390"/>
+            <wp:effectExtent l="0" t="0" r="0" b="7620"/>
+            <wp:wrapTight wrapText="bothSides">
+              <wp:wrapPolygon edited="0">
+                <wp:start x="0" y="0"/>
+                <wp:lineTo x="0" y="21531"/>
+                <wp:lineTo x="21513" y="21531"/>
+                <wp:lineTo x="21513" y="0"/>
+                <wp:lineTo x="0" y="0"/>
+              </wp:wrapPolygon>
+            </wp:wrapTight>
+            <wp:docPr id="11" name="Imagem 11" descr="C:\Users\Fycodde\Desktop\ConfAssistente1.png"/>
+            <wp:cNvGraphicFramePr>
+              <a:graphicFrameLocks xmlns:a="http://schemas.openxmlformats.org/drawingml/2006/main" noChangeAspect="1"/>
+            </wp:cNvGraphicFramePr>
+            <a:graphic xmlns:a="http://schemas.openxmlformats.org/drawingml/2006/main">
+              <a:graphicData uri="http://schemas.openxmlformats.org/drawingml/2006/picture">
+                <pic:pic xmlns:pic="http://schemas.openxmlformats.org/drawingml/2006/picture">
+                  <pic:nvPicPr>
+                    <pic:cNvPr id="0" name="Picture 1" descr="C:\Users\Fycodde\Desktop\ConfAssistente1.png"/>
+                    <pic:cNvPicPr>
+                      <a:picLocks noChangeAspect="1" noChangeArrowheads="1"/>
+                    </pic:cNvPicPr>
+                  </pic:nvPicPr>
+                  <pic:blipFill>
+                    <a:blip r:embed="rId18">
+                      <a:extLst>
+                        <a:ext uri="{28A0092B-C50C-407E-A947-70E740481C1C}">
+                          <a14:useLocalDpi xmlns:a14="http://schemas.microsoft.com/office/drawing/2010/main" val="0"/>
+                        </a:ext>
+                      </a:extLst>
+                    </a:blip>
+                    <a:srcRect/>
+                    <a:stretch>
+                      <a:fillRect/>
+                    </a:stretch>
+                  </pic:blipFill>
+                  <pic:spPr bwMode="auto">
+                    <a:xfrm>
+                      <a:off x="0" y="0"/>
+                      <a:ext cx="6120765" cy="3593390"/>
+                    </a:xfrm>
+                    <a:prstGeom prst="rect">
+                      <a:avLst/>
+                    </a:prstGeom>
+                    <a:noFill/>
+                    <a:ln>
+                      <a:noFill/>
+                    </a:ln>
+                  </pic:spPr>
+                </pic:pic>
+              </a:graphicData>
+            </a:graphic>
+            <wp14:sizeRelH relativeFrom="page">
+              <wp14:pctWidth>0</wp14:pctWidth>
+            </wp14:sizeRelH>
+            <wp14:sizeRelV relativeFrom="page">
+              <wp14:pctHeight>0</wp14:pctHeight>
+            </wp14:sizeRelV>
+          </wp:anchor>
+        </w:drawing>
+      </w:r>
+    </w:p>
+    <w:p>
+      <w:pPr>
+        <w:pStyle w:val="PargrafodaLista"/>
+        <w:ind w:left="2130"/>
+        <w:rPr>
+          <w:rFonts w:ascii="Segoe UI" w:hAnsi="Segoe UI" w:cs="Segoe UI"/>
+          <w:b/>
+          <w:color w:val="404040" w:themeColor="text1" w:themeTint="BF"/>
+          <w:sz w:val="24"/>
+          <w:szCs w:val="24"/>
+        </w:rPr>
+      </w:pPr>
+    </w:p>
+    <w:p>
+      <w:pPr>
+        <w:pStyle w:val="PargrafodaLista"/>
+        <w:ind w:left="2130"/>
+        <w:rPr>
+          <w:rFonts w:ascii="Segoe UI" w:hAnsi="Segoe UI" w:cs="Segoe UI"/>
+          <w:b/>
+          <w:color w:val="404040" w:themeColor="text1" w:themeTint="BF"/>
+          <w:sz w:val="24"/>
+          <w:szCs w:val="24"/>
+        </w:rPr>
+      </w:pPr>
+    </w:p>
+    <w:p>
+      <w:pPr>
+        <w:pStyle w:val="PargrafodaLista"/>
+        <w:ind w:left="2130"/>
+        <w:rPr>
+          <w:rFonts w:ascii="Segoe UI" w:hAnsi="Segoe UI" w:cs="Segoe UI"/>
+          <w:b/>
+          <w:color w:val="404040" w:themeColor="text1" w:themeTint="BF"/>
+          <w:sz w:val="24"/>
+          <w:szCs w:val="24"/>
+        </w:rPr>
+      </w:pPr>
+    </w:p>
+    <w:p>
+      <w:pPr>
+        <w:pStyle w:val="PargrafodaLista"/>
+        <w:ind w:left="2130"/>
+        <w:rPr>
+          <w:rFonts w:ascii="Segoe UI" w:hAnsi="Segoe UI" w:cs="Segoe UI"/>
+          <w:b/>
+          <w:color w:val="404040" w:themeColor="text1" w:themeTint="BF"/>
+          <w:sz w:val="24"/>
+          <w:szCs w:val="24"/>
+        </w:rPr>
+      </w:pPr>
+    </w:p>
+    <w:p>
+      <w:pPr>
+        <w:pStyle w:val="PargrafodaLista"/>
+        <w:ind w:left="2130"/>
+        <w:rPr>
+          <w:rFonts w:ascii="Segoe UI" w:hAnsi="Segoe UI" w:cs="Segoe UI"/>
+          <w:b/>
+          <w:color w:val="404040" w:themeColor="text1" w:themeTint="BF"/>
+          <w:sz w:val="24"/>
+          <w:szCs w:val="24"/>
+        </w:rPr>
+      </w:pPr>
+    </w:p>
+    <w:p>
+      <w:pPr>
+        <w:pStyle w:val="PargrafodaLista"/>
+        <w:ind w:left="2130"/>
+        <w:rPr>
+          <w:rFonts w:ascii="Segoe UI" w:hAnsi="Segoe UI" w:cs="Segoe UI"/>
+          <w:b/>
+          <w:color w:val="404040" w:themeColor="text1" w:themeTint="BF"/>
+          <w:sz w:val="24"/>
+          <w:szCs w:val="24"/>
+        </w:rPr>
+      </w:pPr>
+    </w:p>
+    <w:p>
+      <w:pPr>
+        <w:pStyle w:val="PargrafodaLista"/>
+        <w:ind w:left="2130"/>
+        <w:rPr>
+          <w:rFonts w:ascii="Segoe UI" w:hAnsi="Segoe UI" w:cs="Segoe UI"/>
+          <w:b/>
+          <w:color w:val="404040" w:themeColor="text1" w:themeTint="BF"/>
+          <w:sz w:val="24"/>
+          <w:szCs w:val="24"/>
+        </w:rPr>
+      </w:pPr>
+    </w:p>
+    <w:p>
+      <w:pPr>
+        <w:pStyle w:val="PargrafodaLista"/>
+        <w:ind w:left="2130"/>
+        <w:rPr>
+          <w:rFonts w:ascii="Segoe UI" w:hAnsi="Segoe UI" w:cs="Segoe UI"/>
+          <w:b/>
+          <w:color w:val="404040" w:themeColor="text1" w:themeTint="BF"/>
+          <w:sz w:val="24"/>
+          <w:szCs w:val="24"/>
+        </w:rPr>
+      </w:pPr>
+    </w:p>
+    <w:p>
+      <w:pPr>
+        <w:pStyle w:val="PargrafodaLista"/>
+        <w:ind w:left="2130"/>
+        <w:rPr>
+          <w:rFonts w:ascii="Segoe UI" w:hAnsi="Segoe UI" w:cs="Segoe UI"/>
+          <w:b/>
+          <w:color w:val="404040" w:themeColor="text1" w:themeTint="BF"/>
+          <w:sz w:val="24"/>
+          <w:szCs w:val="24"/>
+        </w:rPr>
+      </w:pPr>
+    </w:p>
+    <w:p>
+      <w:pPr>
+        <w:pStyle w:val="PargrafodaLista"/>
+        <w:ind w:left="2130"/>
+        <w:rPr>
+          <w:rFonts w:ascii="Segoe UI" w:hAnsi="Segoe UI" w:cs="Segoe UI"/>
+          <w:b/>
+          <w:color w:val="404040" w:themeColor="text1" w:themeTint="BF"/>
+          <w:sz w:val="24"/>
+          <w:szCs w:val="24"/>
+        </w:rPr>
+      </w:pPr>
+    </w:p>
+    <w:p>
+      <w:pPr>
+        <w:pStyle w:val="PargrafodaLista"/>
+        <w:ind w:left="2130"/>
+        <w:rPr>
+          <w:rFonts w:ascii="Segoe UI" w:hAnsi="Segoe UI" w:cs="Segoe UI"/>
+          <w:b/>
+          <w:color w:val="404040" w:themeColor="text1" w:themeTint="BF"/>
+          <w:sz w:val="24"/>
+          <w:szCs w:val="24"/>
+        </w:rPr>
+      </w:pPr>
+    </w:p>
+    <w:p>
+      <w:pPr>
+        <w:pStyle w:val="PargrafodaLista"/>
+        <w:ind w:left="2130"/>
+        <w:rPr>
+          <w:rFonts w:ascii="Segoe UI" w:hAnsi="Segoe UI" w:cs="Segoe UI"/>
+          <w:b/>
+          <w:color w:val="404040" w:themeColor="text1" w:themeTint="BF"/>
+          <w:sz w:val="24"/>
+          <w:szCs w:val="24"/>
+        </w:rPr>
+      </w:pPr>
+    </w:p>
+    <w:p>
+      <w:pPr>
+        <w:pStyle w:val="PargrafodaLista"/>
+        <w:ind w:left="2130"/>
+        <w:rPr>
+          <w:rFonts w:ascii="Segoe UI" w:hAnsi="Segoe UI" w:cs="Segoe UI"/>
+          <w:b/>
+          <w:color w:val="404040" w:themeColor="text1" w:themeTint="BF"/>
+          <w:sz w:val="24"/>
+          <w:szCs w:val="24"/>
+        </w:rPr>
+      </w:pPr>
+    </w:p>
+    <w:p>
+      <w:pPr>
+        <w:pStyle w:val="PargrafodaLista"/>
+        <w:ind w:left="2130"/>
+        <w:rPr>
+          <w:rFonts w:ascii="Segoe UI" w:hAnsi="Segoe UI" w:cs="Segoe UI"/>
+          <w:b/>
+          <w:color w:val="404040" w:themeColor="text1" w:themeTint="BF"/>
+          <w:sz w:val="24"/>
+          <w:szCs w:val="24"/>
+        </w:rPr>
+      </w:pPr>
+    </w:p>
+    <w:p>
+      <w:pPr>
+        <w:rPr>
+          <w:rFonts w:ascii="Segoe UI" w:hAnsi="Segoe UI" w:cs="Segoe UI"/>
+          <w:b/>
+          <w:color w:val="404040" w:themeColor="text1" w:themeTint="BF"/>
+          <w:sz w:val="24"/>
+          <w:szCs w:val="24"/>
+        </w:rPr>
+      </w:pPr>
+      <w:r>
+        <w:rPr>
+          <w:rFonts w:ascii="Segoe UI" w:hAnsi="Segoe UI" w:cs="Segoe UI"/>
+          <w:b/>
+          <w:color w:val="404040" w:themeColor="text1" w:themeTint="BF"/>
+          <w:sz w:val="24"/>
+          <w:szCs w:val="24"/>
+        </w:rPr>
+        <w:tab/>
+      </w:r>
+    </w:p>
+    <w:p>
+      <w:pPr>
+        <w:rPr>
+          <w:rFonts w:ascii="Segoe UI" w:hAnsi="Segoe UI" w:cs="Segoe UI"/>
+          <w:b/>
+          <w:color w:val="404040" w:themeColor="text1" w:themeTint="BF"/>
+          <w:sz w:val="24"/>
+          <w:szCs w:val="24"/>
+        </w:rPr>
+      </w:pPr>
+    </w:p>
+    <w:p>
+      <w:pPr>
+        <w:rPr>
+          <w:rFonts w:ascii="Segoe UI" w:hAnsi="Segoe UI" w:cs="Segoe UI"/>
+          <w:b/>
+          <w:color w:val="404040" w:themeColor="text1" w:themeTint="BF"/>
+          <w:sz w:val="24"/>
+          <w:szCs w:val="24"/>
+        </w:rPr>
+      </w:pPr>
+    </w:p>
+    <w:p>
+      <w:pPr>
+        <w:rPr>
+          <w:rFonts w:ascii="Segoe UI" w:hAnsi="Segoe UI" w:cs="Segoe UI"/>
+          <w:b/>
+          <w:color w:val="404040" w:themeColor="text1" w:themeTint="BF"/>
+          <w:sz w:val="24"/>
+          <w:szCs w:val="24"/>
+        </w:rPr>
+      </w:pPr>
+    </w:p>
+    <w:p>
+      <w:pPr>
+        <w:rPr>
+          <w:rFonts w:ascii="Segoe UI" w:hAnsi="Segoe UI" w:cs="Segoe UI"/>
+          <w:b/>
+          <w:color w:val="404040" w:themeColor="text1" w:themeTint="BF"/>
+          <w:sz w:val="24"/>
+          <w:szCs w:val="24"/>
+        </w:rPr>
+      </w:pPr>
+    </w:p>
+    <w:p>
+      <w:pPr>
+        <w:rPr>
+          <w:rFonts w:ascii="Segoe UI" w:hAnsi="Segoe UI" w:cs="Segoe UI"/>
+          <w:b/>
+          <w:color w:val="404040" w:themeColor="text1" w:themeTint="BF"/>
+          <w:sz w:val="24"/>
+          <w:szCs w:val="24"/>
+        </w:rPr>
+      </w:pPr>
+    </w:p>
+    <w:p>
+      <w:pPr>
+        <w:rPr>
+          <w:rFonts w:ascii="Segoe UI" w:hAnsi="Segoe UI" w:cs="Segoe UI"/>
+          <w:b/>
+          <w:color w:val="404040" w:themeColor="text1" w:themeTint="BF"/>
+          <w:sz w:val="24"/>
+          <w:szCs w:val="24"/>
+        </w:rPr>
+      </w:pPr>
+    </w:p>
+    <w:p>
+      <w:pPr>
+        <w:rPr>
+          <w:rFonts w:ascii="Segoe UI" w:hAnsi="Segoe UI" w:cs="Segoe UI"/>
+          <w:b/>
+          <w:color w:val="404040" w:themeColor="text1" w:themeTint="BF"/>
+          <w:sz w:val="24"/>
+          <w:szCs w:val="24"/>
+        </w:rPr>
+      </w:pPr>
+    </w:p>
+    <w:p>
+      <w:pPr>
+        <w:rPr>
+          <w:rFonts w:ascii="Segoe UI" w:hAnsi="Segoe UI" w:cs="Segoe UI"/>
+          <w:b/>
+          <w:color w:val="404040" w:themeColor="text1" w:themeTint="BF"/>
+          <w:sz w:val="24"/>
+          <w:szCs w:val="24"/>
+        </w:rPr>
+      </w:pPr>
+      <w:r>
+        <w:rPr>
+          <w:rFonts w:ascii="Segoe UI" w:hAnsi="Segoe UI" w:cs="Segoe UI"/>
+          <w:b/>
+          <w:noProof/>
+          <w:color w:val="404040" w:themeColor="text1" w:themeTint="BF"/>
+          <w:sz w:val="24"/>
+          <w:szCs w:val="24"/>
+          <w:lang w:eastAsia="pt-PT"/>
+        </w:rPr>
+        <w:drawing>
+          <wp:anchor distT="0" distB="0" distL="114300" distR="114300" simplePos="0" relativeHeight="251670528" behindDoc="1" locked="0" layoutInCell="1" allowOverlap="1" wp14:anchorId="41AD707F" wp14:editId="35C19CEB">
+            <wp:simplePos x="0" y="0"/>
+            <wp:positionH relativeFrom="margin">
+              <wp:posOffset>-152280</wp:posOffset>
+            </wp:positionH>
+            <wp:positionV relativeFrom="paragraph">
+              <wp:posOffset>590550</wp:posOffset>
+            </wp:positionV>
+            <wp:extent cx="6120765" cy="3610046"/>
+            <wp:effectExtent l="0" t="0" r="0" b="9525"/>
+            <wp:wrapTight wrapText="bothSides">
+              <wp:wrapPolygon edited="0">
+                <wp:start x="0" y="0"/>
+                <wp:lineTo x="0" y="21543"/>
+                <wp:lineTo x="21513" y="21543"/>
+                <wp:lineTo x="21513" y="0"/>
+                <wp:lineTo x="0" y="0"/>
+              </wp:wrapPolygon>
+            </wp:wrapTight>
+            <wp:docPr id="12" name="Imagem 12" descr="C:\Users\Fycodde\Desktop\ConfAssistente2.png"/>
+            <wp:cNvGraphicFramePr>
+              <a:graphicFrameLocks xmlns:a="http://schemas.openxmlformats.org/drawingml/2006/main" noChangeAspect="1"/>
+            </wp:cNvGraphicFramePr>
+            <a:graphic xmlns:a="http://schemas.openxmlformats.org/drawingml/2006/main">
+              <a:graphicData uri="http://schemas.openxmlformats.org/drawingml/2006/picture">
+                <pic:pic xmlns:pic="http://schemas.openxmlformats.org/drawingml/2006/picture">
+                  <pic:nvPicPr>
+                    <pic:cNvPr id="0" name="Picture 2" descr="C:\Users\Fycodde\Desktop\ConfAssistente2.png"/>
+                    <pic:cNvPicPr>
+                      <a:picLocks noChangeAspect="1" noChangeArrowheads="1"/>
+                    </pic:cNvPicPr>
+                  </pic:nvPicPr>
+                  <pic:blipFill>
+                    <a:blip r:embed="rId19">
+                      <a:extLst>
+                        <a:ext uri="{28A0092B-C50C-407E-A947-70E740481C1C}">
+                          <a14:useLocalDpi xmlns:a14="http://schemas.microsoft.com/office/drawing/2010/main" val="0"/>
+                        </a:ext>
+                      </a:extLst>
+                    </a:blip>
+                    <a:srcRect/>
+                    <a:stretch>
+                      <a:fillRect/>
+                    </a:stretch>
+                  </pic:blipFill>
+                  <pic:spPr bwMode="auto">
+                    <a:xfrm>
+                      <a:off x="0" y="0"/>
+                      <a:ext cx="6120765" cy="3610046"/>
+                    </a:xfrm>
+                    <a:prstGeom prst="rect">
+                      <a:avLst/>
+                    </a:prstGeom>
+                    <a:noFill/>
+                    <a:ln>
+                      <a:noFill/>
+                    </a:ln>
+                  </pic:spPr>
+                </pic:pic>
+              </a:graphicData>
+            </a:graphic>
+            <wp14:sizeRelH relativeFrom="page">
+              <wp14:pctWidth>0</wp14:pctWidth>
+            </wp14:sizeRelH>
+            <wp14:sizeRelV relativeFrom="page">
+              <wp14:pctHeight>0</wp14:pctHeight>
+            </wp14:sizeRelV>
+          </wp:anchor>
+        </w:drawing>
+      </w:r>
+      <w:r>
+        <w:rPr>
+          <w:rFonts w:ascii="Segoe UI" w:hAnsi="Segoe UI" w:cs="Segoe UI"/>
+          <w:b/>
+          <w:color w:val="404040" w:themeColor="text1" w:themeTint="BF"/>
+          <w:sz w:val="24"/>
+          <w:szCs w:val="24"/>
+        </w:rPr>
+        <w:t>Após clicar em “Seguinte” irá aparecer o Assistente de configuraç</w:t>
+      </w:r>
+      <w:r>
+        <w:rPr>
+          <w:rFonts w:ascii="Segoe UI" w:hAnsi="Segoe UI" w:cs="Segoe UI"/>
+          <w:b/>
+          <w:color w:val="404040" w:themeColor="text1" w:themeTint="BF"/>
+          <w:sz w:val="24"/>
+          <w:szCs w:val="24"/>
+        </w:rPr>
+        <w:t>ão da Empresa principal, este será o passo 2.</w:t>
+      </w:r>
+    </w:p>
+    <w:p>
+      <w:pPr>
+        <w:rPr>
+          <w:rFonts w:ascii="Segoe UI" w:hAnsi="Segoe UI" w:cs="Segoe UI"/>
+          <w:b/>
+          <w:color w:val="404040" w:themeColor="text1" w:themeTint="BF"/>
+          <w:sz w:val="24"/>
+          <w:szCs w:val="24"/>
+        </w:rPr>
+      </w:pPr>
+      <w:r>
+        <w:rPr>
+          <w:rFonts w:ascii="Segoe UI" w:hAnsi="Segoe UI" w:cs="Segoe UI"/>
+          <w:b/>
+          <w:color w:val="404040" w:themeColor="text1" w:themeTint="BF"/>
+          <w:sz w:val="24"/>
+          <w:szCs w:val="24"/>
+        </w:rPr>
+        <w:t>Terão de preencher todos os campos para configurarem a empresa:</w:t>
+      </w:r>
+    </w:p>
+    <w:p>
+      <w:pPr>
+        <w:rPr>
+          <w:rFonts w:ascii="Segoe UI" w:hAnsi="Segoe UI" w:cs="Segoe UI"/>
+          <w:b/>
+          <w:color w:val="404040" w:themeColor="text1" w:themeTint="BF"/>
+          <w:sz w:val="24"/>
+          <w:szCs w:val="24"/>
+        </w:rPr>
+      </w:pPr>
+      <w:r>
+        <w:rPr>
+          <w:rFonts w:ascii="Segoe UI" w:hAnsi="Segoe UI" w:cs="Segoe UI"/>
+          <w:b/>
+          <w:color w:val="404040" w:themeColor="text1" w:themeTint="BF"/>
+          <w:sz w:val="24"/>
+          <w:szCs w:val="24"/>
+        </w:rPr>
+        <w:t>“Nome da Empresa” (Não há nada que enganar neste campo)</w:t>
+      </w:r>
+    </w:p>
+    <w:p>
+      <w:pPr>
+        <w:rPr>
+          <w:rFonts w:ascii="Segoe UI" w:hAnsi="Segoe UI" w:cs="Segoe UI"/>
+          <w:b/>
+          <w:color w:val="404040" w:themeColor="text1" w:themeTint="BF"/>
+          <w:sz w:val="24"/>
+          <w:szCs w:val="24"/>
+        </w:rPr>
+      </w:pPr>
+      <w:r>
+        <w:rPr>
+          <w:rFonts w:ascii="Segoe UI" w:hAnsi="Segoe UI" w:cs="Segoe UI"/>
+          <w:b/>
+          <w:color w:val="404040" w:themeColor="text1" w:themeTint="BF"/>
+          <w:sz w:val="24"/>
+          <w:szCs w:val="24"/>
+        </w:rPr>
+        <w:t>“Morada” (Preencher a morada da empresa)</w:t>
+      </w:r>
+    </w:p>
+    <w:p>
+      <w:pPr>
+        <w:rPr>
+          <w:rFonts w:ascii="Segoe UI" w:hAnsi="Segoe UI" w:cs="Segoe UI"/>
+          <w:b/>
+          <w:color w:val="404040" w:themeColor="text1" w:themeTint="BF"/>
+          <w:sz w:val="24"/>
+          <w:szCs w:val="24"/>
+        </w:rPr>
+      </w:pPr>
+      <w:r>
+        <w:rPr>
+          <w:rFonts w:ascii="Segoe UI" w:hAnsi="Segoe UI" w:cs="Segoe UI"/>
+          <w:b/>
+          <w:color w:val="404040" w:themeColor="text1" w:themeTint="BF"/>
+          <w:sz w:val="24"/>
+          <w:szCs w:val="24"/>
+        </w:rPr>
+        <w:t>“Localidade” (A localidade da empresa)</w:t>
+      </w:r>
+    </w:p>
+    <w:p>
+      <w:pPr>
+        <w:rPr>
+          <w:rFonts w:ascii="Segoe UI" w:hAnsi="Segoe UI" w:cs="Segoe UI"/>
+          <w:b/>
+          <w:color w:val="404040" w:themeColor="text1" w:themeTint="BF"/>
+          <w:sz w:val="24"/>
+          <w:szCs w:val="24"/>
+        </w:rPr>
+      </w:pPr>
+      <w:r>
+        <w:rPr>
+          <w:rFonts w:ascii="Segoe UI" w:hAnsi="Segoe UI" w:cs="Segoe UI"/>
+          <w:b/>
+          <w:color w:val="404040" w:themeColor="text1" w:themeTint="BF"/>
+          <w:sz w:val="24"/>
+          <w:szCs w:val="24"/>
+        </w:rPr>
+        <w:t>“Código Postal” (O código postal da empresa)</w:t>
+      </w:r>
+    </w:p>
+    <w:p>
+      <w:pPr>
+        <w:rPr>
+          <w:rFonts w:ascii="Segoe UI" w:hAnsi="Segoe UI" w:cs="Segoe UI"/>
+          <w:b/>
+          <w:color w:val="404040" w:themeColor="text1" w:themeTint="BF"/>
+          <w:sz w:val="24"/>
+          <w:szCs w:val="24"/>
+        </w:rPr>
+      </w:pPr>
+      <w:r>
+        <w:rPr>
+          <w:rFonts w:ascii="Segoe UI" w:hAnsi="Segoe UI" w:cs="Segoe UI"/>
+          <w:b/>
+          <w:color w:val="404040" w:themeColor="text1" w:themeTint="BF"/>
+          <w:sz w:val="24"/>
+          <w:szCs w:val="24"/>
+        </w:rPr>
+        <w:t>“NIF” (O número de identificação fiscal da empresa)</w:t>
+      </w:r>
+    </w:p>
+    <w:p>
+      <w:pPr>
+        <w:rPr>
+          <w:rFonts w:ascii="Segoe UI" w:hAnsi="Segoe UI" w:cs="Segoe UI"/>
+          <w:b/>
+          <w:color w:val="404040" w:themeColor="text1" w:themeTint="BF"/>
+          <w:sz w:val="24"/>
+          <w:szCs w:val="24"/>
+        </w:rPr>
+      </w:pPr>
+      <w:r>
+        <w:rPr>
+          <w:rFonts w:ascii="Segoe UI" w:hAnsi="Segoe UI" w:cs="Segoe UI"/>
+          <w:b/>
+          <w:color w:val="404040" w:themeColor="text1" w:themeTint="BF"/>
+          <w:sz w:val="24"/>
+          <w:szCs w:val="24"/>
+        </w:rPr>
+        <w:t>“Contém alunos” (e por fim, se tem alunos ou não a empresa)</w:t>
+      </w:r>
+    </w:p>
+    <w:p>
+      <w:pPr>
+        <w:rPr>
+          <w:rFonts w:ascii="Segoe UI" w:hAnsi="Segoe UI" w:cs="Segoe UI"/>
+          <w:b/>
+          <w:color w:val="404040" w:themeColor="text1" w:themeTint="BF"/>
+          <w:sz w:val="24"/>
+          <w:szCs w:val="24"/>
+        </w:rPr>
+      </w:pPr>
+      <w:r>
+        <w:rPr>
+          <w:rFonts w:ascii="Segoe UI" w:hAnsi="Segoe UI" w:cs="Segoe UI"/>
+          <w:b/>
+          <w:color w:val="404040" w:themeColor="text1" w:themeTint="BF"/>
+          <w:sz w:val="24"/>
+          <w:szCs w:val="24"/>
+        </w:rPr>
+        <w:t xml:space="preserve">Para além destes campos, também tem um botão “…” ao lado do caminho, deverão clicar aqui para irem procurarem a imagem da empresa, após a escolherem, irá aparecer por baixo onde diz “Logo da Empresa”. Depois de tudo preenchido, </w:t>
+      </w:r>
+      <w:r>
+        <w:rPr>
+          <w:rFonts w:ascii="Segoe UI" w:hAnsi="Segoe UI" w:cs="Segoe UI"/>
+          <w:b/>
+          <w:color w:val="404040" w:themeColor="text1" w:themeTint="BF"/>
+          <w:sz w:val="24"/>
+          <w:szCs w:val="24"/>
+        </w:rPr>
+        <w:t>cliquem em “Seguinte”.</w:t>
+      </w:r>
+    </w:p>
+    <w:p>
+      <w:pPr>
+        <w:rPr>
+          <w:rFonts w:ascii="Segoe UI" w:hAnsi="Segoe UI" w:cs="Segoe UI"/>
+          <w:b/>
+          <w:color w:val="404040" w:themeColor="text1" w:themeTint="BF"/>
+          <w:sz w:val="24"/>
+          <w:szCs w:val="24"/>
+        </w:rPr>
+      </w:pPr>
+      <w:r>
+        <w:rPr>
+          <w:rFonts w:ascii="Segoe UI" w:hAnsi="Segoe UI" w:cs="Segoe UI"/>
+          <w:b/>
+          <w:color w:val="404040" w:themeColor="text1" w:themeTint="BF"/>
+          <w:sz w:val="24"/>
+          <w:szCs w:val="24"/>
+        </w:rPr>
+        <w:t>NOTA: Se todos os campos que preencheram estão incorretos poderão clicar no botão “Limpar” e vai apagar toda a informação que escreveram</w:t>
+      </w:r>
+    </w:p>
+    <w:p>
+      <w:pPr>
+        <w:pStyle w:val="PargrafodaLista"/>
+        <w:ind w:left="2130"/>
+        <w:rPr>
+          <w:rFonts w:ascii="Segoe UI" w:hAnsi="Segoe UI" w:cs="Segoe UI"/>
+          <w:b/>
+          <w:color w:val="404040" w:themeColor="text1" w:themeTint="BF"/>
+          <w:sz w:val="24"/>
+          <w:szCs w:val="24"/>
+        </w:rPr>
+      </w:pPr>
+    </w:p>
+    <w:p>
+      <w:pPr>
+        <w:pStyle w:val="PargrafodaLista"/>
+        <w:numPr>
+          <w:ilvl w:val="1"/>
+          <w:numId w:val="9"/>
+        </w:numPr>
+        <w:rPr>
+          <w:rFonts w:ascii="Segoe UI" w:hAnsi="Segoe UI" w:cs="Segoe UI"/>
+          <w:b/>
+          <w:color w:val="404040" w:themeColor="text1" w:themeTint="BF"/>
+          <w:sz w:val="24"/>
+          <w:szCs w:val="24"/>
+        </w:rPr>
+      </w:pPr>
+      <w:r>
+        <w:rPr>
+          <w:rFonts w:ascii="Segoe UI" w:hAnsi="Segoe UI" w:cs="Segoe UI"/>
+          <w:b/>
+          <w:color w:val="404040" w:themeColor="text1" w:themeTint="BF"/>
+          <w:sz w:val="24"/>
+          <w:szCs w:val="24"/>
+        </w:rPr>
+        <w:t>Criação de um Administrador Geral</w:t>
+      </w:r>
+    </w:p>
+    <w:p>
+      <w:pPr>
+        <w:ind w:left="1080"/>
+        <w:rPr>
+          <w:rFonts w:ascii="Segoe UI" w:hAnsi="Segoe UI" w:cs="Segoe UI"/>
+          <w:b/>
+          <w:color w:val="404040" w:themeColor="text1" w:themeTint="BF"/>
+          <w:sz w:val="24"/>
+          <w:szCs w:val="24"/>
+        </w:rPr>
+      </w:pPr>
+      <w:r>
+        <w:rPr>
+          <w:rFonts w:ascii="Segoe UI" w:hAnsi="Segoe UI" w:cs="Segoe UI"/>
+          <w:b/>
+          <w:noProof/>
+          <w:color w:val="404040" w:themeColor="text1" w:themeTint="BF"/>
+          <w:sz w:val="24"/>
+          <w:szCs w:val="24"/>
+          <w:lang w:eastAsia="pt-PT"/>
+        </w:rPr>
+        <w:drawing>
+          <wp:anchor distT="0" distB="0" distL="114300" distR="114300" simplePos="0" relativeHeight="251671552" behindDoc="1" locked="0" layoutInCell="1" allowOverlap="1" wp14:anchorId="100F2223" wp14:editId="2F9D5BB4">
+            <wp:simplePos x="0" y="0"/>
+            <wp:positionH relativeFrom="margin">
+              <wp:align>right</wp:align>
+            </wp:positionH>
+            <wp:positionV relativeFrom="paragraph">
+              <wp:posOffset>557530</wp:posOffset>
+            </wp:positionV>
+            <wp:extent cx="6120765" cy="3575147"/>
+            <wp:effectExtent l="0" t="0" r="0" b="6350"/>
+            <wp:wrapTight wrapText="bothSides">
+              <wp:wrapPolygon edited="0">
+                <wp:start x="0" y="0"/>
+                <wp:lineTo x="0" y="21523"/>
+                <wp:lineTo x="21513" y="21523"/>
+                <wp:lineTo x="21513" y="0"/>
+                <wp:lineTo x="0" y="0"/>
+              </wp:wrapPolygon>
+            </wp:wrapTight>
+            <wp:docPr id="13" name="Imagem 13" descr="C:\Users\Fycodde\Desktop\ConfAssistente3.png"/>
+            <wp:cNvGraphicFramePr>
+              <a:graphicFrameLocks xmlns:a="http://schemas.openxmlformats.org/drawingml/2006/main" noChangeAspect="1"/>
+            </wp:cNvGraphicFramePr>
+            <a:graphic xmlns:a="http://schemas.openxmlformats.org/drawingml/2006/main">
+              <a:graphicData uri="http://schemas.openxmlformats.org/drawingml/2006/picture">
+                <pic:pic xmlns:pic="http://schemas.openxmlformats.org/drawingml/2006/picture">
+                  <pic:nvPicPr>
+                    <pic:cNvPr id="0" name="Picture 3" descr="C:\Users\Fycodde\Desktop\ConfAssistente3.png"/>
+                    <pic:cNvPicPr>
+                      <a:picLocks noChangeAspect="1" noChangeArrowheads="1"/>
+                    </pic:cNvPicPr>
+                  </pic:nvPicPr>
+                  <pic:blipFill>
+                    <a:blip r:embed="rId20">
+                      <a:extLst>
+                        <a:ext uri="{28A0092B-C50C-407E-A947-70E740481C1C}">
+                          <a14:useLocalDpi xmlns:a14="http://schemas.microsoft.com/office/drawing/2010/main" val="0"/>
+                        </a:ext>
+                      </a:extLst>
+                    </a:blip>
+                    <a:srcRect/>
+                    <a:stretch>
+                      <a:fillRect/>
+                    </a:stretch>
+                  </pic:blipFill>
+                  <pic:spPr bwMode="auto">
+                    <a:xfrm>
+                      <a:off x="0" y="0"/>
+                      <a:ext cx="6120765" cy="3575147"/>
+                    </a:xfrm>
+                    <a:prstGeom prst="rect">
+                      <a:avLst/>
+                    </a:prstGeom>
+                    <a:noFill/>
+                    <a:ln>
+                      <a:noFill/>
+                    </a:ln>
+                  </pic:spPr>
+                </pic:pic>
+              </a:graphicData>
+            </a:graphic>
+            <wp14:sizeRelH relativeFrom="page">
+              <wp14:pctWidth>0</wp14:pctWidth>
+            </wp14:sizeRelH>
+            <wp14:sizeRelV relativeFrom="page">
+              <wp14:pctHeight>0</wp14:pctHeight>
+            </wp14:sizeRelV>
+          </wp:anchor>
+        </w:drawing>
+      </w:r>
+      <w:r>
+        <w:rPr>
+          <w:rFonts w:ascii="Segoe UI" w:hAnsi="Segoe UI" w:cs="Segoe UI"/>
+          <w:b/>
+          <w:color w:val="404040" w:themeColor="text1" w:themeTint="BF"/>
+          <w:sz w:val="24"/>
+          <w:szCs w:val="24"/>
+        </w:rPr>
+        <w:t>Com a empresa configurada, teremos de criar um administrador geral para gerir a/s empresa/s.</w:t>
+      </w:r>
+    </w:p>
+    <w:p>
+      <w:pPr>
+        <w:rPr>
+          <w:rFonts w:ascii="Segoe UI" w:hAnsi="Segoe UI" w:cs="Segoe UI"/>
+          <w:b/>
+          <w:color w:val="404040" w:themeColor="text1" w:themeTint="BF"/>
+          <w:sz w:val="24"/>
+          <w:szCs w:val="24"/>
+        </w:rPr>
+      </w:pPr>
+      <w:r>
+        <w:rPr>
+          <w:rFonts w:ascii="Segoe UI" w:hAnsi="Segoe UI" w:cs="Segoe UI"/>
+          <w:b/>
+          <w:color w:val="404040" w:themeColor="text1" w:themeTint="BF"/>
+          <w:sz w:val="24"/>
+          <w:szCs w:val="24"/>
+        </w:rPr>
+        <w:tab/>
+      </w:r>
+    </w:p>
+    <w:p>
+      <w:pPr>
+        <w:ind w:left="708"/>
+        <w:rPr>
+          <w:rFonts w:ascii="Segoe UI" w:hAnsi="Segoe UI" w:cs="Segoe UI"/>
+          <w:b/>
+          <w:color w:val="404040" w:themeColor="text1" w:themeTint="BF"/>
+          <w:sz w:val="24"/>
+          <w:szCs w:val="24"/>
+        </w:rPr>
+      </w:pPr>
+      <w:r>
+        <w:rPr>
+          <w:rFonts w:ascii="Segoe UI" w:hAnsi="Segoe UI" w:cs="Segoe UI"/>
+          <w:b/>
+          <w:color w:val="404040" w:themeColor="text1" w:themeTint="BF"/>
+          <w:sz w:val="24"/>
+          <w:szCs w:val="24"/>
+        </w:rPr>
+        <w:t>Este é o passo 3 do assistente de primeiro uso, e iremos criar um Administrador geral. Aqui preenchem o nome de utilizador e a palavra passe (existe uma confirmação de palavra-passe</w:t>
+      </w:r>
+      <w:r>
+        <w:rPr>
+          <w:rFonts w:ascii="Segoe UI" w:hAnsi="Segoe UI" w:cs="Segoe UI"/>
+          <w:b/>
+          <w:color w:val="404040" w:themeColor="text1" w:themeTint="BF"/>
+          <w:sz w:val="24"/>
+          <w:szCs w:val="24"/>
+        </w:rPr>
+        <w:t xml:space="preserve"> que terá de ser preenchida igual</w:t>
+      </w:r>
+      <w:r>
+        <w:rPr>
+          <w:rFonts w:ascii="Segoe UI" w:hAnsi="Segoe UI" w:cs="Segoe UI"/>
+          <w:b/>
+          <w:color w:val="404040" w:themeColor="text1" w:themeTint="BF"/>
+          <w:sz w:val="24"/>
+          <w:szCs w:val="24"/>
+        </w:rPr>
+        <w:t>) para poder iniciar sessão no programa. A pergunta de Segurança e a reposta será para o caso de esquecimento da palavra-passe, poderem-na recuperar.</w:t>
+      </w:r>
+    </w:p>
+    <w:p>
+      <w:pPr>
+        <w:ind w:firstLine="708"/>
+        <w:rPr>
+          <w:rFonts w:ascii="Segoe UI" w:hAnsi="Segoe UI" w:cs="Segoe UI"/>
+          <w:b/>
+          <w:color w:val="404040" w:themeColor="text1" w:themeTint="BF"/>
+          <w:sz w:val="24"/>
+          <w:szCs w:val="24"/>
+        </w:rPr>
+      </w:pPr>
+      <w:r>
+        <w:rPr>
+          <w:rFonts w:ascii="Segoe UI" w:hAnsi="Segoe UI" w:cs="Segoe UI"/>
+          <w:b/>
+          <w:color w:val="404040" w:themeColor="text1" w:themeTint="BF"/>
+          <w:sz w:val="24"/>
+          <w:szCs w:val="24"/>
+        </w:rPr>
+        <w:t>Leiam bem as notas do programa, para melhor conhecimento do programa.</w:t>
+      </w:r>
+    </w:p>
+    <w:p>
+      <w:pPr>
+        <w:ind w:left="708"/>
+        <w:rPr>
+          <w:rFonts w:ascii="Segoe UI" w:hAnsi="Segoe UI" w:cs="Segoe UI"/>
+          <w:b/>
+          <w:color w:val="404040" w:themeColor="text1" w:themeTint="BF"/>
+          <w:sz w:val="24"/>
+          <w:szCs w:val="24"/>
+        </w:rPr>
+      </w:pPr>
+      <w:r>
+        <w:rPr>
+          <w:rFonts w:ascii="Segoe UI" w:hAnsi="Segoe UI" w:cs="Segoe UI"/>
+          <w:b/>
+          <w:color w:val="404040" w:themeColor="text1" w:themeTint="BF"/>
+          <w:sz w:val="24"/>
+          <w:szCs w:val="24"/>
+        </w:rPr>
+        <w:t>Após tudo preenchido, clique em “Continuar” e iremos prosseguir para a criação de um Administrador.</w:t>
+      </w:r>
+    </w:p>
+    <w:p>
+      <w:pPr>
+        <w:rPr>
+          <w:rFonts w:ascii="Segoe UI" w:hAnsi="Segoe UI" w:cs="Segoe UI"/>
+          <w:b/>
+          <w:color w:val="404040" w:themeColor="text1" w:themeTint="BF"/>
+          <w:sz w:val="24"/>
+          <w:szCs w:val="24"/>
+        </w:rPr>
+      </w:pPr>
+    </w:p>
+    <w:p>
+      <w:pPr>
+        <w:rPr>
+          <w:rFonts w:ascii="Segoe UI" w:hAnsi="Segoe UI" w:cs="Segoe UI"/>
+          <w:b/>
+          <w:color w:val="404040" w:themeColor="text1" w:themeTint="BF"/>
+          <w:sz w:val="24"/>
+          <w:szCs w:val="24"/>
+        </w:rPr>
+      </w:pPr>
+    </w:p>
+    <w:p>
+      <w:pPr>
+        <w:pStyle w:val="PargrafodaLista"/>
+        <w:ind w:left="2130"/>
+        <w:rPr>
+          <w:rFonts w:ascii="Segoe UI" w:hAnsi="Segoe UI" w:cs="Segoe UI"/>
+          <w:b/>
+          <w:color w:val="404040" w:themeColor="text1" w:themeTint="BF"/>
+          <w:sz w:val="24"/>
+          <w:szCs w:val="24"/>
+        </w:rPr>
+      </w:pPr>
+    </w:p>
+    <w:p>
+      <w:pPr>
+        <w:pStyle w:val="PargrafodaLista"/>
+        <w:ind w:left="2130"/>
+        <w:rPr>
+          <w:rFonts w:ascii="Segoe UI" w:hAnsi="Segoe UI" w:cs="Segoe UI"/>
+          <w:b/>
+          <w:color w:val="404040" w:themeColor="text1" w:themeTint="BF"/>
+          <w:sz w:val="24"/>
+          <w:szCs w:val="24"/>
+        </w:rPr>
+      </w:pPr>
+    </w:p>
+    <w:p>
+      <w:pPr>
+        <w:pStyle w:val="PargrafodaLista"/>
+        <w:ind w:left="2130"/>
+        <w:rPr>
+          <w:rFonts w:ascii="Segoe UI" w:hAnsi="Segoe UI" w:cs="Segoe UI"/>
+          <w:b/>
+          <w:color w:val="404040" w:themeColor="text1" w:themeTint="BF"/>
+          <w:sz w:val="24"/>
+          <w:szCs w:val="24"/>
+        </w:rPr>
+      </w:pPr>
+    </w:p>
+    <w:p>
+      <w:pPr>
+        <w:pStyle w:val="PargrafodaLista"/>
+        <w:ind w:left="2130"/>
+        <w:rPr>
+          <w:rFonts w:ascii="Segoe UI" w:hAnsi="Segoe UI" w:cs="Segoe UI"/>
+          <w:b/>
+          <w:color w:val="404040" w:themeColor="text1" w:themeTint="BF"/>
+          <w:sz w:val="24"/>
+          <w:szCs w:val="24"/>
+        </w:rPr>
+      </w:pPr>
+    </w:p>
+    <w:p>
+      <w:pPr>
+        <w:pStyle w:val="PargrafodaLista"/>
+        <w:ind w:left="2130"/>
+        <w:rPr>
+          <w:rFonts w:ascii="Segoe UI" w:hAnsi="Segoe UI" w:cs="Segoe UI"/>
+          <w:b/>
+          <w:color w:val="404040" w:themeColor="text1" w:themeTint="BF"/>
+          <w:sz w:val="24"/>
+          <w:szCs w:val="24"/>
+        </w:rPr>
+      </w:pPr>
+    </w:p>
+    <w:p>
+      <w:pPr>
+        <w:pStyle w:val="PargrafodaLista"/>
+        <w:ind w:left="2130"/>
+        <w:rPr>
+          <w:rFonts w:ascii="Segoe UI" w:hAnsi="Segoe UI" w:cs="Segoe UI"/>
+          <w:b/>
+          <w:color w:val="404040" w:themeColor="text1" w:themeTint="BF"/>
+          <w:sz w:val="24"/>
+          <w:szCs w:val="24"/>
+        </w:rPr>
+      </w:pPr>
+    </w:p>
+    <w:p>
+      <w:pPr>
+        <w:pStyle w:val="PargrafodaLista"/>
+        <w:ind w:left="2130"/>
+        <w:rPr>
+          <w:rFonts w:ascii="Segoe UI" w:hAnsi="Segoe UI" w:cs="Segoe UI"/>
+          <w:b/>
+          <w:color w:val="404040" w:themeColor="text1" w:themeTint="BF"/>
+          <w:sz w:val="24"/>
+          <w:szCs w:val="24"/>
+        </w:rPr>
+      </w:pPr>
+    </w:p>
+    <w:p>
+      <w:pPr>
+        <w:pStyle w:val="PargrafodaLista"/>
+        <w:numPr>
+          <w:ilvl w:val="1"/>
+          <w:numId w:val="9"/>
+        </w:numPr>
+        <w:rPr>
+          <w:rFonts w:ascii="Segoe UI" w:hAnsi="Segoe UI" w:cs="Segoe UI"/>
+          <w:b/>
+          <w:color w:val="404040" w:themeColor="text1" w:themeTint="BF"/>
+          <w:sz w:val="24"/>
+          <w:szCs w:val="24"/>
+        </w:rPr>
+      </w:pPr>
+      <w:r>
+        <w:rPr>
+          <w:rFonts w:ascii="Segoe UI" w:hAnsi="Segoe UI" w:cs="Segoe UI"/>
+          <w:b/>
+          <w:color w:val="404040" w:themeColor="text1" w:themeTint="BF"/>
+          <w:sz w:val="24"/>
+          <w:szCs w:val="24"/>
+        </w:rPr>
+        <w:t>Criação de um Administrador</w:t>
+      </w:r>
+    </w:p>
+    <w:p>
+      <w:pPr>
+        <w:ind w:left="1080"/>
+        <w:rPr>
+          <w:rFonts w:ascii="Segoe UI" w:hAnsi="Segoe UI" w:cs="Segoe UI"/>
+          <w:b/>
+          <w:color w:val="404040" w:themeColor="text1" w:themeTint="BF"/>
+          <w:sz w:val="24"/>
+          <w:szCs w:val="24"/>
+        </w:rPr>
+      </w:pPr>
+      <w:r>
+        <w:rPr>
+          <w:rFonts w:ascii="Segoe UI" w:hAnsi="Segoe UI" w:cs="Segoe UI"/>
+          <w:b/>
+          <w:noProof/>
+          <w:color w:val="404040" w:themeColor="text1" w:themeTint="BF"/>
+          <w:sz w:val="24"/>
+          <w:szCs w:val="24"/>
+          <w:lang w:eastAsia="pt-PT"/>
+        </w:rPr>
+        <w:drawing>
+          <wp:anchor distT="0" distB="0" distL="114300" distR="114300" simplePos="0" relativeHeight="251672576" behindDoc="1" locked="0" layoutInCell="1" allowOverlap="1" wp14:anchorId="663A4833" wp14:editId="64F0A9BC">
+            <wp:simplePos x="0" y="0"/>
+            <wp:positionH relativeFrom="margin">
+              <wp:align>right</wp:align>
+            </wp:positionH>
+            <wp:positionV relativeFrom="paragraph">
+              <wp:posOffset>967740</wp:posOffset>
+            </wp:positionV>
+            <wp:extent cx="6120765" cy="3600032"/>
+            <wp:effectExtent l="0" t="0" r="0" b="635"/>
+            <wp:wrapTight wrapText="bothSides">
+              <wp:wrapPolygon edited="0">
+                <wp:start x="0" y="0"/>
+                <wp:lineTo x="0" y="21490"/>
+                <wp:lineTo x="21513" y="21490"/>
+                <wp:lineTo x="21513" y="0"/>
+                <wp:lineTo x="0" y="0"/>
+              </wp:wrapPolygon>
+            </wp:wrapTight>
+            <wp:docPr id="14" name="Imagem 14" descr="C:\Users\Fycodde\Desktop\ConfAssistente4.png"/>
+            <wp:cNvGraphicFramePr>
+              <a:graphicFrameLocks xmlns:a="http://schemas.openxmlformats.org/drawingml/2006/main" noChangeAspect="1"/>
+            </wp:cNvGraphicFramePr>
+            <a:graphic xmlns:a="http://schemas.openxmlformats.org/drawingml/2006/main">
+              <a:graphicData uri="http://schemas.openxmlformats.org/drawingml/2006/picture">
+                <pic:pic xmlns:pic="http://schemas.openxmlformats.org/drawingml/2006/picture">
+                  <pic:nvPicPr>
+                    <pic:cNvPr id="0" name="Picture 4" descr="C:\Users\Fycodde\Desktop\ConfAssistente4.png"/>
+                    <pic:cNvPicPr>
+                      <a:picLocks noChangeAspect="1" noChangeArrowheads="1"/>
+                    </pic:cNvPicPr>
+                  </pic:nvPicPr>
+                  <pic:blipFill>
+                    <a:blip r:embed="rId21">
+                      <a:extLst>
+                        <a:ext uri="{28A0092B-C50C-407E-A947-70E740481C1C}">
+                          <a14:useLocalDpi xmlns:a14="http://schemas.microsoft.com/office/drawing/2010/main" val="0"/>
+                        </a:ext>
+                      </a:extLst>
+                    </a:blip>
+                    <a:srcRect/>
+                    <a:stretch>
+                      <a:fillRect/>
+                    </a:stretch>
+                  </pic:blipFill>
+                  <pic:spPr bwMode="auto">
+                    <a:xfrm>
+                      <a:off x="0" y="0"/>
+                      <a:ext cx="6120765" cy="3600032"/>
+                    </a:xfrm>
+                    <a:prstGeom prst="rect">
+                      <a:avLst/>
+                    </a:prstGeom>
+                    <a:noFill/>
+                    <a:ln>
+                      <a:noFill/>
+                    </a:ln>
+                  </pic:spPr>
+                </pic:pic>
+              </a:graphicData>
+            </a:graphic>
+            <wp14:sizeRelH relativeFrom="page">
+              <wp14:pctWidth>0</wp14:pctWidth>
+            </wp14:sizeRelH>
+            <wp14:sizeRelV relativeFrom="page">
+              <wp14:pctHeight>0</wp14:pctHeight>
+            </wp14:sizeRelV>
+          </wp:anchor>
+        </w:drawing>
+      </w:r>
+      <w:r>
+        <w:rPr>
+          <w:rFonts w:ascii="Segoe UI" w:hAnsi="Segoe UI" w:cs="Segoe UI"/>
+          <w:b/>
+          <w:color w:val="404040" w:themeColor="text1" w:themeTint="BF"/>
+          <w:sz w:val="24"/>
+          <w:szCs w:val="24"/>
+        </w:rPr>
+        <w:t>Depois de criado um administrador geral, teremos de criar um administrador para gerir todos os clientes, componentes, reparações, técnicos e utilizadores (não poderá criar nem configurar administrador gerais, pois as permissões estão limitadas) da sua empresa.</w:t>
+      </w:r>
+    </w:p>
+    <w:p>
+      <w:pPr>
+        <w:ind w:left="1080"/>
+        <w:rPr>
+          <w:rFonts w:ascii="Segoe UI" w:hAnsi="Segoe UI" w:cs="Segoe UI"/>
+          <w:b/>
+          <w:color w:val="404040" w:themeColor="text1" w:themeTint="BF"/>
+          <w:sz w:val="24"/>
+          <w:szCs w:val="24"/>
+        </w:rPr>
+      </w:pPr>
+      <w:r>
+        <w:rPr>
+          <w:rFonts w:ascii="Segoe UI" w:hAnsi="Segoe UI" w:cs="Segoe UI"/>
+          <w:b/>
+          <w:color w:val="404040" w:themeColor="text1" w:themeTint="BF"/>
+          <w:sz w:val="24"/>
+          <w:szCs w:val="24"/>
+        </w:rPr>
+        <w:t>Os passos são iguais ao do Administrador Geral, a diferença é que estamos a criar um administrador.</w:t>
+      </w:r>
+    </w:p>
+    <w:p>
+      <w:pPr>
+        <w:ind w:left="1080"/>
+        <w:rPr>
+          <w:rFonts w:ascii="Segoe UI" w:hAnsi="Segoe UI" w:cs="Segoe UI"/>
+          <w:b/>
+          <w:color w:val="404040" w:themeColor="text1" w:themeTint="BF"/>
+          <w:sz w:val="24"/>
+          <w:szCs w:val="24"/>
+        </w:rPr>
+      </w:pPr>
+      <w:r>
+        <w:rPr>
+          <w:rFonts w:ascii="Segoe UI" w:hAnsi="Segoe UI" w:cs="Segoe UI"/>
+          <w:b/>
+          <w:color w:val="404040" w:themeColor="text1" w:themeTint="BF"/>
+          <w:sz w:val="24"/>
+          <w:szCs w:val="24"/>
+        </w:rPr>
+        <w:t>Após tudo preenchido, clique em “Continuar”</w:t>
+      </w:r>
+    </w:p>
+    <w:p>
+      <w:pPr>
+        <w:ind w:left="1080"/>
+        <w:rPr>
+          <w:rFonts w:ascii="Segoe UI" w:hAnsi="Segoe UI" w:cs="Segoe UI"/>
+          <w:b/>
+          <w:color w:val="404040" w:themeColor="text1" w:themeTint="BF"/>
+          <w:sz w:val="24"/>
+          <w:szCs w:val="24"/>
+        </w:rPr>
+      </w:pPr>
+      <w:r>
+        <w:rPr>
+          <w:rFonts w:ascii="Segoe UI" w:hAnsi="Segoe UI" w:cs="Segoe UI"/>
+          <w:b/>
+          <w:color w:val="404040" w:themeColor="text1" w:themeTint="BF"/>
+          <w:sz w:val="24"/>
+          <w:szCs w:val="24"/>
+        </w:rPr>
+        <w:t>Por fim, i</w:t>
+      </w:r>
+      <w:r>
+        <w:rPr>
+          <w:rFonts w:ascii="Segoe UI" w:hAnsi="Segoe UI" w:cs="Segoe UI"/>
+          <w:b/>
+          <w:color w:val="404040" w:themeColor="text1" w:themeTint="BF"/>
+          <w:sz w:val="24"/>
+          <w:szCs w:val="24"/>
+        </w:rPr>
+        <w:t xml:space="preserve">rá aparecer </w:t>
+      </w:r>
+      <w:r>
+        <w:rPr>
+          <w:rFonts w:ascii="Segoe UI" w:hAnsi="Segoe UI" w:cs="Segoe UI"/>
+          <w:b/>
+          <w:color w:val="404040" w:themeColor="text1" w:themeTint="BF"/>
+          <w:sz w:val="24"/>
+          <w:szCs w:val="24"/>
+        </w:rPr>
+        <w:t>uma janela final para “Terminar”, só precisa de clicar nesse botão e termina o assistente de primeiro uso.</w:t>
+      </w:r>
+    </w:p>
+    <w:p>
+      <w:pPr>
+        <w:ind w:left="1080"/>
+        <w:rPr>
+          <w:rFonts w:ascii="Segoe UI" w:hAnsi="Segoe UI" w:cs="Segoe UI"/>
+          <w:b/>
+          <w:color w:val="404040" w:themeColor="text1" w:themeTint="BF"/>
+          <w:sz w:val="24"/>
+          <w:szCs w:val="24"/>
+        </w:rPr>
+      </w:pPr>
+    </w:p>
+    <w:p>
+      <w:pPr>
+        <w:ind w:left="1080"/>
+        <w:rPr>
+          <w:rFonts w:ascii="Segoe UI" w:hAnsi="Segoe UI" w:cs="Segoe UI"/>
+          <w:b/>
+          <w:color w:val="404040" w:themeColor="text1" w:themeTint="BF"/>
+          <w:sz w:val="24"/>
+          <w:szCs w:val="24"/>
+        </w:rPr>
+      </w:pPr>
+    </w:p>
+    <w:p>
+      <w:pPr>
+        <w:ind w:left="1080"/>
+        <w:rPr>
+          <w:rFonts w:ascii="Segoe UI" w:hAnsi="Segoe UI" w:cs="Segoe UI"/>
+          <w:b/>
+          <w:color w:val="404040" w:themeColor="text1" w:themeTint="BF"/>
+          <w:sz w:val="24"/>
+          <w:szCs w:val="24"/>
+        </w:rPr>
+      </w:pPr>
+    </w:p>
+    <w:p>
+      <w:pPr>
+        <w:ind w:left="1080"/>
+        <w:rPr>
+          <w:rFonts w:ascii="Segoe UI" w:hAnsi="Segoe UI" w:cs="Segoe UI"/>
+          <w:b/>
+          <w:color w:val="404040" w:themeColor="text1" w:themeTint="BF"/>
+          <w:sz w:val="24"/>
+          <w:szCs w:val="24"/>
+        </w:rPr>
+      </w:pPr>
+    </w:p>
+    <w:p>
+      <w:pPr>
+        <w:rPr>
+          <w:rFonts w:ascii="Segoe UI" w:hAnsi="Segoe UI" w:cs="Segoe UI"/>
+          <w:b/>
+          <w:color w:val="404040" w:themeColor="text1" w:themeTint="BF"/>
+          <w:sz w:val="24"/>
+          <w:szCs w:val="24"/>
+        </w:rPr>
+      </w:pPr>
+    </w:p>
+    <w:p>
+      <w:pPr>
+        <w:pStyle w:val="PargrafodaLista"/>
+        <w:ind w:left="2130"/>
+        <w:rPr>
+          <w:rFonts w:ascii="Segoe UI" w:hAnsi="Segoe UI" w:cs="Segoe UI"/>
+          <w:b/>
+          <w:color w:val="404040" w:themeColor="text1" w:themeTint="BF"/>
+          <w:sz w:val="24"/>
+          <w:szCs w:val="24"/>
+        </w:rPr>
+      </w:pPr>
+    </w:p>
+    <w:p>
+      <w:pPr>
+        <w:pStyle w:val="PargrafodaLista"/>
+        <w:numPr>
+          <w:ilvl w:val="0"/>
+          <w:numId w:val="9"/>
+        </w:numPr>
+        <w:rPr>
+          <w:rFonts w:ascii="Segoe UI" w:hAnsi="Segoe UI" w:cs="Segoe UI"/>
+          <w:b/>
+          <w:color w:val="404040" w:themeColor="text1" w:themeTint="BF"/>
+          <w:sz w:val="24"/>
+          <w:szCs w:val="24"/>
+        </w:rPr>
+      </w:pPr>
+      <w:r>
+        <w:rPr>
+          <w:rFonts w:ascii="Segoe UI" w:hAnsi="Segoe UI" w:cs="Segoe UI"/>
+          <w:b/>
+          <w:color w:val="404040" w:themeColor="text1" w:themeTint="BF"/>
+          <w:sz w:val="24"/>
+          <w:szCs w:val="24"/>
+        </w:rPr>
+        <w:t>Login</w:t>
+      </w:r>
+    </w:p>
+    <w:p>
+      <w:pPr>
+        <w:pStyle w:val="PargrafodaLista"/>
+        <w:numPr>
+          <w:ilvl w:val="1"/>
+          <w:numId w:val="9"/>
+        </w:numPr>
+        <w:rPr>
+          <w:rFonts w:ascii="Segoe UI" w:hAnsi="Segoe UI" w:cs="Segoe UI"/>
+          <w:b/>
+          <w:color w:val="404040" w:themeColor="text1" w:themeTint="BF"/>
+          <w:sz w:val="24"/>
+          <w:szCs w:val="24"/>
+        </w:rPr>
+      </w:pPr>
+      <w:r>
+        <w:rPr>
+          <w:rFonts w:ascii="Segoe UI" w:hAnsi="Segoe UI" w:cs="Segoe UI"/>
+          <w:b/>
+          <w:color w:val="404040" w:themeColor="text1" w:themeTint="BF"/>
+          <w:sz w:val="24"/>
+          <w:szCs w:val="24"/>
+        </w:rPr>
+        <w:t>Introdução dos Dados</w:t>
+      </w:r>
+    </w:p>
+    <w:p>
+      <w:pPr>
+        <w:ind w:left="1080"/>
+        <w:rPr>
+          <w:rFonts w:ascii="Segoe UI" w:hAnsi="Segoe UI" w:cs="Segoe UI"/>
+          <w:b/>
+          <w:color w:val="404040" w:themeColor="text1" w:themeTint="BF"/>
+          <w:sz w:val="24"/>
+          <w:szCs w:val="24"/>
+        </w:rPr>
+      </w:pPr>
+      <w:r>
+        <w:rPr>
+          <w:rFonts w:ascii="Segoe UI" w:hAnsi="Segoe UI" w:cs="Segoe UI"/>
+          <w:b/>
+          <w:color w:val="404040" w:themeColor="text1" w:themeTint="BF"/>
+          <w:sz w:val="24"/>
+          <w:szCs w:val="24"/>
+        </w:rPr>
+        <w:t>Depois de configurado o Assistente de primeiro uso, e termos tudo o que precisamos</w:t>
+      </w:r>
       <w:proofErr w:type="gramStart"/>
       <w:r>
         <w:rPr>
           <w:rFonts w:ascii="Segoe UI" w:hAnsi="Segoe UI" w:cs="Segoe UI"/>
-          <w:color w:val="404040" w:themeColor="text1" w:themeTint="BF"/>
-          <w:sz w:val="24"/>
-          <w:szCs w:val="24"/>
-        </w:rPr>
-        <w:t>a</w:t>
-      </w:r>
-      <w:bookmarkStart w:id="0" w:name="_GoBack"/>
-      <w:bookmarkEnd w:id="0"/>
+          <w:b/>
+          <w:color w:val="404040" w:themeColor="text1" w:themeTint="BF"/>
+          <w:sz w:val="24"/>
+          <w:szCs w:val="24"/>
+        </w:rPr>
+        <w:t>,</w:t>
+      </w:r>
       <w:proofErr w:type="gramEnd"/>
+      <w:r>
+        <w:rPr>
+          <w:rFonts w:ascii="Segoe UI" w:hAnsi="Segoe UI" w:cs="Segoe UI"/>
+          <w:b/>
+          <w:color w:val="404040" w:themeColor="text1" w:themeTint="BF"/>
+          <w:sz w:val="24"/>
+          <w:szCs w:val="24"/>
+        </w:rPr>
+        <w:t xml:space="preserve"> prosseguimos para a parte do Login.</w:t>
+      </w:r>
     </w:p>
     <w:p>
       <w:pPr>
@@ -2694,6 +4540,84 @@
           <w:sz w:val="48"/>
         </w:rPr>
       </w:pPr>
+      <w:r>
+        <w:rPr>
+          <w:rFonts w:ascii="Arial" w:hAnsi="Arial" w:cs="Arial"/>
+          <w:noProof/>
+          <w:sz w:val="48"/>
+          <w:lang w:eastAsia="pt-PT"/>
+        </w:rPr>
+        <w:drawing>
+          <wp:anchor distT="0" distB="0" distL="114300" distR="114300" simplePos="0" relativeHeight="251673600" behindDoc="1" locked="0" layoutInCell="1" allowOverlap="1" wp14:anchorId="5BB58420" wp14:editId="5D9A9557">
+            <wp:simplePos x="0" y="0"/>
+            <wp:positionH relativeFrom="margin">
+              <wp:align>center</wp:align>
+            </wp:positionH>
+            <wp:positionV relativeFrom="paragraph">
+              <wp:posOffset>98425</wp:posOffset>
+            </wp:positionV>
+            <wp:extent cx="5133975" cy="3400425"/>
+            <wp:effectExtent l="0" t="0" r="9525" b="9525"/>
+            <wp:wrapTight wrapText="bothSides">
+              <wp:wrapPolygon edited="0">
+                <wp:start x="0" y="0"/>
+                <wp:lineTo x="0" y="21539"/>
+                <wp:lineTo x="21560" y="21539"/>
+                <wp:lineTo x="21560" y="0"/>
+                <wp:lineTo x="0" y="0"/>
+              </wp:wrapPolygon>
+            </wp:wrapTight>
+            <wp:docPr id="15" name="Imagem 15" descr="C:\Users\Fycodde\Desktop\ConfLogin.png"/>
+            <wp:cNvGraphicFramePr>
+              <a:graphicFrameLocks xmlns:a="http://schemas.openxmlformats.org/drawingml/2006/main" noChangeAspect="1"/>
+            </wp:cNvGraphicFramePr>
+            <a:graphic xmlns:a="http://schemas.openxmlformats.org/drawingml/2006/main">
+              <a:graphicData uri="http://schemas.openxmlformats.org/drawingml/2006/picture">
+                <pic:pic xmlns:pic="http://schemas.openxmlformats.org/drawingml/2006/picture">
+                  <pic:nvPicPr>
+                    <pic:cNvPr id="0" name="Picture 5" descr="C:\Users\Fycodde\Desktop\ConfLogin.png"/>
+                    <pic:cNvPicPr>
+                      <a:picLocks noChangeAspect="1" noChangeArrowheads="1"/>
+                    </pic:cNvPicPr>
+                  </pic:nvPicPr>
+                  <pic:blipFill>
+                    <a:blip r:embed="rId22">
+                      <a:extLst>
+                        <a:ext uri="{28A0092B-C50C-407E-A947-70E740481C1C}">
+                          <a14:useLocalDpi xmlns:a14="http://schemas.microsoft.com/office/drawing/2010/main" val="0"/>
+                        </a:ext>
+                      </a:extLst>
+                    </a:blip>
+                    <a:srcRect/>
+                    <a:stretch>
+                      <a:fillRect/>
+                    </a:stretch>
+                  </pic:blipFill>
+                  <pic:spPr bwMode="auto">
+                    <a:xfrm>
+                      <a:off x="0" y="0"/>
+                      <a:ext cx="5133975" cy="3400425"/>
+                    </a:xfrm>
+                    <a:prstGeom prst="rect">
+                      <a:avLst/>
+                    </a:prstGeom>
+                    <a:noFill/>
+                    <a:ln>
+                      <a:noFill/>
+                    </a:ln>
+                  </pic:spPr>
+                </pic:pic>
+              </a:graphicData>
+            </a:graphic>
+            <wp14:sizeRelH relativeFrom="page">
+              <wp14:pctWidth>0</wp14:pctWidth>
+            </wp14:sizeRelH>
+            <wp14:sizeRelV relativeFrom="page">
+              <wp14:pctHeight>0</wp14:pctHeight>
+            </wp14:sizeRelV>
+          </wp:anchor>
+        </w:drawing>
+      </w:r>
     </w:p>
     <w:p>
       <w:pPr>
@@ -2710,8 +4634,28 @@
     <w:p/>
     <w:p/>
     <w:p/>
-    <w:p/>
-    <w:p/>
+    <w:p>
+      <w:r>
+        <w:tab/>
+      </w:r>
+      <w:r>
+        <w:rPr>
+          <w:rFonts w:ascii="Segoe UI" w:hAnsi="Segoe UI" w:cs="Segoe UI"/>
+          <w:b/>
+          <w:color w:val="404040" w:themeColor="text1" w:themeTint="BF"/>
+          <w:sz w:val="24"/>
+          <w:szCs w:val="24"/>
+        </w:rPr>
+        <w:t xml:space="preserve">Esta é a janela do Login. No Assistente de primeiro uso, criámos um administrador geral e um administrador, os dados preenchidos em cada um, serão necessários para iniciar sessão. Temos aqui o Nome de utilizador, a password (palavra-passe) </w:t>
+      </w:r>
+      <w:bookmarkStart w:id="0" w:name="_GoBack"/>
+      <w:bookmarkEnd w:id="0"/>
+    </w:p>
+    <w:p>
+      <w:r>
+        <w:tab/>
+      </w:r>
+    </w:p>
     <w:p/>
     <w:p>
       <w:pPr>
@@ -2751,8 +4695,8 @@
     </w:p>
     <w:p/>
     <w:sectPr>
-      <w:headerReference w:type="default" r:id="rId18"/>
-      <w:footerReference w:type="default" r:id="rId19"/>
+      <w:headerReference w:type="default" r:id="rId23"/>
+      <w:footerReference w:type="default" r:id="rId24"/>
       <w:pgSz w:w="11906" w:h="16838"/>
       <w:pgMar w:top="1417" w:right="566" w:bottom="1417" w:left="1701" w:header="708" w:footer="708" w:gutter="0"/>
       <w:cols w:space="708"/>
@@ -2816,7 +4760,7 @@
       <w:rPr>
         <w:noProof/>
       </w:rPr>
-      <w:t>5</w:t>
+      <w:t>8</w:t>
     </w:r>
     <w:r>
       <w:fldChar w:fldCharType="end"/>
@@ -5138,7 +7082,7 @@
 </file>
 
 <file path=customXml/itemProps1.xml><?xml version="1.0" encoding="utf-8"?>
-<ds:datastoreItem xmlns:ds="http://schemas.openxmlformats.org/officeDocument/2006/customXml" ds:itemID="{8EB8F272-91E1-4A79-8117-817E0C1AE916}">
+<ds:datastoreItem xmlns:ds="http://schemas.openxmlformats.org/officeDocument/2006/customXml" ds:itemID="{3C48686C-B877-470F-854A-DBAB166287B5}">
   <ds:schemaRefs>
     <ds:schemaRef ds:uri="http://schemas.openxmlformats.org/officeDocument/2006/bibliography"/>
   </ds:schemaRefs>

</xml_diff>

<commit_message>
Alteração do tipo de letra para segoe ui
fica muito melhor assim.
</commit_message>
<xml_diff>
--- a/Documentos PT/Manual de Instruções.docx
+++ b/Documentos PT/Manual de Instruções.docx
@@ -4,7 +4,7 @@
   <w:body>
     <w:p>
       <w:pPr>
-        <w:jc w:val="right"/>
+        <w:jc w:val="center"/>
         <w:rPr>
           <w:rFonts w:ascii="Segoe UI" w:hAnsi="Segoe UI" w:cs="Segoe UI"/>
           <w:b/>
@@ -962,16 +962,6 @@
     </w:p>
     <w:p>
       <w:pPr>
-        <w:jc w:val="center"/>
-        <w:rPr>
-          <w:rFonts w:ascii="Arial" w:hAnsi="Arial" w:cs="Arial"/>
-          <w:sz w:val="24"/>
-          <w:szCs w:val="24"/>
-        </w:rPr>
-      </w:pPr>
-    </w:p>
-    <w:p>
-      <w:pPr>
         <w:rPr>
           <w:rFonts w:ascii="Arial" w:hAnsi="Arial" w:cs="Arial"/>
           <w:sz w:val="24"/>
@@ -1047,6 +1037,7 @@
           <w:sz w:val="24"/>
           <w:szCs w:val="24"/>
         </w:rPr>
+        <w:lastRenderedPageBreak/>
         <w:t>Sobre o presente documento</w:t>
       </w:r>
     </w:p>
@@ -1238,14 +1229,14 @@
     <w:p>
       <w:pPr>
         <w:rPr>
-          <w:rFonts w:ascii="Arial" w:hAnsi="Arial" w:cs="Arial"/>
-          <w:sz w:val="24"/>
-          <w:szCs w:val="24"/>
-        </w:rPr>
-      </w:pPr>
-      <w:r>
-        <w:rPr>
-          <w:rFonts w:ascii="Arial" w:hAnsi="Arial" w:cs="Arial"/>
+          <w:rFonts w:ascii="Segoe UI" w:hAnsi="Segoe UI" w:cs="Segoe UI"/>
+          <w:sz w:val="24"/>
+          <w:szCs w:val="24"/>
+        </w:rPr>
+      </w:pPr>
+      <w:r>
+        <w:rPr>
+          <w:rFonts w:ascii="Segoe UI" w:hAnsi="Segoe UI" w:cs="Segoe UI"/>
           <w:noProof/>
           <w:sz w:val="24"/>
           <w:szCs w:val="24"/>
@@ -1331,14 +1322,14 @@
           <w:numId w:val="12"/>
         </w:numPr>
         <w:rPr>
-          <w:rFonts w:ascii="Arial" w:hAnsi="Arial" w:cs="Arial"/>
-          <w:sz w:val="24"/>
-          <w:szCs w:val="24"/>
-        </w:rPr>
-      </w:pPr>
-      <w:r>
-        <w:rPr>
-          <w:rFonts w:ascii="Arial" w:hAnsi="Arial" w:cs="Arial"/>
+          <w:rFonts w:ascii="Segoe UI" w:hAnsi="Segoe UI" w:cs="Segoe UI"/>
+          <w:sz w:val="24"/>
+          <w:szCs w:val="24"/>
+        </w:rPr>
+      </w:pPr>
+      <w:r>
+        <w:rPr>
+          <w:rFonts w:ascii="Segoe UI" w:hAnsi="Segoe UI" w:cs="Segoe UI"/>
           <w:b/>
           <w:sz w:val="24"/>
           <w:szCs w:val="24"/>
@@ -1347,7 +1338,7 @@
       </w:r>
       <w:r>
         <w:rPr>
-          <w:rFonts w:ascii="Arial" w:hAnsi="Arial" w:cs="Arial"/>
+          <w:rFonts w:ascii="Segoe UI" w:hAnsi="Segoe UI" w:cs="Segoe UI"/>
           <w:sz w:val="24"/>
           <w:szCs w:val="24"/>
         </w:rPr>
@@ -1355,7 +1346,7 @@
       </w:r>
       <w:r>
         <w:rPr>
-          <w:rFonts w:ascii="Arial" w:hAnsi="Arial" w:cs="Arial"/>
+          <w:rFonts w:ascii="Segoe UI" w:hAnsi="Segoe UI" w:cs="Segoe UI"/>
           <w:sz w:val="24"/>
           <w:szCs w:val="24"/>
         </w:rPr>
@@ -1363,7 +1354,7 @@
       </w:r>
       <w:r>
         <w:rPr>
-          <w:rFonts w:ascii="Arial" w:hAnsi="Arial" w:cs="Arial"/>
+          <w:rFonts w:ascii="Segoe UI" w:hAnsi="Segoe UI" w:cs="Segoe UI"/>
           <w:sz w:val="24"/>
           <w:szCs w:val="24"/>
         </w:rPr>
@@ -1375,14 +1366,14 @@
         <w:pStyle w:val="PargrafodaLista"/>
         <w:ind w:left="1068"/>
         <w:rPr>
-          <w:rFonts w:ascii="Arial" w:hAnsi="Arial" w:cs="Arial"/>
-          <w:sz w:val="24"/>
-          <w:szCs w:val="24"/>
-        </w:rPr>
-      </w:pPr>
-      <w:r>
-        <w:rPr>
-          <w:rFonts w:ascii="Arial" w:hAnsi="Arial" w:cs="Arial"/>
+          <w:rFonts w:ascii="Segoe UI" w:hAnsi="Segoe UI" w:cs="Segoe UI"/>
+          <w:sz w:val="24"/>
+          <w:szCs w:val="24"/>
+        </w:rPr>
+      </w:pPr>
+      <w:r>
+        <w:rPr>
+          <w:rFonts w:ascii="Segoe UI" w:hAnsi="Segoe UI" w:cs="Segoe UI"/>
           <w:noProof/>
           <w:sz w:val="24"/>
           <w:szCs w:val="24"/>
@@ -1468,14 +1459,14 @@
           <w:numId w:val="12"/>
         </w:numPr>
         <w:rPr>
-          <w:rFonts w:ascii="Arial" w:hAnsi="Arial" w:cs="Arial"/>
-          <w:sz w:val="24"/>
-          <w:szCs w:val="24"/>
-        </w:rPr>
-      </w:pPr>
-      <w:r>
-        <w:rPr>
-          <w:rFonts w:ascii="Arial" w:hAnsi="Arial" w:cs="Arial"/>
+          <w:rFonts w:ascii="Segoe UI" w:hAnsi="Segoe UI" w:cs="Segoe UI"/>
+          <w:sz w:val="24"/>
+          <w:szCs w:val="24"/>
+        </w:rPr>
+      </w:pPr>
+      <w:r>
+        <w:rPr>
+          <w:rFonts w:ascii="Segoe UI" w:hAnsi="Segoe UI" w:cs="Segoe UI"/>
           <w:b/>
           <w:sz w:val="24"/>
           <w:szCs w:val="24"/>
@@ -1484,7 +1475,7 @@
       </w:r>
       <w:r>
         <w:rPr>
-          <w:rFonts w:ascii="Arial" w:hAnsi="Arial" w:cs="Arial"/>
+          <w:rFonts w:ascii="Segoe UI" w:hAnsi="Segoe UI" w:cs="Segoe UI"/>
           <w:sz w:val="24"/>
           <w:szCs w:val="24"/>
         </w:rPr>
@@ -1495,7 +1486,7 @@
       <w:pPr>
         <w:pStyle w:val="PargrafodaLista"/>
         <w:rPr>
-          <w:rFonts w:ascii="Arial" w:hAnsi="Arial" w:cs="Arial"/>
+          <w:rFonts w:ascii="Segoe UI" w:hAnsi="Segoe UI" w:cs="Segoe UI"/>
           <w:sz w:val="24"/>
           <w:szCs w:val="24"/>
         </w:rPr>
@@ -1506,14 +1497,14 @@
         <w:pStyle w:val="PargrafodaLista"/>
         <w:ind w:left="1068"/>
         <w:rPr>
-          <w:rFonts w:ascii="Arial" w:hAnsi="Arial" w:cs="Arial"/>
-          <w:sz w:val="24"/>
-          <w:szCs w:val="24"/>
-        </w:rPr>
-      </w:pPr>
-      <w:r>
-        <w:rPr>
-          <w:rFonts w:ascii="Arial" w:hAnsi="Arial" w:cs="Arial"/>
+          <w:rFonts w:ascii="Segoe UI" w:hAnsi="Segoe UI" w:cs="Segoe UI"/>
+          <w:sz w:val="24"/>
+          <w:szCs w:val="24"/>
+        </w:rPr>
+      </w:pPr>
+      <w:r>
+        <w:rPr>
+          <w:rFonts w:ascii="Segoe UI" w:hAnsi="Segoe UI" w:cs="Segoe UI"/>
           <w:noProof/>
           <w:sz w:val="24"/>
           <w:szCs w:val="24"/>
@@ -1599,14 +1590,14 @@
           <w:numId w:val="12"/>
         </w:numPr>
         <w:rPr>
-          <w:rFonts w:ascii="Arial" w:hAnsi="Arial" w:cs="Arial"/>
-          <w:sz w:val="24"/>
-          <w:szCs w:val="24"/>
-        </w:rPr>
-      </w:pPr>
-      <w:r>
-        <w:rPr>
-          <w:rFonts w:ascii="Arial" w:hAnsi="Arial" w:cs="Arial"/>
+          <w:rFonts w:ascii="Segoe UI" w:hAnsi="Segoe UI" w:cs="Segoe UI"/>
+          <w:sz w:val="24"/>
+          <w:szCs w:val="24"/>
+        </w:rPr>
+      </w:pPr>
+      <w:r>
+        <w:rPr>
+          <w:rFonts w:ascii="Segoe UI" w:hAnsi="Segoe UI" w:cs="Segoe UI"/>
           <w:b/>
           <w:sz w:val="24"/>
           <w:szCs w:val="24"/>
@@ -1615,7 +1606,7 @@
       </w:r>
       <w:r>
         <w:rPr>
-          <w:rFonts w:ascii="Arial" w:hAnsi="Arial" w:cs="Arial"/>
+          <w:rFonts w:ascii="Segoe UI" w:hAnsi="Segoe UI" w:cs="Segoe UI"/>
           <w:sz w:val="24"/>
           <w:szCs w:val="24"/>
         </w:rPr>
@@ -1627,14 +1618,14 @@
         <w:pStyle w:val="PargrafodaLista"/>
         <w:ind w:left="1068"/>
         <w:rPr>
-          <w:rFonts w:ascii="Arial" w:hAnsi="Arial" w:cs="Arial"/>
-          <w:sz w:val="24"/>
-          <w:szCs w:val="24"/>
-        </w:rPr>
-      </w:pPr>
-      <w:r>
-        <w:rPr>
-          <w:rFonts w:ascii="Arial" w:hAnsi="Arial" w:cs="Arial"/>
+          <w:rFonts w:ascii="Segoe UI" w:hAnsi="Segoe UI" w:cs="Segoe UI"/>
+          <w:sz w:val="24"/>
+          <w:szCs w:val="24"/>
+        </w:rPr>
+      </w:pPr>
+      <w:r>
+        <w:rPr>
+          <w:rFonts w:ascii="Segoe UI" w:hAnsi="Segoe UI" w:cs="Segoe UI"/>
           <w:noProof/>
           <w:sz w:val="24"/>
           <w:szCs w:val="24"/>
@@ -1720,14 +1711,14 @@
           <w:numId w:val="12"/>
         </w:numPr>
         <w:rPr>
-          <w:rFonts w:ascii="Arial" w:hAnsi="Arial" w:cs="Arial"/>
-          <w:sz w:val="24"/>
-          <w:szCs w:val="24"/>
-        </w:rPr>
-      </w:pPr>
-      <w:r>
-        <w:rPr>
-          <w:rFonts w:ascii="Arial" w:hAnsi="Arial" w:cs="Arial"/>
+          <w:rFonts w:ascii="Segoe UI" w:hAnsi="Segoe UI" w:cs="Segoe UI"/>
+          <w:sz w:val="24"/>
+          <w:szCs w:val="24"/>
+        </w:rPr>
+      </w:pPr>
+      <w:r>
+        <w:rPr>
+          <w:rFonts w:ascii="Segoe UI" w:hAnsi="Segoe UI" w:cs="Segoe UI"/>
           <w:b/>
           <w:sz w:val="24"/>
           <w:szCs w:val="24"/>
@@ -1736,7 +1727,7 @@
       </w:r>
       <w:r>
         <w:rPr>
-          <w:rFonts w:ascii="Arial" w:hAnsi="Arial" w:cs="Arial"/>
+          <w:rFonts w:ascii="Segoe UI" w:hAnsi="Segoe UI" w:cs="Segoe UI"/>
           <w:sz w:val="24"/>
           <w:szCs w:val="24"/>
         </w:rPr>
@@ -1746,13 +1737,14 @@
     <w:p>
       <w:pPr>
         <w:rPr>
-          <w:rFonts w:ascii="Arial" w:hAnsi="Arial" w:cs="Arial"/>
-          <w:sz w:val="24"/>
-          <w:szCs w:val="24"/>
-        </w:rPr>
-      </w:pPr>
-      <w:r>
-        <w:rPr>
+          <w:rFonts w:ascii="Segoe UI" w:hAnsi="Segoe UI" w:cs="Segoe UI"/>
+          <w:sz w:val="24"/>
+          <w:szCs w:val="24"/>
+        </w:rPr>
+      </w:pPr>
+      <w:r>
+        <w:rPr>
+          <w:rFonts w:ascii="Segoe UI" w:hAnsi="Segoe UI" w:cs="Segoe UI"/>
           <w:noProof/>
           <w:lang w:eastAsia="pt-PT"/>
         </w:rPr>
@@ -1836,14 +1828,14 @@
           <w:numId w:val="12"/>
         </w:numPr>
         <w:rPr>
-          <w:rFonts w:ascii="Arial" w:hAnsi="Arial" w:cs="Arial"/>
-          <w:sz w:val="24"/>
-          <w:szCs w:val="24"/>
-        </w:rPr>
-      </w:pPr>
-      <w:r>
-        <w:rPr>
-          <w:rFonts w:ascii="Arial" w:hAnsi="Arial" w:cs="Arial"/>
+          <w:rFonts w:ascii="Segoe UI" w:hAnsi="Segoe UI" w:cs="Segoe UI"/>
+          <w:sz w:val="24"/>
+          <w:szCs w:val="24"/>
+        </w:rPr>
+      </w:pPr>
+      <w:r>
+        <w:rPr>
+          <w:rFonts w:ascii="Segoe UI" w:hAnsi="Segoe UI" w:cs="Segoe UI"/>
           <w:b/>
           <w:sz w:val="24"/>
           <w:szCs w:val="24"/>
@@ -1852,7 +1844,7 @@
       </w:r>
       <w:r>
         <w:rPr>
-          <w:rFonts w:ascii="Arial" w:hAnsi="Arial" w:cs="Arial"/>
+          <w:rFonts w:ascii="Segoe UI" w:hAnsi="Segoe UI" w:cs="Segoe UI"/>
           <w:sz w:val="24"/>
           <w:szCs w:val="24"/>
         </w:rPr>
@@ -1864,14 +1856,14 @@
         <w:pStyle w:val="PargrafodaLista"/>
         <w:ind w:left="1068"/>
         <w:rPr>
-          <w:rFonts w:ascii="Arial" w:hAnsi="Arial" w:cs="Arial"/>
-          <w:sz w:val="24"/>
-          <w:szCs w:val="24"/>
-        </w:rPr>
-      </w:pPr>
-      <w:r>
-        <w:rPr>
-          <w:rFonts w:ascii="Arial" w:hAnsi="Arial" w:cs="Arial"/>
+          <w:rFonts w:ascii="Segoe UI" w:hAnsi="Segoe UI" w:cs="Segoe UI"/>
+          <w:sz w:val="24"/>
+          <w:szCs w:val="24"/>
+        </w:rPr>
+      </w:pPr>
+      <w:r>
+        <w:rPr>
+          <w:rFonts w:ascii="Segoe UI" w:hAnsi="Segoe UI" w:cs="Segoe UI"/>
           <w:noProof/>
           <w:sz w:val="24"/>
           <w:szCs w:val="24"/>
@@ -1957,14 +1949,14 @@
           <w:numId w:val="12"/>
         </w:numPr>
         <w:rPr>
-          <w:rFonts w:ascii="Arial" w:hAnsi="Arial" w:cs="Arial"/>
-          <w:sz w:val="24"/>
-          <w:szCs w:val="24"/>
-        </w:rPr>
-      </w:pPr>
-      <w:r>
-        <w:rPr>
-          <w:rFonts w:ascii="Arial" w:hAnsi="Arial" w:cs="Arial"/>
+          <w:rFonts w:ascii="Segoe UI" w:hAnsi="Segoe UI" w:cs="Segoe UI"/>
+          <w:sz w:val="24"/>
+          <w:szCs w:val="24"/>
+        </w:rPr>
+      </w:pPr>
+      <w:r>
+        <w:rPr>
+          <w:rFonts w:ascii="Segoe UI" w:hAnsi="Segoe UI" w:cs="Segoe UI"/>
           <w:b/>
           <w:sz w:val="24"/>
           <w:szCs w:val="24"/>
@@ -1973,7 +1965,7 @@
       </w:r>
       <w:r>
         <w:rPr>
-          <w:rFonts w:ascii="Arial" w:hAnsi="Arial" w:cs="Arial"/>
+          <w:rFonts w:ascii="Segoe UI" w:hAnsi="Segoe UI" w:cs="Segoe UI"/>
           <w:sz w:val="24"/>
           <w:szCs w:val="24"/>
         </w:rPr>
@@ -1984,7 +1976,7 @@
       <w:pPr>
         <w:pStyle w:val="PargrafodaLista"/>
         <w:rPr>
-          <w:rFonts w:ascii="Arial" w:hAnsi="Arial" w:cs="Arial"/>
+          <w:rFonts w:ascii="Segoe UI" w:hAnsi="Segoe UI" w:cs="Segoe UI"/>
           <w:sz w:val="24"/>
           <w:szCs w:val="24"/>
         </w:rPr>
@@ -1995,14 +1987,14 @@
         <w:pStyle w:val="PargrafodaLista"/>
         <w:ind w:left="1068"/>
         <w:rPr>
-          <w:rFonts w:ascii="Arial" w:hAnsi="Arial" w:cs="Arial"/>
-          <w:sz w:val="24"/>
-          <w:szCs w:val="24"/>
-        </w:rPr>
-      </w:pPr>
-      <w:r>
-        <w:rPr>
-          <w:rFonts w:ascii="Arial" w:hAnsi="Arial" w:cs="Arial"/>
+          <w:rFonts w:ascii="Segoe UI" w:hAnsi="Segoe UI" w:cs="Segoe UI"/>
+          <w:sz w:val="24"/>
+          <w:szCs w:val="24"/>
+        </w:rPr>
+      </w:pPr>
+      <w:r>
+        <w:rPr>
+          <w:rFonts w:ascii="Segoe UI" w:hAnsi="Segoe UI" w:cs="Segoe UI"/>
           <w:noProof/>
           <w:sz w:val="24"/>
           <w:szCs w:val="24"/>
@@ -2088,14 +2080,14 @@
           <w:numId w:val="12"/>
         </w:numPr>
         <w:rPr>
-          <w:rFonts w:ascii="Arial" w:hAnsi="Arial" w:cs="Arial"/>
-          <w:sz w:val="24"/>
-          <w:szCs w:val="24"/>
-        </w:rPr>
-      </w:pPr>
-      <w:r>
-        <w:rPr>
-          <w:rFonts w:ascii="Arial" w:hAnsi="Arial" w:cs="Arial"/>
+          <w:rFonts w:ascii="Segoe UI" w:hAnsi="Segoe UI" w:cs="Segoe UI"/>
+          <w:sz w:val="24"/>
+          <w:szCs w:val="24"/>
+        </w:rPr>
+      </w:pPr>
+      <w:r>
+        <w:rPr>
+          <w:rFonts w:ascii="Segoe UI" w:hAnsi="Segoe UI" w:cs="Segoe UI"/>
           <w:b/>
           <w:sz w:val="24"/>
           <w:szCs w:val="24"/>
@@ -2104,7 +2096,7 @@
       </w:r>
       <w:r>
         <w:rPr>
-          <w:rFonts w:ascii="Arial" w:hAnsi="Arial" w:cs="Arial"/>
+          <w:rFonts w:ascii="Segoe UI" w:hAnsi="Segoe UI" w:cs="Segoe UI"/>
           <w:sz w:val="24"/>
           <w:szCs w:val="24"/>
         </w:rPr>
@@ -2114,20 +2106,21 @@
     <w:p>
       <w:pPr>
         <w:rPr>
-          <w:rFonts w:ascii="Arial" w:hAnsi="Arial" w:cs="Arial"/>
-          <w:b/>
-          <w:sz w:val="24"/>
-          <w:szCs w:val="24"/>
-        </w:rPr>
-      </w:pPr>
-      <w:r>
-        <w:rPr>
-          <w:rFonts w:ascii="Arial" w:hAnsi="Arial" w:cs="Arial"/>
+          <w:rFonts w:ascii="Segoe UI" w:hAnsi="Segoe UI" w:cs="Segoe UI"/>
+          <w:b/>
+          <w:sz w:val="24"/>
+          <w:szCs w:val="24"/>
+        </w:rPr>
+      </w:pPr>
+      <w:r>
+        <w:rPr>
+          <w:rFonts w:ascii="Segoe UI" w:hAnsi="Segoe UI" w:cs="Segoe UI"/>
           <w:noProof/>
           <w:sz w:val="24"/>
           <w:szCs w:val="24"/>
           <w:lang w:eastAsia="pt-PT"/>
         </w:rPr>
+        <w:lastRenderedPageBreak/>
         <w:drawing>
           <wp:anchor distT="0" distB="0" distL="114300" distR="114300" simplePos="0" relativeHeight="251668480" behindDoc="1" locked="0" layoutInCell="1" allowOverlap="1" wp14:anchorId="0B7715D4" wp14:editId="728D190A">
             <wp:simplePos x="0" y="0"/>
@@ -2208,14 +2201,14 @@
           <w:numId w:val="12"/>
         </w:numPr>
         <w:rPr>
-          <w:rFonts w:ascii="Arial" w:hAnsi="Arial" w:cs="Arial"/>
-          <w:sz w:val="24"/>
-          <w:szCs w:val="24"/>
-        </w:rPr>
-      </w:pPr>
-      <w:r>
-        <w:rPr>
-          <w:rFonts w:ascii="Arial" w:hAnsi="Arial" w:cs="Arial"/>
+          <w:rFonts w:ascii="Segoe UI" w:hAnsi="Segoe UI" w:cs="Segoe UI"/>
+          <w:sz w:val="24"/>
+          <w:szCs w:val="24"/>
+        </w:rPr>
+      </w:pPr>
+      <w:r>
+        <w:rPr>
+          <w:rFonts w:ascii="Segoe UI" w:hAnsi="Segoe UI" w:cs="Segoe UI"/>
           <w:b/>
           <w:sz w:val="24"/>
           <w:szCs w:val="24"/>
@@ -2224,7 +2217,7 @@
       </w:r>
       <w:r>
         <w:rPr>
-          <w:rFonts w:ascii="Arial" w:hAnsi="Arial" w:cs="Arial"/>
+          <w:rFonts w:ascii="Segoe UI" w:hAnsi="Segoe UI" w:cs="Segoe UI"/>
           <w:sz w:val="24"/>
           <w:szCs w:val="24"/>
         </w:rPr>
@@ -2234,7 +2227,7 @@
     <w:p>
       <w:pPr>
         <w:rPr>
-          <w:rFonts w:ascii="Arial" w:hAnsi="Arial" w:cs="Arial"/>
+          <w:rFonts w:ascii="Segoe UI" w:hAnsi="Segoe UI" w:cs="Segoe UI"/>
           <w:sz w:val="24"/>
           <w:szCs w:val="24"/>
         </w:rPr>
@@ -2244,7 +2237,7 @@
       <w:pPr>
         <w:jc w:val="center"/>
         <w:rPr>
-          <w:rFonts w:ascii="Arial" w:hAnsi="Arial" w:cs="Arial"/>
+          <w:rFonts w:ascii="Segoe UI" w:hAnsi="Segoe UI" w:cs="Segoe UI"/>
           <w:sz w:val="24"/>
           <w:szCs w:val="24"/>
         </w:rPr>
@@ -2280,6 +2273,7 @@
         <w:rPr>
           <w:rFonts w:ascii="Segoe UI" w:hAnsi="Segoe UI" w:cs="Segoe UI"/>
           <w:b/>
+          <w:i/>
           <w:color w:val="404040" w:themeColor="text1" w:themeTint="BF"/>
           <w:sz w:val="24"/>
           <w:szCs w:val="24"/>
@@ -2389,6 +2383,7 @@
       <w:r>
         <w:rPr>
           <w:rFonts w:ascii="Segoe UI" w:hAnsi="Segoe UI" w:cs="Segoe UI"/>
+          <w:i/>
           <w:color w:val="404040" w:themeColor="text1" w:themeTint="BF"/>
           <w:sz w:val="24"/>
           <w:szCs w:val="24"/>
@@ -2399,11 +2394,21 @@
       <w:r>
         <w:rPr>
           <w:rFonts w:ascii="Segoe UI" w:hAnsi="Segoe UI" w:cs="Segoe UI"/>
-          <w:color w:val="404040" w:themeColor="text1" w:themeTint="BF"/>
-          <w:sz w:val="24"/>
-          <w:szCs w:val="24"/>
-        </w:rPr>
-        <w:t xml:space="preserve"> Framework 4.5 (Instalado com o programa);</w:t>
+          <w:i/>
+          <w:color w:val="404040" w:themeColor="text1" w:themeTint="BF"/>
+          <w:sz w:val="24"/>
+          <w:szCs w:val="24"/>
+        </w:rPr>
+        <w:t xml:space="preserve"> Framework</w:t>
+      </w:r>
+      <w:r>
+        <w:rPr>
+          <w:rFonts w:ascii="Segoe UI" w:hAnsi="Segoe UI" w:cs="Segoe UI"/>
+          <w:color w:val="404040" w:themeColor="text1" w:themeTint="BF"/>
+          <w:sz w:val="24"/>
+          <w:szCs w:val="24"/>
+        </w:rPr>
+        <w:t xml:space="preserve"> 4.5 (Instalado com o programa);</w:t>
       </w:r>
     </w:p>
     <w:p>
@@ -2437,17 +2442,37 @@
           <w:sz w:val="24"/>
           <w:szCs w:val="24"/>
         </w:rPr>
-        <w:t>o .net</w:t>
+        <w:t>o .</w:t>
+      </w:r>
+      <w:r>
+        <w:rPr>
+          <w:rFonts w:ascii="Segoe UI" w:hAnsi="Segoe UI" w:cs="Segoe UI"/>
+          <w:i/>
+          <w:color w:val="404040" w:themeColor="text1" w:themeTint="BF"/>
+          <w:sz w:val="24"/>
+          <w:szCs w:val="24"/>
+        </w:rPr>
+        <w:t>net</w:t>
       </w:r>
       <w:proofErr w:type="gramEnd"/>
       <w:r>
         <w:rPr>
           <w:rFonts w:ascii="Segoe UI" w:hAnsi="Segoe UI" w:cs="Segoe UI"/>
-          <w:color w:val="404040" w:themeColor="text1" w:themeTint="BF"/>
-          <w:sz w:val="24"/>
-          <w:szCs w:val="24"/>
-        </w:rPr>
-        <w:t xml:space="preserve"> Framework 4.5);</w:t>
+          <w:i/>
+          <w:color w:val="404040" w:themeColor="text1" w:themeTint="BF"/>
+          <w:sz w:val="24"/>
+          <w:szCs w:val="24"/>
+        </w:rPr>
+        <w:t xml:space="preserve"> Framework</w:t>
+      </w:r>
+      <w:r>
+        <w:rPr>
+          <w:rFonts w:ascii="Segoe UI" w:hAnsi="Segoe UI" w:cs="Segoe UI"/>
+          <w:color w:val="404040" w:themeColor="text1" w:themeTint="BF"/>
+          <w:sz w:val="24"/>
+          <w:szCs w:val="24"/>
+        </w:rPr>
+        <w:t xml:space="preserve"> 4.5);</w:t>
       </w:r>
     </w:p>
     <w:p>
@@ -2591,7 +2616,7 @@
         <w:pStyle w:val="PargrafodaLista"/>
         <w:ind w:left="2130"/>
         <w:rPr>
-          <w:rFonts w:ascii="Arial" w:hAnsi="Arial" w:cs="Arial"/>
+          <w:rFonts w:ascii="Segoe UI" w:hAnsi="Segoe UI" w:cs="Segoe UI"/>
           <w:sz w:val="24"/>
           <w:szCs w:val="24"/>
         </w:rPr>
@@ -2602,7 +2627,7 @@
         <w:pStyle w:val="PargrafodaLista"/>
         <w:ind w:left="2130"/>
         <w:rPr>
-          <w:rFonts w:ascii="Arial" w:hAnsi="Arial" w:cs="Arial"/>
+          <w:rFonts w:ascii="Segoe UI" w:hAnsi="Segoe UI" w:cs="Segoe UI"/>
           <w:sz w:val="24"/>
           <w:szCs w:val="24"/>
         </w:rPr>
@@ -2638,6 +2663,7 @@
         <w:rPr>
           <w:rFonts w:ascii="Segoe UI" w:hAnsi="Segoe UI" w:cs="Segoe UI"/>
           <w:b/>
+          <w:i/>
           <w:color w:val="404040" w:themeColor="text1" w:themeTint="BF"/>
           <w:sz w:val="24"/>
           <w:szCs w:val="24"/>
@@ -2665,99 +2691,27 @@
           <w:sz w:val="24"/>
           <w:szCs w:val="24"/>
         </w:rPr>
-        <w:t>Na pasta onde contém o ficheiro chamado “Setup” da Clínica Informática e não será preciso mais nada, porque faz tudo automaticamente.</w:t>
-      </w:r>
-    </w:p>
-    <w:p>
-      <w:pPr>
-        <w:pStyle w:val="PargrafodaLista"/>
-        <w:ind w:left="1080"/>
-        <w:rPr>
-          <w:rFonts w:ascii="Segoe UI" w:hAnsi="Segoe UI" w:cs="Segoe UI"/>
-          <w:b/>
-          <w:color w:val="404040" w:themeColor="text1" w:themeTint="BF"/>
-          <w:sz w:val="24"/>
-          <w:szCs w:val="24"/>
-        </w:rPr>
-      </w:pPr>
-    </w:p>
-    <w:p>
-      <w:pPr>
-        <w:pStyle w:val="PargrafodaLista"/>
-        <w:ind w:left="1080"/>
-        <w:rPr>
-          <w:rFonts w:ascii="Segoe UI" w:hAnsi="Segoe UI" w:cs="Segoe UI"/>
-          <w:b/>
-          <w:color w:val="404040" w:themeColor="text1" w:themeTint="BF"/>
-          <w:sz w:val="24"/>
-          <w:szCs w:val="24"/>
-        </w:rPr>
-      </w:pPr>
-    </w:p>
-    <w:p>
-      <w:pPr>
-        <w:pStyle w:val="PargrafodaLista"/>
-        <w:ind w:left="1080"/>
-        <w:rPr>
-          <w:rFonts w:ascii="Segoe UI" w:hAnsi="Segoe UI" w:cs="Segoe UI"/>
-          <w:b/>
-          <w:color w:val="404040" w:themeColor="text1" w:themeTint="BF"/>
-          <w:sz w:val="24"/>
-          <w:szCs w:val="24"/>
-        </w:rPr>
-      </w:pPr>
-    </w:p>
-    <w:p>
-      <w:pPr>
-        <w:pStyle w:val="PargrafodaLista"/>
-        <w:ind w:left="1080"/>
-        <w:rPr>
-          <w:rFonts w:ascii="Segoe UI" w:hAnsi="Segoe UI" w:cs="Segoe UI"/>
-          <w:b/>
-          <w:color w:val="404040" w:themeColor="text1" w:themeTint="BF"/>
-          <w:sz w:val="24"/>
-          <w:szCs w:val="24"/>
-        </w:rPr>
-      </w:pPr>
-    </w:p>
-    <w:p>
-      <w:pPr>
-        <w:pStyle w:val="PargrafodaLista"/>
-        <w:ind w:left="1080"/>
-        <w:rPr>
-          <w:rFonts w:ascii="Segoe UI" w:hAnsi="Segoe UI" w:cs="Segoe UI"/>
-          <w:b/>
-          <w:color w:val="404040" w:themeColor="text1" w:themeTint="BF"/>
-          <w:sz w:val="24"/>
-          <w:szCs w:val="24"/>
-        </w:rPr>
-      </w:pPr>
-    </w:p>
-    <w:p>
-      <w:pPr>
-        <w:pStyle w:val="PargrafodaLista"/>
-        <w:ind w:left="1080"/>
-        <w:rPr>
-          <w:rFonts w:ascii="Segoe UI" w:hAnsi="Segoe UI" w:cs="Segoe UI"/>
-          <w:b/>
-          <w:color w:val="404040" w:themeColor="text1" w:themeTint="BF"/>
-          <w:sz w:val="24"/>
-          <w:szCs w:val="24"/>
-        </w:rPr>
-      </w:pPr>
-    </w:p>
-    <w:p>
-      <w:pPr>
-        <w:pStyle w:val="PargrafodaLista"/>
-        <w:ind w:left="1080"/>
-        <w:rPr>
-          <w:rFonts w:ascii="Segoe UI" w:hAnsi="Segoe UI" w:cs="Segoe UI"/>
-          <w:b/>
-          <w:color w:val="404040" w:themeColor="text1" w:themeTint="BF"/>
-          <w:sz w:val="24"/>
-          <w:szCs w:val="24"/>
-        </w:rPr>
-      </w:pPr>
+        <w:t>Na pasta onde contém o ficheiro chamado “</w:t>
+      </w:r>
+      <w:r>
+        <w:rPr>
+          <w:rFonts w:ascii="Segoe UI" w:hAnsi="Segoe UI" w:cs="Segoe UI"/>
+          <w:i/>
+          <w:color w:val="404040" w:themeColor="text1" w:themeTint="BF"/>
+          <w:sz w:val="24"/>
+          <w:szCs w:val="24"/>
+        </w:rPr>
+        <w:t>Setup</w:t>
+      </w:r>
+      <w:r>
+        <w:rPr>
+          <w:rFonts w:ascii="Segoe UI" w:hAnsi="Segoe UI" w:cs="Segoe UI"/>
+          <w:color w:val="404040" w:themeColor="text1" w:themeTint="BF"/>
+          <w:sz w:val="24"/>
+          <w:szCs w:val="24"/>
+        </w:rPr>
+        <w:t>” da Clínica Informática e não será preciso mais nada, porque faz tudo automaticamente.</w:t>
+      </w:r>
     </w:p>
     <w:p>
       <w:pPr>
@@ -2990,6 +2944,7 @@
           <w:sz w:val="24"/>
           <w:szCs w:val="24"/>
         </w:rPr>
+        <w:lastRenderedPageBreak/>
         <w:t>Configuração do Assistente de Primeiro Uso</w:t>
       </w:r>
     </w:p>
@@ -3431,61 +3386,6 @@
           <w:szCs w:val="24"/>
         </w:rPr>
       </w:pPr>
-    </w:p>
-    <w:p>
-      <w:pPr>
-        <w:rPr>
-          <w:rFonts w:ascii="Segoe UI" w:hAnsi="Segoe UI" w:cs="Segoe UI"/>
-          <w:b/>
-          <w:color w:val="404040" w:themeColor="text1" w:themeTint="BF"/>
-          <w:sz w:val="24"/>
-          <w:szCs w:val="24"/>
-        </w:rPr>
-      </w:pPr>
-    </w:p>
-    <w:p>
-      <w:pPr>
-        <w:rPr>
-          <w:rFonts w:ascii="Segoe UI" w:hAnsi="Segoe UI" w:cs="Segoe UI"/>
-          <w:b/>
-          <w:color w:val="404040" w:themeColor="text1" w:themeTint="BF"/>
-          <w:sz w:val="24"/>
-          <w:szCs w:val="24"/>
-        </w:rPr>
-      </w:pPr>
-    </w:p>
-    <w:p>
-      <w:pPr>
-        <w:rPr>
-          <w:rFonts w:ascii="Segoe UI" w:hAnsi="Segoe UI" w:cs="Segoe UI"/>
-          <w:b/>
-          <w:color w:val="404040" w:themeColor="text1" w:themeTint="BF"/>
-          <w:sz w:val="24"/>
-          <w:szCs w:val="24"/>
-        </w:rPr>
-      </w:pPr>
-    </w:p>
-    <w:p>
-      <w:pPr>
-        <w:rPr>
-          <w:rFonts w:ascii="Segoe UI" w:hAnsi="Segoe UI" w:cs="Segoe UI"/>
-          <w:b/>
-          <w:color w:val="404040" w:themeColor="text1" w:themeTint="BF"/>
-          <w:sz w:val="24"/>
-          <w:szCs w:val="24"/>
-        </w:rPr>
-      </w:pPr>
-    </w:p>
-    <w:p>
-      <w:pPr>
-        <w:rPr>
-          <w:rFonts w:ascii="Segoe UI" w:hAnsi="Segoe UI" w:cs="Segoe UI"/>
-          <w:b/>
-          <w:color w:val="404040" w:themeColor="text1" w:themeTint="BF"/>
-          <w:sz w:val="24"/>
-          <w:szCs w:val="24"/>
-        </w:rPr>
-      </w:pPr>
       <w:r>
         <w:rPr>
           <w:rFonts w:ascii="Segoe UI" w:hAnsi="Segoe UI" w:cs="Segoe UI"/>
@@ -3496,6 +3396,7 @@
           <w:szCs w:val="24"/>
           <w:lang w:eastAsia="pt-PT"/>
         </w:rPr>
+        <w:lastRenderedPageBreak/>
         <w:drawing>
           <wp:anchor distT="0" distB="0" distL="114300" distR="114300" simplePos="0" relativeHeight="251670528" behindDoc="1" locked="0" layoutInCell="1" allowOverlap="1" wp14:anchorId="41AD707F" wp14:editId="35C19CEB">
             <wp:simplePos x="0" y="0"/>
@@ -3793,6 +3694,19 @@
     <w:p>
       <w:pPr>
         <w:pStyle w:val="PargrafodaLista"/>
+        <w:ind w:left="2130"/>
+        <w:rPr>
+          <w:rFonts w:ascii="Segoe UI" w:hAnsi="Segoe UI" w:cs="Segoe UI"/>
+          <w:b/>
+          <w:color w:val="404040" w:themeColor="text1" w:themeTint="BF"/>
+          <w:sz w:val="24"/>
+          <w:szCs w:val="24"/>
+        </w:rPr>
+      </w:pPr>
+    </w:p>
+    <w:p>
+      <w:pPr>
+        <w:pStyle w:val="PargrafodaLista"/>
         <w:numPr>
           <w:ilvl w:val="1"/>
           <w:numId w:val="9"/>
@@ -3813,6 +3727,7 @@
           <w:sz w:val="24"/>
           <w:szCs w:val="24"/>
         </w:rPr>
+        <w:lastRenderedPageBreak/>
         <w:t>Criação de um Administrador Geral</w:t>
       </w:r>
     </w:p>
@@ -4028,95 +3943,55 @@
     </w:p>
     <w:p>
       <w:pPr>
-        <w:rPr>
-          <w:rFonts w:ascii="Segoe UI" w:hAnsi="Segoe UI" w:cs="Segoe UI"/>
-          <w:b/>
-          <w:color w:val="404040" w:themeColor="text1" w:themeTint="BF"/>
-          <w:sz w:val="24"/>
-          <w:szCs w:val="24"/>
-        </w:rPr>
-      </w:pPr>
-    </w:p>
-    <w:p>
-      <w:pPr>
-        <w:rPr>
-          <w:rFonts w:ascii="Segoe UI" w:hAnsi="Segoe UI" w:cs="Segoe UI"/>
-          <w:b/>
-          <w:color w:val="404040" w:themeColor="text1" w:themeTint="BF"/>
-          <w:sz w:val="24"/>
-          <w:szCs w:val="24"/>
-        </w:rPr>
-      </w:pPr>
-    </w:p>
-    <w:p>
-      <w:pPr>
-        <w:pStyle w:val="PargrafodaLista"/>
-        <w:ind w:left="2130"/>
-        <w:rPr>
-          <w:rFonts w:ascii="Segoe UI" w:hAnsi="Segoe UI" w:cs="Segoe UI"/>
-          <w:b/>
-          <w:color w:val="404040" w:themeColor="text1" w:themeTint="BF"/>
-          <w:sz w:val="24"/>
-          <w:szCs w:val="24"/>
-        </w:rPr>
-      </w:pPr>
-    </w:p>
-    <w:p>
-      <w:pPr>
-        <w:pStyle w:val="PargrafodaLista"/>
-        <w:ind w:left="2130"/>
-        <w:rPr>
-          <w:rFonts w:ascii="Segoe UI" w:hAnsi="Segoe UI" w:cs="Segoe UI"/>
-          <w:b/>
-          <w:color w:val="404040" w:themeColor="text1" w:themeTint="BF"/>
-          <w:sz w:val="24"/>
-          <w:szCs w:val="24"/>
-        </w:rPr>
-      </w:pPr>
-    </w:p>
-    <w:p>
-      <w:pPr>
-        <w:pStyle w:val="PargrafodaLista"/>
-        <w:ind w:left="2130"/>
-        <w:rPr>
-          <w:rFonts w:ascii="Segoe UI" w:hAnsi="Segoe UI" w:cs="Segoe UI"/>
-          <w:b/>
-          <w:color w:val="404040" w:themeColor="text1" w:themeTint="BF"/>
-          <w:sz w:val="24"/>
-          <w:szCs w:val="24"/>
-        </w:rPr>
-      </w:pPr>
-    </w:p>
-    <w:p>
-      <w:pPr>
-        <w:pStyle w:val="PargrafodaLista"/>
-        <w:ind w:left="2130"/>
-        <w:rPr>
-          <w:rFonts w:ascii="Segoe UI" w:hAnsi="Segoe UI" w:cs="Segoe UI"/>
-          <w:b/>
-          <w:color w:val="404040" w:themeColor="text1" w:themeTint="BF"/>
-          <w:sz w:val="24"/>
-          <w:szCs w:val="24"/>
-        </w:rPr>
-      </w:pPr>
-    </w:p>
-    <w:p>
-      <w:pPr>
-        <w:pStyle w:val="PargrafodaLista"/>
-        <w:ind w:left="2130"/>
-        <w:rPr>
-          <w:rFonts w:ascii="Segoe UI" w:hAnsi="Segoe UI" w:cs="Segoe UI"/>
-          <w:b/>
-          <w:color w:val="404040" w:themeColor="text1" w:themeTint="BF"/>
-          <w:sz w:val="24"/>
-          <w:szCs w:val="24"/>
-        </w:rPr>
-      </w:pPr>
-    </w:p>
-    <w:p>
-      <w:pPr>
-        <w:pStyle w:val="PargrafodaLista"/>
-        <w:ind w:left="2130"/>
+        <w:ind w:left="708"/>
+        <w:rPr>
+          <w:rFonts w:ascii="Segoe UI" w:hAnsi="Segoe UI" w:cs="Segoe UI"/>
+          <w:b/>
+          <w:color w:val="404040" w:themeColor="text1" w:themeTint="BF"/>
+          <w:sz w:val="24"/>
+          <w:szCs w:val="24"/>
+        </w:rPr>
+      </w:pPr>
+    </w:p>
+    <w:p>
+      <w:pPr>
+        <w:ind w:left="708"/>
+        <w:rPr>
+          <w:rFonts w:ascii="Segoe UI" w:hAnsi="Segoe UI" w:cs="Segoe UI"/>
+          <w:b/>
+          <w:color w:val="404040" w:themeColor="text1" w:themeTint="BF"/>
+          <w:sz w:val="24"/>
+          <w:szCs w:val="24"/>
+        </w:rPr>
+      </w:pPr>
+    </w:p>
+    <w:p>
+      <w:pPr>
+        <w:ind w:left="708"/>
+        <w:rPr>
+          <w:rFonts w:ascii="Segoe UI" w:hAnsi="Segoe UI" w:cs="Segoe UI"/>
+          <w:b/>
+          <w:color w:val="404040" w:themeColor="text1" w:themeTint="BF"/>
+          <w:sz w:val="24"/>
+          <w:szCs w:val="24"/>
+        </w:rPr>
+      </w:pPr>
+    </w:p>
+    <w:p>
+      <w:pPr>
+        <w:ind w:left="708"/>
+        <w:rPr>
+          <w:rFonts w:ascii="Segoe UI" w:hAnsi="Segoe UI" w:cs="Segoe UI"/>
+          <w:b/>
+          <w:color w:val="404040" w:themeColor="text1" w:themeTint="BF"/>
+          <w:sz w:val="24"/>
+          <w:szCs w:val="24"/>
+        </w:rPr>
+      </w:pPr>
+    </w:p>
+    <w:p>
+      <w:pPr>
+        <w:ind w:left="708"/>
         <w:rPr>
           <w:rFonts w:ascii="Segoe UI" w:hAnsi="Segoe UI" w:cs="Segoe UI"/>
           <w:b/>
@@ -4429,6 +4304,19 @@
     <w:p>
       <w:pPr>
         <w:pStyle w:val="PargrafodaLista"/>
+        <w:ind w:left="2130"/>
+        <w:rPr>
+          <w:rFonts w:ascii="Segoe UI" w:hAnsi="Segoe UI" w:cs="Segoe UI"/>
+          <w:b/>
+          <w:color w:val="404040" w:themeColor="text1" w:themeTint="BF"/>
+          <w:sz w:val="24"/>
+          <w:szCs w:val="24"/>
+        </w:rPr>
+      </w:pPr>
+    </w:p>
+    <w:p>
+      <w:pPr>
+        <w:pStyle w:val="PargrafodaLista"/>
         <w:numPr>
           <w:ilvl w:val="0"/>
           <w:numId w:val="9"/>
@@ -4449,6 +4337,7 @@
           <w:sz w:val="24"/>
           <w:szCs w:val="24"/>
         </w:rPr>
+        <w:lastRenderedPageBreak/>
         <w:t>Login</w:t>
       </w:r>
     </w:p>
@@ -4526,12 +4415,13 @@
       <w:pPr>
         <w:jc w:val="center"/>
         <w:rPr>
-          <w:rFonts w:ascii="Arial" w:hAnsi="Arial" w:cs="Arial"/>
+          <w:rFonts w:ascii="Segoe UI" w:hAnsi="Segoe UI" w:cs="Segoe UI"/>
           <w:sz w:val="48"/>
         </w:rPr>
       </w:pPr>
       <w:r>
         <w:rPr>
+          <w:rFonts w:ascii="Segoe UI" w:hAnsi="Segoe UI" w:cs="Segoe UI"/>
           <w:noProof/>
           <w:lang w:eastAsia="pt-PT"/>
         </w:rPr>
@@ -4610,18 +4500,81 @@
     <w:p>
       <w:pPr>
         <w:pStyle w:val="Cabealho1"/>
-      </w:pPr>
-    </w:p>
-    <w:p/>
-    <w:p/>
-    <w:p/>
-    <w:p/>
-    <w:p/>
-    <w:p/>
-    <w:p/>
-    <w:p/>
-    <w:p/>
-    <w:p/>
+        <w:rPr>
+          <w:rFonts w:ascii="Segoe UI" w:hAnsi="Segoe UI" w:cs="Segoe UI"/>
+        </w:rPr>
+      </w:pPr>
+    </w:p>
+    <w:p>
+      <w:pPr>
+        <w:rPr>
+          <w:rFonts w:ascii="Segoe UI" w:hAnsi="Segoe UI" w:cs="Segoe UI"/>
+        </w:rPr>
+      </w:pPr>
+    </w:p>
+    <w:p>
+      <w:pPr>
+        <w:rPr>
+          <w:rFonts w:ascii="Segoe UI" w:hAnsi="Segoe UI" w:cs="Segoe UI"/>
+        </w:rPr>
+      </w:pPr>
+    </w:p>
+    <w:p>
+      <w:pPr>
+        <w:rPr>
+          <w:rFonts w:ascii="Segoe UI" w:hAnsi="Segoe UI" w:cs="Segoe UI"/>
+        </w:rPr>
+      </w:pPr>
+    </w:p>
+    <w:p>
+      <w:pPr>
+        <w:rPr>
+          <w:rFonts w:ascii="Segoe UI" w:hAnsi="Segoe UI" w:cs="Segoe UI"/>
+        </w:rPr>
+      </w:pPr>
+    </w:p>
+    <w:p>
+      <w:pPr>
+        <w:rPr>
+          <w:rFonts w:ascii="Segoe UI" w:hAnsi="Segoe UI" w:cs="Segoe UI"/>
+        </w:rPr>
+      </w:pPr>
+    </w:p>
+    <w:p>
+      <w:pPr>
+        <w:rPr>
+          <w:rFonts w:ascii="Segoe UI" w:hAnsi="Segoe UI" w:cs="Segoe UI"/>
+        </w:rPr>
+      </w:pPr>
+    </w:p>
+    <w:p>
+      <w:pPr>
+        <w:rPr>
+          <w:rFonts w:ascii="Segoe UI" w:hAnsi="Segoe UI" w:cs="Segoe UI"/>
+        </w:rPr>
+      </w:pPr>
+    </w:p>
+    <w:p>
+      <w:pPr>
+        <w:rPr>
+          <w:rFonts w:ascii="Segoe UI" w:hAnsi="Segoe UI" w:cs="Segoe UI"/>
+        </w:rPr>
+      </w:pPr>
+    </w:p>
+    <w:p>
+      <w:pPr>
+        <w:rPr>
+          <w:rFonts w:ascii="Segoe UI" w:hAnsi="Segoe UI" w:cs="Segoe UI"/>
+        </w:rPr>
+      </w:pPr>
+    </w:p>
+    <w:p>
+      <w:pPr>
+        <w:rPr>
+          <w:rFonts w:ascii="Segoe UI" w:hAnsi="Segoe UI" w:cs="Segoe UI"/>
+        </w:rPr>
+      </w:pPr>
+    </w:p>
     <w:p>
       <w:pPr>
         <w:ind w:left="705"/>
@@ -4699,6 +4652,9 @@
     <w:p>
       <w:pPr>
         <w:ind w:left="708"/>
+        <w:rPr>
+          <w:rFonts w:ascii="Segoe UI" w:hAnsi="Segoe UI" w:cs="Segoe UI"/>
+        </w:rPr>
       </w:pPr>
       <w:r>
         <w:rPr>
@@ -4712,16 +4668,30 @@
       </w:r>
     </w:p>
     <w:p>
-      <w:r>
+      <w:pPr>
+        <w:rPr>
+          <w:rFonts w:ascii="Segoe UI" w:hAnsi="Segoe UI" w:cs="Segoe UI"/>
+        </w:rPr>
+      </w:pPr>
+      <w:r>
+        <w:rPr>
+          <w:rFonts w:ascii="Segoe UI" w:hAnsi="Segoe UI" w:cs="Segoe UI"/>
+        </w:rPr>
         <w:tab/>
       </w:r>
     </w:p>
-    <w:p/>
+    <w:p>
+      <w:pPr>
+        <w:rPr>
+          <w:rFonts w:ascii="Segoe UI" w:hAnsi="Segoe UI" w:cs="Segoe UI"/>
+        </w:rPr>
+      </w:pPr>
+    </w:p>
     <w:p>
       <w:pPr>
         <w:jc w:val="center"/>
         <w:rPr>
-          <w:rFonts w:ascii="Arial" w:hAnsi="Arial" w:cs="Arial"/>
+          <w:rFonts w:ascii="Segoe UI" w:hAnsi="Segoe UI" w:cs="Segoe UI"/>
           <w:sz w:val="48"/>
         </w:rPr>
       </w:pPr>
@@ -4730,16 +4700,7 @@
       <w:pPr>
         <w:jc w:val="center"/>
         <w:rPr>
-          <w:rFonts w:ascii="Arial" w:hAnsi="Arial" w:cs="Arial"/>
-          <w:sz w:val="48"/>
-        </w:rPr>
-      </w:pPr>
-    </w:p>
-    <w:p>
-      <w:pPr>
-        <w:jc w:val="center"/>
-        <w:rPr>
-          <w:rFonts w:ascii="Arial" w:hAnsi="Arial" w:cs="Arial"/>
+          <w:rFonts w:ascii="Segoe UI" w:hAnsi="Segoe UI" w:cs="Segoe UI"/>
           <w:sz w:val="48"/>
         </w:rPr>
       </w:pPr>
@@ -4767,6 +4728,7 @@
           <w:sz w:val="24"/>
           <w:szCs w:val="24"/>
         </w:rPr>
+        <w:lastRenderedPageBreak/>
         <w:t>Interface</w:t>
       </w:r>
     </w:p>
@@ -4780,6 +4742,7 @@
         <w:rPr>
           <w:rFonts w:ascii="Segoe UI" w:hAnsi="Segoe UI" w:cs="Segoe UI"/>
           <w:b/>
+          <w:i/>
           <w:color w:val="404040" w:themeColor="text1" w:themeTint="BF"/>
           <w:sz w:val="24"/>
           <w:szCs w:val="24"/>
@@ -4790,6 +4753,7 @@
         <w:rPr>
           <w:rFonts w:ascii="Segoe UI" w:hAnsi="Segoe UI" w:cs="Segoe UI"/>
           <w:b/>
+          <w:i/>
           <w:color w:val="404040" w:themeColor="text1" w:themeTint="BF"/>
           <w:sz w:val="24"/>
           <w:szCs w:val="24"/>
@@ -4935,25 +4899,73 @@
     </w:p>
     <w:p>
       <w:pPr>
-        <w:ind w:left="1080"/>
-        <w:rPr>
-          <w:rFonts w:ascii="Segoe UI" w:hAnsi="Segoe UI" w:cs="Segoe UI"/>
-          <w:b/>
-          <w:color w:val="404040" w:themeColor="text1" w:themeTint="BF"/>
-          <w:sz w:val="24"/>
-          <w:szCs w:val="24"/>
-        </w:rPr>
-      </w:pPr>
-      <w:r>
-        <w:rPr>
-          <w:rFonts w:ascii="Segoe UI" w:hAnsi="Segoe UI" w:cs="Segoe UI"/>
-          <w:b/>
-          <w:color w:val="404040" w:themeColor="text1" w:themeTint="BF"/>
-          <w:sz w:val="24"/>
-          <w:szCs w:val="24"/>
-        </w:rPr>
-        <w:t>Ao clicarmos num botão relacionado com as operações (Clientes, Componentes, entre outros.) irá aparecer duas opções.</w:t>
-      </w:r>
+        <w:ind w:left="708"/>
+        <w:rPr>
+          <w:rFonts w:ascii="Segoe UI" w:hAnsi="Segoe UI" w:cs="Segoe UI"/>
+          <w:b/>
+          <w:color w:val="404040" w:themeColor="text1" w:themeTint="BF"/>
+          <w:sz w:val="24"/>
+          <w:szCs w:val="24"/>
+        </w:rPr>
+      </w:pPr>
+      <w:r>
+        <w:rPr>
+          <w:rFonts w:ascii="Segoe UI" w:hAnsi="Segoe UI" w:cs="Segoe UI"/>
+          <w:b/>
+          <w:color w:val="404040" w:themeColor="text1" w:themeTint="BF"/>
+          <w:sz w:val="24"/>
+          <w:szCs w:val="24"/>
+        </w:rPr>
+        <w:t xml:space="preserve">Ao clicarmos num </w:t>
+      </w:r>
+      <w:proofErr w:type="gramStart"/>
+      <w:r>
+        <w:rPr>
+          <w:rFonts w:ascii="Segoe UI" w:hAnsi="Segoe UI" w:cs="Segoe UI"/>
+          <w:b/>
+          <w:color w:val="404040" w:themeColor="text1" w:themeTint="BF"/>
+          <w:sz w:val="24"/>
+          <w:szCs w:val="24"/>
+        </w:rPr>
+        <w:t>botão</w:t>
+      </w:r>
+      <w:proofErr w:type="gramEnd"/>
+      <w:r>
+        <w:rPr>
+          <w:rFonts w:ascii="Segoe UI" w:hAnsi="Segoe UI" w:cs="Segoe UI"/>
+          <w:b/>
+          <w:color w:val="404040" w:themeColor="text1" w:themeTint="BF"/>
+          <w:sz w:val="24"/>
+          <w:szCs w:val="24"/>
+        </w:rPr>
+        <w:t xml:space="preserve"> relacionado com as operações (Clientes, Componentes, entre outros.) irá aparecer duas opções.</w:t>
+      </w:r>
+    </w:p>
+    <w:p>
+      <w:pPr>
+        <w:pStyle w:val="PargrafodaLista"/>
+        <w:ind w:left="2130"/>
+        <w:rPr>
+          <w:rFonts w:ascii="Segoe UI" w:hAnsi="Segoe UI" w:cs="Segoe UI"/>
+          <w:b/>
+          <w:color w:val="404040" w:themeColor="text1" w:themeTint="BF"/>
+          <w:sz w:val="24"/>
+          <w:szCs w:val="24"/>
+        </w:rPr>
+      </w:pPr>
+    </w:p>
+    <w:p>
+      <w:pPr>
+        <w:pStyle w:val="PargrafodaLista"/>
+        <w:ind w:left="2130"/>
+        <w:rPr>
+          <w:rFonts w:ascii="Segoe UI" w:hAnsi="Segoe UI" w:cs="Segoe UI"/>
+          <w:b/>
+          <w:color w:val="404040" w:themeColor="text1" w:themeTint="BF"/>
+          <w:sz w:val="24"/>
+          <w:szCs w:val="24"/>
+        </w:rPr>
+      </w:pPr>
     </w:p>
     <w:p>
       <w:pPr>
@@ -5103,45 +5115,6 @@
     </w:p>
     <w:p>
       <w:pPr>
-        <w:pStyle w:val="PargrafodaLista"/>
-        <w:ind w:left="2130"/>
-        <w:rPr>
-          <w:rFonts w:ascii="Segoe UI" w:hAnsi="Segoe UI" w:cs="Segoe UI"/>
-          <w:b/>
-          <w:color w:val="404040" w:themeColor="text1" w:themeTint="BF"/>
-          <w:sz w:val="24"/>
-          <w:szCs w:val="24"/>
-        </w:rPr>
-      </w:pPr>
-    </w:p>
-    <w:p>
-      <w:pPr>
-        <w:pStyle w:val="PargrafodaLista"/>
-        <w:ind w:left="2130"/>
-        <w:rPr>
-          <w:rFonts w:ascii="Segoe UI" w:hAnsi="Segoe UI" w:cs="Segoe UI"/>
-          <w:b/>
-          <w:color w:val="404040" w:themeColor="text1" w:themeTint="BF"/>
-          <w:sz w:val="24"/>
-          <w:szCs w:val="24"/>
-        </w:rPr>
-      </w:pPr>
-    </w:p>
-    <w:p>
-      <w:pPr>
-        <w:pStyle w:val="PargrafodaLista"/>
-        <w:ind w:left="2130"/>
-        <w:rPr>
-          <w:rFonts w:ascii="Segoe UI" w:hAnsi="Segoe UI" w:cs="Segoe UI"/>
-          <w:b/>
-          <w:color w:val="404040" w:themeColor="text1" w:themeTint="BF"/>
-          <w:sz w:val="24"/>
-          <w:szCs w:val="24"/>
-        </w:rPr>
-      </w:pPr>
-    </w:p>
-    <w:p>
-      <w:pPr>
         <w:ind w:left="705"/>
         <w:rPr>
           <w:rFonts w:ascii="Segoe UI" w:hAnsi="Segoe UI" w:cs="Segoe UI"/>
@@ -5159,29 +5132,29 @@
           <w:sz w:val="24"/>
           <w:szCs w:val="24"/>
         </w:rPr>
+        <w:t>A opção “Ativos” para visualização de todos os clientes que estão dentro do programa mas em “Ação”, ou seja que ainda estão a ser atendidos.</w:t>
+      </w:r>
+    </w:p>
+    <w:p>
+      <w:pPr>
+        <w:ind w:left="705"/>
+        <w:rPr>
+          <w:rFonts w:ascii="Segoe UI" w:hAnsi="Segoe UI" w:cs="Segoe UI"/>
+          <w:b/>
+          <w:color w:val="404040" w:themeColor="text1" w:themeTint="BF"/>
+          <w:sz w:val="24"/>
+          <w:szCs w:val="24"/>
+        </w:rPr>
+      </w:pPr>
+      <w:r>
+        <w:rPr>
+          <w:rFonts w:ascii="Segoe UI" w:hAnsi="Segoe UI" w:cs="Segoe UI"/>
+          <w:b/>
+          <w:color w:val="404040" w:themeColor="text1" w:themeTint="BF"/>
+          <w:sz w:val="24"/>
+          <w:szCs w:val="24"/>
+        </w:rPr>
         <w:lastRenderedPageBreak/>
-        <w:t>A opção “Ativos” para visualização de todos os clientes que estão dentro do programa mas em “Ação”, ou seja que ainda estão a ser atendidos.</w:t>
-      </w:r>
-    </w:p>
-    <w:p>
-      <w:pPr>
-        <w:ind w:left="705"/>
-        <w:rPr>
-          <w:rFonts w:ascii="Segoe UI" w:hAnsi="Segoe UI" w:cs="Segoe UI"/>
-          <w:b/>
-          <w:color w:val="404040" w:themeColor="text1" w:themeTint="BF"/>
-          <w:sz w:val="24"/>
-          <w:szCs w:val="24"/>
-        </w:rPr>
-      </w:pPr>
-      <w:r>
-        <w:rPr>
-          <w:rFonts w:ascii="Segoe UI" w:hAnsi="Segoe UI" w:cs="Segoe UI"/>
-          <w:b/>
-          <w:color w:val="404040" w:themeColor="text1" w:themeTint="BF"/>
-          <w:sz w:val="24"/>
-          <w:szCs w:val="24"/>
-        </w:rPr>
         <w:t>A opção “Removidos” para visualização de todos os clientes removidos dentro da parte “Ativos”, é possível restaurar clientes da parte “Removidos” para a parte “Ativos” de novo.</w:t>
       </w:r>
     </w:p>
@@ -5514,24 +5487,15 @@
     </w:p>
     <w:p>
       <w:pPr>
-        <w:rPr>
-          <w:rFonts w:ascii="Segoe UI" w:hAnsi="Segoe UI" w:cs="Segoe UI"/>
-          <w:b/>
-          <w:color w:val="404040" w:themeColor="text1" w:themeTint="BF"/>
-          <w:sz w:val="24"/>
-          <w:szCs w:val="24"/>
-        </w:rPr>
-      </w:pPr>
-      <w:r>
-        <w:rPr>
-          <w:rFonts w:ascii="Segoe UI" w:hAnsi="Segoe UI" w:cs="Segoe UI"/>
-          <w:b/>
-          <w:color w:val="404040" w:themeColor="text1" w:themeTint="BF"/>
-          <w:sz w:val="24"/>
-          <w:szCs w:val="24"/>
-        </w:rPr>
-        <w:tab/>
-      </w:r>
+        <w:ind w:left="705"/>
+        <w:rPr>
+          <w:rFonts w:ascii="Segoe UI" w:hAnsi="Segoe UI" w:cs="Segoe UI"/>
+          <w:b/>
+          <w:color w:val="404040" w:themeColor="text1" w:themeTint="BF"/>
+          <w:sz w:val="24"/>
+          <w:szCs w:val="24"/>
+        </w:rPr>
+      </w:pPr>
       <w:r>
         <w:rPr>
           <w:rFonts w:ascii="Segoe UI" w:hAnsi="Segoe UI" w:cs="Segoe UI"/>
@@ -5659,6 +5623,34 @@
     </w:p>
     <w:p>
       <w:pPr>
+        <w:pStyle w:val="PargrafodaLista"/>
+        <w:ind w:left="2130"/>
+        <w:rPr>
+          <w:rFonts w:ascii="Segoe UI" w:hAnsi="Segoe UI" w:cs="Segoe UI"/>
+          <w:b/>
+          <w:color w:val="404040" w:themeColor="text1" w:themeTint="BF"/>
+          <w:sz w:val="24"/>
+          <w:szCs w:val="24"/>
+        </w:rPr>
+      </w:pPr>
+    </w:p>
+    <w:p>
+      <w:pPr>
+        <w:pStyle w:val="PargrafodaLista"/>
+        <w:ind w:left="2130"/>
+        <w:rPr>
+          <w:rFonts w:ascii="Segoe UI" w:hAnsi="Segoe UI" w:cs="Segoe UI"/>
+          <w:b/>
+          <w:color w:val="404040" w:themeColor="text1" w:themeTint="BF"/>
+          <w:sz w:val="24"/>
+          <w:szCs w:val="24"/>
+        </w:rPr>
+      </w:pPr>
+    </w:p>
+    <w:p>
+      <w:pPr>
+        <w:pStyle w:val="PargrafodaLista"/>
+        <w:ind w:left="2130"/>
         <w:rPr>
           <w:rFonts w:ascii="Segoe UI" w:hAnsi="Segoe UI" w:cs="Segoe UI"/>
           <w:b/>
@@ -5704,6 +5696,7 @@
           <w:sz w:val="24"/>
           <w:szCs w:val="24"/>
         </w:rPr>
+        <w:lastRenderedPageBreak/>
         <w:t>Utilização das Operações de cada tabela</w:t>
       </w:r>
     </w:p>
@@ -5770,29 +5763,27 @@
           <w:sz w:val="24"/>
           <w:szCs w:val="24"/>
         </w:rPr>
-        <w:t xml:space="preserve">Após este percurso, irá aparecer o que é chamado de uma Janela genérica </w:t>
-      </w:r>
-      <w:proofErr w:type="gramStart"/>
-      <w:r>
-        <w:rPr>
-          <w:rFonts w:ascii="Segoe UI" w:hAnsi="Segoe UI" w:cs="Segoe UI"/>
-          <w:b/>
-          <w:color w:val="404040" w:themeColor="text1" w:themeTint="BF"/>
-          <w:sz w:val="24"/>
-          <w:szCs w:val="24"/>
-        </w:rPr>
-        <w:t>( uma</w:t>
-      </w:r>
-      <w:proofErr w:type="gramEnd"/>
-      <w:r>
-        <w:rPr>
-          <w:rFonts w:ascii="Segoe UI" w:hAnsi="Segoe UI" w:cs="Segoe UI"/>
-          <w:b/>
-          <w:color w:val="404040" w:themeColor="text1" w:themeTint="BF"/>
-          <w:sz w:val="24"/>
-          <w:szCs w:val="24"/>
-        </w:rPr>
-        <w:t xml:space="preserve"> janela que é utilizada para várias).</w:t>
+        <w:t>Após este percurso, irá aparecer o que é c</w:t>
+      </w:r>
+      <w:r>
+        <w:rPr>
+          <w:rFonts w:ascii="Segoe UI" w:hAnsi="Segoe UI" w:cs="Segoe UI"/>
+          <w:b/>
+          <w:color w:val="404040" w:themeColor="text1" w:themeTint="BF"/>
+          <w:sz w:val="24"/>
+          <w:szCs w:val="24"/>
+        </w:rPr>
+        <w:t>hamado de uma Janela genérica (</w:t>
+      </w:r>
+      <w:r>
+        <w:rPr>
+          <w:rFonts w:ascii="Segoe UI" w:hAnsi="Segoe UI" w:cs="Segoe UI"/>
+          <w:b/>
+          <w:color w:val="404040" w:themeColor="text1" w:themeTint="BF"/>
+          <w:sz w:val="24"/>
+          <w:szCs w:val="24"/>
+        </w:rPr>
+        <w:t>uma janela que é utilizada para várias).</w:t>
       </w:r>
     </w:p>
     <w:p>
@@ -6032,6 +6023,17 @@
           <w:szCs w:val="24"/>
         </w:rPr>
       </w:pPr>
+      <w:r>
+        <w:rPr>
+          <w:rFonts w:ascii="Segoe UI" w:hAnsi="Segoe UI" w:cs="Segoe UI"/>
+          <w:b/>
+          <w:color w:val="404040" w:themeColor="text1" w:themeTint="BF"/>
+          <w:sz w:val="24"/>
+          <w:szCs w:val="24"/>
+        </w:rPr>
+        <w:lastRenderedPageBreak/>
+        <w:t>Por fim, nesta janela genérica temos um “Localizar” para filtrar por “Nome” ou por “NIF”</w:t>
+      </w:r>
     </w:p>
     <w:p>
       <w:pPr>
@@ -6052,7 +6054,7 @@
           <w:sz w:val="24"/>
           <w:szCs w:val="24"/>
         </w:rPr>
-        <w:t>Por fim, nesta janela genérica temos um “Localizar” para filtrar por “Nome” ou por “NIF”</w:t>
+        <w:t>Dentro do “Localizar” não precisamos de meter o nome completo do cliente ou o NIF todo, basta pesquisar pelo primeiro carater e irá aparecer todos os resultados possíveis que comecem por esse carater.</w:t>
       </w:r>
     </w:p>
     <w:p>
@@ -6070,40 +6072,6 @@
         <w:rPr>
           <w:rFonts w:ascii="Segoe UI" w:hAnsi="Segoe UI" w:cs="Segoe UI"/>
           <w:b/>
-          <w:color w:val="404040" w:themeColor="text1" w:themeTint="BF"/>
-          <w:sz w:val="24"/>
-          <w:szCs w:val="24"/>
-        </w:rPr>
-        <w:t>Dentro do “Localizar” não precisamos de meter o nome completo do cliente ou o NIF todo, basta pesquisar pelo primeiro carater e irá aparecer todos os resultados possíveis que comecem por esse carater.</w:t>
-      </w:r>
-    </w:p>
-    <w:p>
-      <w:pPr>
-        <w:ind w:left="1080"/>
-        <w:rPr>
-          <w:rFonts w:ascii="Segoe UI" w:hAnsi="Segoe UI" w:cs="Segoe UI"/>
-          <w:b/>
-          <w:color w:val="404040" w:themeColor="text1" w:themeTint="BF"/>
-          <w:sz w:val="24"/>
-          <w:szCs w:val="24"/>
-        </w:rPr>
-      </w:pPr>
-    </w:p>
-    <w:p>
-      <w:pPr>
-        <w:ind w:left="1080"/>
-        <w:rPr>
-          <w:rFonts w:ascii="Segoe UI" w:hAnsi="Segoe UI" w:cs="Segoe UI"/>
-          <w:b/>
-          <w:color w:val="404040" w:themeColor="text1" w:themeTint="BF"/>
-          <w:sz w:val="24"/>
-          <w:szCs w:val="24"/>
-        </w:rPr>
-      </w:pPr>
-      <w:r>
-        <w:rPr>
-          <w:rFonts w:ascii="Segoe UI" w:hAnsi="Segoe UI" w:cs="Segoe UI"/>
-          <w:b/>
           <w:noProof/>
           <w:color w:val="404040" w:themeColor="text1" w:themeTint="BF"/>
           <w:sz w:val="24"/>
@@ -6111,7 +6079,7 @@
           <w:lang w:eastAsia="pt-PT"/>
         </w:rPr>
         <w:drawing>
-          <wp:anchor distT="0" distB="0" distL="114300" distR="114300" simplePos="0" relativeHeight="251679744" behindDoc="1" locked="0" layoutInCell="1" allowOverlap="1" wp14:anchorId="590F626B" wp14:editId="3E3F9895">
+          <wp:anchor distT="0" distB="0" distL="114300" distR="114300" simplePos="0" relativeHeight="251679744" behindDoc="1" locked="0" layoutInCell="1" allowOverlap="1" wp14:anchorId="30EEB625" wp14:editId="50CE6CCD">
             <wp:simplePos x="0" y="0"/>
             <wp:positionH relativeFrom="margin">
               <wp:align>right</wp:align>
@@ -6299,6 +6267,7 @@
           <w:szCs w:val="24"/>
           <w:lang w:eastAsia="pt-PT"/>
         </w:rPr>
+        <w:lastRenderedPageBreak/>
         <w:drawing>
           <wp:anchor distT="0" distB="0" distL="114300" distR="114300" simplePos="0" relativeHeight="251680768" behindDoc="1" locked="0" layoutInCell="1" allowOverlap="1" wp14:anchorId="395CCE49" wp14:editId="38629A84">
             <wp:simplePos x="0" y="0"/>
@@ -6412,32 +6381,20 @@
           <w:sz w:val="24"/>
           <w:szCs w:val="24"/>
         </w:rPr>
-        <w:t>Todos os campos que dizem “Obrigatório” são validados, ou seja, caso não introduza nenhum dado, não será possível continuar com a operação.</w:t>
-      </w:r>
-    </w:p>
-    <w:p>
-      <w:pPr>
-        <w:ind w:left="1080"/>
-        <w:rPr>
-          <w:rFonts w:ascii="Segoe UI" w:hAnsi="Segoe UI" w:cs="Segoe UI"/>
-          <w:b/>
-          <w:color w:val="404040" w:themeColor="text1" w:themeTint="BF"/>
-          <w:sz w:val="24"/>
-          <w:szCs w:val="24"/>
-        </w:rPr>
-      </w:pPr>
-      <w:r>
-        <w:rPr>
-          <w:rFonts w:ascii="Segoe UI" w:hAnsi="Segoe UI" w:cs="Segoe UI"/>
-          <w:b/>
-          <w:color w:val="404040" w:themeColor="text1" w:themeTint="BF"/>
-          <w:sz w:val="24"/>
-          <w:szCs w:val="24"/>
-        </w:rPr>
-        <w:t>Dentro desta janela temos um “Limpar Tudo” caso tudo o que escreveu não é aquilo que queria.</w:t>
+        <w:t>Todos os campos que dizem “Obrigatório” são validados, ou seja, caso não introduza nenhum dado, não s</w:t>
       </w:r>
       <w:bookmarkStart w:id="0" w:name="_GoBack"/>
       <w:bookmarkEnd w:id="0"/>
+      <w:r>
+        <w:rPr>
+          <w:rFonts w:ascii="Segoe UI" w:hAnsi="Segoe UI" w:cs="Segoe UI"/>
+          <w:b/>
+          <w:color w:val="404040" w:themeColor="text1" w:themeTint="BF"/>
+          <w:sz w:val="24"/>
+          <w:szCs w:val="24"/>
+        </w:rPr>
+        <w:t>erá possível continuar com a operação.</w:t>
+      </w:r>
     </w:p>
     <w:p>
       <w:pPr>
@@ -6450,6 +6407,16 @@
           <w:szCs w:val="24"/>
         </w:rPr>
       </w:pPr>
+      <w:r>
+        <w:rPr>
+          <w:rFonts w:ascii="Segoe UI" w:hAnsi="Segoe UI" w:cs="Segoe UI"/>
+          <w:b/>
+          <w:color w:val="404040" w:themeColor="text1" w:themeTint="BF"/>
+          <w:sz w:val="24"/>
+          <w:szCs w:val="24"/>
+        </w:rPr>
+        <w:t>Dentro desta janela temos um “Limpar Tudo” caso tudo o que escreveu não é aquilo que queria.</w:t>
+      </w:r>
     </w:p>
     <w:p>
       <w:pPr>
@@ -6477,14 +6444,32 @@
     </w:p>
     <w:p>
       <w:pPr>
+        <w:ind w:left="1080"/>
+        <w:rPr>
+          <w:rFonts w:ascii="Segoe UI" w:hAnsi="Segoe UI" w:cs="Segoe UI"/>
+          <w:b/>
+          <w:color w:val="404040" w:themeColor="text1" w:themeTint="BF"/>
+          <w:sz w:val="24"/>
+          <w:szCs w:val="24"/>
+        </w:rPr>
+      </w:pPr>
+    </w:p>
+    <w:p>
+      <w:pPr>
         <w:jc w:val="center"/>
         <w:rPr>
-          <w:rFonts w:ascii="Arial" w:hAnsi="Arial" w:cs="Arial"/>
+          <w:rFonts w:ascii="Segoe UI" w:hAnsi="Segoe UI" w:cs="Segoe UI"/>
           <w:sz w:val="48"/>
         </w:rPr>
       </w:pPr>
     </w:p>
-    <w:p/>
+    <w:p>
+      <w:pPr>
+        <w:rPr>
+          <w:rFonts w:ascii="Segoe UI" w:hAnsi="Segoe UI" w:cs="Segoe UI"/>
+        </w:rPr>
+      </w:pPr>
+    </w:p>
     <w:sectPr>
       <w:headerReference w:type="default" r:id="rId30"/>
       <w:footerReference w:type="default" r:id="rId31"/>
@@ -6551,7 +6536,7 @@
       <w:rPr>
         <w:noProof/>
       </w:rPr>
-      <w:t>15</w:t>
+      <w:t>13</w:t>
     </w:r>
     <w:r>
       <w:fldChar w:fldCharType="end"/>
@@ -6590,6 +6575,7 @@
   <w:p>
     <w:pPr>
       <w:pStyle w:val="Cabealho"/>
+      <w:jc w:val="right"/>
       <w:rPr>
         <w:rFonts w:ascii="Segoe UI" w:hAnsi="Segoe UI" w:cs="Segoe UI"/>
       </w:rPr>
@@ -6606,9 +6592,15 @@
         <w:rFonts w:ascii="Segoe UI" w:hAnsi="Segoe UI" w:cs="Segoe UI"/>
         <w:u w:val="single"/>
       </w:rPr>
+      <w:t xml:space="preserve">                                            </w:t>
+    </w:r>
+    <w:r>
+      <w:rPr>
+        <w:rFonts w:ascii="Segoe UI" w:hAnsi="Segoe UI" w:cs="Segoe UI"/>
+        <w:u w:val="single"/>
+      </w:rPr>
       <w:tab/>
     </w:r>
-    <w:proofErr w:type="gramStart"/>
     <w:r>
       <w:rPr>
         <w:rFonts w:ascii="Segoe UI" w:hAnsi="Segoe UI" w:cs="Segoe UI"/>
@@ -6644,68 +6636,9 @@
           </w14:solidFill>
         </w14:textFill>
       </w:rPr>
-      <w:t>F.</w:t>
-    </w:r>
-    <w:proofErr w:type="gramEnd"/>
-    <w:r>
-      <w:rPr>
-        <w:rFonts w:ascii="Segoe UI" w:hAnsi="Segoe UI" w:cs="Segoe UI"/>
-        <w:b/>
-        <w:color w:val="70AD47"/>
-        <w:spacing w:val="10"/>
-        <w:sz w:val="56"/>
-        <w14:glow w14:rad="38100">
-          <w14:schemeClr w14:val="accent1">
-            <w14:alpha w14:val="60000"/>
-          </w14:schemeClr>
-        </w14:glow>
-        <w14:textOutline w14:w="9525" w14:cap="flat" w14:cmpd="sng" w14:algn="ctr">
-          <w14:solidFill>
-            <w14:schemeClr w14:val="accent1"/>
-          </w14:solidFill>
-          <w14:prstDash w14:val="solid"/>
-          <w14:round/>
-        </w14:textOutline>
-        <w14:textFill>
-          <w14:solidFill>
-            <w14:srgbClr w14:val="70AD47">
-              <w14:tint w14:val="1000"/>
-            </w14:srgbClr>
-          </w14:solidFill>
-        </w14:textFill>
-      </w:rPr>
-      <w:t>E.Coding</w:t>
+      <w:t>F.E.Coding</w:t>
     </w:r>
     <w:proofErr w:type="spellEnd"/>
-    <w:r>
-      <w:rPr>
-        <w:rFonts w:ascii="Segoe UI" w:hAnsi="Segoe UI" w:cs="Segoe UI"/>
-        <w:b/>
-        <w:color w:val="70AD47"/>
-        <w:spacing w:val="10"/>
-        <w:sz w:val="56"/>
-        <w14:glow w14:rad="38100">
-          <w14:schemeClr w14:val="accent1">
-            <w14:alpha w14:val="60000"/>
-          </w14:schemeClr>
-        </w14:glow>
-        <w14:textOutline w14:w="9525" w14:cap="flat" w14:cmpd="sng" w14:algn="ctr">
-          <w14:solidFill>
-            <w14:schemeClr w14:val="accent1"/>
-          </w14:solidFill>
-          <w14:prstDash w14:val="solid"/>
-          <w14:round/>
-        </w14:textOutline>
-        <w14:textFill>
-          <w14:solidFill>
-            <w14:srgbClr w14:val="70AD47">
-              <w14:tint w14:val="1000"/>
-            </w14:srgbClr>
-          </w14:solidFill>
-        </w14:textFill>
-      </w:rPr>
-      <w:t xml:space="preserve"> Produções</w:t>
-    </w:r>
   </w:p>
   <w:p>
     <w:pPr>
@@ -8997,7 +8930,7 @@
 </file>
 
 <file path=customXml/itemProps1.xml><?xml version="1.0" encoding="utf-8"?>
-<ds:datastoreItem xmlns:ds="http://schemas.openxmlformats.org/officeDocument/2006/customXml" ds:itemID="{5D1AAA69-00E6-4212-8F36-329723C5F95F}">
+<ds:datastoreItem xmlns:ds="http://schemas.openxmlformats.org/officeDocument/2006/customXml" ds:itemID="{5120EED9-6CE0-44EB-9BD6-5A579DB8FA41}">
   <ds:schemaRefs>
     <ds:schemaRef ds:uri="http://schemas.openxmlformats.org/officeDocument/2006/bibliography"/>
   </ds:schemaRefs>

</xml_diff>

<commit_message>
Atualização da imagem do manual
gg
</commit_message>
<xml_diff>
--- a/Documentos PT/Manual de Instruções.docx
+++ b/Documentos PT/Manual de Instruções.docx
@@ -101,31 +101,47 @@
       <w:r>
         <w:rPr>
           <w:rFonts w:ascii="Arial" w:hAnsi="Arial" w:cs="Arial"/>
+          <w:sz w:val="48"/>
+        </w:rPr>
+        <w:t>Clínica Informática</w:t>
+      </w:r>
+    </w:p>
+    <w:p>
+      <w:pPr>
+        <w:jc w:val="center"/>
+        <w:rPr>
+          <w:rFonts w:ascii="Arial" w:hAnsi="Arial" w:cs="Arial"/>
+          <w:sz w:val="48"/>
+        </w:rPr>
+      </w:pPr>
+      <w:r>
+        <w:rPr>
+          <w:rFonts w:ascii="Arial" w:hAnsi="Arial" w:cs="Arial"/>
           <w:noProof/>
           <w:sz w:val="48"/>
           <w:lang w:eastAsia="pt-PT"/>
         </w:rPr>
         <w:drawing>
-          <wp:anchor distT="0" distB="0" distL="114300" distR="114300" simplePos="0" relativeHeight="251660288" behindDoc="1" locked="0" layoutInCell="1" allowOverlap="1" wp14:anchorId="3F0C6732" wp14:editId="59DFBE22">
+          <wp:anchor distT="0" distB="0" distL="114300" distR="114300" simplePos="0" relativeHeight="251688960" behindDoc="1" locked="0" layoutInCell="1" allowOverlap="1" wp14:anchorId="12A3F72A" wp14:editId="374DBB75">
             <wp:simplePos x="0" y="0"/>
             <wp:positionH relativeFrom="margin">
-              <wp:align>right</wp:align>
+              <wp:align>left</wp:align>
             </wp:positionH>
             <wp:positionV relativeFrom="paragraph">
-              <wp:posOffset>716280</wp:posOffset>
+              <wp:posOffset>779780</wp:posOffset>
             </wp:positionV>
-            <wp:extent cx="5838825" cy="3333750"/>
-            <wp:effectExtent l="0" t="0" r="9525" b="0"/>
+            <wp:extent cx="6000750" cy="3124200"/>
+            <wp:effectExtent l="0" t="0" r="0" b="0"/>
             <wp:wrapTight wrapText="bothSides">
               <wp:wrapPolygon edited="0">
                 <wp:start x="0" y="0"/>
-                <wp:lineTo x="0" y="21477"/>
-                <wp:lineTo x="21565" y="21477"/>
-                <wp:lineTo x="21565" y="0"/>
+                <wp:lineTo x="0" y="21468"/>
+                <wp:lineTo x="21531" y="21468"/>
+                <wp:lineTo x="21531" y="0"/>
                 <wp:lineTo x="0" y="0"/>
               </wp:wrapPolygon>
             </wp:wrapTight>
-            <wp:docPr id="2" name="Imagem 2" descr="C:\Users\108005\Pictures\F.E.CodingProductions.png"/>
+            <wp:docPr id="28" name="Imagem 28" descr="C:\Users\Fycodde\Desktop\Versaoatualizada.png"/>
             <wp:cNvGraphicFramePr>
               <a:graphicFrameLocks xmlns:a="http://schemas.openxmlformats.org/drawingml/2006/main" noChangeAspect="1"/>
             </wp:cNvGraphicFramePr>
@@ -133,7 +149,7 @@
               <a:graphicData uri="http://schemas.openxmlformats.org/drawingml/2006/picture">
                 <pic:pic xmlns:pic="http://schemas.openxmlformats.org/drawingml/2006/picture">
                   <pic:nvPicPr>
-                    <pic:cNvPr id="0" name="Picture 1" descr="C:\Users\108005\Pictures\F.E.CodingProductions.png"/>
+                    <pic:cNvPr id="0" name="Picture 1" descr="C:\Users\Fycodde\Desktop\Versaoatualizada.png"/>
                     <pic:cNvPicPr>
                       <a:picLocks noChangeAspect="1" noChangeArrowheads="1"/>
                     </pic:cNvPicPr>
@@ -154,7 +170,7 @@
                   <pic:spPr bwMode="auto">
                     <a:xfrm>
                       <a:off x="0" y="0"/>
-                      <a:ext cx="5838825" cy="3333750"/>
+                      <a:ext cx="6000750" cy="3124200"/>
                     </a:xfrm>
                     <a:prstGeom prst="rect">
                       <a:avLst/>
@@ -176,13 +192,15 @@
           </wp:anchor>
         </w:drawing>
       </w:r>
-      <w:r>
+    </w:p>
+    <w:p>
+      <w:pPr>
+        <w:jc w:val="center"/>
         <w:rPr>
           <w:rFonts w:ascii="Arial" w:hAnsi="Arial" w:cs="Arial"/>
           <w:sz w:val="48"/>
         </w:rPr>
-        <w:t>Clínica Informática</w:t>
-      </w:r>
+      </w:pPr>
     </w:p>
     <w:p>
       <w:pPr>
@@ -192,24 +210,8 @@
           <w:sz w:val="48"/>
         </w:rPr>
       </w:pPr>
-    </w:p>
-    <w:p>
-      <w:pPr>
-        <w:jc w:val="center"/>
-        <w:rPr>
-          <w:rFonts w:ascii="Arial" w:hAnsi="Arial" w:cs="Arial"/>
-          <w:sz w:val="48"/>
-        </w:rPr>
-      </w:pPr>
-    </w:p>
-    <w:p>
-      <w:pPr>
-        <w:jc w:val="center"/>
-        <w:rPr>
-          <w:rFonts w:ascii="Arial" w:hAnsi="Arial" w:cs="Arial"/>
-          <w:sz w:val="48"/>
-        </w:rPr>
-      </w:pPr>
+      <w:bookmarkStart w:id="0" w:name="_GoBack"/>
+      <w:bookmarkEnd w:id="0"/>
     </w:p>
     <w:p>
       <w:pPr>
@@ -327,6 +329,13 @@
     </w:p>
     <w:sdt>
       <w:sdtPr>
+        <w:rPr>
+          <w:rFonts w:asciiTheme="minorHAnsi" w:eastAsiaTheme="minorHAnsi" w:hAnsiTheme="minorHAnsi" w:cstheme="minorBidi"/>
+          <w:color w:val="auto"/>
+          <w:sz w:val="22"/>
+          <w:szCs w:val="22"/>
+          <w:lang w:eastAsia="en-US"/>
+        </w:rPr>
         <w:id w:val="-78212751"/>
         <w:docPartObj>
           <w:docPartGallery w:val="Table of Contents"/>
@@ -335,13 +344,8 @@
       </w:sdtPr>
       <w:sdtEndPr>
         <w:rPr>
-          <w:rFonts w:asciiTheme="minorHAnsi" w:eastAsiaTheme="minorHAnsi" w:hAnsiTheme="minorHAnsi" w:cstheme="minorBidi"/>
           <w:b/>
           <w:bCs/>
-          <w:color w:val="auto"/>
-          <w:sz w:val="22"/>
-          <w:szCs w:val="22"/>
-          <w:lang w:eastAsia="en-US"/>
         </w:rPr>
       </w:sdtEndPr>
       <w:sdtContent>
@@ -2162,8 +2166,6 @@
           <w:szCs w:val="24"/>
         </w:rPr>
       </w:pPr>
-      <w:bookmarkStart w:id="0" w:name="_GoBack"/>
-      <w:bookmarkEnd w:id="0"/>
     </w:p>
     <w:p>
       <w:pPr>
@@ -4908,27 +4910,7 @@
           <w:sz w:val="24"/>
           <w:szCs w:val="24"/>
         </w:rPr>
-        <w:t xml:space="preserve">Para além destes campos, também tem um botão “…” ao lado do caminho, deverão clicar aqui para irem procurarem a imagem da empresa, após a escolherem, irá aparecer por baixo onde diz “Logo da Empresa”. Depois de </w:t>
-      </w:r>
-      <w:proofErr w:type="gramStart"/>
-      <w:r>
-        <w:rPr>
-          <w:rFonts w:ascii="Segoe UI" w:hAnsi="Segoe UI" w:cs="Segoe UI"/>
-          <w:color w:val="404040" w:themeColor="text1" w:themeTint="BF"/>
-          <w:sz w:val="24"/>
-          <w:szCs w:val="24"/>
-        </w:rPr>
-        <w:t>tudo preenchido</w:t>
-      </w:r>
-      <w:proofErr w:type="gramEnd"/>
-      <w:r>
-        <w:rPr>
-          <w:rFonts w:ascii="Segoe UI" w:hAnsi="Segoe UI" w:cs="Segoe UI"/>
-          <w:color w:val="404040" w:themeColor="text1" w:themeTint="BF"/>
-          <w:sz w:val="24"/>
-          <w:szCs w:val="24"/>
-        </w:rPr>
-        <w:t xml:space="preserve">, </w:t>
+        <w:t xml:space="preserve">Para além destes campos, também tem um botão “…” ao lado do caminho, deverão clicar aqui para irem procurarem a imagem da empresa, após a escolherem, irá aparecer por baixo onde diz “Logo da Empresa”. Depois de tudo preenchido, </w:t>
       </w:r>
       <w:r>
         <w:rPr>
@@ -5316,17 +5298,7 @@
           <w:sz w:val="24"/>
           <w:szCs w:val="24"/>
         </w:rPr>
-        <w:t>C</w:t>
-      </w:r>
-      <w:r>
-        <w:rPr>
-          <w:rFonts w:ascii="Segoe UI" w:hAnsi="Segoe UI" w:cs="Segoe UI"/>
-          <w:b/>
-          <w:color w:val="auto"/>
-          <w:sz w:val="24"/>
-          <w:szCs w:val="24"/>
-        </w:rPr>
-        <w:t>riação de um Administrador</w:t>
+        <w:t>Criação de um Administrador</w:t>
       </w:r>
       <w:bookmarkEnd w:id="11"/>
     </w:p>
@@ -7613,16 +7585,7 @@
           <w:sz w:val="24"/>
           <w:szCs w:val="24"/>
         </w:rPr>
-        <w:t>No adicionar clientes, temos tudo relativo à informaç</w:t>
-      </w:r>
-      <w:r>
-        <w:rPr>
-          <w:rFonts w:ascii="Segoe UI" w:hAnsi="Segoe UI" w:cs="Segoe UI"/>
-          <w:color w:val="404040" w:themeColor="text1" w:themeTint="BF"/>
-          <w:sz w:val="24"/>
-          <w:szCs w:val="24"/>
-        </w:rPr>
-        <w:t>ão pessoal do cliente.</w:t>
+        <w:t>No adicionar clientes, temos tudo relativo à informação pessoal do cliente.</w:t>
       </w:r>
     </w:p>
     <w:p>
@@ -9508,16 +9471,7 @@
           <w:sz w:val="24"/>
           <w:szCs w:val="24"/>
         </w:rPr>
-        <w:t>Clínica Informática</w:t>
-      </w:r>
-      <w:r>
-        <w:rPr>
-          <w:rStyle w:val="null"/>
-          <w:rFonts w:ascii="Segoe UI" w:hAnsi="Segoe UI" w:cs="Segoe UI"/>
-          <w:sz w:val="24"/>
-          <w:szCs w:val="24"/>
-        </w:rPr>
-        <w:t>”</w:t>
+        <w:t>Clínica Informática”</w:t>
       </w:r>
       <w:r>
         <w:rPr>
@@ -9608,7 +9562,7 @@
       <w:rPr>
         <w:noProof/>
       </w:rPr>
-      <w:t>4</w:t>
+      <w:t>2</w:t>
     </w:r>
     <w:r>
       <w:fldChar w:fldCharType="end"/>
@@ -12993,7 +12947,7 @@
 </file>
 
 <file path=customXml/itemProps1.xml><?xml version="1.0" encoding="utf-8"?>
-<ds:datastoreItem xmlns:ds="http://schemas.openxmlformats.org/officeDocument/2006/customXml" ds:itemID="{E6FADD13-8DD9-4B70-B437-86B07C112B95}">
+<ds:datastoreItem xmlns:ds="http://schemas.openxmlformats.org/officeDocument/2006/customXml" ds:itemID="{CD4EE46A-1DCC-4C24-B95B-16E200B94F27}">
   <ds:schemaRefs>
     <ds:schemaRef ds:uri="http://schemas.openxmlformats.org/officeDocument/2006/bibliography"/>
   </ds:schemaRefs>

</xml_diff>

<commit_message>
Correção de erros no Manual
gg
</commit_message>
<xml_diff>
--- a/Documentos PT/Manual de Instruções.docx
+++ b/Documentos PT/Manual de Instruções.docx
@@ -359,7 +359,6 @@
           <w:pPr>
             <w:pStyle w:val="ndice1"/>
             <w:tabs>
-              <w:tab w:val="left" w:pos="660"/>
               <w:tab w:val="right" w:leader="dot" w:pos="9629"/>
             </w:tabs>
             <w:rPr>
@@ -380,74 +379,54 @@
           <w:r>
             <w:fldChar w:fldCharType="separate"/>
           </w:r>
-          <w:hyperlink w:anchor="_Toc392534643" w:history="1">
+          <w:hyperlink w:anchor="_Toc392570921" w:history="1">
             <w:r>
               <w:rPr>
                 <w:rStyle w:val="Hiperligao"/>
-                <w:rFonts w:ascii="Segoe UI" w:hAnsi="Segoe UI" w:cs="Segoe UI"/>
-                <w:noProof/>
-              </w:rPr>
-              <w:t>1.</w:t>
-            </w:r>
-            <w:r>
-              <w:rPr>
-                <w:rFonts w:asciiTheme="minorHAnsi" w:hAnsiTheme="minorHAnsi" w:cstheme="minorBidi"/>
-                <w:b w:val="0"/>
-                <w:bCs w:val="0"/>
-                <w:noProof/>
-                <w:sz w:val="22"/>
-                <w:szCs w:val="22"/>
+                <w:noProof/>
+              </w:rPr>
+              <w:t>Índice de Figuras</w:t>
+            </w:r>
+            <w:r>
+              <w:rPr>
+                <w:noProof/>
+                <w:webHidden/>
               </w:rPr>
               <w:tab/>
             </w:r>
             <w:r>
               <w:rPr>
-                <w:rStyle w:val="Hiperligao"/>
-                <w:rFonts w:ascii="Segoe UI" w:hAnsi="Segoe UI" w:cs="Segoe UI"/>
-                <w:noProof/>
-              </w:rPr>
-              <w:t>Sobre o presente documento</w:t>
-            </w:r>
-            <w:r>
-              <w:rPr>
                 <w:noProof/>
                 <w:webHidden/>
               </w:rPr>
-              <w:tab/>
+              <w:fldChar w:fldCharType="begin"/>
             </w:r>
             <w:r>
               <w:rPr>
                 <w:noProof/>
                 <w:webHidden/>
               </w:rPr>
-              <w:fldChar w:fldCharType="begin"/>
+              <w:instrText xml:space="preserve"> PAGEREF _Toc392570921 \h </w:instrText>
             </w:r>
             <w:r>
               <w:rPr>
                 <w:noProof/>
                 <w:webHidden/>
               </w:rPr>
-              <w:instrText xml:space="preserve"> PAGEREF _Toc392534643 \h </w:instrText>
             </w:r>
             <w:r>
               <w:rPr>
                 <w:noProof/>
                 <w:webHidden/>
               </w:rPr>
+              <w:fldChar w:fldCharType="separate"/>
             </w:r>
             <w:r>
               <w:rPr>
                 <w:noProof/>
                 <w:webHidden/>
               </w:rPr>
-              <w:fldChar w:fldCharType="separate"/>
-            </w:r>
-            <w:r>
-              <w:rPr>
-                <w:noProof/>
-                <w:webHidden/>
-              </w:rPr>
-              <w:t>4</w:t>
+              <w:t>3</w:t>
             </w:r>
             <w:r>
               <w:rPr>
@@ -474,14 +453,14 @@
               <w:szCs w:val="22"/>
             </w:rPr>
           </w:pPr>
-          <w:hyperlink w:anchor="_Toc392534644" w:history="1">
+          <w:hyperlink w:anchor="_Toc392570922" w:history="1">
             <w:r>
               <w:rPr>
                 <w:rStyle w:val="Hiperligao"/>
                 <w:rFonts w:ascii="Segoe UI" w:hAnsi="Segoe UI" w:cs="Segoe UI"/>
                 <w:noProof/>
               </w:rPr>
-              <w:t>1.1</w:t>
+              <w:t>1.</w:t>
             </w:r>
             <w:r>
               <w:rPr>
@@ -500,6 +479,94 @@
                 <w:rFonts w:ascii="Segoe UI" w:hAnsi="Segoe UI" w:cs="Segoe UI"/>
                 <w:noProof/>
               </w:rPr>
+              <w:t>Sobre o presente documento</w:t>
+            </w:r>
+            <w:r>
+              <w:rPr>
+                <w:noProof/>
+                <w:webHidden/>
+              </w:rPr>
+              <w:tab/>
+            </w:r>
+            <w:r>
+              <w:rPr>
+                <w:noProof/>
+                <w:webHidden/>
+              </w:rPr>
+              <w:fldChar w:fldCharType="begin"/>
+            </w:r>
+            <w:r>
+              <w:rPr>
+                <w:noProof/>
+                <w:webHidden/>
+              </w:rPr>
+              <w:instrText xml:space="preserve"> PAGEREF _Toc392570922 \h </w:instrText>
+            </w:r>
+            <w:r>
+              <w:rPr>
+                <w:noProof/>
+                <w:webHidden/>
+              </w:rPr>
+            </w:r>
+            <w:r>
+              <w:rPr>
+                <w:noProof/>
+                <w:webHidden/>
+              </w:rPr>
+              <w:fldChar w:fldCharType="separate"/>
+            </w:r>
+            <w:r>
+              <w:rPr>
+                <w:noProof/>
+                <w:webHidden/>
+              </w:rPr>
+              <w:t>4</w:t>
+            </w:r>
+            <w:r>
+              <w:rPr>
+                <w:noProof/>
+                <w:webHidden/>
+              </w:rPr>
+              <w:fldChar w:fldCharType="end"/>
+            </w:r>
+          </w:hyperlink>
+        </w:p>
+        <w:p>
+          <w:pPr>
+            <w:pStyle w:val="ndice2"/>
+            <w:tabs>
+              <w:tab w:val="left" w:pos="880"/>
+              <w:tab w:val="right" w:leader="dot" w:pos="9629"/>
+            </w:tabs>
+            <w:rPr>
+              <w:rFonts w:cstheme="minorBidi"/>
+              <w:noProof/>
+            </w:rPr>
+          </w:pPr>
+          <w:hyperlink w:anchor="_Toc392570923" w:history="1">
+            <w:r>
+              <w:rPr>
+                <w:rStyle w:val="Hiperligao"/>
+                <w:rFonts w:ascii="Segoe UI" w:hAnsi="Segoe UI" w:cs="Segoe UI"/>
+                <w:b/>
+                <w:noProof/>
+              </w:rPr>
+              <w:t>1.1</w:t>
+            </w:r>
+            <w:r>
+              <w:rPr>
+                <w:rFonts w:cstheme="minorBidi"/>
+                <w:noProof/>
+              </w:rPr>
+              <w:tab/>
+            </w:r>
+            <w:r>
+              <w:rPr>
+                <w:rStyle w:val="Hiperligao"/>
+                <w:rFonts w:ascii="Segoe UI" w:hAnsi="Segoe UI" w:cs="Segoe UI"/>
+                <w:b/>
+                <w:noProof/>
+              </w:rPr>
               <w:t>Função</w:t>
             </w:r>
             <w:r>
@@ -521,7 +588,183 @@
                 <w:noProof/>
                 <w:webHidden/>
               </w:rPr>
-              <w:instrText xml:space="preserve"> PAGEREF _Toc392534644 \h </w:instrText>
+              <w:instrText xml:space="preserve"> PAGEREF _Toc392570923 \h </w:instrText>
+            </w:r>
+            <w:r>
+              <w:rPr>
+                <w:noProof/>
+                <w:webHidden/>
+              </w:rPr>
+            </w:r>
+            <w:r>
+              <w:rPr>
+                <w:noProof/>
+                <w:webHidden/>
+              </w:rPr>
+              <w:fldChar w:fldCharType="separate"/>
+            </w:r>
+            <w:r>
+              <w:rPr>
+                <w:noProof/>
+                <w:webHidden/>
+              </w:rPr>
+              <w:t>4</w:t>
+            </w:r>
+            <w:r>
+              <w:rPr>
+                <w:noProof/>
+                <w:webHidden/>
+              </w:rPr>
+              <w:fldChar w:fldCharType="end"/>
+            </w:r>
+          </w:hyperlink>
+        </w:p>
+        <w:p>
+          <w:pPr>
+            <w:pStyle w:val="ndice2"/>
+            <w:tabs>
+              <w:tab w:val="left" w:pos="880"/>
+              <w:tab w:val="right" w:leader="dot" w:pos="9629"/>
+            </w:tabs>
+            <w:rPr>
+              <w:rFonts w:cstheme="minorBidi"/>
+              <w:noProof/>
+            </w:rPr>
+          </w:pPr>
+          <w:hyperlink w:anchor="_Toc392570924" w:history="1">
+            <w:r>
+              <w:rPr>
+                <w:rStyle w:val="Hiperligao"/>
+                <w:rFonts w:ascii="Segoe UI" w:hAnsi="Segoe UI" w:cs="Segoe UI"/>
+                <w:b/>
+                <w:noProof/>
+              </w:rPr>
+              <w:t>1.2</w:t>
+            </w:r>
+            <w:r>
+              <w:rPr>
+                <w:rFonts w:cstheme="minorBidi"/>
+                <w:noProof/>
+              </w:rPr>
+              <w:tab/>
+            </w:r>
+            <w:r>
+              <w:rPr>
+                <w:rStyle w:val="Hiperligao"/>
+                <w:rFonts w:ascii="Segoe UI" w:hAnsi="Segoe UI" w:cs="Segoe UI"/>
+                <w:b/>
+                <w:noProof/>
+              </w:rPr>
+              <w:t>Grupo-Alvo</w:t>
+            </w:r>
+            <w:r>
+              <w:rPr>
+                <w:noProof/>
+                <w:webHidden/>
+              </w:rPr>
+              <w:tab/>
+            </w:r>
+            <w:r>
+              <w:rPr>
+                <w:noProof/>
+                <w:webHidden/>
+              </w:rPr>
+              <w:fldChar w:fldCharType="begin"/>
+            </w:r>
+            <w:r>
+              <w:rPr>
+                <w:noProof/>
+                <w:webHidden/>
+              </w:rPr>
+              <w:instrText xml:space="preserve"> PAGEREF _Toc392570924 \h </w:instrText>
+            </w:r>
+            <w:r>
+              <w:rPr>
+                <w:noProof/>
+                <w:webHidden/>
+              </w:rPr>
+            </w:r>
+            <w:r>
+              <w:rPr>
+                <w:noProof/>
+                <w:webHidden/>
+              </w:rPr>
+              <w:fldChar w:fldCharType="separate"/>
+            </w:r>
+            <w:r>
+              <w:rPr>
+                <w:noProof/>
+                <w:webHidden/>
+              </w:rPr>
+              <w:t>4</w:t>
+            </w:r>
+            <w:r>
+              <w:rPr>
+                <w:noProof/>
+                <w:webHidden/>
+              </w:rPr>
+              <w:fldChar w:fldCharType="end"/>
+            </w:r>
+          </w:hyperlink>
+        </w:p>
+        <w:p>
+          <w:pPr>
+            <w:pStyle w:val="ndice2"/>
+            <w:tabs>
+              <w:tab w:val="left" w:pos="880"/>
+              <w:tab w:val="right" w:leader="dot" w:pos="9629"/>
+            </w:tabs>
+            <w:rPr>
+              <w:rFonts w:cstheme="minorBidi"/>
+              <w:noProof/>
+            </w:rPr>
+          </w:pPr>
+          <w:hyperlink w:anchor="_Toc392570925" w:history="1">
+            <w:r>
+              <w:rPr>
+                <w:rStyle w:val="Hiperligao"/>
+                <w:rFonts w:ascii="Segoe UI" w:hAnsi="Segoe UI" w:cs="Segoe UI"/>
+                <w:b/>
+                <w:noProof/>
+              </w:rPr>
+              <w:t>1.3</w:t>
+            </w:r>
+            <w:r>
+              <w:rPr>
+                <w:rFonts w:cstheme="minorBidi"/>
+                <w:noProof/>
+              </w:rPr>
+              <w:tab/>
+            </w:r>
+            <w:r>
+              <w:rPr>
+                <w:rStyle w:val="Hiperligao"/>
+                <w:rFonts w:ascii="Segoe UI" w:hAnsi="Segoe UI" w:cs="Segoe UI"/>
+                <w:b/>
+                <w:noProof/>
+              </w:rPr>
+              <w:t>Simbologia utilizada</w:t>
+            </w:r>
+            <w:r>
+              <w:rPr>
+                <w:noProof/>
+                <w:webHidden/>
+              </w:rPr>
+              <w:tab/>
+            </w:r>
+            <w:r>
+              <w:rPr>
+                <w:noProof/>
+                <w:webHidden/>
+              </w:rPr>
+              <w:fldChar w:fldCharType="begin"/>
+            </w:r>
+            <w:r>
+              <w:rPr>
+                <w:noProof/>
+                <w:webHidden/>
+              </w:rPr>
+              <w:instrText xml:space="preserve"> PAGEREF _Toc392570925 \h </w:instrText>
             </w:r>
             <w:r>
               <w:rPr>
@@ -568,14 +811,15 @@
               <w:szCs w:val="22"/>
             </w:rPr>
           </w:pPr>
-          <w:hyperlink w:anchor="_Toc392534645" w:history="1">
+          <w:hyperlink w:anchor="_Toc392570926" w:history="1">
             <w:r>
               <w:rPr>
                 <w:rStyle w:val="Hiperligao"/>
                 <w:rFonts w:ascii="Segoe UI" w:hAnsi="Segoe UI" w:cs="Segoe UI"/>
-                <w:noProof/>
-              </w:rPr>
-              <w:t>1.2</w:t>
+                <w:i/>
+                <w:noProof/>
+              </w:rPr>
+              <w:t>2.</w:t>
             </w:r>
             <w:r>
               <w:rPr>
@@ -594,7 +838,16 @@
                 <w:rFonts w:ascii="Segoe UI" w:hAnsi="Segoe UI" w:cs="Segoe UI"/>
                 <w:noProof/>
               </w:rPr>
-              <w:t>Grupo-Alvo</w:t>
+              <w:t xml:space="preserve">Instalação do </w:t>
+            </w:r>
+            <w:r>
+              <w:rPr>
+                <w:rStyle w:val="Hiperligao"/>
+                <w:rFonts w:ascii="Segoe UI" w:hAnsi="Segoe UI" w:cs="Segoe UI"/>
+                <w:i/>
+                <w:noProof/>
+              </w:rPr>
+              <w:t>software</w:t>
             </w:r>
             <w:r>
               <w:rPr>
@@ -615,7 +868,7 @@
                 <w:noProof/>
                 <w:webHidden/>
               </w:rPr>
-              <w:instrText xml:space="preserve"> PAGEREF _Toc392534645 \h </w:instrText>
+              <w:instrText xml:space="preserve"> PAGEREF _Toc392570926 \h </w:instrText>
             </w:r>
             <w:r>
               <w:rPr>
@@ -635,7 +888,183 @@
                 <w:noProof/>
                 <w:webHidden/>
               </w:rPr>
-              <w:t>4</w:t>
+              <w:t>5</w:t>
+            </w:r>
+            <w:r>
+              <w:rPr>
+                <w:noProof/>
+                <w:webHidden/>
+              </w:rPr>
+              <w:fldChar w:fldCharType="end"/>
+            </w:r>
+          </w:hyperlink>
+        </w:p>
+        <w:p>
+          <w:pPr>
+            <w:pStyle w:val="ndice2"/>
+            <w:tabs>
+              <w:tab w:val="left" w:pos="880"/>
+              <w:tab w:val="right" w:leader="dot" w:pos="9629"/>
+            </w:tabs>
+            <w:rPr>
+              <w:rFonts w:cstheme="minorBidi"/>
+              <w:noProof/>
+            </w:rPr>
+          </w:pPr>
+          <w:hyperlink w:anchor="_Toc392570927" w:history="1">
+            <w:r>
+              <w:rPr>
+                <w:rStyle w:val="Hiperligao"/>
+                <w:rFonts w:ascii="Segoe UI" w:hAnsi="Segoe UI" w:cs="Segoe UI"/>
+                <w:b/>
+                <w:noProof/>
+              </w:rPr>
+              <w:t>2.1.</w:t>
+            </w:r>
+            <w:r>
+              <w:rPr>
+                <w:rFonts w:cstheme="minorBidi"/>
+                <w:noProof/>
+              </w:rPr>
+              <w:tab/>
+            </w:r>
+            <w:r>
+              <w:rPr>
+                <w:rStyle w:val="Hiperligao"/>
+                <w:rFonts w:ascii="Segoe UI" w:hAnsi="Segoe UI" w:cs="Segoe UI"/>
+                <w:b/>
+                <w:noProof/>
+              </w:rPr>
+              <w:t>Requisitos do sistema Recomendados</w:t>
+            </w:r>
+            <w:r>
+              <w:rPr>
+                <w:noProof/>
+                <w:webHidden/>
+              </w:rPr>
+              <w:tab/>
+            </w:r>
+            <w:r>
+              <w:rPr>
+                <w:noProof/>
+                <w:webHidden/>
+              </w:rPr>
+              <w:fldChar w:fldCharType="begin"/>
+            </w:r>
+            <w:r>
+              <w:rPr>
+                <w:noProof/>
+                <w:webHidden/>
+              </w:rPr>
+              <w:instrText xml:space="preserve"> PAGEREF _Toc392570927 \h </w:instrText>
+            </w:r>
+            <w:r>
+              <w:rPr>
+                <w:noProof/>
+                <w:webHidden/>
+              </w:rPr>
+            </w:r>
+            <w:r>
+              <w:rPr>
+                <w:noProof/>
+                <w:webHidden/>
+              </w:rPr>
+              <w:fldChar w:fldCharType="separate"/>
+            </w:r>
+            <w:r>
+              <w:rPr>
+                <w:noProof/>
+                <w:webHidden/>
+              </w:rPr>
+              <w:t>5</w:t>
+            </w:r>
+            <w:r>
+              <w:rPr>
+                <w:noProof/>
+                <w:webHidden/>
+              </w:rPr>
+              <w:fldChar w:fldCharType="end"/>
+            </w:r>
+          </w:hyperlink>
+        </w:p>
+        <w:p>
+          <w:pPr>
+            <w:pStyle w:val="ndice2"/>
+            <w:tabs>
+              <w:tab w:val="left" w:pos="880"/>
+              <w:tab w:val="right" w:leader="dot" w:pos="9629"/>
+            </w:tabs>
+            <w:rPr>
+              <w:rFonts w:cstheme="minorBidi"/>
+              <w:noProof/>
+            </w:rPr>
+          </w:pPr>
+          <w:hyperlink w:anchor="_Toc392570928" w:history="1">
+            <w:r>
+              <w:rPr>
+                <w:rStyle w:val="Hiperligao"/>
+                <w:rFonts w:ascii="Segoe UI" w:hAnsi="Segoe UI" w:cs="Segoe UI"/>
+                <w:b/>
+                <w:noProof/>
+              </w:rPr>
+              <w:t>2.2.</w:t>
+            </w:r>
+            <w:r>
+              <w:rPr>
+                <w:rFonts w:cstheme="minorBidi"/>
+                <w:noProof/>
+              </w:rPr>
+              <w:tab/>
+            </w:r>
+            <w:r>
+              <w:rPr>
+                <w:rStyle w:val="Hiperligao"/>
+                <w:rFonts w:ascii="Segoe UI" w:hAnsi="Segoe UI" w:cs="Segoe UI"/>
+                <w:b/>
+                <w:noProof/>
+              </w:rPr>
+              <w:t>Instalação do Software</w:t>
+            </w:r>
+            <w:r>
+              <w:rPr>
+                <w:noProof/>
+                <w:webHidden/>
+              </w:rPr>
+              <w:tab/>
+            </w:r>
+            <w:r>
+              <w:rPr>
+                <w:noProof/>
+                <w:webHidden/>
+              </w:rPr>
+              <w:fldChar w:fldCharType="begin"/>
+            </w:r>
+            <w:r>
+              <w:rPr>
+                <w:noProof/>
+                <w:webHidden/>
+              </w:rPr>
+              <w:instrText xml:space="preserve"> PAGEREF _Toc392570928 \h </w:instrText>
+            </w:r>
+            <w:r>
+              <w:rPr>
+                <w:noProof/>
+                <w:webHidden/>
+              </w:rPr>
+            </w:r>
+            <w:r>
+              <w:rPr>
+                <w:noProof/>
+                <w:webHidden/>
+              </w:rPr>
+              <w:fldChar w:fldCharType="separate"/>
+            </w:r>
+            <w:r>
+              <w:rPr>
+                <w:noProof/>
+                <w:webHidden/>
+              </w:rPr>
+              <w:t>5</w:t>
             </w:r>
             <w:r>
               <w:rPr>
@@ -662,14 +1091,14 @@
               <w:szCs w:val="22"/>
             </w:rPr>
           </w:pPr>
-          <w:hyperlink w:anchor="_Toc392534646" w:history="1">
+          <w:hyperlink w:anchor="_Toc392570929" w:history="1">
             <w:r>
               <w:rPr>
                 <w:rStyle w:val="Hiperligao"/>
                 <w:rFonts w:ascii="Segoe UI" w:hAnsi="Segoe UI" w:cs="Segoe UI"/>
                 <w:noProof/>
               </w:rPr>
-              <w:t>1.3</w:t>
+              <w:t>3.</w:t>
             </w:r>
             <w:r>
               <w:rPr>
@@ -688,7 +1117,7 @@
                 <w:rFonts w:ascii="Segoe UI" w:hAnsi="Segoe UI" w:cs="Segoe UI"/>
                 <w:noProof/>
               </w:rPr>
-              <w:t>Simbologia utilizada</w:t>
+              <w:t>Configuração do Assistente de Primeiro Uso</w:t>
             </w:r>
             <w:r>
               <w:rPr>
@@ -709,7 +1138,7 @@
                 <w:noProof/>
                 <w:webHidden/>
               </w:rPr>
-              <w:instrText xml:space="preserve"> PAGEREF _Toc392534646 \h </w:instrText>
+              <w:instrText xml:space="preserve"> PAGEREF _Toc392570929 \h </w:instrText>
             </w:r>
             <w:r>
               <w:rPr>
@@ -729,7 +1158,271 @@
                 <w:noProof/>
                 <w:webHidden/>
               </w:rPr>
-              <w:t>4</w:t>
+              <w:t>6</w:t>
+            </w:r>
+            <w:r>
+              <w:rPr>
+                <w:noProof/>
+                <w:webHidden/>
+              </w:rPr>
+              <w:fldChar w:fldCharType="end"/>
+            </w:r>
+          </w:hyperlink>
+        </w:p>
+        <w:p>
+          <w:pPr>
+            <w:pStyle w:val="ndice2"/>
+            <w:tabs>
+              <w:tab w:val="left" w:pos="880"/>
+              <w:tab w:val="right" w:leader="dot" w:pos="9629"/>
+            </w:tabs>
+            <w:rPr>
+              <w:rFonts w:cstheme="minorBidi"/>
+              <w:noProof/>
+            </w:rPr>
+          </w:pPr>
+          <w:hyperlink w:anchor="_Toc392570930" w:history="1">
+            <w:r>
+              <w:rPr>
+                <w:rStyle w:val="Hiperligao"/>
+                <w:rFonts w:ascii="Segoe UI" w:hAnsi="Segoe UI" w:cs="Segoe UI"/>
+                <w:b/>
+                <w:noProof/>
+              </w:rPr>
+              <w:t>3.1.</w:t>
+            </w:r>
+            <w:r>
+              <w:rPr>
+                <w:rFonts w:cstheme="minorBidi"/>
+                <w:noProof/>
+              </w:rPr>
+              <w:tab/>
+            </w:r>
+            <w:r>
+              <w:rPr>
+                <w:rStyle w:val="Hiperligao"/>
+                <w:rFonts w:ascii="Segoe UI" w:hAnsi="Segoe UI" w:cs="Segoe UI"/>
+                <w:b/>
+                <w:noProof/>
+              </w:rPr>
+              <w:t>Configuração da Empresa</w:t>
+            </w:r>
+            <w:r>
+              <w:rPr>
+                <w:noProof/>
+                <w:webHidden/>
+              </w:rPr>
+              <w:tab/>
+            </w:r>
+            <w:r>
+              <w:rPr>
+                <w:noProof/>
+                <w:webHidden/>
+              </w:rPr>
+              <w:fldChar w:fldCharType="begin"/>
+            </w:r>
+            <w:r>
+              <w:rPr>
+                <w:noProof/>
+                <w:webHidden/>
+              </w:rPr>
+              <w:instrText xml:space="preserve"> PAGEREF _Toc392570930 \h </w:instrText>
+            </w:r>
+            <w:r>
+              <w:rPr>
+                <w:noProof/>
+                <w:webHidden/>
+              </w:rPr>
+            </w:r>
+            <w:r>
+              <w:rPr>
+                <w:noProof/>
+                <w:webHidden/>
+              </w:rPr>
+              <w:fldChar w:fldCharType="separate"/>
+            </w:r>
+            <w:r>
+              <w:rPr>
+                <w:noProof/>
+                <w:webHidden/>
+              </w:rPr>
+              <w:t>6</w:t>
+            </w:r>
+            <w:r>
+              <w:rPr>
+                <w:noProof/>
+                <w:webHidden/>
+              </w:rPr>
+              <w:fldChar w:fldCharType="end"/>
+            </w:r>
+          </w:hyperlink>
+        </w:p>
+        <w:p>
+          <w:pPr>
+            <w:pStyle w:val="ndice2"/>
+            <w:tabs>
+              <w:tab w:val="left" w:pos="880"/>
+              <w:tab w:val="right" w:leader="dot" w:pos="9629"/>
+            </w:tabs>
+            <w:rPr>
+              <w:rFonts w:cstheme="minorBidi"/>
+              <w:noProof/>
+            </w:rPr>
+          </w:pPr>
+          <w:hyperlink w:anchor="_Toc392570931" w:history="1">
+            <w:r>
+              <w:rPr>
+                <w:rStyle w:val="Hiperligao"/>
+                <w:rFonts w:ascii="Segoe UI" w:hAnsi="Segoe UI" w:cs="Segoe UI"/>
+                <w:b/>
+                <w:noProof/>
+              </w:rPr>
+              <w:t>3.2.</w:t>
+            </w:r>
+            <w:r>
+              <w:rPr>
+                <w:rFonts w:cstheme="minorBidi"/>
+                <w:noProof/>
+              </w:rPr>
+              <w:tab/>
+            </w:r>
+            <w:r>
+              <w:rPr>
+                <w:rStyle w:val="Hiperligao"/>
+                <w:rFonts w:ascii="Segoe UI" w:hAnsi="Segoe UI" w:cs="Segoe UI"/>
+                <w:b/>
+                <w:noProof/>
+              </w:rPr>
+              <w:t>Criação de um Administrador Geral</w:t>
+            </w:r>
+            <w:r>
+              <w:rPr>
+                <w:noProof/>
+                <w:webHidden/>
+              </w:rPr>
+              <w:tab/>
+            </w:r>
+            <w:r>
+              <w:rPr>
+                <w:noProof/>
+                <w:webHidden/>
+              </w:rPr>
+              <w:fldChar w:fldCharType="begin"/>
+            </w:r>
+            <w:r>
+              <w:rPr>
+                <w:noProof/>
+                <w:webHidden/>
+              </w:rPr>
+              <w:instrText xml:space="preserve"> PAGEREF _Toc392570931 \h </w:instrText>
+            </w:r>
+            <w:r>
+              <w:rPr>
+                <w:noProof/>
+                <w:webHidden/>
+              </w:rPr>
+            </w:r>
+            <w:r>
+              <w:rPr>
+                <w:noProof/>
+                <w:webHidden/>
+              </w:rPr>
+              <w:fldChar w:fldCharType="separate"/>
+            </w:r>
+            <w:r>
+              <w:rPr>
+                <w:noProof/>
+                <w:webHidden/>
+              </w:rPr>
+              <w:t>8</w:t>
+            </w:r>
+            <w:r>
+              <w:rPr>
+                <w:noProof/>
+                <w:webHidden/>
+              </w:rPr>
+              <w:fldChar w:fldCharType="end"/>
+            </w:r>
+          </w:hyperlink>
+        </w:p>
+        <w:p>
+          <w:pPr>
+            <w:pStyle w:val="ndice2"/>
+            <w:tabs>
+              <w:tab w:val="left" w:pos="880"/>
+              <w:tab w:val="right" w:leader="dot" w:pos="9629"/>
+            </w:tabs>
+            <w:rPr>
+              <w:rFonts w:cstheme="minorBidi"/>
+              <w:noProof/>
+            </w:rPr>
+          </w:pPr>
+          <w:hyperlink w:anchor="_Toc392570934" w:history="1">
+            <w:r>
+              <w:rPr>
+                <w:rStyle w:val="Hiperligao"/>
+                <w:rFonts w:ascii="Segoe UI" w:hAnsi="Segoe UI" w:cs="Segoe UI"/>
+                <w:b/>
+                <w:noProof/>
+              </w:rPr>
+              <w:t>3.3</w:t>
+            </w:r>
+            <w:r>
+              <w:rPr>
+                <w:rFonts w:cstheme="minorBidi"/>
+                <w:noProof/>
+              </w:rPr>
+              <w:tab/>
+            </w:r>
+            <w:r>
+              <w:rPr>
+                <w:rStyle w:val="Hiperligao"/>
+                <w:rFonts w:ascii="Segoe UI" w:hAnsi="Segoe UI" w:cs="Segoe UI"/>
+                <w:b/>
+                <w:noProof/>
+              </w:rPr>
+              <w:t>.Criação de um Administrador</w:t>
+            </w:r>
+            <w:r>
+              <w:rPr>
+                <w:noProof/>
+                <w:webHidden/>
+              </w:rPr>
+              <w:tab/>
+            </w:r>
+            <w:r>
+              <w:rPr>
+                <w:noProof/>
+                <w:webHidden/>
+              </w:rPr>
+              <w:fldChar w:fldCharType="begin"/>
+            </w:r>
+            <w:r>
+              <w:rPr>
+                <w:noProof/>
+                <w:webHidden/>
+              </w:rPr>
+              <w:instrText xml:space="preserve"> PAGEREF _Toc392570934 \h </w:instrText>
+            </w:r>
+            <w:r>
+              <w:rPr>
+                <w:noProof/>
+                <w:webHidden/>
+              </w:rPr>
+            </w:r>
+            <w:r>
+              <w:rPr>
+                <w:noProof/>
+                <w:webHidden/>
+              </w:rPr>
+              <w:fldChar w:fldCharType="separate"/>
+            </w:r>
+            <w:r>
+              <w:rPr>
+                <w:noProof/>
+                <w:webHidden/>
+              </w:rPr>
+              <w:t>9</w:t>
             </w:r>
             <w:r>
               <w:rPr>
@@ -756,14 +1449,14 @@
               <w:szCs w:val="22"/>
             </w:rPr>
           </w:pPr>
-          <w:hyperlink w:anchor="_Toc392534647" w:history="1">
+          <w:hyperlink w:anchor="_Toc392570935" w:history="1">
             <w:r>
               <w:rPr>
                 <w:rStyle w:val="Hiperligao"/>
                 <w:rFonts w:ascii="Segoe UI" w:hAnsi="Segoe UI" w:cs="Segoe UI"/>
                 <w:noProof/>
               </w:rPr>
-              <w:t>2.</w:t>
+              <w:t>4.</w:t>
             </w:r>
             <w:r>
               <w:rPr>
@@ -782,16 +1475,95 @@
                 <w:rFonts w:ascii="Segoe UI" w:hAnsi="Segoe UI" w:cs="Segoe UI"/>
                 <w:noProof/>
               </w:rPr>
-              <w:t xml:space="preserve">Instalação do </w:t>
-            </w:r>
+              <w:t>Login</w:t>
+            </w:r>
+            <w:r>
+              <w:rPr>
+                <w:noProof/>
+                <w:webHidden/>
+              </w:rPr>
+              <w:tab/>
+            </w:r>
+            <w:r>
+              <w:rPr>
+                <w:noProof/>
+                <w:webHidden/>
+              </w:rPr>
+              <w:fldChar w:fldCharType="begin"/>
+            </w:r>
+            <w:r>
+              <w:rPr>
+                <w:noProof/>
+                <w:webHidden/>
+              </w:rPr>
+              <w:instrText xml:space="preserve"> PAGEREF _Toc392570935 \h </w:instrText>
+            </w:r>
+            <w:r>
+              <w:rPr>
+                <w:noProof/>
+                <w:webHidden/>
+              </w:rPr>
+            </w:r>
+            <w:r>
+              <w:rPr>
+                <w:noProof/>
+                <w:webHidden/>
+              </w:rPr>
+              <w:fldChar w:fldCharType="separate"/>
+            </w:r>
+            <w:r>
+              <w:rPr>
+                <w:noProof/>
+                <w:webHidden/>
+              </w:rPr>
+              <w:t>10</w:t>
+            </w:r>
+            <w:r>
+              <w:rPr>
+                <w:noProof/>
+                <w:webHidden/>
+              </w:rPr>
+              <w:fldChar w:fldCharType="end"/>
+            </w:r>
+          </w:hyperlink>
+        </w:p>
+        <w:p>
+          <w:pPr>
+            <w:pStyle w:val="ndice2"/>
+            <w:tabs>
+              <w:tab w:val="left" w:pos="880"/>
+              <w:tab w:val="right" w:leader="dot" w:pos="9629"/>
+            </w:tabs>
+            <w:rPr>
+              <w:rFonts w:cstheme="minorBidi"/>
+              <w:noProof/>
+            </w:rPr>
+          </w:pPr>
+          <w:hyperlink w:anchor="_Toc392570936" w:history="1">
             <w:r>
               <w:rPr>
                 <w:rStyle w:val="Hiperligao"/>
                 <w:rFonts w:ascii="Segoe UI" w:hAnsi="Segoe UI" w:cs="Segoe UI"/>
-                <w:i/>
-                <w:noProof/>
-              </w:rPr>
-              <w:t>software</w:t>
+                <w:b/>
+                <w:noProof/>
+              </w:rPr>
+              <w:t>4.1.</w:t>
+            </w:r>
+            <w:r>
+              <w:rPr>
+                <w:rFonts w:cstheme="minorBidi"/>
+                <w:noProof/>
+              </w:rPr>
+              <w:tab/>
+            </w:r>
+            <w:r>
+              <w:rPr>
+                <w:rStyle w:val="Hiperligao"/>
+                <w:rFonts w:ascii="Segoe UI" w:hAnsi="Segoe UI" w:cs="Segoe UI"/>
+                <w:b/>
+                <w:noProof/>
+              </w:rPr>
+              <w:t>Introdução dos Dados</w:t>
             </w:r>
             <w:r>
               <w:rPr>
@@ -812,7 +1584,7 @@
                 <w:noProof/>
                 <w:webHidden/>
               </w:rPr>
-              <w:instrText xml:space="preserve"> PAGEREF _Toc392534647 \h </w:instrText>
+              <w:instrText xml:space="preserve"> PAGEREF _Toc392570936 \h </w:instrText>
             </w:r>
             <w:r>
               <w:rPr>
@@ -832,7 +1604,7 @@
                 <w:noProof/>
                 <w:webHidden/>
               </w:rPr>
-              <w:t>5</w:t>
+              <w:t>10</w:t>
             </w:r>
             <w:r>
               <w:rPr>
@@ -859,14 +1631,14 @@
               <w:szCs w:val="22"/>
             </w:rPr>
           </w:pPr>
-          <w:hyperlink w:anchor="_Toc392534648" w:history="1">
+          <w:hyperlink w:anchor="_Toc392570937" w:history="1">
             <w:r>
               <w:rPr>
                 <w:rStyle w:val="Hiperligao"/>
                 <w:rFonts w:ascii="Segoe UI" w:hAnsi="Segoe UI" w:cs="Segoe UI"/>
                 <w:noProof/>
               </w:rPr>
-              <w:t>2.1</w:t>
+              <w:t>5.</w:t>
             </w:r>
             <w:r>
               <w:rPr>
@@ -885,7 +1657,7 @@
                 <w:rFonts w:ascii="Segoe UI" w:hAnsi="Segoe UI" w:cs="Segoe UI"/>
                 <w:noProof/>
               </w:rPr>
-              <w:t>Requisitos do sistema</w:t>
+              <w:t>Interface</w:t>
             </w:r>
             <w:r>
               <w:rPr>
@@ -906,7 +1678,7 @@
                 <w:noProof/>
                 <w:webHidden/>
               </w:rPr>
-              <w:instrText xml:space="preserve"> PAGEREF _Toc392534648 \h </w:instrText>
+              <w:instrText xml:space="preserve"> PAGEREF _Toc392570937 \h </w:instrText>
             </w:r>
             <w:r>
               <w:rPr>
@@ -926,7 +1698,183 @@
                 <w:noProof/>
                 <w:webHidden/>
               </w:rPr>
-              <w:t>5</w:t>
+              <w:t>11</w:t>
+            </w:r>
+            <w:r>
+              <w:rPr>
+                <w:noProof/>
+                <w:webHidden/>
+              </w:rPr>
+              <w:fldChar w:fldCharType="end"/>
+            </w:r>
+          </w:hyperlink>
+        </w:p>
+        <w:p>
+          <w:pPr>
+            <w:pStyle w:val="ndice2"/>
+            <w:tabs>
+              <w:tab w:val="left" w:pos="880"/>
+              <w:tab w:val="right" w:leader="dot" w:pos="9629"/>
+            </w:tabs>
+            <w:rPr>
+              <w:rFonts w:cstheme="minorBidi"/>
+              <w:noProof/>
+            </w:rPr>
+          </w:pPr>
+          <w:hyperlink w:anchor="_Toc392570938" w:history="1">
+            <w:r>
+              <w:rPr>
+                <w:rStyle w:val="Hiperligao"/>
+                <w:rFonts w:ascii="Segoe UI" w:hAnsi="Segoe UI" w:cs="Segoe UI"/>
+                <w:b/>
+                <w:noProof/>
+              </w:rPr>
+              <w:t>5.1.</w:t>
+            </w:r>
+            <w:r>
+              <w:rPr>
+                <w:rFonts w:cstheme="minorBidi"/>
+                <w:noProof/>
+              </w:rPr>
+              <w:tab/>
+            </w:r>
+            <w:r>
+              <w:rPr>
+                <w:rStyle w:val="Hiperligao"/>
+                <w:rFonts w:ascii="Segoe UI" w:hAnsi="Segoe UI" w:cs="Segoe UI"/>
+                <w:b/>
+                <w:noProof/>
+              </w:rPr>
+              <w:t>Interface das Janelas</w:t>
+            </w:r>
+            <w:r>
+              <w:rPr>
+                <w:noProof/>
+                <w:webHidden/>
+              </w:rPr>
+              <w:tab/>
+            </w:r>
+            <w:r>
+              <w:rPr>
+                <w:noProof/>
+                <w:webHidden/>
+              </w:rPr>
+              <w:fldChar w:fldCharType="begin"/>
+            </w:r>
+            <w:r>
+              <w:rPr>
+                <w:noProof/>
+                <w:webHidden/>
+              </w:rPr>
+              <w:instrText xml:space="preserve"> PAGEREF _Toc392570938 \h </w:instrText>
+            </w:r>
+            <w:r>
+              <w:rPr>
+                <w:noProof/>
+                <w:webHidden/>
+              </w:rPr>
+            </w:r>
+            <w:r>
+              <w:rPr>
+                <w:noProof/>
+                <w:webHidden/>
+              </w:rPr>
+              <w:fldChar w:fldCharType="separate"/>
+            </w:r>
+            <w:r>
+              <w:rPr>
+                <w:noProof/>
+                <w:webHidden/>
+              </w:rPr>
+              <w:t>11</w:t>
+            </w:r>
+            <w:r>
+              <w:rPr>
+                <w:noProof/>
+                <w:webHidden/>
+              </w:rPr>
+              <w:fldChar w:fldCharType="end"/>
+            </w:r>
+          </w:hyperlink>
+        </w:p>
+        <w:p>
+          <w:pPr>
+            <w:pStyle w:val="ndice2"/>
+            <w:tabs>
+              <w:tab w:val="left" w:pos="880"/>
+              <w:tab w:val="right" w:leader="dot" w:pos="9629"/>
+            </w:tabs>
+            <w:rPr>
+              <w:rFonts w:cstheme="minorBidi"/>
+              <w:noProof/>
+            </w:rPr>
+          </w:pPr>
+          <w:hyperlink w:anchor="_Toc392570945" w:history="1">
+            <w:r>
+              <w:rPr>
+                <w:rStyle w:val="Hiperligao"/>
+                <w:rFonts w:ascii="Segoe UI" w:hAnsi="Segoe UI" w:cs="Segoe UI"/>
+                <w:b/>
+                <w:noProof/>
+              </w:rPr>
+              <w:t>5.2.</w:t>
+            </w:r>
+            <w:r>
+              <w:rPr>
+                <w:rFonts w:cstheme="minorBidi"/>
+                <w:noProof/>
+              </w:rPr>
+              <w:tab/>
+            </w:r>
+            <w:r>
+              <w:rPr>
+                <w:rStyle w:val="Hiperligao"/>
+                <w:rFonts w:ascii="Segoe UI" w:hAnsi="Segoe UI" w:cs="Segoe UI"/>
+                <w:b/>
+                <w:noProof/>
+              </w:rPr>
+              <w:t>Utilização das Operações de cada tabela</w:t>
+            </w:r>
+            <w:r>
+              <w:rPr>
+                <w:noProof/>
+                <w:webHidden/>
+              </w:rPr>
+              <w:tab/>
+            </w:r>
+            <w:r>
+              <w:rPr>
+                <w:noProof/>
+                <w:webHidden/>
+              </w:rPr>
+              <w:fldChar w:fldCharType="begin"/>
+            </w:r>
+            <w:r>
+              <w:rPr>
+                <w:noProof/>
+                <w:webHidden/>
+              </w:rPr>
+              <w:instrText xml:space="preserve"> PAGEREF _Toc392570945 \h </w:instrText>
+            </w:r>
+            <w:r>
+              <w:rPr>
+                <w:noProof/>
+                <w:webHidden/>
+              </w:rPr>
+            </w:r>
+            <w:r>
+              <w:rPr>
+                <w:noProof/>
+                <w:webHidden/>
+              </w:rPr>
+              <w:fldChar w:fldCharType="separate"/>
+            </w:r>
+            <w:r>
+              <w:rPr>
+                <w:noProof/>
+                <w:webHidden/>
+              </w:rPr>
+              <w:t>13</w:t>
             </w:r>
             <w:r>
               <w:rPr>
@@ -953,14 +1901,14 @@
               <w:szCs w:val="22"/>
             </w:rPr>
           </w:pPr>
-          <w:hyperlink w:anchor="_Toc392534649" w:history="1">
+          <w:hyperlink w:anchor="_Toc392570946" w:history="1">
             <w:r>
               <w:rPr>
                 <w:rStyle w:val="Hiperligao"/>
                 <w:rFonts w:ascii="Segoe UI" w:hAnsi="Segoe UI" w:cs="Segoe UI"/>
                 <w:noProof/>
               </w:rPr>
-              <w:t>2.2</w:t>
+              <w:t>6.</w:t>
             </w:r>
             <w:r>
               <w:rPr>
@@ -979,7 +1927,7 @@
                 <w:rFonts w:ascii="Segoe UI" w:hAnsi="Segoe UI" w:cs="Segoe UI"/>
                 <w:noProof/>
               </w:rPr>
-              <w:t xml:space="preserve">Instalação do </w:t>
+              <w:t xml:space="preserve">Desinstalação do </w:t>
             </w:r>
             <w:r>
               <w:rPr>
@@ -1009,23 +1957,27 @@
                 <w:noProof/>
                 <w:webHidden/>
               </w:rPr>
-              <w:instrText xml:space="preserve"> PAGEREF _Toc392534649 \h </w:instrText>
+              <w:instrText xml:space="preserve"> PAGEREF _Toc392570946 \h </w:instrText>
             </w:r>
             <w:r>
               <w:rPr>
                 <w:noProof/>
                 <w:webHidden/>
               </w:rPr>
+            </w:r>
+            <w:r>
+              <w:rPr>
+                <w:noProof/>
+                <w:webHidden/>
+              </w:rPr>
               <w:fldChar w:fldCharType="separate"/>
             </w:r>
             <w:r>
               <w:rPr>
-                <w:b w:val="0"/>
-                <w:bCs w:val="0"/>
                 <w:noProof/>
                 <w:webHidden/>
               </w:rPr>
-              <w:t>Erro! Marcador não definido.</w:t>
+              <w:t>22</w:t>
             </w:r>
             <w:r>
               <w:rPr>
@@ -1038,37 +1990,30 @@
         </w:p>
         <w:p>
           <w:pPr>
-            <w:pStyle w:val="ndice1"/>
+            <w:pStyle w:val="ndice2"/>
             <w:tabs>
-              <w:tab w:val="left" w:pos="660"/>
+              <w:tab w:val="left" w:pos="880"/>
               <w:tab w:val="right" w:leader="dot" w:pos="9629"/>
             </w:tabs>
             <w:rPr>
-              <w:rFonts w:asciiTheme="minorHAnsi" w:hAnsiTheme="minorHAnsi" w:cstheme="minorBidi"/>
-              <w:b w:val="0"/>
-              <w:bCs w:val="0"/>
+              <w:rFonts w:cstheme="minorBidi"/>
               <w:noProof/>
-              <w:sz w:val="22"/>
-              <w:szCs w:val="22"/>
             </w:rPr>
           </w:pPr>
-          <w:hyperlink w:anchor="_Toc392534650" w:history="1">
+          <w:hyperlink w:anchor="_Toc392570947" w:history="1">
             <w:r>
               <w:rPr>
                 <w:rStyle w:val="Hiperligao"/>
                 <w:rFonts w:ascii="Segoe UI" w:hAnsi="Segoe UI" w:cs="Segoe UI"/>
-                <w:noProof/>
-              </w:rPr>
-              <w:t>3.</w:t>
-            </w:r>
-            <w:r>
-              <w:rPr>
-                <w:rFonts w:asciiTheme="minorHAnsi" w:hAnsiTheme="minorHAnsi" w:cstheme="minorBidi"/>
-                <w:b w:val="0"/>
-                <w:bCs w:val="0"/>
-                <w:noProof/>
-                <w:sz w:val="22"/>
-                <w:szCs w:val="22"/>
+                <w:b/>
+                <w:noProof/>
+              </w:rPr>
+              <w:t>6.1.</w:t>
+            </w:r>
+            <w:r>
+              <w:rPr>
+                <w:rFonts w:cstheme="minorBidi"/>
+                <w:noProof/>
               </w:rPr>
               <w:tab/>
             </w:r>
@@ -1076,9 +2021,10 @@
               <w:rPr>
                 <w:rStyle w:val="Hiperligao"/>
                 <w:rFonts w:ascii="Segoe UI" w:hAnsi="Segoe UI" w:cs="Segoe UI"/>
-                <w:noProof/>
-              </w:rPr>
-              <w:t>Configuração do Assistente de Primeiro Uso</w:t>
+                <w:b/>
+                <w:noProof/>
+              </w:rPr>
+              <w:t>Processo de desinstalação</w:t>
             </w:r>
             <w:r>
               <w:rPr>
@@ -1099,952 +2045,7 @@
                 <w:noProof/>
                 <w:webHidden/>
               </w:rPr>
-              <w:instrText xml:space="preserve"> PAGEREF _Toc392534650 \h </w:instrText>
-            </w:r>
-            <w:r>
-              <w:rPr>
-                <w:noProof/>
-                <w:webHidden/>
-              </w:rPr>
-            </w:r>
-            <w:r>
-              <w:rPr>
-                <w:noProof/>
-                <w:webHidden/>
-              </w:rPr>
-              <w:fldChar w:fldCharType="separate"/>
-            </w:r>
-            <w:r>
-              <w:rPr>
-                <w:noProof/>
-                <w:webHidden/>
-              </w:rPr>
-              <w:t>6</w:t>
-            </w:r>
-            <w:r>
-              <w:rPr>
-                <w:noProof/>
-                <w:webHidden/>
-              </w:rPr>
-              <w:fldChar w:fldCharType="end"/>
-            </w:r>
-          </w:hyperlink>
-        </w:p>
-        <w:p>
-          <w:pPr>
-            <w:pStyle w:val="ndice1"/>
-            <w:tabs>
-              <w:tab w:val="left" w:pos="660"/>
-              <w:tab w:val="right" w:leader="dot" w:pos="9629"/>
-            </w:tabs>
-            <w:rPr>
-              <w:rFonts w:asciiTheme="minorHAnsi" w:hAnsiTheme="minorHAnsi" w:cstheme="minorBidi"/>
-              <w:b w:val="0"/>
-              <w:bCs w:val="0"/>
-              <w:noProof/>
-              <w:sz w:val="22"/>
-              <w:szCs w:val="22"/>
-            </w:rPr>
-          </w:pPr>
-          <w:hyperlink w:anchor="_Toc392534651" w:history="1">
-            <w:r>
-              <w:rPr>
-                <w:rStyle w:val="Hiperligao"/>
-                <w:rFonts w:ascii="Segoe UI" w:hAnsi="Segoe UI" w:cs="Segoe UI"/>
-                <w:noProof/>
-              </w:rPr>
-              <w:t>3.1</w:t>
-            </w:r>
-            <w:r>
-              <w:rPr>
-                <w:rFonts w:asciiTheme="minorHAnsi" w:hAnsiTheme="minorHAnsi" w:cstheme="minorBidi"/>
-                <w:b w:val="0"/>
-                <w:bCs w:val="0"/>
-                <w:noProof/>
-                <w:sz w:val="22"/>
-                <w:szCs w:val="22"/>
-              </w:rPr>
-              <w:tab/>
-            </w:r>
-            <w:r>
-              <w:rPr>
-                <w:rStyle w:val="Hiperligao"/>
-                <w:rFonts w:ascii="Segoe UI" w:hAnsi="Segoe UI" w:cs="Segoe UI"/>
-                <w:noProof/>
-              </w:rPr>
-              <w:t>Configuração da Empresa</w:t>
-            </w:r>
-            <w:r>
-              <w:rPr>
-                <w:noProof/>
-                <w:webHidden/>
-              </w:rPr>
-              <w:tab/>
-            </w:r>
-            <w:r>
-              <w:rPr>
-                <w:noProof/>
-                <w:webHidden/>
-              </w:rPr>
-              <w:fldChar w:fldCharType="begin"/>
-            </w:r>
-            <w:r>
-              <w:rPr>
-                <w:noProof/>
-                <w:webHidden/>
-              </w:rPr>
-              <w:instrText xml:space="preserve"> PAGEREF _Toc392534651 \h </w:instrText>
-            </w:r>
-            <w:r>
-              <w:rPr>
-                <w:noProof/>
-                <w:webHidden/>
-              </w:rPr>
-            </w:r>
-            <w:r>
-              <w:rPr>
-                <w:noProof/>
-                <w:webHidden/>
-              </w:rPr>
-              <w:fldChar w:fldCharType="separate"/>
-            </w:r>
-            <w:r>
-              <w:rPr>
-                <w:noProof/>
-                <w:webHidden/>
-              </w:rPr>
-              <w:t>6</w:t>
-            </w:r>
-            <w:r>
-              <w:rPr>
-                <w:noProof/>
-                <w:webHidden/>
-              </w:rPr>
-              <w:fldChar w:fldCharType="end"/>
-            </w:r>
-          </w:hyperlink>
-        </w:p>
-        <w:p>
-          <w:pPr>
-            <w:pStyle w:val="ndice1"/>
-            <w:tabs>
-              <w:tab w:val="left" w:pos="660"/>
-              <w:tab w:val="right" w:leader="dot" w:pos="9629"/>
-            </w:tabs>
-            <w:rPr>
-              <w:rFonts w:asciiTheme="minorHAnsi" w:hAnsiTheme="minorHAnsi" w:cstheme="minorBidi"/>
-              <w:b w:val="0"/>
-              <w:bCs w:val="0"/>
-              <w:noProof/>
-              <w:sz w:val="22"/>
-              <w:szCs w:val="22"/>
-            </w:rPr>
-          </w:pPr>
-          <w:hyperlink w:anchor="_Toc392534652" w:history="1">
-            <w:r>
-              <w:rPr>
-                <w:rStyle w:val="Hiperligao"/>
-                <w:rFonts w:ascii="Segoe UI" w:hAnsi="Segoe UI" w:cs="Segoe UI"/>
-                <w:noProof/>
-              </w:rPr>
-              <w:t>3.2</w:t>
-            </w:r>
-            <w:r>
-              <w:rPr>
-                <w:rFonts w:asciiTheme="minorHAnsi" w:hAnsiTheme="minorHAnsi" w:cstheme="minorBidi"/>
-                <w:b w:val="0"/>
-                <w:bCs w:val="0"/>
-                <w:noProof/>
-                <w:sz w:val="22"/>
-                <w:szCs w:val="22"/>
-              </w:rPr>
-              <w:tab/>
-            </w:r>
-            <w:r>
-              <w:rPr>
-                <w:rStyle w:val="Hiperligao"/>
-                <w:rFonts w:ascii="Segoe UI" w:hAnsi="Segoe UI" w:cs="Segoe UI"/>
-                <w:noProof/>
-              </w:rPr>
-              <w:t>Criação de um Administrador Geral</w:t>
-            </w:r>
-            <w:r>
-              <w:rPr>
-                <w:noProof/>
-                <w:webHidden/>
-              </w:rPr>
-              <w:tab/>
-            </w:r>
-            <w:r>
-              <w:rPr>
-                <w:noProof/>
-                <w:webHidden/>
-              </w:rPr>
-              <w:fldChar w:fldCharType="begin"/>
-            </w:r>
-            <w:r>
-              <w:rPr>
-                <w:noProof/>
-                <w:webHidden/>
-              </w:rPr>
-              <w:instrText xml:space="preserve"> PAGEREF _Toc392534652 \h </w:instrText>
-            </w:r>
-            <w:r>
-              <w:rPr>
-                <w:noProof/>
-                <w:webHidden/>
-              </w:rPr>
-            </w:r>
-            <w:r>
-              <w:rPr>
-                <w:noProof/>
-                <w:webHidden/>
-              </w:rPr>
-              <w:fldChar w:fldCharType="separate"/>
-            </w:r>
-            <w:r>
-              <w:rPr>
-                <w:noProof/>
-                <w:webHidden/>
-              </w:rPr>
-              <w:t>8</w:t>
-            </w:r>
-            <w:r>
-              <w:rPr>
-                <w:noProof/>
-                <w:webHidden/>
-              </w:rPr>
-              <w:fldChar w:fldCharType="end"/>
-            </w:r>
-          </w:hyperlink>
-        </w:p>
-        <w:p>
-          <w:pPr>
-            <w:pStyle w:val="ndice1"/>
-            <w:tabs>
-              <w:tab w:val="left" w:pos="660"/>
-              <w:tab w:val="right" w:leader="dot" w:pos="9629"/>
-            </w:tabs>
-            <w:rPr>
-              <w:rFonts w:asciiTheme="minorHAnsi" w:hAnsiTheme="minorHAnsi" w:cstheme="minorBidi"/>
-              <w:b w:val="0"/>
-              <w:bCs w:val="0"/>
-              <w:noProof/>
-              <w:sz w:val="22"/>
-              <w:szCs w:val="22"/>
-            </w:rPr>
-          </w:pPr>
-          <w:hyperlink w:anchor="_Toc392534653" w:history="1">
-            <w:r>
-              <w:rPr>
-                <w:rStyle w:val="Hiperligao"/>
-                <w:rFonts w:ascii="Segoe UI" w:hAnsi="Segoe UI" w:cs="Segoe UI"/>
-                <w:noProof/>
-              </w:rPr>
-              <w:t>3.3</w:t>
-            </w:r>
-            <w:r>
-              <w:rPr>
-                <w:rFonts w:asciiTheme="minorHAnsi" w:hAnsiTheme="minorHAnsi" w:cstheme="minorBidi"/>
-                <w:b w:val="0"/>
-                <w:bCs w:val="0"/>
-                <w:noProof/>
-                <w:sz w:val="22"/>
-                <w:szCs w:val="22"/>
-              </w:rPr>
-              <w:tab/>
-            </w:r>
-            <w:r>
-              <w:rPr>
-                <w:rStyle w:val="Hiperligao"/>
-                <w:rFonts w:ascii="Segoe UI" w:hAnsi="Segoe UI" w:cs="Segoe UI"/>
-                <w:noProof/>
-              </w:rPr>
-              <w:t>Criação de um Administrador</w:t>
-            </w:r>
-            <w:r>
-              <w:rPr>
-                <w:noProof/>
-                <w:webHidden/>
-              </w:rPr>
-              <w:tab/>
-            </w:r>
-            <w:r>
-              <w:rPr>
-                <w:noProof/>
-                <w:webHidden/>
-              </w:rPr>
-              <w:fldChar w:fldCharType="begin"/>
-            </w:r>
-            <w:r>
-              <w:rPr>
-                <w:noProof/>
-                <w:webHidden/>
-              </w:rPr>
-              <w:instrText xml:space="preserve"> PAGEREF _Toc392534653 \h </w:instrText>
-            </w:r>
-            <w:r>
-              <w:rPr>
-                <w:noProof/>
-                <w:webHidden/>
-              </w:rPr>
-            </w:r>
-            <w:r>
-              <w:rPr>
-                <w:noProof/>
-                <w:webHidden/>
-              </w:rPr>
-              <w:fldChar w:fldCharType="separate"/>
-            </w:r>
-            <w:r>
-              <w:rPr>
-                <w:noProof/>
-                <w:webHidden/>
-              </w:rPr>
-              <w:t>9</w:t>
-            </w:r>
-            <w:r>
-              <w:rPr>
-                <w:noProof/>
-                <w:webHidden/>
-              </w:rPr>
-              <w:fldChar w:fldCharType="end"/>
-            </w:r>
-          </w:hyperlink>
-        </w:p>
-        <w:p>
-          <w:pPr>
-            <w:pStyle w:val="ndice1"/>
-            <w:tabs>
-              <w:tab w:val="left" w:pos="660"/>
-              <w:tab w:val="right" w:leader="dot" w:pos="9629"/>
-            </w:tabs>
-            <w:rPr>
-              <w:rFonts w:asciiTheme="minorHAnsi" w:hAnsiTheme="minorHAnsi" w:cstheme="minorBidi"/>
-              <w:b w:val="0"/>
-              <w:bCs w:val="0"/>
-              <w:noProof/>
-              <w:sz w:val="22"/>
-              <w:szCs w:val="22"/>
-            </w:rPr>
-          </w:pPr>
-          <w:hyperlink w:anchor="_Toc392534654" w:history="1">
-            <w:r>
-              <w:rPr>
-                <w:rStyle w:val="Hiperligao"/>
-                <w:rFonts w:ascii="Segoe UI" w:hAnsi="Segoe UI" w:cs="Segoe UI"/>
-                <w:noProof/>
-              </w:rPr>
-              <w:t>4.</w:t>
-            </w:r>
-            <w:r>
-              <w:rPr>
-                <w:rFonts w:asciiTheme="minorHAnsi" w:hAnsiTheme="minorHAnsi" w:cstheme="minorBidi"/>
-                <w:b w:val="0"/>
-                <w:bCs w:val="0"/>
-                <w:noProof/>
-                <w:sz w:val="22"/>
-                <w:szCs w:val="22"/>
-              </w:rPr>
-              <w:tab/>
-            </w:r>
-            <w:r>
-              <w:rPr>
-                <w:rStyle w:val="Hiperligao"/>
-                <w:rFonts w:ascii="Segoe UI" w:hAnsi="Segoe UI" w:cs="Segoe UI"/>
-                <w:noProof/>
-              </w:rPr>
-              <w:t>Login</w:t>
-            </w:r>
-            <w:r>
-              <w:rPr>
-                <w:noProof/>
-                <w:webHidden/>
-              </w:rPr>
-              <w:tab/>
-            </w:r>
-            <w:r>
-              <w:rPr>
-                <w:noProof/>
-                <w:webHidden/>
-              </w:rPr>
-              <w:fldChar w:fldCharType="begin"/>
-            </w:r>
-            <w:r>
-              <w:rPr>
-                <w:noProof/>
-                <w:webHidden/>
-              </w:rPr>
-              <w:instrText xml:space="preserve"> PAGEREF _Toc392534654 \h </w:instrText>
-            </w:r>
-            <w:r>
-              <w:rPr>
-                <w:noProof/>
-                <w:webHidden/>
-              </w:rPr>
-            </w:r>
-            <w:r>
-              <w:rPr>
-                <w:noProof/>
-                <w:webHidden/>
-              </w:rPr>
-              <w:fldChar w:fldCharType="separate"/>
-            </w:r>
-            <w:r>
-              <w:rPr>
-                <w:noProof/>
-                <w:webHidden/>
-              </w:rPr>
-              <w:t>10</w:t>
-            </w:r>
-            <w:r>
-              <w:rPr>
-                <w:noProof/>
-                <w:webHidden/>
-              </w:rPr>
-              <w:fldChar w:fldCharType="end"/>
-            </w:r>
-          </w:hyperlink>
-        </w:p>
-        <w:p>
-          <w:pPr>
-            <w:pStyle w:val="ndice1"/>
-            <w:tabs>
-              <w:tab w:val="left" w:pos="660"/>
-              <w:tab w:val="right" w:leader="dot" w:pos="9629"/>
-            </w:tabs>
-            <w:rPr>
-              <w:rFonts w:asciiTheme="minorHAnsi" w:hAnsiTheme="minorHAnsi" w:cstheme="minorBidi"/>
-              <w:b w:val="0"/>
-              <w:bCs w:val="0"/>
-              <w:noProof/>
-              <w:sz w:val="22"/>
-              <w:szCs w:val="22"/>
-            </w:rPr>
-          </w:pPr>
-          <w:hyperlink w:anchor="_Toc392534655" w:history="1">
-            <w:r>
-              <w:rPr>
-                <w:rStyle w:val="Hiperligao"/>
-                <w:rFonts w:ascii="Segoe UI" w:hAnsi="Segoe UI" w:cs="Segoe UI"/>
-                <w:noProof/>
-              </w:rPr>
-              <w:t>4.1</w:t>
-            </w:r>
-            <w:r>
-              <w:rPr>
-                <w:rFonts w:asciiTheme="minorHAnsi" w:hAnsiTheme="minorHAnsi" w:cstheme="minorBidi"/>
-                <w:b w:val="0"/>
-                <w:bCs w:val="0"/>
-                <w:noProof/>
-                <w:sz w:val="22"/>
-                <w:szCs w:val="22"/>
-              </w:rPr>
-              <w:tab/>
-            </w:r>
-            <w:r>
-              <w:rPr>
-                <w:rStyle w:val="Hiperligao"/>
-                <w:rFonts w:ascii="Segoe UI" w:hAnsi="Segoe UI" w:cs="Segoe UI"/>
-                <w:noProof/>
-              </w:rPr>
-              <w:t>Introdução dos Dados</w:t>
-            </w:r>
-            <w:r>
-              <w:rPr>
-                <w:noProof/>
-                <w:webHidden/>
-              </w:rPr>
-              <w:tab/>
-            </w:r>
-            <w:r>
-              <w:rPr>
-                <w:noProof/>
-                <w:webHidden/>
-              </w:rPr>
-              <w:fldChar w:fldCharType="begin"/>
-            </w:r>
-            <w:r>
-              <w:rPr>
-                <w:noProof/>
-                <w:webHidden/>
-              </w:rPr>
-              <w:instrText xml:space="preserve"> PAGEREF _Toc392534655 \h </w:instrText>
-            </w:r>
-            <w:r>
-              <w:rPr>
-                <w:noProof/>
-                <w:webHidden/>
-              </w:rPr>
-            </w:r>
-            <w:r>
-              <w:rPr>
-                <w:noProof/>
-                <w:webHidden/>
-              </w:rPr>
-              <w:fldChar w:fldCharType="separate"/>
-            </w:r>
-            <w:r>
-              <w:rPr>
-                <w:noProof/>
-                <w:webHidden/>
-              </w:rPr>
-              <w:t>10</w:t>
-            </w:r>
-            <w:r>
-              <w:rPr>
-                <w:noProof/>
-                <w:webHidden/>
-              </w:rPr>
-              <w:fldChar w:fldCharType="end"/>
-            </w:r>
-          </w:hyperlink>
-        </w:p>
-        <w:p>
-          <w:pPr>
-            <w:pStyle w:val="ndice1"/>
-            <w:tabs>
-              <w:tab w:val="left" w:pos="660"/>
-              <w:tab w:val="right" w:leader="dot" w:pos="9629"/>
-            </w:tabs>
-            <w:rPr>
-              <w:rFonts w:asciiTheme="minorHAnsi" w:hAnsiTheme="minorHAnsi" w:cstheme="minorBidi"/>
-              <w:b w:val="0"/>
-              <w:bCs w:val="0"/>
-              <w:noProof/>
-              <w:sz w:val="22"/>
-              <w:szCs w:val="22"/>
-            </w:rPr>
-          </w:pPr>
-          <w:hyperlink w:anchor="_Toc392534656" w:history="1">
-            <w:r>
-              <w:rPr>
-                <w:rStyle w:val="Hiperligao"/>
-                <w:rFonts w:ascii="Segoe UI" w:hAnsi="Segoe UI" w:cs="Segoe UI"/>
-                <w:noProof/>
-              </w:rPr>
-              <w:t>5.</w:t>
-            </w:r>
-            <w:r>
-              <w:rPr>
-                <w:rFonts w:asciiTheme="minorHAnsi" w:hAnsiTheme="minorHAnsi" w:cstheme="minorBidi"/>
-                <w:b w:val="0"/>
-                <w:bCs w:val="0"/>
-                <w:noProof/>
-                <w:sz w:val="22"/>
-                <w:szCs w:val="22"/>
-              </w:rPr>
-              <w:tab/>
-            </w:r>
-            <w:r>
-              <w:rPr>
-                <w:rStyle w:val="Hiperligao"/>
-                <w:rFonts w:ascii="Segoe UI" w:hAnsi="Segoe UI" w:cs="Segoe UI"/>
-                <w:noProof/>
-              </w:rPr>
-              <w:t>Interface</w:t>
-            </w:r>
-            <w:r>
-              <w:rPr>
-                <w:noProof/>
-                <w:webHidden/>
-              </w:rPr>
-              <w:tab/>
-            </w:r>
-            <w:r>
-              <w:rPr>
-                <w:noProof/>
-                <w:webHidden/>
-              </w:rPr>
-              <w:fldChar w:fldCharType="begin"/>
-            </w:r>
-            <w:r>
-              <w:rPr>
-                <w:noProof/>
-                <w:webHidden/>
-              </w:rPr>
-              <w:instrText xml:space="preserve"> PAGEREF _Toc392534656 \h </w:instrText>
-            </w:r>
-            <w:r>
-              <w:rPr>
-                <w:noProof/>
-                <w:webHidden/>
-              </w:rPr>
-            </w:r>
-            <w:r>
-              <w:rPr>
-                <w:noProof/>
-                <w:webHidden/>
-              </w:rPr>
-              <w:fldChar w:fldCharType="separate"/>
-            </w:r>
-            <w:r>
-              <w:rPr>
-                <w:noProof/>
-                <w:webHidden/>
-              </w:rPr>
-              <w:t>11</w:t>
-            </w:r>
-            <w:r>
-              <w:rPr>
-                <w:noProof/>
-                <w:webHidden/>
-              </w:rPr>
-              <w:fldChar w:fldCharType="end"/>
-            </w:r>
-          </w:hyperlink>
-        </w:p>
-        <w:p>
-          <w:pPr>
-            <w:pStyle w:val="ndice1"/>
-            <w:tabs>
-              <w:tab w:val="left" w:pos="660"/>
-              <w:tab w:val="right" w:leader="dot" w:pos="9629"/>
-            </w:tabs>
-            <w:rPr>
-              <w:rFonts w:asciiTheme="minorHAnsi" w:hAnsiTheme="minorHAnsi" w:cstheme="minorBidi"/>
-              <w:b w:val="0"/>
-              <w:bCs w:val="0"/>
-              <w:noProof/>
-              <w:sz w:val="22"/>
-              <w:szCs w:val="22"/>
-            </w:rPr>
-          </w:pPr>
-          <w:hyperlink w:anchor="_Toc392534657" w:history="1">
-            <w:r>
-              <w:rPr>
-                <w:rStyle w:val="Hiperligao"/>
-                <w:rFonts w:ascii="Segoe UI" w:hAnsi="Segoe UI" w:cs="Segoe UI"/>
-                <w:noProof/>
-              </w:rPr>
-              <w:t>5.1</w:t>
-            </w:r>
-            <w:r>
-              <w:rPr>
-                <w:rFonts w:asciiTheme="minorHAnsi" w:hAnsiTheme="minorHAnsi" w:cstheme="minorBidi"/>
-                <w:b w:val="0"/>
-                <w:bCs w:val="0"/>
-                <w:noProof/>
-                <w:sz w:val="22"/>
-                <w:szCs w:val="22"/>
-              </w:rPr>
-              <w:tab/>
-            </w:r>
-            <w:r>
-              <w:rPr>
-                <w:rStyle w:val="Hiperligao"/>
-                <w:rFonts w:ascii="Segoe UI" w:hAnsi="Segoe UI" w:cs="Segoe UI"/>
-                <w:noProof/>
-              </w:rPr>
-              <w:t>Layouts</w:t>
-            </w:r>
-            <w:r>
-              <w:rPr>
-                <w:noProof/>
-                <w:webHidden/>
-              </w:rPr>
-              <w:tab/>
-            </w:r>
-            <w:r>
-              <w:rPr>
-                <w:noProof/>
-                <w:webHidden/>
-              </w:rPr>
-              <w:fldChar w:fldCharType="begin"/>
-            </w:r>
-            <w:r>
-              <w:rPr>
-                <w:noProof/>
-                <w:webHidden/>
-              </w:rPr>
-              <w:instrText xml:space="preserve"> PAGEREF _Toc392534657 \h </w:instrText>
-            </w:r>
-            <w:r>
-              <w:rPr>
-                <w:noProof/>
-                <w:webHidden/>
-              </w:rPr>
-              <w:fldChar w:fldCharType="separate"/>
-            </w:r>
-            <w:r>
-              <w:rPr>
-                <w:b w:val="0"/>
-                <w:bCs w:val="0"/>
-                <w:noProof/>
-                <w:webHidden/>
-              </w:rPr>
-              <w:t>Erro! Marcador não definido.</w:t>
-            </w:r>
-            <w:r>
-              <w:rPr>
-                <w:noProof/>
-                <w:webHidden/>
-              </w:rPr>
-              <w:fldChar w:fldCharType="end"/>
-            </w:r>
-          </w:hyperlink>
-        </w:p>
-        <w:p>
-          <w:pPr>
-            <w:pStyle w:val="ndice1"/>
-            <w:tabs>
-              <w:tab w:val="left" w:pos="660"/>
-              <w:tab w:val="right" w:leader="dot" w:pos="9629"/>
-            </w:tabs>
-            <w:rPr>
-              <w:rFonts w:asciiTheme="minorHAnsi" w:hAnsiTheme="minorHAnsi" w:cstheme="minorBidi"/>
-              <w:b w:val="0"/>
-              <w:bCs w:val="0"/>
-              <w:noProof/>
-              <w:sz w:val="22"/>
-              <w:szCs w:val="22"/>
-            </w:rPr>
-          </w:pPr>
-          <w:hyperlink w:anchor="_Toc392534658" w:history="1">
-            <w:r>
-              <w:rPr>
-                <w:rStyle w:val="Hiperligao"/>
-                <w:rFonts w:ascii="Segoe UI" w:hAnsi="Segoe UI" w:cs="Segoe UI"/>
-                <w:noProof/>
-              </w:rPr>
-              <w:t>5.2</w:t>
-            </w:r>
-            <w:r>
-              <w:rPr>
-                <w:rFonts w:asciiTheme="minorHAnsi" w:hAnsiTheme="minorHAnsi" w:cstheme="minorBidi"/>
-                <w:b w:val="0"/>
-                <w:bCs w:val="0"/>
-                <w:noProof/>
-                <w:sz w:val="22"/>
-                <w:szCs w:val="22"/>
-              </w:rPr>
-              <w:tab/>
-            </w:r>
-            <w:r>
-              <w:rPr>
-                <w:rStyle w:val="Hiperligao"/>
-                <w:rFonts w:ascii="Segoe UI" w:hAnsi="Segoe UI" w:cs="Segoe UI"/>
-                <w:noProof/>
-              </w:rPr>
-              <w:t>Utilização das Operações de cada tabela</w:t>
-            </w:r>
-            <w:r>
-              <w:rPr>
-                <w:noProof/>
-                <w:webHidden/>
-              </w:rPr>
-              <w:tab/>
-            </w:r>
-            <w:r>
-              <w:rPr>
-                <w:noProof/>
-                <w:webHidden/>
-              </w:rPr>
-              <w:fldChar w:fldCharType="begin"/>
-            </w:r>
-            <w:r>
-              <w:rPr>
-                <w:noProof/>
-                <w:webHidden/>
-              </w:rPr>
-              <w:instrText xml:space="preserve"> PAGEREF _Toc392534658 \h </w:instrText>
-            </w:r>
-            <w:r>
-              <w:rPr>
-                <w:noProof/>
-                <w:webHidden/>
-              </w:rPr>
-            </w:r>
-            <w:r>
-              <w:rPr>
-                <w:noProof/>
-                <w:webHidden/>
-              </w:rPr>
-              <w:fldChar w:fldCharType="separate"/>
-            </w:r>
-            <w:r>
-              <w:rPr>
-                <w:noProof/>
-                <w:webHidden/>
-              </w:rPr>
-              <w:t>13</w:t>
-            </w:r>
-            <w:r>
-              <w:rPr>
-                <w:noProof/>
-                <w:webHidden/>
-              </w:rPr>
-              <w:fldChar w:fldCharType="end"/>
-            </w:r>
-          </w:hyperlink>
-        </w:p>
-        <w:p>
-          <w:pPr>
-            <w:pStyle w:val="ndice1"/>
-            <w:tabs>
-              <w:tab w:val="left" w:pos="660"/>
-              <w:tab w:val="right" w:leader="dot" w:pos="9629"/>
-            </w:tabs>
-            <w:rPr>
-              <w:rFonts w:asciiTheme="minorHAnsi" w:hAnsiTheme="minorHAnsi" w:cstheme="minorBidi"/>
-              <w:b w:val="0"/>
-              <w:bCs w:val="0"/>
-              <w:noProof/>
-              <w:sz w:val="22"/>
-              <w:szCs w:val="22"/>
-            </w:rPr>
-          </w:pPr>
-          <w:hyperlink w:anchor="_Toc392534659" w:history="1">
-            <w:r>
-              <w:rPr>
-                <w:rStyle w:val="Hiperligao"/>
-                <w:rFonts w:ascii="Segoe UI" w:hAnsi="Segoe UI" w:cs="Segoe UI"/>
-                <w:noProof/>
-              </w:rPr>
-              <w:t>6.</w:t>
-            </w:r>
-            <w:r>
-              <w:rPr>
-                <w:rFonts w:asciiTheme="minorHAnsi" w:hAnsiTheme="minorHAnsi" w:cstheme="minorBidi"/>
-                <w:b w:val="0"/>
-                <w:bCs w:val="0"/>
-                <w:noProof/>
-                <w:sz w:val="22"/>
-                <w:szCs w:val="22"/>
-              </w:rPr>
-              <w:tab/>
-            </w:r>
-            <w:r>
-              <w:rPr>
-                <w:rStyle w:val="Hiperligao"/>
-                <w:rFonts w:ascii="Segoe UI" w:hAnsi="Segoe UI" w:cs="Segoe UI"/>
-                <w:noProof/>
-              </w:rPr>
-              <w:t xml:space="preserve">Desinstalação do </w:t>
-            </w:r>
-            <w:r>
-              <w:rPr>
-                <w:rStyle w:val="Hiperligao"/>
-                <w:rFonts w:ascii="Segoe UI" w:hAnsi="Segoe UI" w:cs="Segoe UI"/>
-                <w:i/>
-                <w:noProof/>
-              </w:rPr>
-              <w:t>software</w:t>
-            </w:r>
-            <w:r>
-              <w:rPr>
-                <w:noProof/>
-                <w:webHidden/>
-              </w:rPr>
-              <w:tab/>
-            </w:r>
-            <w:r>
-              <w:rPr>
-                <w:noProof/>
-                <w:webHidden/>
-              </w:rPr>
-              <w:fldChar w:fldCharType="begin"/>
-            </w:r>
-            <w:r>
-              <w:rPr>
-                <w:noProof/>
-                <w:webHidden/>
-              </w:rPr>
-              <w:instrText xml:space="preserve"> PAGEREF _Toc392534659 \h </w:instrText>
-            </w:r>
-            <w:r>
-              <w:rPr>
-                <w:noProof/>
-                <w:webHidden/>
-              </w:rPr>
-            </w:r>
-            <w:r>
-              <w:rPr>
-                <w:noProof/>
-                <w:webHidden/>
-              </w:rPr>
-              <w:fldChar w:fldCharType="separate"/>
-            </w:r>
-            <w:r>
-              <w:rPr>
-                <w:noProof/>
-                <w:webHidden/>
-              </w:rPr>
-              <w:t>22</w:t>
-            </w:r>
-            <w:r>
-              <w:rPr>
-                <w:noProof/>
-                <w:webHidden/>
-              </w:rPr>
-              <w:fldChar w:fldCharType="end"/>
-            </w:r>
-          </w:hyperlink>
-        </w:p>
-        <w:p>
-          <w:pPr>
-            <w:pStyle w:val="ndice1"/>
-            <w:tabs>
-              <w:tab w:val="left" w:pos="660"/>
-              <w:tab w:val="right" w:leader="dot" w:pos="9629"/>
-            </w:tabs>
-            <w:rPr>
-              <w:rFonts w:asciiTheme="minorHAnsi" w:hAnsiTheme="minorHAnsi" w:cstheme="minorBidi"/>
-              <w:b w:val="0"/>
-              <w:bCs w:val="0"/>
-              <w:noProof/>
-              <w:sz w:val="22"/>
-              <w:szCs w:val="22"/>
-            </w:rPr>
-          </w:pPr>
-          <w:hyperlink w:anchor="_Toc392534660" w:history="1">
-            <w:r>
-              <w:rPr>
-                <w:rStyle w:val="Hiperligao"/>
-                <w:rFonts w:ascii="Segoe UI" w:hAnsi="Segoe UI" w:cs="Segoe UI"/>
-                <w:noProof/>
-              </w:rPr>
-              <w:t>6.1</w:t>
-            </w:r>
-            <w:r>
-              <w:rPr>
-                <w:rFonts w:asciiTheme="minorHAnsi" w:hAnsiTheme="minorHAnsi" w:cstheme="minorBidi"/>
-                <w:b w:val="0"/>
-                <w:bCs w:val="0"/>
-                <w:noProof/>
-                <w:sz w:val="22"/>
-                <w:szCs w:val="22"/>
-              </w:rPr>
-              <w:tab/>
-            </w:r>
-            <w:r>
-              <w:rPr>
-                <w:rStyle w:val="Hiperligao"/>
-                <w:rFonts w:ascii="Segoe UI" w:hAnsi="Segoe UI" w:cs="Segoe UI"/>
-                <w:noProof/>
-              </w:rPr>
-              <w:t>Processo de desinstalação</w:t>
-            </w:r>
-            <w:r>
-              <w:rPr>
-                <w:noProof/>
-                <w:webHidden/>
-              </w:rPr>
-              <w:tab/>
-            </w:r>
-            <w:r>
-              <w:rPr>
-                <w:noProof/>
-                <w:webHidden/>
-              </w:rPr>
-              <w:fldChar w:fldCharType="begin"/>
-            </w:r>
-            <w:r>
-              <w:rPr>
-                <w:noProof/>
-                <w:webHidden/>
-              </w:rPr>
-              <w:instrText xml:space="preserve"> PAGEREF _Toc392534660 \h </w:instrText>
+              <w:instrText xml:space="preserve"> PAGEREF _Toc392570947 \h </w:instrText>
             </w:r>
             <w:r>
               <w:rPr>
@@ -2171,6 +2172,7 @@
           <w:sz w:val="40"/>
         </w:rPr>
       </w:pPr>
+      <w:bookmarkStart w:id="0" w:name="_Toc392570921"/>
       <w:r>
         <w:rPr>
           <w:sz w:val="40"/>
@@ -2184,6 +2186,7 @@
         </w:rPr>
         <w:t>ndice de Figuras</w:t>
       </w:r>
+      <w:bookmarkEnd w:id="0"/>
     </w:p>
     <w:p/>
     <w:p>
@@ -2743,18 +2746,7 @@
             <w:noProof/>
             <w:sz w:val="24"/>
           </w:rPr>
-          <w:t>Figura 7 - Menu do</w:t>
-        </w:r>
-        <w:bookmarkStart w:id="0" w:name="_GoBack"/>
-        <w:bookmarkEnd w:id="0"/>
-        <w:r>
-          <w:rPr>
-            <w:rStyle w:val="Hiperligao"/>
-            <w:rFonts w:ascii="Segoe UI" w:hAnsi="Segoe UI" w:cs="Segoe UI"/>
-            <w:noProof/>
-            <w:sz w:val="24"/>
-          </w:rPr>
-          <w:t>s Clientes na Interface Principal</w:t>
+          <w:t>Figura 7 - Menu dos Clientes na Interface Principal</w:t>
         </w:r>
         <w:r>
           <w:rPr>
@@ -3956,7 +3948,7 @@
           <w:szCs w:val="24"/>
         </w:rPr>
       </w:pPr>
-      <w:bookmarkStart w:id="1" w:name="_Toc392534643"/>
+      <w:bookmarkStart w:id="1" w:name="_Toc392570922"/>
       <w:r>
         <w:rPr>
           <w:rFonts w:ascii="Segoe UI" w:hAnsi="Segoe UI" w:cs="Segoe UI"/>
@@ -3992,7 +3984,7 @@
           <w:color w:val="auto"/>
         </w:rPr>
       </w:pPr>
-      <w:bookmarkStart w:id="2" w:name="_Toc392534644"/>
+      <w:bookmarkStart w:id="2" w:name="_Toc392570923"/>
       <w:r>
         <w:rPr>
           <w:rFonts w:ascii="Segoe UI" w:hAnsi="Segoe UI" w:cs="Segoe UI"/>
@@ -4073,7 +4065,7 @@
           <w:sz w:val="24"/>
         </w:rPr>
       </w:pPr>
-      <w:bookmarkStart w:id="3" w:name="_Toc392534645"/>
+      <w:bookmarkStart w:id="3" w:name="_Toc392570924"/>
       <w:r>
         <w:rPr>
           <w:rFonts w:ascii="Segoe UI" w:hAnsi="Segoe UI" w:cs="Segoe UI"/>
@@ -4168,7 +4160,7 @@
           <w:color w:val="auto"/>
         </w:rPr>
       </w:pPr>
-      <w:bookmarkStart w:id="4" w:name="_Toc392534646"/>
+      <w:bookmarkStart w:id="4" w:name="_Toc392570925"/>
       <w:r>
         <w:rPr>
           <w:rFonts w:ascii="Segoe UI" w:hAnsi="Segoe UI" w:cs="Segoe UI"/>
@@ -5244,7 +5236,7 @@
           <w:szCs w:val="24"/>
         </w:rPr>
       </w:pPr>
-      <w:bookmarkStart w:id="5" w:name="_Toc392534647"/>
+      <w:bookmarkStart w:id="5" w:name="_Toc392570926"/>
       <w:r>
         <w:rPr>
           <w:rFonts w:ascii="Segoe UI" w:hAnsi="Segoe UI" w:cs="Segoe UI"/>
@@ -5285,7 +5277,7 @@
           <w:sz w:val="24"/>
         </w:rPr>
       </w:pPr>
-      <w:bookmarkStart w:id="6" w:name="_Toc392534648"/>
+      <w:bookmarkStart w:id="6" w:name="_Toc392570927"/>
       <w:r>
         <w:rPr>
           <w:rFonts w:ascii="Segoe UI" w:hAnsi="Segoe UI" w:cs="Segoe UI"/>
@@ -5295,16 +5287,16 @@
         </w:rPr>
         <w:t>Requisitos do sistema</w:t>
       </w:r>
+      <w:r>
+        <w:rPr>
+          <w:rFonts w:ascii="Segoe UI" w:hAnsi="Segoe UI" w:cs="Segoe UI"/>
+          <w:b/>
+          <w:color w:val="auto"/>
+          <w:sz w:val="24"/>
+        </w:rPr>
+        <w:t xml:space="preserve"> Recomendados</w:t>
+      </w:r>
       <w:bookmarkEnd w:id="6"/>
-      <w:r>
-        <w:rPr>
-          <w:rFonts w:ascii="Segoe UI" w:hAnsi="Segoe UI" w:cs="Segoe UI"/>
-          <w:b/>
-          <w:color w:val="auto"/>
-          <w:sz w:val="24"/>
-        </w:rPr>
-        <w:t xml:space="preserve"> Recomendados</w:t>
-      </w:r>
     </w:p>
     <w:p>
       <w:pPr>
@@ -5665,6 +5657,7 @@
           <w:sz w:val="24"/>
         </w:rPr>
       </w:pPr>
+      <w:bookmarkStart w:id="7" w:name="_Toc392570928"/>
       <w:r>
         <w:rPr>
           <w:rFonts w:ascii="Segoe UI" w:hAnsi="Segoe UI" w:cs="Segoe UI"/>
@@ -5674,6 +5667,7 @@
         </w:rPr>
         <w:t>Instalação do Software</w:t>
       </w:r>
+      <w:bookmarkEnd w:id="7"/>
     </w:p>
     <w:p>
       <w:pPr>
@@ -5930,7 +5924,7 @@
           <w:szCs w:val="24"/>
         </w:rPr>
       </w:pPr>
-      <w:bookmarkStart w:id="7" w:name="_Toc392534650"/>
+      <w:bookmarkStart w:id="8" w:name="_Toc392570929"/>
       <w:r>
         <w:rPr>
           <w:rFonts w:ascii="Segoe UI" w:hAnsi="Segoe UI" w:cs="Segoe UI"/>
@@ -5942,7 +5936,7 @@
         <w:lastRenderedPageBreak/>
         <w:t>Configuração do Assistente de Primeiro Uso</w:t>
       </w:r>
-      <w:bookmarkEnd w:id="7"/>
+      <w:bookmarkEnd w:id="8"/>
     </w:p>
     <w:p>
       <w:pPr>
@@ -5968,7 +5962,7 @@
           <w:sz w:val="24"/>
         </w:rPr>
       </w:pPr>
-      <w:bookmarkStart w:id="8" w:name="_Toc392534651"/>
+      <w:bookmarkStart w:id="9" w:name="_Toc392570930"/>
       <w:r>
         <w:rPr>
           <w:rFonts w:ascii="Segoe UI" w:hAnsi="Segoe UI" w:cs="Segoe UI"/>
@@ -5978,7 +5972,7 @@
         </w:rPr>
         <w:t>Configuração da Empresa</w:t>
       </w:r>
-      <w:bookmarkEnd w:id="8"/>
+      <w:bookmarkEnd w:id="9"/>
     </w:p>
     <w:p>
       <w:pPr>
@@ -6033,6 +6027,7 @@
       <w:r>
         <w:rPr>
           <w:noProof/>
+          <w:lang w:eastAsia="pt-PT"/>
         </w:rPr>
         <mc:AlternateContent>
           <mc:Choice Requires="wps">
@@ -6087,22 +6082,35 @@
                                 <w:noProof/>
                               </w:rPr>
                             </w:pPr>
-                            <w:bookmarkStart w:id="9" w:name="_Toc392536947"/>
+                            <w:bookmarkStart w:id="10" w:name="_Toc392536947"/>
                             <w:r>
                               <w:t xml:space="preserve">Figura </w:t>
                             </w:r>
-                            <w:fldSimple w:instr=" SEQ Figura \* ARABIC ">
-                              <w:r>
-                                <w:rPr>
-                                  <w:noProof/>
-                                </w:rPr>
-                                <w:t>1</w:t>
-                              </w:r>
-                            </w:fldSimple>
+                            <w:r>
+                              <w:fldChar w:fldCharType="begin"/>
+                            </w:r>
+                            <w:r>
+                              <w:instrText xml:space="preserve"> SEQ Figura \* ARABIC </w:instrText>
+                            </w:r>
+                            <w:r>
+                              <w:fldChar w:fldCharType="separate"/>
+                            </w:r>
+                            <w:r>
+                              <w:rPr>
+                                <w:noProof/>
+                              </w:rPr>
+                              <w:t>1</w:t>
+                            </w:r>
+                            <w:r>
+                              <w:rPr>
+                                <w:noProof/>
+                              </w:rPr>
+                              <w:fldChar w:fldCharType="end"/>
+                            </w:r>
                             <w:r>
                               <w:t xml:space="preserve"> - Assistente de Primeiro Uso</w:t>
                             </w:r>
-                            <w:bookmarkEnd w:id="9"/>
+                            <w:bookmarkEnd w:id="10"/>
                           </w:p>
                         </w:txbxContent>
                       </wps:txbx>
@@ -6380,6 +6388,7 @@
       <w:r>
         <w:rPr>
           <w:noProof/>
+          <w:lang w:eastAsia="pt-PT"/>
         </w:rPr>
         <w:lastRenderedPageBreak/>
         <mc:AlternateContent>
@@ -6439,14 +6448,27 @@
                             <w:r>
                               <w:t xml:space="preserve">Figura </w:t>
                             </w:r>
-                            <w:fldSimple w:instr=" SEQ Figura \* ARABIC ">
-                              <w:r>
-                                <w:rPr>
-                                  <w:noProof/>
-                                </w:rPr>
-                                <w:t>2</w:t>
-                              </w:r>
-                            </w:fldSimple>
+                            <w:r>
+                              <w:fldChar w:fldCharType="begin"/>
+                            </w:r>
+                            <w:r>
+                              <w:instrText xml:space="preserve"> SEQ Figura \* ARABIC </w:instrText>
+                            </w:r>
+                            <w:r>
+                              <w:fldChar w:fldCharType="separate"/>
+                            </w:r>
+                            <w:r>
+                              <w:rPr>
+                                <w:noProof/>
+                              </w:rPr>
+                              <w:t>2</w:t>
+                            </w:r>
+                            <w:r>
+                              <w:rPr>
+                                <w:noProof/>
+                              </w:rPr>
+                              <w:fldChar w:fldCharType="end"/>
+                            </w:r>
                             <w:r>
                               <w:t xml:space="preserve"> - Assistente de Primeiro Uso - Passo 2</w:t>
                             </w:r>
@@ -6876,7 +6898,7 @@
           <w:sz w:val="24"/>
         </w:rPr>
       </w:pPr>
-      <w:bookmarkStart w:id="13" w:name="_Toc392534652"/>
+      <w:bookmarkStart w:id="12" w:name="_Toc392570931"/>
       <w:r>
         <w:rPr>
           <w:rFonts w:ascii="Segoe UI" w:hAnsi="Segoe UI" w:cs="Segoe UI"/>
@@ -6887,7 +6909,7 @@
         <w:lastRenderedPageBreak/>
         <w:t>Criação de um Administrador Geral</w:t>
       </w:r>
-      <w:bookmarkEnd w:id="13"/>
+      <w:bookmarkEnd w:id="12"/>
     </w:p>
     <w:p/>
     <w:p>
@@ -6904,6 +6926,7 @@
       <w:r>
         <w:rPr>
           <w:noProof/>
+          <w:lang w:eastAsia="pt-PT"/>
         </w:rPr>
         <mc:AlternateContent>
           <mc:Choice Requires="wps">
@@ -6962,22 +6985,41 @@
                                 <w:szCs w:val="24"/>
                               </w:rPr>
                             </w:pPr>
-                            <w:bookmarkStart w:id="14" w:name="_Toc392536949"/>
+                            <w:bookmarkStart w:id="13" w:name="_Toc392536949"/>
                             <w:r>
                               <w:t xml:space="preserve">Figura </w:t>
                             </w:r>
-                            <w:fldSimple w:instr=" SEQ Figura \* ARABIC ">
-                              <w:r>
-                                <w:rPr>
-                                  <w:noProof/>
-                                </w:rPr>
-                                <w:t>3</w:t>
-                              </w:r>
-                            </w:fldSimple>
                             <w:r>
-                              <w:t xml:space="preserve"> - Assistente de Primeiro Uso - Parte 3</w:t>
+                              <w:fldChar w:fldCharType="begin"/>
                             </w:r>
-                            <w:bookmarkEnd w:id="14"/>
+                            <w:r>
+                              <w:instrText xml:space="preserve"> SEQ Figura \* ARABIC </w:instrText>
+                            </w:r>
+                            <w:r>
+                              <w:fldChar w:fldCharType="separate"/>
+                            </w:r>
+                            <w:r>
+                              <w:rPr>
+                                <w:noProof/>
+                              </w:rPr>
+                              <w:t>3</w:t>
+                            </w:r>
+                            <w:r>
+                              <w:rPr>
+                                <w:noProof/>
+                              </w:rPr>
+                              <w:fldChar w:fldCharType="end"/>
+                            </w:r>
+                            <w:r>
+                              <w:t xml:space="preserve"> - A</w:t>
+                            </w:r>
+                            <w:r>
+                              <w:t>ssistente de Primeiro Uso - Passo</w:t>
+                            </w:r>
+                            <w:r>
+                              <w:t xml:space="preserve"> 3</w:t>
+                            </w:r>
+                            <w:bookmarkEnd w:id="13"/>
                           </w:p>
                         </w:txbxContent>
                       </wps:txbx>
@@ -6995,7 +7037,11 @@
           </mc:Choice>
           <mc:Fallback>
             <w:pict>
-              <v:shape w14:anchorId="620F1526" id="Caixa de texto 32" o:spid="_x0000_s1028" type="#_x0000_t202" style="position:absolute;left:0;text-align:left;margin-left:0;margin-top:329.9pt;width:481.95pt;height:.05pt;z-index:-251618304;visibility:visible;mso-wrap-style:square;mso-wrap-distance-left:9pt;mso-wrap-distance-top:0;mso-wrap-distance-right:9pt;mso-wrap-distance-bottom:0;mso-position-horizontal:absolute;mso-position-horizontal-relative:text;mso-position-vertical:absolute;mso-position-vertical-relative:text;v-text-anchor:top" o:gfxdata="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" stroked="f">
+              <v:shapetype w14:anchorId="620F1526" id="_x0000_t202" coordsize="21600,21600" o:spt="202" path="m,l,21600r21600,l21600,xe">
+                <v:stroke joinstyle="miter"/>
+                <v:path gradientshapeok="t" o:connecttype="rect"/>
+              </v:shapetype>
+              <v:shape id="Caixa de texto 32" o:spid="_x0000_s1028" type="#_x0000_t202" style="position:absolute;left:0;text-align:left;margin-left:0;margin-top:329.9pt;width:481.95pt;height:.05pt;z-index:-251618304;visibility:visible;mso-wrap-style:square;mso-wrap-distance-left:9pt;mso-wrap-distance-top:0;mso-wrap-distance-right:9pt;mso-wrap-distance-bottom:0;mso-position-horizontal:absolute;mso-position-horizontal-relative:text;mso-position-vertical:absolute;mso-position-vertical-relative:text;v-text-anchor:top" o:gfxdata="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" stroked="f">
                 <v:textbox style="mso-fit-shape-to-text:t" inset="0,0,0,0">
                   <w:txbxContent>
                     <w:p>
@@ -7010,22 +7056,41 @@
                           <w:szCs w:val="24"/>
                         </w:rPr>
                       </w:pPr>
-                      <w:bookmarkStart w:id="15" w:name="_Toc392536949"/>
+                      <w:bookmarkStart w:id="14" w:name="_Toc392536949"/>
                       <w:r>
                         <w:t xml:space="preserve">Figura </w:t>
                       </w:r>
-                      <w:fldSimple w:instr=" SEQ Figura \* ARABIC ">
-                        <w:r>
-                          <w:rPr>
-                            <w:noProof/>
-                          </w:rPr>
-                          <w:t>3</w:t>
-                        </w:r>
-                      </w:fldSimple>
                       <w:r>
-                        <w:t xml:space="preserve"> - Assistente de Primeiro Uso - Parte 3</w:t>
+                        <w:fldChar w:fldCharType="begin"/>
                       </w:r>
-                      <w:bookmarkEnd w:id="15"/>
+                      <w:r>
+                        <w:instrText xml:space="preserve"> SEQ Figura \* ARABIC </w:instrText>
+                      </w:r>
+                      <w:r>
+                        <w:fldChar w:fldCharType="separate"/>
+                      </w:r>
+                      <w:r>
+                        <w:rPr>
+                          <w:noProof/>
+                        </w:rPr>
+                        <w:t>3</w:t>
+                      </w:r>
+                      <w:r>
+                        <w:rPr>
+                          <w:noProof/>
+                        </w:rPr>
+                        <w:fldChar w:fldCharType="end"/>
+                      </w:r>
+                      <w:r>
+                        <w:t xml:space="preserve"> - A</w:t>
+                      </w:r>
+                      <w:r>
+                        <w:t>ssistente de Primeiro Uso - Passo</w:t>
+                      </w:r>
+                      <w:r>
+                        <w:t xml:space="preserve"> 3</w:t>
+                      </w:r>
+                      <w:bookmarkEnd w:id="14"/>
                     </w:p>
                   </w:txbxContent>
                 </v:textbox>
@@ -7320,7 +7385,8 @@
           <w:szCs w:val="26"/>
         </w:rPr>
       </w:pPr>
-      <w:bookmarkStart w:id="16" w:name="_Toc392534653"/>
+      <w:bookmarkStart w:id="15" w:name="_Toc392570932"/>
+      <w:bookmarkEnd w:id="15"/>
     </w:p>
     <w:p>
       <w:pPr>
@@ -7342,6 +7408,8 @@
           <w:szCs w:val="26"/>
         </w:rPr>
       </w:pPr>
+      <w:bookmarkStart w:id="16" w:name="_Toc392570933"/>
+      <w:bookmarkEnd w:id="16"/>
     </w:p>
     <w:p>
       <w:pPr>
@@ -7357,6 +7425,7 @@
           <w:sz w:val="24"/>
         </w:rPr>
       </w:pPr>
+      <w:bookmarkStart w:id="17" w:name="_Toc392570934"/>
       <w:r>
         <w:rPr>
           <w:rFonts w:ascii="Segoe UI" w:hAnsi="Segoe UI" w:cs="Segoe UI"/>
@@ -7375,7 +7444,7 @@
         </w:rPr>
         <w:t>Criação de um Administrador</w:t>
       </w:r>
-      <w:bookmarkEnd w:id="16"/>
+      <w:bookmarkEnd w:id="17"/>
     </w:p>
     <w:p/>
     <w:p>
@@ -7392,6 +7461,7 @@
       <w:r>
         <w:rPr>
           <w:noProof/>
+          <w:lang w:eastAsia="pt-PT"/>
         </w:rPr>
         <mc:AlternateContent>
           <mc:Choice Requires="wps">
@@ -7441,6 +7511,7 @@
                           <w:p>
                             <w:pPr>
                               <w:pStyle w:val="Legenda"/>
+                              <w:jc w:val="center"/>
                               <w:rPr>
                                 <w:rFonts w:ascii="Segoe UI" w:hAnsi="Segoe UI" w:cs="Segoe UI"/>
                                 <w:noProof/>
@@ -7449,22 +7520,35 @@
                                 <w:szCs w:val="24"/>
                               </w:rPr>
                             </w:pPr>
-                            <w:bookmarkStart w:id="17" w:name="_Toc392536950"/>
+                            <w:bookmarkStart w:id="18" w:name="_Toc392536950"/>
                             <w:r>
                               <w:t xml:space="preserve">Figura </w:t>
                             </w:r>
-                            <w:fldSimple w:instr=" SEQ Figura \* ARABIC ">
-                              <w:r>
-                                <w:rPr>
-                                  <w:noProof/>
-                                </w:rPr>
-                                <w:t>4</w:t>
-                              </w:r>
-                            </w:fldSimple>
+                            <w:r>
+                              <w:fldChar w:fldCharType="begin"/>
+                            </w:r>
+                            <w:r>
+                              <w:instrText xml:space="preserve"> SEQ Figura \* ARABIC </w:instrText>
+                            </w:r>
+                            <w:r>
+                              <w:fldChar w:fldCharType="separate"/>
+                            </w:r>
+                            <w:r>
+                              <w:rPr>
+                                <w:noProof/>
+                              </w:rPr>
+                              <w:t>4</w:t>
+                            </w:r>
+                            <w:r>
+                              <w:rPr>
+                                <w:noProof/>
+                              </w:rPr>
+                              <w:fldChar w:fldCharType="end"/>
+                            </w:r>
                             <w:r>
                               <w:t xml:space="preserve"> - Assistente de Primeiro Uso - Passo 3/3.5</w:t>
                             </w:r>
-                            <w:bookmarkEnd w:id="17"/>
+                            <w:bookmarkEnd w:id="18"/>
                           </w:p>
                         </w:txbxContent>
                       </wps:txbx>
@@ -7488,6 +7572,7 @@
                     <w:p>
                       <w:pPr>
                         <w:pStyle w:val="Legenda"/>
+                        <w:jc w:val="center"/>
                         <w:rPr>
                           <w:rFonts w:ascii="Segoe UI" w:hAnsi="Segoe UI" w:cs="Segoe UI"/>
                           <w:noProof/>
@@ -7496,22 +7581,35 @@
                           <w:szCs w:val="24"/>
                         </w:rPr>
                       </w:pPr>
-                      <w:bookmarkStart w:id="18" w:name="_Toc392536950"/>
+                      <w:bookmarkStart w:id="19" w:name="_Toc392536950"/>
                       <w:r>
                         <w:t xml:space="preserve">Figura </w:t>
                       </w:r>
-                      <w:fldSimple w:instr=" SEQ Figura \* ARABIC ">
-                        <w:r>
-                          <w:rPr>
-                            <w:noProof/>
-                          </w:rPr>
-                          <w:t>4</w:t>
-                        </w:r>
-                      </w:fldSimple>
+                      <w:r>
+                        <w:fldChar w:fldCharType="begin"/>
+                      </w:r>
+                      <w:r>
+                        <w:instrText xml:space="preserve"> SEQ Figura \* ARABIC </w:instrText>
+                      </w:r>
+                      <w:r>
+                        <w:fldChar w:fldCharType="separate"/>
+                      </w:r>
+                      <w:r>
+                        <w:rPr>
+                          <w:noProof/>
+                        </w:rPr>
+                        <w:t>4</w:t>
+                      </w:r>
+                      <w:r>
+                        <w:rPr>
+                          <w:noProof/>
+                        </w:rPr>
+                        <w:fldChar w:fldCharType="end"/>
+                      </w:r>
                       <w:r>
                         <w:t xml:space="preserve"> - Assistente de Primeiro Uso - Passo 3/3.5</w:t>
                       </w:r>
-                      <w:bookmarkEnd w:id="18"/>
+                      <w:bookmarkEnd w:id="19"/>
                     </w:p>
                   </w:txbxContent>
                 </v:textbox>
@@ -7755,7 +7853,7 @@
           <w:szCs w:val="24"/>
         </w:rPr>
       </w:pPr>
-      <w:bookmarkStart w:id="19" w:name="_Toc392534654"/>
+      <w:bookmarkStart w:id="20" w:name="_Toc392570935"/>
       <w:r>
         <w:rPr>
           <w:rFonts w:ascii="Segoe UI" w:hAnsi="Segoe UI" w:cs="Segoe UI"/>
@@ -7767,7 +7865,6 @@
         <w:lastRenderedPageBreak/>
         <w:t>Logi</w:t>
       </w:r>
-      <w:bookmarkEnd w:id="19"/>
       <w:r>
         <w:rPr>
           <w:rFonts w:ascii="Segoe UI" w:hAnsi="Segoe UI" w:cs="Segoe UI"/>
@@ -7778,6 +7875,7 @@
         </w:rPr>
         <w:t>n</w:t>
       </w:r>
+      <w:bookmarkEnd w:id="20"/>
     </w:p>
     <w:p>
       <w:pPr>
@@ -7793,7 +7891,7 @@
           <w:sz w:val="24"/>
         </w:rPr>
       </w:pPr>
-      <w:bookmarkStart w:id="20" w:name="_Toc392534655"/>
+      <w:bookmarkStart w:id="21" w:name="_Toc392570936"/>
       <w:r>
         <w:rPr>
           <w:rFonts w:ascii="Segoe UI" w:hAnsi="Segoe UI" w:cs="Segoe UI"/>
@@ -7803,7 +7901,7 @@
         </w:rPr>
         <w:t>Introdução dos Dados</w:t>
       </w:r>
-      <w:bookmarkEnd w:id="20"/>
+      <w:bookmarkEnd w:id="21"/>
     </w:p>
     <w:p>
       <w:pPr>
@@ -7856,140 +7954,12 @@
       </w:pPr>
       <w:r>
         <w:rPr>
-          <w:noProof/>
-        </w:rPr>
-        <mc:AlternateContent>
-          <mc:Choice Requires="wps">
-            <w:drawing>
-              <wp:anchor distT="0" distB="0" distL="114300" distR="114300" simplePos="0" relativeHeight="251702272" behindDoc="1" locked="0" layoutInCell="1" allowOverlap="1" wp14:anchorId="1A036ADC" wp14:editId="10272F59">
-                <wp:simplePos x="0" y="0"/>
-                <wp:positionH relativeFrom="column">
-                  <wp:posOffset>205740</wp:posOffset>
-                </wp:positionH>
-                <wp:positionV relativeFrom="paragraph">
-                  <wp:posOffset>3448050</wp:posOffset>
-                </wp:positionV>
-                <wp:extent cx="5153025" cy="635"/>
-                <wp:effectExtent l="0" t="0" r="0" b="0"/>
-                <wp:wrapTight wrapText="bothSides">
-                  <wp:wrapPolygon edited="0">
-                    <wp:start x="0" y="0"/>
-                    <wp:lineTo x="0" y="21600"/>
-                    <wp:lineTo x="21600" y="21600"/>
-                    <wp:lineTo x="21600" y="0"/>
-                  </wp:wrapPolygon>
-                </wp:wrapTight>
-                <wp:docPr id="34" name="Caixa de texto 34"/>
-                <wp:cNvGraphicFramePr/>
-                <a:graphic xmlns:a="http://schemas.openxmlformats.org/drawingml/2006/main">
-                  <a:graphicData uri="http://schemas.microsoft.com/office/word/2010/wordprocessingShape">
-                    <wps:wsp>
-                      <wps:cNvSpPr txBox="1"/>
-                      <wps:spPr>
-                        <a:xfrm>
-                          <a:off x="0" y="0"/>
-                          <a:ext cx="5153025" cy="635"/>
-                        </a:xfrm>
-                        <a:prstGeom prst="rect">
-                          <a:avLst/>
-                        </a:prstGeom>
-                        <a:solidFill>
-                          <a:prstClr val="white"/>
-                        </a:solidFill>
-                        <a:ln>
-                          <a:noFill/>
-                        </a:ln>
-                        <a:effectLst/>
-                      </wps:spPr>
-                      <wps:txbx>
-                        <w:txbxContent>
-                          <w:p>
-                            <w:pPr>
-                              <w:pStyle w:val="Legenda"/>
-                              <w:jc w:val="center"/>
-                              <w:rPr>
-                                <w:rFonts w:ascii="Segoe UI" w:hAnsi="Segoe UI" w:cs="Segoe UI"/>
-                                <w:noProof/>
-                              </w:rPr>
-                            </w:pPr>
-                            <w:bookmarkStart w:id="21" w:name="_Toc392536951"/>
-                            <w:r>
-                              <w:t xml:space="preserve">Figura </w:t>
-                            </w:r>
-                            <w:fldSimple w:instr=" SEQ Figura \* ARABIC ">
-                              <w:r>
-                                <w:rPr>
-                                  <w:noProof/>
-                                </w:rPr>
-                                <w:t>5</w:t>
-                              </w:r>
-                            </w:fldSimple>
-                            <w:r>
-                              <w:t xml:space="preserve"> - Interface Gráfica de Início de Sessão</w:t>
-                            </w:r>
-                            <w:bookmarkEnd w:id="21"/>
-                          </w:p>
-                        </w:txbxContent>
-                      </wps:txbx>
-                      <wps:bodyPr rot="0" spcFirstLastPara="0" vertOverflow="overflow" horzOverflow="overflow" vert="horz" wrap="square" lIns="0" tIns="0" rIns="0" bIns="0" numCol="1" spcCol="0" rtlCol="0" fromWordArt="0" anchor="t" anchorCtr="0" forceAA="0" compatLnSpc="1">
-                        <a:prstTxWarp prst="textNoShape">
-                          <a:avLst/>
-                        </a:prstTxWarp>
-                        <a:spAutoFit/>
-                      </wps:bodyPr>
-                    </wps:wsp>
-                  </a:graphicData>
-                </a:graphic>
-              </wp:anchor>
-            </w:drawing>
-          </mc:Choice>
-          <mc:Fallback>
-            <w:pict>
-              <v:shape w14:anchorId="1A036ADC" id="Caixa de texto 34" o:spid="_x0000_s1030" type="#_x0000_t202" style="position:absolute;left:0;text-align:left;margin-left:16.2pt;margin-top:271.5pt;width:405.75pt;height:.05pt;z-index:-251614208;visibility:visible;mso-wrap-style:square;mso-wrap-distance-left:9pt;mso-wrap-distance-top:0;mso-wrap-distance-right:9pt;mso-wrap-distance-bottom:0;mso-position-horizontal:absolute;mso-position-horizontal-relative:text;mso-position-vertical:absolute;mso-position-vertical-relative:text;v-text-anchor:top" o:gfxdata="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" stroked="f">
-                <v:textbox style="mso-fit-shape-to-text:t" inset="0,0,0,0">
-                  <w:txbxContent>
-                    <w:p>
-                      <w:pPr>
-                        <w:pStyle w:val="Legenda"/>
-                        <w:jc w:val="center"/>
-                        <w:rPr>
-                          <w:rFonts w:ascii="Segoe UI" w:hAnsi="Segoe UI" w:cs="Segoe UI"/>
-                          <w:noProof/>
-                        </w:rPr>
-                      </w:pPr>
-                      <w:bookmarkStart w:id="22" w:name="_Toc392536951"/>
-                      <w:r>
-                        <w:t xml:space="preserve">Figura </w:t>
-                      </w:r>
-                      <w:fldSimple w:instr=" SEQ Figura \* ARABIC ">
-                        <w:r>
-                          <w:rPr>
-                            <w:noProof/>
-                          </w:rPr>
-                          <w:t>5</w:t>
-                        </w:r>
-                      </w:fldSimple>
-                      <w:r>
-                        <w:t xml:space="preserve"> - Interface Gráfica de Início de Sessão</w:t>
-                      </w:r>
-                      <w:bookmarkEnd w:id="22"/>
-                    </w:p>
-                  </w:txbxContent>
-                </v:textbox>
-                <w10:wrap type="tight"/>
-              </v:shape>
-            </w:pict>
-          </mc:Fallback>
-        </mc:AlternateContent>
-      </w:r>
-      <w:r>
-        <w:rPr>
           <w:rFonts w:ascii="Segoe UI" w:hAnsi="Segoe UI" w:cs="Segoe UI"/>
           <w:noProof/>
           <w:lang w:eastAsia="pt-PT"/>
         </w:rPr>
         <w:drawing>
-          <wp:anchor distT="0" distB="0" distL="114300" distR="114300" simplePos="0" relativeHeight="251673600" behindDoc="1" locked="0" layoutInCell="1" allowOverlap="1" wp14:anchorId="069A2CC8" wp14:editId="63B49BFE">
+          <wp:anchor distT="0" distB="0" distL="114300" distR="114300" simplePos="0" relativeHeight="251673600" behindDoc="1" locked="0" layoutInCell="1" allowOverlap="1" wp14:anchorId="0C709731" wp14:editId="5664ED78">
             <wp:simplePos x="0" y="0"/>
             <wp:positionH relativeFrom="column">
               <wp:posOffset>205740</wp:posOffset>
@@ -8122,13 +8092,174 @@
           <w:rFonts w:ascii="Segoe UI" w:hAnsi="Segoe UI" w:cs="Segoe UI"/>
         </w:rPr>
       </w:pPr>
-    </w:p>
-    <w:p>
-      <w:pPr>
-        <w:rPr>
-          <w:rFonts w:ascii="Segoe UI" w:hAnsi="Segoe UI" w:cs="Segoe UI"/>
-        </w:rPr>
-      </w:pPr>
+      <w:r>
+        <w:rPr>
+          <w:noProof/>
+          <w:lang w:eastAsia="pt-PT"/>
+        </w:rPr>
+        <mc:AlternateContent>
+          <mc:Choice Requires="wps">
+            <w:drawing>
+              <wp:anchor distT="0" distB="0" distL="114300" distR="114300" simplePos="0" relativeHeight="251702272" behindDoc="1" locked="0" layoutInCell="1" allowOverlap="1" wp14:anchorId="5F52E2F8" wp14:editId="09DA2EF2">
+                <wp:simplePos x="0" y="0"/>
+                <wp:positionH relativeFrom="margin">
+                  <wp:align>left</wp:align>
+                </wp:positionH>
+                <wp:positionV relativeFrom="paragraph">
+                  <wp:posOffset>462915</wp:posOffset>
+                </wp:positionV>
+                <wp:extent cx="5800725" cy="635"/>
+                <wp:effectExtent l="0" t="0" r="9525" b="0"/>
+                <wp:wrapTight wrapText="bothSides">
+                  <wp:wrapPolygon edited="0">
+                    <wp:start x="0" y="0"/>
+                    <wp:lineTo x="0" y="20057"/>
+                    <wp:lineTo x="21565" y="20057"/>
+                    <wp:lineTo x="21565" y="0"/>
+                    <wp:lineTo x="0" y="0"/>
+                  </wp:wrapPolygon>
+                </wp:wrapTight>
+                <wp:docPr id="34" name="Caixa de texto 34"/>
+                <wp:cNvGraphicFramePr/>
+                <a:graphic xmlns:a="http://schemas.openxmlformats.org/drawingml/2006/main">
+                  <a:graphicData uri="http://schemas.microsoft.com/office/word/2010/wordprocessingShape">
+                    <wps:wsp>
+                      <wps:cNvSpPr txBox="1"/>
+                      <wps:spPr>
+                        <a:xfrm>
+                          <a:off x="0" y="0"/>
+                          <a:ext cx="5800725" cy="635"/>
+                        </a:xfrm>
+                        <a:prstGeom prst="rect">
+                          <a:avLst/>
+                        </a:prstGeom>
+                        <a:solidFill>
+                          <a:prstClr val="white"/>
+                        </a:solidFill>
+                        <a:ln>
+                          <a:noFill/>
+                        </a:ln>
+                        <a:effectLst/>
+                      </wps:spPr>
+                      <wps:txbx>
+                        <w:txbxContent>
+                          <w:p>
+                            <w:pPr>
+                              <w:pStyle w:val="Legenda"/>
+                              <w:jc w:val="center"/>
+                              <w:rPr>
+                                <w:rFonts w:ascii="Segoe UI" w:hAnsi="Segoe UI" w:cs="Segoe UI"/>
+                                <w:noProof/>
+                              </w:rPr>
+                            </w:pPr>
+                            <w:bookmarkStart w:id="22" w:name="_Toc392536951"/>
+                            <w:r>
+                              <w:t xml:space="preserve">Figura </w:t>
+                            </w:r>
+                            <w:r>
+                              <w:fldChar w:fldCharType="begin"/>
+                            </w:r>
+                            <w:r>
+                              <w:instrText xml:space="preserve"> SEQ Figura \* ARABIC </w:instrText>
+                            </w:r>
+                            <w:r>
+                              <w:fldChar w:fldCharType="separate"/>
+                            </w:r>
+                            <w:r>
+                              <w:rPr>
+                                <w:noProof/>
+                              </w:rPr>
+                              <w:t>5</w:t>
+                            </w:r>
+                            <w:r>
+                              <w:rPr>
+                                <w:noProof/>
+                              </w:rPr>
+                              <w:fldChar w:fldCharType="end"/>
+                            </w:r>
+                            <w:r>
+                              <w:t xml:space="preserve"> - Interface Gráfica de Início de Sessão</w:t>
+                            </w:r>
+                            <w:bookmarkEnd w:id="22"/>
+                          </w:p>
+                        </w:txbxContent>
+                      </wps:txbx>
+                      <wps:bodyPr rot="0" spcFirstLastPara="0" vertOverflow="overflow" horzOverflow="overflow" vert="horz" wrap="square" lIns="0" tIns="0" rIns="0" bIns="0" numCol="1" spcCol="0" rtlCol="0" fromWordArt="0" anchor="t" anchorCtr="0" forceAA="0" compatLnSpc="1">
+                        <a:prstTxWarp prst="textNoShape">
+                          <a:avLst/>
+                        </a:prstTxWarp>
+                        <a:spAutoFit/>
+                      </wps:bodyPr>
+                    </wps:wsp>
+                  </a:graphicData>
+                </a:graphic>
+                <wp14:sizeRelH relativeFrom="margin">
+                  <wp14:pctWidth>0</wp14:pctWidth>
+                </wp14:sizeRelH>
+              </wp:anchor>
+            </w:drawing>
+          </mc:Choice>
+          <mc:Fallback>
+            <w:pict>
+              <v:shape w14:anchorId="5F52E2F8" id="Caixa de texto 34" o:spid="_x0000_s1030" type="#_x0000_t202" style="position:absolute;margin-left:0;margin-top:36.45pt;width:456.75pt;height:.05pt;z-index:-251614208;visibility:visible;mso-wrap-style:square;mso-width-percent:0;mso-wrap-distance-left:9pt;mso-wrap-distance-top:0;mso-wrap-distance-right:9pt;mso-wrap-distance-bottom:0;mso-position-horizontal:left;mso-position-horizontal-relative:margin;mso-position-vertical:absolute;mso-position-vertical-relative:text;mso-width-percent:0;mso-width-relative:margin;v-text-anchor:top" o:gfxdata="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" stroked="f">
+                <v:textbox style="mso-fit-shape-to-text:t" inset="0,0,0,0">
+                  <w:txbxContent>
+                    <w:p>
+                      <w:pPr>
+                        <w:pStyle w:val="Legenda"/>
+                        <w:jc w:val="center"/>
+                        <w:rPr>
+                          <w:rFonts w:ascii="Segoe UI" w:hAnsi="Segoe UI" w:cs="Segoe UI"/>
+                          <w:noProof/>
+                        </w:rPr>
+                      </w:pPr>
+                      <w:bookmarkStart w:id="23" w:name="_Toc392536951"/>
+                      <w:r>
+                        <w:t xml:space="preserve">Figura </w:t>
+                      </w:r>
+                      <w:r>
+                        <w:fldChar w:fldCharType="begin"/>
+                      </w:r>
+                      <w:r>
+                        <w:instrText xml:space="preserve"> SEQ Figura \* ARABIC </w:instrText>
+                      </w:r>
+                      <w:r>
+                        <w:fldChar w:fldCharType="separate"/>
+                      </w:r>
+                      <w:r>
+                        <w:rPr>
+                          <w:noProof/>
+                        </w:rPr>
+                        <w:t>5</w:t>
+                      </w:r>
+                      <w:r>
+                        <w:rPr>
+                          <w:noProof/>
+                        </w:rPr>
+                        <w:fldChar w:fldCharType="end"/>
+                      </w:r>
+                      <w:r>
+                        <w:t xml:space="preserve"> - Interface Gráfica de Início de Sessão</w:t>
+                      </w:r>
+                      <w:bookmarkEnd w:id="23"/>
+                    </w:p>
+                  </w:txbxContent>
+                </v:textbox>
+                <w10:wrap type="tight" anchorx="margin"/>
+              </v:shape>
+            </w:pict>
+          </mc:Fallback>
+        </mc:AlternateContent>
+      </w:r>
+    </w:p>
+    <w:p>
+      <w:pPr>
+        <w:rPr>
+          <w:rFonts w:ascii="Segoe UI" w:hAnsi="Segoe UI" w:cs="Segoe UI"/>
+        </w:rPr>
+      </w:pPr>
+      <w:bookmarkStart w:id="24" w:name="_GoBack"/>
+      <w:bookmarkEnd w:id="24"/>
     </w:p>
     <w:p>
       <w:pPr>
@@ -8286,7 +8417,7 @@
           <w:szCs w:val="24"/>
         </w:rPr>
       </w:pPr>
-      <w:bookmarkStart w:id="23" w:name="_Toc392534656"/>
+      <w:bookmarkStart w:id="25" w:name="_Toc392570937"/>
       <w:r>
         <w:rPr>
           <w:rFonts w:ascii="Segoe UI" w:hAnsi="Segoe UI" w:cs="Segoe UI"/>
@@ -8298,7 +8429,7 @@
         <w:lastRenderedPageBreak/>
         <w:t>Interface</w:t>
       </w:r>
-      <w:bookmarkEnd w:id="23"/>
+      <w:bookmarkEnd w:id="25"/>
     </w:p>
     <w:p>
       <w:pPr>
@@ -8314,6 +8445,7 @@
           <w:sz w:val="24"/>
         </w:rPr>
       </w:pPr>
+      <w:bookmarkStart w:id="26" w:name="_Toc392570938"/>
       <w:r>
         <w:rPr>
           <w:rFonts w:ascii="Segoe UI" w:hAnsi="Segoe UI" w:cs="Segoe UI"/>
@@ -8323,6 +8455,7 @@
         </w:rPr>
         <w:t>Interface das Janelas</w:t>
       </w:r>
+      <w:bookmarkEnd w:id="26"/>
     </w:p>
     <w:p>
       <w:pPr>
@@ -8338,6 +8471,7 @@
       <w:r>
         <w:rPr>
           <w:noProof/>
+          <w:lang w:eastAsia="pt-PT"/>
         </w:rPr>
         <mc:AlternateContent>
           <mc:Choice Requires="wps">
@@ -8396,22 +8530,35 @@
                                 <w:szCs w:val="24"/>
                               </w:rPr>
                             </w:pPr>
-                            <w:bookmarkStart w:id="24" w:name="_Toc392536952"/>
+                            <w:bookmarkStart w:id="27" w:name="_Toc392536952"/>
                             <w:r>
                               <w:t xml:space="preserve">Figura </w:t>
                             </w:r>
-                            <w:fldSimple w:instr=" SEQ Figura \* ARABIC ">
-                              <w:r>
-                                <w:rPr>
-                                  <w:noProof/>
-                                </w:rPr>
-                                <w:t>6</w:t>
-                              </w:r>
-                            </w:fldSimple>
+                            <w:r>
+                              <w:fldChar w:fldCharType="begin"/>
+                            </w:r>
+                            <w:r>
+                              <w:instrText xml:space="preserve"> SEQ Figura \* ARABIC </w:instrText>
+                            </w:r>
+                            <w:r>
+                              <w:fldChar w:fldCharType="separate"/>
+                            </w:r>
+                            <w:r>
+                              <w:rPr>
+                                <w:noProof/>
+                              </w:rPr>
+                              <w:t>6</w:t>
+                            </w:r>
+                            <w:r>
+                              <w:rPr>
+                                <w:noProof/>
+                              </w:rPr>
+                              <w:fldChar w:fldCharType="end"/>
+                            </w:r>
                             <w:r>
                               <w:t xml:space="preserve"> - Interface Principal do Software</w:t>
                             </w:r>
-                            <w:bookmarkEnd w:id="24"/>
+                            <w:bookmarkEnd w:id="27"/>
                           </w:p>
                         </w:txbxContent>
                       </wps:txbx>
@@ -8784,6 +8931,7 @@
       <w:r>
         <w:rPr>
           <w:noProof/>
+          <w:lang w:eastAsia="pt-PT"/>
         </w:rPr>
         <mc:AlternateContent>
           <mc:Choice Requires="wps">
@@ -8844,18 +8992,31 @@
                                 <w:szCs w:val="24"/>
                               </w:rPr>
                             </w:pPr>
-                            <w:bookmarkStart w:id="26" w:name="_Toc392536953"/>
+                            <w:bookmarkStart w:id="28" w:name="_Toc392536953"/>
                             <w:r>
                               <w:t xml:space="preserve">Figura </w:t>
                             </w:r>
-                            <w:fldSimple w:instr=" SEQ Figura \* ARABIC ">
-                              <w:r>
-                                <w:rPr>
-                                  <w:noProof/>
-                                </w:rPr>
-                                <w:t>7</w:t>
-                              </w:r>
-                            </w:fldSimple>
+                            <w:r>
+                              <w:fldChar w:fldCharType="begin"/>
+                            </w:r>
+                            <w:r>
+                              <w:instrText xml:space="preserve"> SEQ Figura \* ARABIC </w:instrText>
+                            </w:r>
+                            <w:r>
+                              <w:fldChar w:fldCharType="separate"/>
+                            </w:r>
+                            <w:r>
+                              <w:rPr>
+                                <w:noProof/>
+                              </w:rPr>
+                              <w:t>7</w:t>
+                            </w:r>
+                            <w:r>
+                              <w:rPr>
+                                <w:noProof/>
+                              </w:rPr>
+                              <w:fldChar w:fldCharType="end"/>
+                            </w:r>
                             <w:r>
                               <w:t xml:space="preserve"> - Menu dos Clientes</w:t>
                             </w:r>
@@ -8865,7 +9026,7 @@
                               </w:rPr>
                               <w:t xml:space="preserve"> na Interface Principal</w:t>
                             </w:r>
-                            <w:bookmarkEnd w:id="26"/>
+                            <w:bookmarkEnd w:id="28"/>
                           </w:p>
                         </w:txbxContent>
                       </wps:txbx>
@@ -9135,6 +9296,7 @@
       <w:r>
         <w:rPr>
           <w:noProof/>
+          <w:lang w:eastAsia="pt-PT"/>
         </w:rPr>
         <mc:AlternateContent>
           <mc:Choice Requires="wps">
@@ -9195,22 +9357,35 @@
                                 <w:szCs w:val="24"/>
                               </w:rPr>
                             </w:pPr>
-                            <w:bookmarkStart w:id="28" w:name="_Toc392536954"/>
+                            <w:bookmarkStart w:id="29" w:name="_Toc392536954"/>
                             <w:r>
                               <w:t xml:space="preserve">Figura </w:t>
                             </w:r>
-                            <w:fldSimple w:instr=" SEQ Figura \* ARABIC ">
-                              <w:r>
-                                <w:rPr>
-                                  <w:noProof/>
-                                </w:rPr>
-                                <w:t>8</w:t>
-                              </w:r>
-                            </w:fldSimple>
+                            <w:r>
+                              <w:fldChar w:fldCharType="begin"/>
+                            </w:r>
+                            <w:r>
+                              <w:instrText xml:space="preserve"> SEQ Figura \* ARABIC </w:instrText>
+                            </w:r>
+                            <w:r>
+                              <w:fldChar w:fldCharType="separate"/>
+                            </w:r>
+                            <w:r>
+                              <w:rPr>
+                                <w:noProof/>
+                              </w:rPr>
+                              <w:t>8</w:t>
+                            </w:r>
+                            <w:r>
+                              <w:rPr>
+                                <w:noProof/>
+                              </w:rPr>
+                              <w:fldChar w:fldCharType="end"/>
+                            </w:r>
                             <w:r>
                               <w:t xml:space="preserve"> - Menu dos Utilizadores na Interface Principal</w:t>
                             </w:r>
-                            <w:bookmarkEnd w:id="28"/>
+                            <w:bookmarkEnd w:id="29"/>
                           </w:p>
                         </w:txbxContent>
                       </wps:txbx>
@@ -9462,6 +9637,7 @@
       <w:r>
         <w:rPr>
           <w:noProof/>
+          <w:lang w:eastAsia="pt-PT"/>
         </w:rPr>
         <mc:AlternateContent>
           <mc:Choice Requires="wps">
@@ -9526,14 +9702,27 @@
                             <w:r>
                               <w:t xml:space="preserve">Figura </w:t>
                             </w:r>
-                            <w:fldSimple w:instr=" SEQ Figura \* ARABIC ">
-                              <w:r>
-                                <w:rPr>
-                                  <w:noProof/>
-                                </w:rPr>
-                                <w:t>9</w:t>
-                              </w:r>
-                            </w:fldSimple>
+                            <w:r>
+                              <w:fldChar w:fldCharType="begin"/>
+                            </w:r>
+                            <w:r>
+                              <w:instrText xml:space="preserve"> SEQ Figura \* ARABIC </w:instrText>
+                            </w:r>
+                            <w:r>
+                              <w:fldChar w:fldCharType="separate"/>
+                            </w:r>
+                            <w:r>
+                              <w:rPr>
+                                <w:noProof/>
+                              </w:rPr>
+                              <w:t>9</w:t>
+                            </w:r>
+                            <w:r>
+                              <w:rPr>
+                                <w:noProof/>
+                              </w:rPr>
+                              <w:fldChar w:fldCharType="end"/>
+                            </w:r>
                             <w:r>
                               <w:t xml:space="preserve"> - Menu da Ajuda na Interface Principal</w:t>
                             </w:r>
@@ -9739,7 +9928,8 @@
           <w:szCs w:val="26"/>
         </w:rPr>
       </w:pPr>
-      <w:bookmarkStart w:id="32" w:name="_Toc392534658"/>
+      <w:bookmarkStart w:id="31" w:name="_Toc392570939"/>
+      <w:bookmarkEnd w:id="31"/>
     </w:p>
     <w:p>
       <w:pPr>
@@ -9761,6 +9951,8 @@
           <w:szCs w:val="26"/>
         </w:rPr>
       </w:pPr>
+      <w:bookmarkStart w:id="32" w:name="_Toc392570940"/>
+      <w:bookmarkEnd w:id="32"/>
     </w:p>
     <w:p>
       <w:pPr>
@@ -9782,6 +9974,8 @@
           <w:szCs w:val="26"/>
         </w:rPr>
       </w:pPr>
+      <w:bookmarkStart w:id="33" w:name="_Toc392570941"/>
+      <w:bookmarkEnd w:id="33"/>
     </w:p>
     <w:p>
       <w:pPr>
@@ -9803,6 +9997,8 @@
           <w:szCs w:val="26"/>
         </w:rPr>
       </w:pPr>
+      <w:bookmarkStart w:id="34" w:name="_Toc392570942"/>
+      <w:bookmarkEnd w:id="34"/>
     </w:p>
     <w:p>
       <w:pPr>
@@ -9824,6 +10020,8 @@
           <w:szCs w:val="26"/>
         </w:rPr>
       </w:pPr>
+      <w:bookmarkStart w:id="35" w:name="_Toc392570943"/>
+      <w:bookmarkEnd w:id="35"/>
     </w:p>
     <w:p>
       <w:pPr>
@@ -9845,6 +10043,8 @@
           <w:szCs w:val="26"/>
         </w:rPr>
       </w:pPr>
+      <w:bookmarkStart w:id="36" w:name="_Toc392570944"/>
+      <w:bookmarkEnd w:id="36"/>
     </w:p>
     <w:p>
       <w:pPr>
@@ -9860,6 +10060,7 @@
           <w:sz w:val="24"/>
         </w:rPr>
       </w:pPr>
+      <w:bookmarkStart w:id="37" w:name="_Toc392570945"/>
       <w:r>
         <w:rPr>
           <w:rFonts w:ascii="Segoe UI" w:hAnsi="Segoe UI" w:cs="Segoe UI"/>
@@ -9869,7 +10070,7 @@
         </w:rPr>
         <w:t>Utilização das Operações de cada tabela</w:t>
       </w:r>
-      <w:bookmarkEnd w:id="32"/>
+      <w:bookmarkEnd w:id="37"/>
     </w:p>
     <w:p/>
     <w:p>
@@ -9967,6 +10168,7 @@
       <w:r>
         <w:rPr>
           <w:noProof/>
+          <w:lang w:eastAsia="pt-PT"/>
         </w:rPr>
         <mc:AlternateContent>
           <mc:Choice Requires="wps">
@@ -10026,22 +10228,35 @@
                                 <w:szCs w:val="24"/>
                               </w:rPr>
                             </w:pPr>
-                            <w:bookmarkStart w:id="33" w:name="_Toc392536956"/>
+                            <w:bookmarkStart w:id="38" w:name="_Toc392536956"/>
                             <w:r>
                               <w:t xml:space="preserve">Figura </w:t>
                             </w:r>
-                            <w:fldSimple w:instr=" SEQ Figura \* ARABIC ">
-                              <w:r>
-                                <w:rPr>
-                                  <w:noProof/>
-                                </w:rPr>
-                                <w:t>10</w:t>
-                              </w:r>
-                            </w:fldSimple>
+                            <w:r>
+                              <w:fldChar w:fldCharType="begin"/>
+                            </w:r>
+                            <w:r>
+                              <w:instrText xml:space="preserve"> SEQ Figura \* ARABIC </w:instrText>
+                            </w:r>
+                            <w:r>
+                              <w:fldChar w:fldCharType="separate"/>
+                            </w:r>
+                            <w:r>
+                              <w:rPr>
+                                <w:noProof/>
+                              </w:rPr>
+                              <w:t>10</w:t>
+                            </w:r>
+                            <w:r>
+                              <w:rPr>
+                                <w:noProof/>
+                              </w:rPr>
+                              <w:fldChar w:fldCharType="end"/>
+                            </w:r>
                             <w:r>
                               <w:t xml:space="preserve"> - Menu Principal dos Clientes</w:t>
                             </w:r>
-                            <w:bookmarkEnd w:id="33"/>
+                            <w:bookmarkEnd w:id="38"/>
                           </w:p>
                         </w:txbxContent>
                       </wps:txbx>
@@ -10366,6 +10581,7 @@
       <w:r>
         <w:rPr>
           <w:noProof/>
+          <w:lang w:eastAsia="pt-PT"/>
         </w:rPr>
         <mc:AlternateContent>
           <mc:Choice Requires="wps">
@@ -10425,22 +10641,35 @@
                                 <w:szCs w:val="24"/>
                               </w:rPr>
                             </w:pPr>
-                            <w:bookmarkStart w:id="35" w:name="_Toc392536957"/>
+                            <w:bookmarkStart w:id="39" w:name="_Toc392536957"/>
                             <w:r>
                               <w:t xml:space="preserve">Figura </w:t>
                             </w:r>
-                            <w:fldSimple w:instr=" SEQ Figura \* ARABIC ">
-                              <w:r>
-                                <w:rPr>
-                                  <w:noProof/>
-                                </w:rPr>
-                                <w:t>11</w:t>
-                              </w:r>
-                            </w:fldSimple>
+                            <w:r>
+                              <w:fldChar w:fldCharType="begin"/>
+                            </w:r>
+                            <w:r>
+                              <w:instrText xml:space="preserve"> SEQ Figura \* ARABIC </w:instrText>
+                            </w:r>
+                            <w:r>
+                              <w:fldChar w:fldCharType="separate"/>
+                            </w:r>
+                            <w:r>
+                              <w:rPr>
+                                <w:noProof/>
+                              </w:rPr>
+                              <w:t>11</w:t>
+                            </w:r>
+                            <w:r>
+                              <w:rPr>
+                                <w:noProof/>
+                              </w:rPr>
+                              <w:fldChar w:fldCharType="end"/>
+                            </w:r>
                             <w:r>
                               <w:t xml:space="preserve"> - Menu Principal dos Clientes - Localizar</w:t>
                             </w:r>
-                            <w:bookmarkEnd w:id="35"/>
+                            <w:bookmarkEnd w:id="39"/>
                           </w:p>
                         </w:txbxContent>
                       </wps:txbx>
@@ -10691,6 +10920,7 @@
       <w:r>
         <w:rPr>
           <w:noProof/>
+          <w:lang w:eastAsia="pt-PT"/>
         </w:rPr>
         <mc:AlternateContent>
           <mc:Choice Requires="wps">
@@ -10749,22 +10979,35 @@
                                 <w:szCs w:val="24"/>
                               </w:rPr>
                             </w:pPr>
-                            <w:bookmarkStart w:id="37" w:name="_Toc392536958"/>
+                            <w:bookmarkStart w:id="40" w:name="_Toc392536958"/>
                             <w:r>
                               <w:t xml:space="preserve">Figura </w:t>
                             </w:r>
-                            <w:fldSimple w:instr=" SEQ Figura \* ARABIC ">
-                              <w:r>
-                                <w:rPr>
-                                  <w:noProof/>
-                                </w:rPr>
-                                <w:t>12</w:t>
-                              </w:r>
-                            </w:fldSimple>
+                            <w:r>
+                              <w:fldChar w:fldCharType="begin"/>
+                            </w:r>
+                            <w:r>
+                              <w:instrText xml:space="preserve"> SEQ Figura \* ARABIC </w:instrText>
+                            </w:r>
+                            <w:r>
+                              <w:fldChar w:fldCharType="separate"/>
+                            </w:r>
+                            <w:r>
+                              <w:rPr>
+                                <w:noProof/>
+                              </w:rPr>
+                              <w:t>12</w:t>
+                            </w:r>
+                            <w:r>
+                              <w:rPr>
+                                <w:noProof/>
+                              </w:rPr>
+                              <w:fldChar w:fldCharType="end"/>
+                            </w:r>
                             <w:r>
                               <w:t xml:space="preserve"> - Inserir / Editar Clientes</w:t>
                             </w:r>
-                            <w:bookmarkEnd w:id="37"/>
+                            <w:bookmarkEnd w:id="40"/>
                           </w:p>
                         </w:txbxContent>
                       </wps:txbx>
@@ -11051,6 +11294,7 @@
       <w:r>
         <w:rPr>
           <w:noProof/>
+          <w:lang w:eastAsia="pt-PT"/>
         </w:rPr>
         <mc:AlternateContent>
           <mc:Choice Requires="wps">
@@ -11110,22 +11354,35 @@
                                 <w:szCs w:val="24"/>
                               </w:rPr>
                             </w:pPr>
-                            <w:bookmarkStart w:id="39" w:name="_Toc392536959"/>
+                            <w:bookmarkStart w:id="41" w:name="_Toc392536959"/>
                             <w:r>
                               <w:t xml:space="preserve">Figura </w:t>
                             </w:r>
-                            <w:fldSimple w:instr=" SEQ Figura \* ARABIC ">
-                              <w:r>
-                                <w:rPr>
-                                  <w:noProof/>
-                                </w:rPr>
-                                <w:t>13</w:t>
-                              </w:r>
-                            </w:fldSimple>
+                            <w:r>
+                              <w:fldChar w:fldCharType="begin"/>
+                            </w:r>
+                            <w:r>
+                              <w:instrText xml:space="preserve"> SEQ Figura \* ARABIC </w:instrText>
+                            </w:r>
+                            <w:r>
+                              <w:fldChar w:fldCharType="separate"/>
+                            </w:r>
+                            <w:r>
+                              <w:rPr>
+                                <w:noProof/>
+                              </w:rPr>
+                              <w:t>13</w:t>
+                            </w:r>
+                            <w:r>
+                              <w:rPr>
+                                <w:noProof/>
+                              </w:rPr>
+                              <w:fldChar w:fldCharType="end"/>
+                            </w:r>
                             <w:r>
                               <w:t xml:space="preserve"> - Inserir/Editar Componentes</w:t>
                             </w:r>
-                            <w:bookmarkEnd w:id="39"/>
+                            <w:bookmarkEnd w:id="41"/>
                           </w:p>
                         </w:txbxContent>
                       </wps:txbx>
@@ -11508,6 +11765,7 @@
       <w:r>
         <w:rPr>
           <w:noProof/>
+          <w:lang w:eastAsia="pt-PT"/>
         </w:rPr>
         <w:lastRenderedPageBreak/>
         <mc:AlternateContent>
@@ -11568,22 +11826,35 @@
                                 <w:szCs w:val="24"/>
                               </w:rPr>
                             </w:pPr>
-                            <w:bookmarkStart w:id="41" w:name="_Toc392536960"/>
+                            <w:bookmarkStart w:id="42" w:name="_Toc392536960"/>
                             <w:r>
                               <w:t xml:space="preserve">Figura </w:t>
                             </w:r>
-                            <w:fldSimple w:instr=" SEQ Figura \* ARABIC ">
-                              <w:r>
-                                <w:rPr>
-                                  <w:noProof/>
-                                </w:rPr>
-                                <w:t>14</w:t>
-                              </w:r>
-                            </w:fldSimple>
+                            <w:r>
+                              <w:fldChar w:fldCharType="begin"/>
+                            </w:r>
+                            <w:r>
+                              <w:instrText xml:space="preserve"> SEQ Figura \* ARABIC </w:instrText>
+                            </w:r>
+                            <w:r>
+                              <w:fldChar w:fldCharType="separate"/>
+                            </w:r>
+                            <w:r>
+                              <w:rPr>
+                                <w:noProof/>
+                              </w:rPr>
+                              <w:t>14</w:t>
+                            </w:r>
+                            <w:r>
+                              <w:rPr>
+                                <w:noProof/>
+                              </w:rPr>
+                              <w:fldChar w:fldCharType="end"/>
+                            </w:r>
                             <w:r>
                               <w:t xml:space="preserve"> - Mensagem de Erro caso não haja Clientes</w:t>
                             </w:r>
-                            <w:bookmarkEnd w:id="41"/>
+                            <w:bookmarkEnd w:id="42"/>
                           </w:p>
                         </w:txbxContent>
                       </wps:txbx>
@@ -11769,6 +12040,7 @@
       <w:r>
         <w:rPr>
           <w:noProof/>
+          <w:lang w:eastAsia="pt-PT"/>
         </w:rPr>
         <mc:AlternateContent>
           <mc:Choice Requires="wps">
@@ -11828,14 +12100,27 @@
                             <w:r>
                               <w:t xml:space="preserve">Figura </w:t>
                             </w:r>
-                            <w:fldSimple w:instr=" SEQ Figura \* ARABIC ">
-                              <w:r>
-                                <w:rPr>
-                                  <w:noProof/>
-                                </w:rPr>
-                                <w:t>15</w:t>
-                              </w:r>
-                            </w:fldSimple>
+                            <w:r>
+                              <w:fldChar w:fldCharType="begin"/>
+                            </w:r>
+                            <w:r>
+                              <w:instrText xml:space="preserve"> SEQ Figura \* ARABIC </w:instrText>
+                            </w:r>
+                            <w:r>
+                              <w:fldChar w:fldCharType="separate"/>
+                            </w:r>
+                            <w:r>
+                              <w:rPr>
+                                <w:noProof/>
+                              </w:rPr>
+                              <w:t>15</w:t>
+                            </w:r>
+                            <w:r>
+                              <w:rPr>
+                                <w:noProof/>
+                              </w:rPr>
+                              <w:fldChar w:fldCharType="end"/>
+                            </w:r>
                             <w:r>
                               <w:t xml:space="preserve"> - Inserir/Editar Reparações</w:t>
                             </w:r>
@@ -12083,6 +12368,7 @@
       <w:r>
         <w:rPr>
           <w:noProof/>
+          <w:lang w:eastAsia="pt-PT"/>
         </w:rPr>
         <w:lastRenderedPageBreak/>
         <mc:AlternateContent>
@@ -12143,22 +12429,35 @@
                                 <w:szCs w:val="24"/>
                               </w:rPr>
                             </w:pPr>
-                            <w:bookmarkStart w:id="45" w:name="_Toc392536962"/>
+                            <w:bookmarkStart w:id="44" w:name="_Toc392536962"/>
                             <w:r>
                               <w:t xml:space="preserve">Figura </w:t>
                             </w:r>
-                            <w:fldSimple w:instr=" SEQ Figura \* ARABIC ">
-                              <w:r>
-                                <w:rPr>
-                                  <w:noProof/>
-                                </w:rPr>
-                                <w:t>16</w:t>
-                              </w:r>
-                            </w:fldSimple>
+                            <w:r>
+                              <w:fldChar w:fldCharType="begin"/>
+                            </w:r>
+                            <w:r>
+                              <w:instrText xml:space="preserve"> SEQ Figura \* ARABIC </w:instrText>
+                            </w:r>
+                            <w:r>
+                              <w:fldChar w:fldCharType="separate"/>
+                            </w:r>
+                            <w:r>
+                              <w:rPr>
+                                <w:noProof/>
+                              </w:rPr>
+                              <w:t>16</w:t>
+                            </w:r>
+                            <w:r>
+                              <w:rPr>
+                                <w:noProof/>
+                              </w:rPr>
+                              <w:fldChar w:fldCharType="end"/>
+                            </w:r>
                             <w:r>
                               <w:t xml:space="preserve"> - Inserir/Editar Técnicos</w:t>
                             </w:r>
-                            <w:bookmarkEnd w:id="45"/>
+                            <w:bookmarkEnd w:id="44"/>
                           </w:p>
                         </w:txbxContent>
                       </wps:txbx>
@@ -12468,6 +12767,7 @@
       <w:r>
         <w:rPr>
           <w:noProof/>
+          <w:lang w:eastAsia="pt-PT"/>
         </w:rPr>
         <w:lastRenderedPageBreak/>
         <mc:AlternateContent>
@@ -12524,22 +12824,35 @@
                                 <w:noProof/>
                               </w:rPr>
                             </w:pPr>
-                            <w:bookmarkStart w:id="47" w:name="_Toc392536963"/>
+                            <w:bookmarkStart w:id="45" w:name="_Toc392536963"/>
                             <w:r>
                               <w:t xml:space="preserve">Figura </w:t>
                             </w:r>
-                            <w:fldSimple w:instr=" SEQ Figura \* ARABIC ">
-                              <w:r>
-                                <w:rPr>
-                                  <w:noProof/>
-                                </w:rPr>
-                                <w:t>17</w:t>
-                              </w:r>
-                            </w:fldSimple>
+                            <w:r>
+                              <w:fldChar w:fldCharType="begin"/>
+                            </w:r>
+                            <w:r>
+                              <w:instrText xml:space="preserve"> SEQ Figura \* ARABIC </w:instrText>
+                            </w:r>
+                            <w:r>
+                              <w:fldChar w:fldCharType="separate"/>
+                            </w:r>
+                            <w:r>
+                              <w:rPr>
+                                <w:noProof/>
+                              </w:rPr>
+                              <w:t>17</w:t>
+                            </w:r>
+                            <w:r>
+                              <w:rPr>
+                                <w:noProof/>
+                              </w:rPr>
+                              <w:fldChar w:fldCharType="end"/>
+                            </w:r>
                             <w:r>
                               <w:t xml:space="preserve"> - Inserir/Editar Utilizadores</w:t>
                             </w:r>
-                            <w:bookmarkEnd w:id="47"/>
+                            <w:bookmarkEnd w:id="45"/>
                           </w:p>
                         </w:txbxContent>
                       </wps:txbx>
@@ -12866,6 +13179,7 @@
       <w:r>
         <w:rPr>
           <w:noProof/>
+          <w:lang w:eastAsia="pt-PT"/>
         </w:rPr>
         <mc:AlternateContent>
           <mc:Choice Requires="wps">
@@ -12917,22 +13231,35 @@
                               <w:pStyle w:val="Legenda"/>
                               <w:jc w:val="center"/>
                             </w:pPr>
-                            <w:bookmarkStart w:id="49" w:name="_Toc392536964"/>
+                            <w:bookmarkStart w:id="46" w:name="_Toc392536964"/>
                             <w:r>
                               <w:t xml:space="preserve">Figura </w:t>
                             </w:r>
-                            <w:fldSimple w:instr=" SEQ Figura \* ARABIC ">
-                              <w:r>
-                                <w:rPr>
-                                  <w:noProof/>
-                                </w:rPr>
-                                <w:t>18</w:t>
-                              </w:r>
-                            </w:fldSimple>
+                            <w:r>
+                              <w:fldChar w:fldCharType="begin"/>
+                            </w:r>
+                            <w:r>
+                              <w:instrText xml:space="preserve"> SEQ Figura \* ARABIC </w:instrText>
+                            </w:r>
+                            <w:r>
+                              <w:fldChar w:fldCharType="separate"/>
+                            </w:r>
+                            <w:r>
+                              <w:rPr>
+                                <w:noProof/>
+                              </w:rPr>
+                              <w:t>18</w:t>
+                            </w:r>
+                            <w:r>
+                              <w:rPr>
+                                <w:noProof/>
+                              </w:rPr>
+                              <w:fldChar w:fldCharType="end"/>
+                            </w:r>
                             <w:r>
                               <w:t xml:space="preserve"> - Inserir/Editar Clientes - Editar e Remover</w:t>
                             </w:r>
-                            <w:bookmarkEnd w:id="49"/>
+                            <w:bookmarkEnd w:id="46"/>
                           </w:p>
                         </w:txbxContent>
                       </wps:txbx>
@@ -13139,6 +13466,7 @@
       <w:r>
         <w:rPr>
           <w:noProof/>
+          <w:lang w:eastAsia="pt-PT"/>
         </w:rPr>
         <w:lastRenderedPageBreak/>
         <mc:AlternateContent>
@@ -13195,22 +13523,35 @@
                                 <w:noProof/>
                               </w:rPr>
                             </w:pPr>
-                            <w:bookmarkStart w:id="51" w:name="_Toc392536965"/>
+                            <w:bookmarkStart w:id="47" w:name="_Toc392536965"/>
                             <w:r>
                               <w:t xml:space="preserve">Figura </w:t>
                             </w:r>
-                            <w:fldSimple w:instr=" SEQ Figura \* ARABIC ">
-                              <w:r>
-                                <w:rPr>
-                                  <w:noProof/>
-                                </w:rPr>
-                                <w:t>19</w:t>
-                              </w:r>
-                            </w:fldSimple>
+                            <w:r>
+                              <w:fldChar w:fldCharType="begin"/>
+                            </w:r>
+                            <w:r>
+                              <w:instrText xml:space="preserve"> SEQ Figura \* ARABIC </w:instrText>
+                            </w:r>
+                            <w:r>
+                              <w:fldChar w:fldCharType="separate"/>
+                            </w:r>
+                            <w:r>
+                              <w:rPr>
+                                <w:noProof/>
+                              </w:rPr>
+                              <w:t>19</w:t>
+                            </w:r>
+                            <w:r>
+                              <w:rPr>
+                                <w:noProof/>
+                              </w:rPr>
+                              <w:fldChar w:fldCharType="end"/>
+                            </w:r>
                             <w:r>
                               <w:t xml:space="preserve"> - Interface dos Clientes - Removidos</w:t>
                             </w:r>
-                            <w:bookmarkEnd w:id="51"/>
+                            <w:bookmarkEnd w:id="47"/>
                           </w:p>
                         </w:txbxContent>
                       </wps:txbx>
@@ -13496,7 +13837,7 @@
           <w:sz w:val="24"/>
         </w:rPr>
       </w:pPr>
-      <w:bookmarkStart w:id="53" w:name="_Toc392534659"/>
+      <w:bookmarkStart w:id="48" w:name="_Toc392570946"/>
       <w:r>
         <w:rPr>
           <w:rFonts w:ascii="Segoe UI" w:hAnsi="Segoe UI" w:cs="Segoe UI"/>
@@ -13516,7 +13857,7 @@
         </w:rPr>
         <w:t>software</w:t>
       </w:r>
-      <w:bookmarkEnd w:id="53"/>
+      <w:bookmarkEnd w:id="48"/>
     </w:p>
     <w:p>
       <w:pPr>
@@ -13532,7 +13873,7 @@
           <w:sz w:val="24"/>
         </w:rPr>
       </w:pPr>
-      <w:bookmarkStart w:id="54" w:name="_Toc392534660"/>
+      <w:bookmarkStart w:id="49" w:name="_Toc392570947"/>
       <w:r>
         <w:rPr>
           <w:rFonts w:ascii="Segoe UI" w:hAnsi="Segoe UI" w:cs="Segoe UI"/>
@@ -13542,7 +13883,7 @@
         </w:rPr>
         <w:t>Processo de desinstalação</w:t>
       </w:r>
-      <w:bookmarkEnd w:id="54"/>
+      <w:bookmarkEnd w:id="49"/>
     </w:p>
     <w:p/>
     <w:p>
@@ -13721,7 +14062,7 @@
       <w:rPr>
         <w:noProof/>
       </w:rPr>
-      <w:t>21</w:t>
+      <w:t>12</w:t>
     </w:r>
     <w:r>
       <w:fldChar w:fldCharType="end"/>
@@ -18245,7 +18586,7 @@
 </file>
 
 <file path=customXml/itemProps1.xml><?xml version="1.0" encoding="utf-8"?>
-<ds:datastoreItem xmlns:ds="http://schemas.openxmlformats.org/officeDocument/2006/customXml" ds:itemID="{F1CBA60F-A034-4FA2-B79A-F112CAA113A2}">
+<ds:datastoreItem xmlns:ds="http://schemas.openxmlformats.org/officeDocument/2006/customXml" ds:itemID="{23683661-2AE6-4A11-87BE-4666F03709CC}">
   <ds:schemaRefs>
     <ds:schemaRef ds:uri="http://schemas.openxmlformats.org/officeDocument/2006/bibliography"/>
   </ds:schemaRefs>

</xml_diff>